<commit_message>
Changes, updates and what's left?
</commit_message>
<xml_diff>
--- a/Documentation/Final Document/finaldoc.docx
+++ b/Documentation/Final Document/finaldoc.docx
@@ -20,11 +20,13 @@
       <w:pPr>
         <w:pStyle w:val="Heading1"/>
       </w:pPr>
-      <w:bookmarkStart w:id="0" w:name="_Toc480758626"/>
+      <w:bookmarkStart w:id="0" w:name="_Toc480769289"/>
+      <w:bookmarkStart w:id="1" w:name="_Toc480770118"/>
       <w:r>
         <w:t>An encryption and decryption system for message communication</w:t>
       </w:r>
       <w:bookmarkEnd w:id="0"/>
+      <w:bookmarkEnd w:id="1"/>
     </w:p>
     <w:p/>
     <w:p/>
@@ -98,7 +100,7 @@
           <w:sz w:val="24"/>
           <w:szCs w:val="24"/>
         </w:rPr>
-        <w:id w:val="6257512"/>
+        <w:id w:val="-1080374847"/>
         <w:docPartObj>
           <w:docPartGallery w:val="Table of Contents"/>
           <w:docPartUnique/>
@@ -116,8 +118,16 @@
             <w:pStyle w:val="TOCHeading"/>
           </w:pPr>
           <w:r>
-            <w:t>Contents</w:t>
+            <w:t>Table of Contents</w:t>
           </w:r>
+        </w:p>
+        <w:p>
+          <w:pPr>
+            <w:pStyle w:val="TOC1"/>
+            <w:tabs>
+              <w:tab w:val="right" w:leader="dot" w:pos="9350"/>
+            </w:tabs>
+          </w:pPr>
         </w:p>
         <w:p>
           <w:pPr>
@@ -144,50 +154,30 @@
           <w:r>
             <w:fldChar w:fldCharType="separate"/>
           </w:r>
-          <w:hyperlink w:anchor="_Toc480758626" w:history="1"/>
-        </w:p>
-        <w:p>
-          <w:pPr>
-            <w:pStyle w:val="TOC1"/>
-            <w:tabs>
-              <w:tab w:val="left" w:pos="1100"/>
-              <w:tab w:val="right" w:leader="dot" w:pos="9350"/>
-            </w:tabs>
-            <w:rPr>
-              <w:rFonts w:asciiTheme="minorHAnsi" w:eastAsiaTheme="minorEastAsia" w:hAnsiTheme="minorHAnsi" w:cstheme="minorBidi"/>
-              <w:bCs w:val="0"/>
-              <w:noProof/>
-              <w:color w:val="auto"/>
-              <w:sz w:val="22"/>
-              <w:szCs w:val="22"/>
-              <w:shd w:val="clear" w:color="auto" w:fill="auto"/>
-            </w:rPr>
-          </w:pPr>
-          <w:hyperlink w:anchor="_Toc480758627" w:history="1">
+          <w:hyperlink w:anchor="_Toc480770118" w:history="1">
+            <w:bookmarkStart w:id="2" w:name="_GoBack"/>
+            <w:bookmarkEnd w:id="2"/>
+          </w:hyperlink>
+          <w:hyperlink w:anchor="_Toc480770119" w:history="1">
             <w:r>
               <w:rPr>
                 <w:rStyle w:val="Hyperlink"/>
                 <w:noProof/>
               </w:rPr>
-              <w:t>I.</w:t>
-            </w:r>
-            <w:r>
-              <w:rPr>
-                <w:rFonts w:asciiTheme="minorHAnsi" w:eastAsiaTheme="minorEastAsia" w:hAnsiTheme="minorHAnsi" w:cstheme="minorBidi"/>
-                <w:bCs w:val="0"/>
-                <w:noProof/>
-                <w:color w:val="auto"/>
-                <w:sz w:val="22"/>
-                <w:szCs w:val="22"/>
-                <w:shd w:val="clear" w:color="auto" w:fill="auto"/>
-              </w:rPr>
-              <w:tab/>
+              <w:t xml:space="preserve">I.  </w:t>
             </w:r>
             <w:r>
               <w:rPr>
                 <w:rStyle w:val="Hyperlink"/>
                 <w:noProof/>
               </w:rPr>
+              <w:t xml:space="preserve">      </w:t>
+            </w:r>
+            <w:r>
+              <w:rPr>
+                <w:rStyle w:val="Hyperlink"/>
+                <w:noProof/>
+              </w:rPr>
               <w:t>Introduction</w:t>
             </w:r>
             <w:r>
@@ -209,7 +199,7 @@
                 <w:noProof/>
                 <w:webHidden/>
               </w:rPr>
-              <w:instrText xml:space="preserve"> PAGEREF _Toc480758627 \h </w:instrText>
+              <w:instrText xml:space="preserve"> PAGEREF _Toc480770119 \h </w:instrText>
             </w:r>
             <w:r>
               <w:rPr>
@@ -229,7 +219,7 @@
                 <w:noProof/>
                 <w:webHidden/>
               </w:rPr>
-              <w:t>2</w:t>
+              <w:t>3</w:t>
             </w:r>
             <w:r>
               <w:rPr>
@@ -257,7 +247,7 @@
               <w:shd w:val="clear" w:color="auto" w:fill="auto"/>
             </w:rPr>
           </w:pPr>
-          <w:hyperlink w:anchor="_Toc480758628" w:history="1">
+          <w:hyperlink w:anchor="_Toc480770120" w:history="1">
             <w:r>
               <w:rPr>
                 <w:rStyle w:val="Hyperlink"/>
@@ -303,7 +293,7 @@
                 <w:noProof/>
                 <w:webHidden/>
               </w:rPr>
-              <w:instrText xml:space="preserve"> PAGEREF _Toc480758628 \h </w:instrText>
+              <w:instrText xml:space="preserve"> PAGEREF _Toc480770120 \h </w:instrText>
             </w:r>
             <w:r>
               <w:rPr>
@@ -351,7 +341,7 @@
               <w:shd w:val="clear" w:color="auto" w:fill="auto"/>
             </w:rPr>
           </w:pPr>
-          <w:hyperlink w:anchor="_Toc480758629" w:history="1">
+          <w:hyperlink w:anchor="_Toc480770121" w:history="1">
             <w:r>
               <w:rPr>
                 <w:rStyle w:val="Hyperlink"/>
@@ -397,7 +387,7 @@
                 <w:noProof/>
                 <w:webHidden/>
               </w:rPr>
-              <w:instrText xml:space="preserve"> PAGEREF _Toc480758629 \h </w:instrText>
+              <w:instrText xml:space="preserve"> PAGEREF _Toc480770121 \h </w:instrText>
             </w:r>
             <w:r>
               <w:rPr>
@@ -445,7 +435,7 @@
               <w:shd w:val="clear" w:color="auto" w:fill="auto"/>
             </w:rPr>
           </w:pPr>
-          <w:hyperlink w:anchor="_Toc480758630" w:history="1">
+          <w:hyperlink w:anchor="_Toc480770122" w:history="1">
             <w:r>
               <w:rPr>
                 <w:rStyle w:val="Hyperlink"/>
@@ -491,7 +481,7 @@
                 <w:noProof/>
                 <w:webHidden/>
               </w:rPr>
-              <w:instrText xml:space="preserve"> PAGEREF _Toc480758630 \h </w:instrText>
+              <w:instrText xml:space="preserve"> PAGEREF _Toc480770122 \h </w:instrText>
             </w:r>
             <w:r>
               <w:rPr>
@@ -539,7 +529,7 @@
               <w:shd w:val="clear" w:color="auto" w:fill="auto"/>
             </w:rPr>
           </w:pPr>
-          <w:hyperlink w:anchor="_Toc480758631" w:history="1">
+          <w:hyperlink w:anchor="_Toc480770123" w:history="1">
             <w:r>
               <w:rPr>
                 <w:rStyle w:val="Hyperlink"/>
@@ -564,7 +554,7 @@
                 <w:rStyle w:val="Hyperlink"/>
                 <w:noProof/>
               </w:rPr>
-              <w:t xml:space="preserve">Test Cases </w:t>
+              <w:t>Test Cases</w:t>
             </w:r>
             <w:r>
               <w:rPr>
@@ -585,7 +575,7 @@
                 <w:noProof/>
                 <w:webHidden/>
               </w:rPr>
-              <w:instrText xml:space="preserve"> PAGEREF _Toc480758631 \h </w:instrText>
+              <w:instrText xml:space="preserve"> PAGEREF _Toc480770123 \h </w:instrText>
             </w:r>
             <w:r>
               <w:rPr>
@@ -633,7 +623,7 @@
               <w:shd w:val="clear" w:color="auto" w:fill="auto"/>
             </w:rPr>
           </w:pPr>
-          <w:hyperlink w:anchor="_Toc480758632" w:history="1">
+          <w:hyperlink w:anchor="_Toc480770124" w:history="1">
             <w:r>
               <w:rPr>
                 <w:rStyle w:val="Hyperlink"/>
@@ -658,7 +648,7 @@
                 <w:rStyle w:val="Hyperlink"/>
                 <w:noProof/>
               </w:rPr>
-              <w:t>Rationale (for the entire project)</w:t>
+              <w:t>Rationale</w:t>
             </w:r>
             <w:r>
               <w:rPr>
@@ -679,7 +669,7 @@
                 <w:noProof/>
                 <w:webHidden/>
               </w:rPr>
-              <w:instrText xml:space="preserve"> PAGEREF _Toc480758632 \h </w:instrText>
+              <w:instrText xml:space="preserve"> PAGEREF _Toc480770124 \h </w:instrText>
             </w:r>
             <w:r>
               <w:rPr>
@@ -727,7 +717,7 @@
               <w:shd w:val="clear" w:color="auto" w:fill="auto"/>
             </w:rPr>
           </w:pPr>
-          <w:hyperlink w:anchor="_Toc480758633" w:history="1">
+          <w:hyperlink w:anchor="_Toc480770125" w:history="1">
             <w:r>
               <w:rPr>
                 <w:rStyle w:val="Hyperlink"/>
@@ -745,14 +735,21 @@
                 <w:szCs w:val="22"/>
                 <w:shd w:val="clear" w:color="auto" w:fill="auto"/>
               </w:rPr>
-              <w:tab/>
+              <w:t xml:space="preserve">     </w:t>
             </w:r>
             <w:r>
               <w:rPr>
                 <w:rStyle w:val="Hyperlink"/>
                 <w:noProof/>
               </w:rPr>
-              <w:t>Fictional Point Cost Analysis and COCOMO (with comparison and conclusions)</w:t>
+              <w:t>Fictional</w:t>
+            </w:r>
+            <w:r>
+              <w:rPr>
+                <w:rStyle w:val="Hyperlink"/>
+                <w:noProof/>
+              </w:rPr>
+              <w:t xml:space="preserve"> Point Cost Analysis and COCOMO</w:t>
             </w:r>
             <w:r>
               <w:rPr>
@@ -773,7 +770,7 @@
                 <w:noProof/>
                 <w:webHidden/>
               </w:rPr>
-              <w:instrText xml:space="preserve"> PAGEREF _Toc480758633 \h </w:instrText>
+              <w:instrText xml:space="preserve"> PAGEREF _Toc480770125 \h </w:instrText>
             </w:r>
             <w:r>
               <w:rPr>
@@ -821,7 +818,7 @@
               <w:shd w:val="clear" w:color="auto" w:fill="auto"/>
             </w:rPr>
           </w:pPr>
-          <w:hyperlink w:anchor="_Toc480758634" w:history="1">
+          <w:hyperlink w:anchor="_Toc480770126" w:history="1">
             <w:r>
               <w:rPr>
                 <w:rStyle w:val="Hyperlink"/>
@@ -839,7 +836,7 @@
                 <w:szCs w:val="22"/>
                 <w:shd w:val="clear" w:color="auto" w:fill="auto"/>
               </w:rPr>
-              <w:tab/>
+              <w:t xml:space="preserve">    </w:t>
             </w:r>
             <w:r>
               <w:rPr>
@@ -867,7 +864,7 @@
                 <w:noProof/>
                 <w:webHidden/>
               </w:rPr>
-              <w:instrText xml:space="preserve"> PAGEREF _Toc480758634 \h </w:instrText>
+              <w:instrText xml:space="preserve"> PAGEREF _Toc480770126 \h </w:instrText>
             </w:r>
             <w:r>
               <w:rPr>
@@ -887,7 +884,7 @@
                 <w:noProof/>
                 <w:webHidden/>
               </w:rPr>
-              <w:t>14</w:t>
+              <w:t>15</w:t>
             </w:r>
             <w:r>
               <w:rPr>
@@ -915,7 +912,7 @@
               <w:shd w:val="clear" w:color="auto" w:fill="auto"/>
             </w:rPr>
           </w:pPr>
-          <w:hyperlink w:anchor="_Toc480758635" w:history="1">
+          <w:hyperlink w:anchor="_Toc480770127" w:history="1">
             <w:r>
               <w:rPr>
                 <w:rStyle w:val="Hyperlink"/>
@@ -934,6 +931,7 @@
                 <w:shd w:val="clear" w:color="auto" w:fill="auto"/>
               </w:rPr>
               <w:tab/>
+              <w:t xml:space="preserve"> </w:t>
             </w:r>
             <w:r>
               <w:rPr>
@@ -961,7 +959,7 @@
                 <w:noProof/>
                 <w:webHidden/>
               </w:rPr>
-              <w:instrText xml:space="preserve"> PAGEREF _Toc480758635 \h </w:instrText>
+              <w:instrText xml:space="preserve"> PAGEREF _Toc480770127 \h </w:instrText>
             </w:r>
             <w:r>
               <w:rPr>
@@ -981,7 +979,7 @@
                 <w:noProof/>
                 <w:webHidden/>
               </w:rPr>
-              <w:t>14</w:t>
+              <w:t>16</w:t>
             </w:r>
             <w:r>
               <w:rPr>
@@ -1009,7 +1007,7 @@
               <w:shd w:val="clear" w:color="auto" w:fill="auto"/>
             </w:rPr>
           </w:pPr>
-          <w:hyperlink w:anchor="_Toc480758636" w:history="1">
+          <w:hyperlink w:anchor="_Toc480770128" w:history="1">
             <w:r>
               <w:rPr>
                 <w:rStyle w:val="Hyperlink"/>
@@ -1028,6 +1026,7 @@
                 <w:shd w:val="clear" w:color="auto" w:fill="auto"/>
               </w:rPr>
               <w:tab/>
+              <w:t xml:space="preserve"> </w:t>
             </w:r>
             <w:r>
               <w:rPr>
@@ -1055,7 +1054,7 @@
                 <w:noProof/>
                 <w:webHidden/>
               </w:rPr>
-              <w:instrText xml:space="preserve"> PAGEREF _Toc480758636 \h </w:instrText>
+              <w:instrText xml:space="preserve"> PAGEREF _Toc480770128 \h </w:instrText>
             </w:r>
             <w:r>
               <w:rPr>
@@ -1075,7 +1074,7 @@
                 <w:noProof/>
                 <w:webHidden/>
               </w:rPr>
-              <w:t>15</w:t>
+              <w:t>16</w:t>
             </w:r>
             <w:r>
               <w:rPr>
@@ -1103,7 +1102,7 @@
               <w:shd w:val="clear" w:color="auto" w:fill="auto"/>
             </w:rPr>
           </w:pPr>
-          <w:hyperlink w:anchor="_Toc480758637" w:history="1">
+          <w:hyperlink w:anchor="_Toc480770129" w:history="1">
             <w:r>
               <w:rPr>
                 <w:rStyle w:val="Hyperlink"/>
@@ -1122,6 +1121,7 @@
                 <w:shd w:val="clear" w:color="auto" w:fill="auto"/>
               </w:rPr>
               <w:tab/>
+              <w:t xml:space="preserve"> </w:t>
             </w:r>
             <w:r>
               <w:rPr>
@@ -1149,7 +1149,7 @@
                 <w:noProof/>
                 <w:webHidden/>
               </w:rPr>
-              <w:instrText xml:space="preserve"> PAGEREF _Toc480758637 \h </w:instrText>
+              <w:instrText xml:space="preserve"> PAGEREF _Toc480770129 \h </w:instrText>
             </w:r>
             <w:r>
               <w:rPr>
@@ -1169,7 +1169,7 @@
                 <w:noProof/>
                 <w:webHidden/>
               </w:rPr>
-              <w:t>16</w:t>
+              <w:t>18</w:t>
             </w:r>
             <w:r>
               <w:rPr>
@@ -1197,7 +1197,7 @@
               <w:shd w:val="clear" w:color="auto" w:fill="auto"/>
             </w:rPr>
           </w:pPr>
-          <w:hyperlink w:anchor="_Toc480758638" w:history="1">
+          <w:hyperlink w:anchor="_Toc480770130" w:history="1">
             <w:r>
               <w:rPr>
                 <w:rStyle w:val="Hyperlink"/>
@@ -1215,7 +1215,7 @@
                 <w:szCs w:val="22"/>
                 <w:shd w:val="clear" w:color="auto" w:fill="auto"/>
               </w:rPr>
-              <w:tab/>
+              <w:t xml:space="preserve">  </w:t>
             </w:r>
             <w:r>
               <w:rPr>
@@ -1243,7 +1243,7 @@
                 <w:noProof/>
                 <w:webHidden/>
               </w:rPr>
-              <w:instrText xml:space="preserve"> PAGEREF _Toc480758638 \h </w:instrText>
+              <w:instrText xml:space="preserve"> PAGEREF _Toc480770130 \h </w:instrText>
             </w:r>
             <w:r>
               <w:rPr>
@@ -1263,7 +1263,7 @@
                 <w:noProof/>
                 <w:webHidden/>
               </w:rPr>
-              <w:t>19</w:t>
+              <w:t>20</w:t>
             </w:r>
             <w:r>
               <w:rPr>
@@ -1291,7 +1291,7 @@
               <w:shd w:val="clear" w:color="auto" w:fill="auto"/>
             </w:rPr>
           </w:pPr>
-          <w:hyperlink w:anchor="_Toc480758639" w:history="1">
+          <w:hyperlink w:anchor="_Toc480770131" w:history="1">
             <w:r>
               <w:rPr>
                 <w:rStyle w:val="Hyperlink"/>
@@ -1309,7 +1309,7 @@
                 <w:szCs w:val="22"/>
                 <w:shd w:val="clear" w:color="auto" w:fill="auto"/>
               </w:rPr>
-              <w:tab/>
+              <w:t xml:space="preserve">  </w:t>
             </w:r>
             <w:r>
               <w:rPr>
@@ -1337,7 +1337,7 @@
                 <w:noProof/>
                 <w:webHidden/>
               </w:rPr>
-              <w:instrText xml:space="preserve"> PAGEREF _Toc480758639 \h </w:instrText>
+              <w:instrText xml:space="preserve"> PAGEREF _Toc480770131 \h </w:instrText>
             </w:r>
             <w:r>
               <w:rPr>
@@ -1357,7 +1357,81 @@
                 <w:noProof/>
                 <w:webHidden/>
               </w:rPr>
-              <w:t>20</w:t>
+              <w:t>24</w:t>
+            </w:r>
+            <w:r>
+              <w:rPr>
+                <w:noProof/>
+                <w:webHidden/>
+              </w:rPr>
+              <w:fldChar w:fldCharType="end"/>
+            </w:r>
+          </w:hyperlink>
+        </w:p>
+        <w:p>
+          <w:pPr>
+            <w:pStyle w:val="TOC1"/>
+            <w:tabs>
+              <w:tab w:val="right" w:leader="dot" w:pos="9350"/>
+            </w:tabs>
+            <w:rPr>
+              <w:rFonts w:asciiTheme="minorHAnsi" w:eastAsiaTheme="minorEastAsia" w:hAnsiTheme="minorHAnsi" w:cstheme="minorBidi"/>
+              <w:bCs w:val="0"/>
+              <w:noProof/>
+              <w:color w:val="auto"/>
+              <w:sz w:val="22"/>
+              <w:szCs w:val="22"/>
+              <w:shd w:val="clear" w:color="auto" w:fill="auto"/>
+            </w:rPr>
+          </w:pPr>
+          <w:hyperlink w:anchor="_Toc480770132" w:history="1">
+            <w:r>
+              <w:rPr>
+                <w:rStyle w:val="Hyperlink"/>
+                <w:noProof/>
+              </w:rPr>
+              <w:t>XXIII. Database</w:t>
+            </w:r>
+            <w:r>
+              <w:rPr>
+                <w:noProof/>
+                <w:webHidden/>
+              </w:rPr>
+              <w:tab/>
+            </w:r>
+            <w:r>
+              <w:rPr>
+                <w:noProof/>
+                <w:webHidden/>
+              </w:rPr>
+              <w:fldChar w:fldCharType="begin"/>
+            </w:r>
+            <w:r>
+              <w:rPr>
+                <w:noProof/>
+                <w:webHidden/>
+              </w:rPr>
+              <w:instrText xml:space="preserve"> PAGEREF _Toc480770132 \h </w:instrText>
+            </w:r>
+            <w:r>
+              <w:rPr>
+                <w:noProof/>
+                <w:webHidden/>
+              </w:rPr>
+            </w:r>
+            <w:r>
+              <w:rPr>
+                <w:noProof/>
+                <w:webHidden/>
+              </w:rPr>
+              <w:fldChar w:fldCharType="separate"/>
+            </w:r>
+            <w:r>
+              <w:rPr>
+                <w:noProof/>
+                <w:webHidden/>
+              </w:rPr>
+              <w:t>24</w:t>
             </w:r>
             <w:r>
               <w:rPr>
@@ -1393,22 +1467,21 @@
     <w:p>
       <w:pPr>
         <w:pStyle w:val="Heading1"/>
+        <w:ind w:firstLine="0"/>
       </w:pPr>
-      <w:bookmarkStart w:id="1" w:name="_Toc480758627"/>
+      <w:bookmarkStart w:id="3" w:name="_Toc480770119"/>
       <w:r>
         <w:lastRenderedPageBreak/>
-        <w:t>I</w:t>
-      </w:r>
-      <w:r>
-        <w:t>.</w:t>
-      </w:r>
-      <w:r>
-        <w:tab/>
+        <w:t xml:space="preserve">I. </w:t>
+      </w:r>
+      <w:r>
+        <w:t xml:space="preserve"> </w:t>
+      </w:r>
+      <w:r>
         <w:t>Introduction</w:t>
       </w:r>
-      <w:bookmarkEnd w:id="1"/>
+      <w:bookmarkEnd w:id="3"/>
     </w:p>
-    <w:p/>
     <w:p>
       <w:pPr>
         <w:pStyle w:val="Subtitle"/>
@@ -1432,28 +1505,37 @@
     </w:p>
     <w:p/>
     <w:p>
-      <w:r>
-        <w:tab/>
+      <w:pPr>
+        <w:jc w:val="both"/>
+      </w:pPr>
+      <w:r>
         <w:t>The Adept Mail system will be composed of two parts, a server and client.</w:t>
+      </w:r>
+      <w:r>
+        <w:t xml:space="preserve"> </w:t>
+      </w:r>
+      <w:r>
+        <w:t>The first part, the Adept Mail Server, will listen on specified ports for IMAP and SMTP communication. It will be able to receive and store emails between its list of authenticated users. All network communication will be secured via SSL/TLS, and client requests will be authenticated via an IMAP authentication exchange. The Adept Mail Server will support multiple concurrent con</w:t>
+      </w:r>
+      <w:r>
+        <w:t>nections and will use a Postgre</w:t>
+      </w:r>
+      <w:r>
+        <w:t>SQL database for storage. The Adept Mail Server will be decoupled from the database, so that multiple Adept Mail Servers could communicate with the same database or database system</w:t>
       </w:r>
     </w:p>
     <w:p>
-      <w:r>
-        <w:t>The first part, the Adept Mail Server, will listen on specified ports for IMAP and SMTP communication. It will be able to receive and store emails between its list of authenticated users. All network communication will be secured via SSL/TLS, and client requests will be authenticated via an IMAP authentication exchange. The Adept Mail Server will support multiple concurrent con</w:t>
-      </w:r>
-      <w:r>
-        <w:t>nections and will use a Postgre</w:t>
-      </w:r>
-      <w:r>
-        <w:t>SQL database for storage. The Adept Mail Server will be decoupled from the database, so that multiple Adept Mail Servers could communicate with the same database or database system</w:t>
+      <w:pPr>
+        <w:jc w:val="both"/>
+      </w:pPr>
+      <w:r>
+        <w:t>The second part, the Adept Mail Client, will interact with a user via either a CLI or GUI interface. The client can authenticate, update local storage of emails, and manage their email account on the Adept Mail Server where the canonical storage of their emails will take place. The Adept Mail Client will communicate over SSL/TLS for security, and all requests will be made in properly formed IMAP or SMTP exchanges as appropriate. Local storage will be encrypted and only decrypted upon viewing. Unencrypted emails will not be stored in anything but RAM during the process.</w:t>
       </w:r>
     </w:p>
     <w:p>
-      <w:r>
-        <w:t>The second part, the Adept Mail Client, will interact with a user via either a CLI or GUI interface. The client can authenticate, update local storage of emails, and manage their email account on the Adept Mail Server where the canonical storage of their emails will take place. The Adept Mail Client will communicate over SSL/TLS for security, and all requests will be made in properly formed IMAP or SMTP exchanges as appropriate. Local storage will be encrypted and only decrypted upon viewing. Unencrypted emails will not be stored in anything but RAM during the process.</w:t>
-      </w:r>
-    </w:p>
-    <w:p>
+      <w:pPr>
+        <w:jc w:val="both"/>
+      </w:pPr>
       <w:r>
         <w:t xml:space="preserve">While interoperability with other mail servers may not be feasible as a student project in a single semester, by adhering to the IMAP and SMTP protocol definitions </w:t>
       </w:r>
@@ -1493,14 +1575,14 @@
         <w:widowControl w:val="0"/>
         <w:autoSpaceDE w:val="0"/>
         <w:autoSpaceDN w:val="0"/>
-        <w:ind w:left="720" w:firstLine="0"/>
+        <w:ind w:firstLine="0"/>
         <w:rPr>
           <w:rFonts w:ascii="Times New Roman" w:hAnsi="Times New Roman" w:cs="Times New Roman"/>
           <w:sz w:val="24"/>
           <w:szCs w:val="24"/>
         </w:rPr>
       </w:pPr>
-      <w:bookmarkStart w:id="2" w:name="_Toc480758628"/>
+      <w:bookmarkStart w:id="4" w:name="_Toc480770120"/>
       <w:r>
         <w:lastRenderedPageBreak/>
         <w:t>II.</w:t>
@@ -1508,8 +1590,8 @@
       <w:r>
         <w:tab/>
       </w:r>
-      <w:bookmarkStart w:id="3" w:name="_Toc475319975"/>
-      <w:bookmarkStart w:id="4" w:name="_Toc478330611"/>
+      <w:bookmarkStart w:id="5" w:name="_Toc475319975"/>
+      <w:bookmarkStart w:id="6" w:name="_Toc478330611"/>
       <w:r>
         <w:rPr>
           <w:rFonts w:ascii="Times New Roman" w:hAnsi="Times New Roman" w:cs="Times New Roman"/>
@@ -1518,9 +1600,9 @@
         </w:rPr>
         <w:t>Requirements Traceability Matrix (RTM)</w:t>
       </w:r>
-      <w:bookmarkEnd w:id="2"/>
-      <w:bookmarkEnd w:id="3"/>
       <w:bookmarkEnd w:id="4"/>
+      <w:bookmarkEnd w:id="5"/>
+      <w:bookmarkEnd w:id="6"/>
     </w:p>
     <w:tbl>
       <w:tblPr>
@@ -4400,8 +4482,9 @@
     <w:p>
       <w:pPr>
         <w:pStyle w:val="Heading1"/>
+        <w:ind w:firstLine="0"/>
       </w:pPr>
-      <w:bookmarkStart w:id="5" w:name="_Toc480758629"/>
+      <w:bookmarkStart w:id="7" w:name="_Toc480770121"/>
       <w:r>
         <w:t>III.</w:t>
       </w:r>
@@ -4409,14 +4492,15 @@
         <w:tab/>
         <w:t>Use Case, Sequence  and Interaction diagrams</w:t>
       </w:r>
-      <w:bookmarkEnd w:id="5"/>
+      <w:bookmarkEnd w:id="7"/>
     </w:p>
     <w:p/>
     <w:p>
       <w:pPr>
         <w:pStyle w:val="Heading1"/>
+        <w:ind w:firstLine="0"/>
       </w:pPr>
-      <w:bookmarkStart w:id="6" w:name="_Toc480758630"/>
+      <w:bookmarkStart w:id="8" w:name="_Toc480770122"/>
       <w:r>
         <w:t>IV.</w:t>
       </w:r>
@@ -4424,7 +4508,7 @@
         <w:tab/>
         <w:t>Object Design</w:t>
       </w:r>
-      <w:bookmarkEnd w:id="6"/>
+      <w:bookmarkEnd w:id="8"/>
     </w:p>
     <w:p/>
     <w:p/>
@@ -4459,40 +4543,28 @@
     <w:p>
       <w:pPr>
         <w:pStyle w:val="Heading1"/>
+        <w:ind w:firstLine="0"/>
       </w:pPr>
-      <w:bookmarkStart w:id="7" w:name="_Toc480758631"/>
+      <w:bookmarkStart w:id="9" w:name="_Toc480770123"/>
       <w:r>
         <w:lastRenderedPageBreak/>
         <w:t>V.</w:t>
       </w:r>
       <w:r>
         <w:tab/>
-        <w:t xml:space="preserve">Test Cases </w:t>
-      </w:r>
-      <w:bookmarkEnd w:id="7"/>
+        <w:t>Test Cases</w:t>
+      </w:r>
+      <w:bookmarkEnd w:id="9"/>
+      <w:r>
+        <w:t xml:space="preserve"> </w:t>
+      </w:r>
     </w:p>
     <w:p>
       <w:pPr>
         <w:ind w:firstLine="0"/>
       </w:pPr>
       <w:r>
-        <w:t xml:space="preserve">Note: We have omitted the </w:t>
-      </w:r>
-      <w:proofErr w:type="spellStart"/>
-      <w:r>
-        <w:t>SendExternalEmailFunctionality</w:t>
-      </w:r>
-      <w:proofErr w:type="spellEnd"/>
-      <w:r>
-        <w:t xml:space="preserve"> and </w:t>
-      </w:r>
-      <w:proofErr w:type="spellStart"/>
-      <w:r>
-        <w:t>RenameMailboxFunctionality</w:t>
-      </w:r>
-      <w:proofErr w:type="spellEnd"/>
-      <w:r>
-        <w:t xml:space="preserve"> test cases due to time and development constraints.</w:t>
+        <w:t>Note: We have omitted the SendExternalEmailFunctionality and RenameMailboxFunctionality test cases due to time and development constraints.</w:t>
       </w:r>
     </w:p>
     <w:p/>
@@ -4539,7 +4611,6 @@
                 <w:szCs w:val="20"/>
               </w:rPr>
             </w:pPr>
-            <w:proofErr w:type="spellStart"/>
             <w:r>
               <w:rPr>
                 <w:sz w:val="20"/>
@@ -4547,7 +4618,6 @@
               </w:rPr>
               <w:t>ServerConnectivity</w:t>
             </w:r>
-            <w:proofErr w:type="spellEnd"/>
           </w:p>
         </w:tc>
       </w:tr>
@@ -4832,7 +4902,7 @@
           <w:noProof/>
         </w:rPr>
         <w:drawing>
-          <wp:anchor distT="0" distB="0" distL="114300" distR="114300" simplePos="0" relativeHeight="251660288" behindDoc="1" locked="0" layoutInCell="1" allowOverlap="1" wp14:anchorId="1EF4F36F" wp14:editId="362BB201">
+          <wp:anchor distT="0" distB="0" distL="114300" distR="114300" simplePos="0" relativeHeight="251660288" behindDoc="1" locked="0" layoutInCell="1" allowOverlap="1" wp14:anchorId="3BDA0DF3" wp14:editId="375603F0">
             <wp:simplePos x="0" y="0"/>
             <wp:positionH relativeFrom="column">
               <wp:posOffset>0</wp:posOffset>
@@ -4900,7 +4970,7 @@
           <w:noProof/>
         </w:rPr>
         <w:drawing>
-          <wp:anchor distT="0" distB="0" distL="114300" distR="114300" simplePos="0" relativeHeight="251659264" behindDoc="1" locked="0" layoutInCell="1" allowOverlap="1" wp14:anchorId="4558B18C" wp14:editId="76A011E3">
+          <wp:anchor distT="0" distB="0" distL="114300" distR="114300" simplePos="0" relativeHeight="251659264" behindDoc="1" locked="0" layoutInCell="1" allowOverlap="1" wp14:anchorId="79E1CDCC" wp14:editId="66A1137A">
             <wp:simplePos x="0" y="0"/>
             <wp:positionH relativeFrom="column">
               <wp:posOffset>3186430</wp:posOffset>
@@ -5041,23 +5111,7 @@
         <w:ind w:firstLine="0"/>
       </w:pPr>
       <w:r>
-        <w:t xml:space="preserve">As is visible from the </w:t>
-      </w:r>
-      <w:proofErr w:type="spellStart"/>
-      <w:r>
-        <w:t>openssl</w:t>
-      </w:r>
-      <w:proofErr w:type="spellEnd"/>
-      <w:r>
-        <w:t xml:space="preserve"> </w:t>
-      </w:r>
-      <w:proofErr w:type="spellStart"/>
-      <w:r>
-        <w:t>s_client</w:t>
-      </w:r>
-      <w:proofErr w:type="spellEnd"/>
-      <w:r>
-        <w:t xml:space="preserve"> information, SSL authentication was successful (if naïve) and the LOGIN command received the expected output on both ports. Note that we are using IMAP authentication on the SMTP port. This is an intentional time-saving implementation.</w:t>
+        <w:t>As is visible from the openssl s_client information, SSL authentication was successful (if naïve) and the LOGIN command received the expected output on both ports. Note that we are using IMAP authentication on the SMTP port. This is an intentional time-saving implementation.</w:t>
       </w:r>
       <w:r>
         <w:br w:type="page"/>
@@ -5093,11 +5147,9 @@
             <w:pPr>
               <w:ind w:firstLine="0"/>
             </w:pPr>
-            <w:proofErr w:type="spellStart"/>
             <w:r>
               <w:t>SendFunctionality</w:t>
             </w:r>
-            <w:proofErr w:type="spellEnd"/>
           </w:p>
         </w:tc>
       </w:tr>
@@ -5294,7 +5346,7 @@
           <w:noProof/>
         </w:rPr>
         <w:drawing>
-          <wp:inline distT="0" distB="0" distL="0" distR="0" wp14:anchorId="75DB1CFC" wp14:editId="71F3E28F">
+          <wp:inline distT="0" distB="0" distL="0" distR="0" wp14:anchorId="4C751FA3" wp14:editId="444B94C5">
             <wp:extent cx="5943600" cy="466090"/>
             <wp:effectExtent l="0" t="0" r="0" b="0"/>
             <wp:docPr id="1" name="Picture 1"/>
@@ -5384,7 +5436,7 @@
           <w:noProof/>
         </w:rPr>
         <w:drawing>
-          <wp:inline distT="0" distB="0" distL="0" distR="0" wp14:anchorId="34478142" wp14:editId="36369DD0">
+          <wp:inline distT="0" distB="0" distL="0" distR="0" wp14:anchorId="22971A44" wp14:editId="19D76E3C">
             <wp:extent cx="3377821" cy="2558267"/>
             <wp:effectExtent l="0" t="0" r="0" b="0"/>
             <wp:docPr id="6" name="Picture 6"/>
@@ -5454,7 +5506,7 @@
           <w:noProof/>
         </w:rPr>
         <w:drawing>
-          <wp:inline distT="0" distB="0" distL="0" distR="0" wp14:anchorId="6851106C" wp14:editId="08EFF39A">
+          <wp:inline distT="0" distB="0" distL="0" distR="0" wp14:anchorId="78ACAADE" wp14:editId="1323F3E6">
             <wp:extent cx="5943600" cy="485140"/>
             <wp:effectExtent l="0" t="0" r="0" b="0"/>
             <wp:docPr id="7" name="Picture 7"/>
@@ -5526,11 +5578,9 @@
             <w:pPr>
               <w:ind w:firstLine="0"/>
             </w:pPr>
-            <w:proofErr w:type="spellStart"/>
             <w:r>
               <w:t>UpdateFunctionality</w:t>
             </w:r>
-            <w:proofErr w:type="spellEnd"/>
           </w:p>
         </w:tc>
       </w:tr>
@@ -5702,15 +5752,7 @@
         <w:ind w:firstLine="0"/>
       </w:pPr>
       <w:r>
-        <w:t xml:space="preserve">Pre-test condition: By deleting the Adept Mail Client's local </w:t>
-      </w:r>
-      <w:proofErr w:type="spellStart"/>
-      <w:r>
-        <w:t>sqlite</w:t>
-      </w:r>
-      <w:proofErr w:type="spellEnd"/>
-      <w:r>
-        <w:t xml:space="preserve"> database, we can ensure a valid testing pre-condition.</w:t>
+        <w:t>Pre-test condition: By deleting the Adept Mail Client's local sqlite database, we can ensure a valid testing pre-condition.</w:t>
       </w:r>
       <w:r>
         <w:t xml:space="preserve"> The emails do not show in the </w:t>
@@ -5736,7 +5778,7 @@
           <w:noProof/>
         </w:rPr>
         <w:drawing>
-          <wp:inline distT="0" distB="0" distL="0" distR="0" wp14:anchorId="786111CA" wp14:editId="3EF47116">
+          <wp:inline distT="0" distB="0" distL="0" distR="0" wp14:anchorId="65506BBC" wp14:editId="5941F971">
             <wp:extent cx="4189863" cy="2516605"/>
             <wp:effectExtent l="0" t="0" r="1270" b="0"/>
             <wp:docPr id="8" name="Picture 8"/>
@@ -5827,11 +5869,9 @@
             <w:pPr>
               <w:ind w:firstLine="0"/>
             </w:pPr>
-            <w:proofErr w:type="spellStart"/>
             <w:r>
               <w:t>MoveEmailFunctionality</w:t>
             </w:r>
-            <w:proofErr w:type="spellEnd"/>
           </w:p>
         </w:tc>
       </w:tr>
@@ -6023,7 +6063,7 @@
           <w:noProof/>
         </w:rPr>
         <w:drawing>
-          <wp:inline distT="0" distB="0" distL="0" distR="0" wp14:anchorId="42A338D3" wp14:editId="0AC7DCB5">
+          <wp:inline distT="0" distB="0" distL="0" distR="0" wp14:anchorId="530B3E57" wp14:editId="716364B9">
             <wp:extent cx="4428699" cy="3194720"/>
             <wp:effectExtent l="0" t="0" r="0" b="5715"/>
             <wp:docPr id="9" name="Picture 9"/>
@@ -6121,11 +6161,9 @@
             <w:pPr>
               <w:ind w:firstLine="0"/>
             </w:pPr>
-            <w:proofErr w:type="spellStart"/>
             <w:r>
               <w:t>DeleteEmailFunctionality</w:t>
             </w:r>
-            <w:proofErr w:type="spellEnd"/>
           </w:p>
         </w:tc>
       </w:tr>
@@ -6322,7 +6360,7 @@
           <w:noProof/>
         </w:rPr>
         <w:drawing>
-          <wp:inline distT="0" distB="0" distL="0" distR="0" wp14:anchorId="306ACE5E" wp14:editId="0C7BB1FC">
+          <wp:inline distT="0" distB="0" distL="0" distR="0" wp14:anchorId="0D1BF43D" wp14:editId="04757259">
             <wp:extent cx="5172342" cy="3562065"/>
             <wp:effectExtent l="0" t="0" r="0" b="635"/>
             <wp:docPr id="10" name="Picture 10"/>
@@ -6414,11 +6452,9 @@
             <w:pPr>
               <w:ind w:firstLine="0"/>
             </w:pPr>
-            <w:proofErr w:type="spellStart"/>
             <w:r>
               <w:t>CreateMailboxFunctionality</w:t>
             </w:r>
-            <w:proofErr w:type="spellEnd"/>
           </w:p>
         </w:tc>
       </w:tr>
@@ -6599,15 +6635,7 @@
         </w:r>
       </w:hyperlink>
       <w:r>
-        <w:t xml:space="preserve"> does not have the mailbox '</w:t>
-      </w:r>
-      <w:proofErr w:type="spellStart"/>
-      <w:r>
-        <w:t>cmf</w:t>
-      </w:r>
-      <w:proofErr w:type="spellEnd"/>
-      <w:r>
-        <w:t>'.</w:t>
+        <w:t xml:space="preserve"> does not have the mailbox 'cmf'.</w:t>
       </w:r>
     </w:p>
     <w:p>
@@ -6620,7 +6648,7 @@
           <w:noProof/>
         </w:rPr>
         <w:drawing>
-          <wp:inline distT="0" distB="0" distL="0" distR="0" wp14:anchorId="0067CF1E" wp14:editId="298158B7">
+          <wp:inline distT="0" distB="0" distL="0" distR="0" wp14:anchorId="28B07DED" wp14:editId="15DBAC6A">
             <wp:extent cx="5810250" cy="3019425"/>
             <wp:effectExtent l="0" t="0" r="0" b="9525"/>
             <wp:docPr id="11" name="Picture 11"/>
@@ -6679,15 +6707,7 @@
         </w:r>
       </w:hyperlink>
       <w:r>
-        <w:t xml:space="preserve"> has the mailbox '</w:t>
-      </w:r>
-      <w:proofErr w:type="spellStart"/>
-      <w:r>
-        <w:t>cmf</w:t>
-      </w:r>
-      <w:proofErr w:type="spellEnd"/>
-      <w:r>
-        <w:t>'.</w:t>
+        <w:t xml:space="preserve"> has the mailbox 'cmf'.</w:t>
       </w:r>
     </w:p>
     <w:p>
@@ -6725,11 +6745,9 @@
             <w:pPr>
               <w:ind w:firstLine="0"/>
             </w:pPr>
-            <w:proofErr w:type="spellStart"/>
             <w:r>
               <w:t>DeleteMailboxFunctionality</w:t>
             </w:r>
-            <w:proofErr w:type="spellEnd"/>
           </w:p>
         </w:tc>
       </w:tr>
@@ -6907,15 +6925,7 @@
         </w:r>
       </w:hyperlink>
       <w:r>
-        <w:t xml:space="preserve"> has the mailbox '</w:t>
-      </w:r>
-      <w:proofErr w:type="spellStart"/>
-      <w:r>
-        <w:t>cmf</w:t>
-      </w:r>
-      <w:proofErr w:type="spellEnd"/>
-      <w:r>
-        <w:t>'.</w:t>
+        <w:t xml:space="preserve"> has the mailbox 'cmf'.</w:t>
       </w:r>
     </w:p>
     <w:p>
@@ -6928,7 +6938,7 @@
           <w:noProof/>
         </w:rPr>
         <w:drawing>
-          <wp:inline distT="0" distB="0" distL="0" distR="0" wp14:anchorId="62351B67" wp14:editId="2A692C1D">
+          <wp:inline distT="0" distB="0" distL="0" distR="0" wp14:anchorId="277224A4" wp14:editId="60F48204">
             <wp:extent cx="5429250" cy="3057525"/>
             <wp:effectExtent l="0" t="0" r="0" b="9525"/>
             <wp:docPr id="12" name="Picture 12"/>
@@ -6987,23 +6997,15 @@
         </w:r>
       </w:hyperlink>
       <w:r>
-        <w:t xml:space="preserve"> no longer has the mailbox '</w:t>
-      </w:r>
-      <w:proofErr w:type="spellStart"/>
-      <w:r>
-        <w:t>cmf</w:t>
-      </w:r>
-      <w:proofErr w:type="spellEnd"/>
-      <w:r>
-        <w:t>'.</w:t>
+        <w:t xml:space="preserve"> no longer has the mailbox 'cmf'.</w:t>
       </w:r>
     </w:p>
-    <w:p/>
     <w:p>
       <w:pPr>
         <w:pStyle w:val="Heading1"/>
+        <w:ind w:firstLine="0"/>
       </w:pPr>
-      <w:bookmarkStart w:id="8" w:name="_Toc480758632"/>
+      <w:bookmarkStart w:id="10" w:name="_Toc480770124"/>
       <w:r>
         <w:lastRenderedPageBreak/>
         <w:t>VI.</w:t>
@@ -7015,22 +7017,31 @@
       <w:r>
         <w:t>e</w:t>
       </w:r>
+      <w:bookmarkEnd w:id="10"/>
       <w:r>
         <w:t xml:space="preserve"> </w:t>
       </w:r>
-      <w:bookmarkEnd w:id="8"/>
     </w:p>
     <w:p>
+      <w:pPr>
+        <w:jc w:val="both"/>
+      </w:pPr>
       <w:r>
         <w:t>The Adept Mail Server and Adept Mail Client will offer a secured email alternative for users interested in the confidentiality and integrity of their communications. Like competitive mail options, the Adept system will communicate over a secured TLS channel. That means that network sniffers and nodes between the Client and Server will not be able to intercept traffic as plain text. Unlike many other options, the Client will encrypt sensitive fields of its local storage and only decrypt those fields in RAM upon viewing. This ensures that even if the device on which the Client is installed is compromised physically or otherwise, the local storage won't be.</w:t>
       </w:r>
     </w:p>
     <w:p>
+      <w:pPr>
+        <w:jc w:val="both"/>
+      </w:pPr>
       <w:r>
         <w:t>Our system will demonstrate some key points on security, including secure network communications, encryption, password hashing, and SQL sanitization. While our first iteration will be far from fully secure (many professional products are as well!) it will be an excellent learning experience and demonstration of techniques. The framework is in place for later improvements including parameterization of SQL inputs, TLS certificate verification, and more robust password hashing algorithms.</w:t>
       </w:r>
     </w:p>
     <w:p>
+      <w:pPr>
+        <w:jc w:val="both"/>
+      </w:pPr>
       <w:r>
         <w:t xml:space="preserve">Another important feature of the Adept Mail System is protocol compliance. The Adept Mail Client communicates with the Server using minimally compliant but properly formed IMAP and SMTP commands over appropriate network ports. </w:t>
       </w:r>
@@ -7039,6 +7050,9 @@
       </w:r>
     </w:p>
     <w:p>
+      <w:pPr>
+        <w:jc w:val="both"/>
+      </w:pPr>
       <w:r>
         <w:t>The functionality goals of the Adept Mail System are:</w:t>
       </w:r>
@@ -7050,6 +7064,7 @@
           <w:ilvl w:val="0"/>
           <w:numId w:val="4"/>
         </w:numPr>
+        <w:jc w:val="both"/>
       </w:pPr>
       <w:r>
         <w:t>To allow users to send and receive emails with other Adept Mail Clients.</w:t>
@@ -7062,6 +7077,7 @@
           <w:ilvl w:val="0"/>
           <w:numId w:val="4"/>
         </w:numPr>
+        <w:jc w:val="both"/>
       </w:pPr>
       <w:r>
         <w:t>To allow users to manage their mails—including creating and deleting mailboxes and moving and deleting emails.</w:t>
@@ -7074,6 +7090,7 @@
           <w:ilvl w:val="0"/>
           <w:numId w:val="4"/>
         </w:numPr>
+        <w:jc w:val="both"/>
       </w:pPr>
       <w:r>
         <w:t>To allow users to securely decrypt and view their stored encrypted emails.</w:t>
@@ -7086,6 +7103,7 @@
           <w:ilvl w:val="0"/>
           <w:numId w:val="4"/>
         </w:numPr>
+        <w:jc w:val="both"/>
       </w:pPr>
       <w:r>
         <w:t>To allow the creation of local user accounts, each of which specifies its own parent Adept Mail Server, port settings, and secret key.</w:t>
@@ -7098,6 +7116,7 @@
           <w:ilvl w:val="0"/>
           <w:numId w:val="4"/>
         </w:numPr>
+        <w:jc w:val="both"/>
       </w:pPr>
       <w:r>
         <w:t>To serve concurrent requests to the Adept Mail Server as quickly as possible.</w:t>
@@ -7106,19 +7125,222 @@
     <w:p>
       <w:pPr>
         <w:pStyle w:val="Heading1"/>
+        <w:ind w:firstLine="0"/>
       </w:pPr>
-      <w:bookmarkStart w:id="9" w:name="_Toc480758633"/>
+      <w:bookmarkStart w:id="11" w:name="_Toc480770125"/>
       <w:r>
         <w:lastRenderedPageBreak/>
         <w:t>VII.</w:t>
       </w:r>
       <w:r>
         <w:tab/>
-        <w:t>Fictional Point Cost Analysis and COCOMO (with comparison and conclusions)</w:t>
-      </w:r>
-      <w:bookmarkEnd w:id="9"/>
+        <w:t xml:space="preserve">Fictional Point Cost Analysis and COCOMO </w:t>
+      </w:r>
+      <w:bookmarkEnd w:id="11"/>
     </w:p>
-    <w:p/>
+    <w:p>
+      <w:r>
+        <w:t>(</w:t>
+      </w:r>
+      <w:r>
+        <w:t>with comparison and conclusions)</w:t>
+      </w:r>
+    </w:p>
+    <w:p>
+      <w:pPr>
+        <w:ind w:firstLine="0"/>
+      </w:pPr>
+      <w:r>
+        <w:rPr>
+          <w:noProof/>
+        </w:rPr>
+        <w:drawing>
+          <wp:inline distT="0" distB="0" distL="0" distR="0" wp14:anchorId="15914714" wp14:editId="01607EB8">
+            <wp:extent cx="5943600" cy="3487987"/>
+            <wp:effectExtent l="0" t="0" r="0" b="0"/>
+            <wp:docPr id="3" name="Picture 3" descr="C:\Users\akonduru2\Documents\GitHub\csc4350_server\docs\COCOMO1.png"/>
+            <wp:cNvGraphicFramePr>
+              <a:graphicFrameLocks xmlns:a="http://schemas.openxmlformats.org/drawingml/2006/main" noChangeAspect="1"/>
+            </wp:cNvGraphicFramePr>
+            <a:graphic xmlns:a="http://schemas.openxmlformats.org/drawingml/2006/main">
+              <a:graphicData uri="http://schemas.openxmlformats.org/drawingml/2006/picture">
+                <pic:pic xmlns:pic="http://schemas.openxmlformats.org/drawingml/2006/picture">
+                  <pic:nvPicPr>
+                    <pic:cNvPr id="0" name="Picture 1" descr="C:\Users\akonduru2\Documents\GitHub\csc4350_server\docs\COCOMO1.png"/>
+                    <pic:cNvPicPr>
+                      <a:picLocks noChangeAspect="1" noChangeArrowheads="1"/>
+                    </pic:cNvPicPr>
+                  </pic:nvPicPr>
+                  <pic:blipFill>
+                    <a:blip r:embed="rId29">
+                      <a:extLst>
+                        <a:ext uri="{28A0092B-C50C-407E-A947-70E740481C1C}">
+                          <a14:useLocalDpi xmlns:a14="http://schemas.microsoft.com/office/drawing/2010/main" val="0"/>
+                        </a:ext>
+                      </a:extLst>
+                    </a:blip>
+                    <a:srcRect/>
+                    <a:stretch>
+                      <a:fillRect/>
+                    </a:stretch>
+                  </pic:blipFill>
+                  <pic:spPr bwMode="auto">
+                    <a:xfrm>
+                      <a:off x="0" y="0"/>
+                      <a:ext cx="5943600" cy="3487987"/>
+                    </a:xfrm>
+                    <a:prstGeom prst="rect">
+                      <a:avLst/>
+                    </a:prstGeom>
+                    <a:noFill/>
+                    <a:ln>
+                      <a:noFill/>
+                    </a:ln>
+                  </pic:spPr>
+                </pic:pic>
+              </a:graphicData>
+            </a:graphic>
+          </wp:inline>
+        </w:drawing>
+      </w:r>
+    </w:p>
+    <w:p>
+      <w:pPr>
+        <w:ind w:firstLine="0"/>
+      </w:pPr>
+    </w:p>
+    <w:p>
+      <w:pPr>
+        <w:ind w:firstLine="0"/>
+      </w:pPr>
+      <w:r>
+        <w:rPr>
+          <w:noProof/>
+        </w:rPr>
+        <w:drawing>
+          <wp:inline distT="0" distB="0" distL="0" distR="0" wp14:anchorId="75C63E7C" wp14:editId="515804B2">
+            <wp:extent cx="5943600" cy="2846070"/>
+            <wp:effectExtent l="0" t="0" r="0" b="0"/>
+            <wp:docPr id="24" name="Picture 24" descr="C:\Users\akonduru2\Documents\GitHub\csc4350_server\docs\COCOMO2.png"/>
+            <wp:cNvGraphicFramePr>
+              <a:graphicFrameLocks xmlns:a="http://schemas.openxmlformats.org/drawingml/2006/main" noChangeAspect="1"/>
+            </wp:cNvGraphicFramePr>
+            <a:graphic xmlns:a="http://schemas.openxmlformats.org/drawingml/2006/main">
+              <a:graphicData uri="http://schemas.openxmlformats.org/drawingml/2006/picture">
+                <pic:pic xmlns:pic="http://schemas.openxmlformats.org/drawingml/2006/picture">
+                  <pic:nvPicPr>
+                    <pic:cNvPr id="0" name="Picture 3" descr="C:\Users\akonduru2\Documents\GitHub\csc4350_server\docs\COCOMO2.png"/>
+                    <pic:cNvPicPr>
+                      <a:picLocks noChangeAspect="1" noChangeArrowheads="1"/>
+                    </pic:cNvPicPr>
+                  </pic:nvPicPr>
+                  <pic:blipFill>
+                    <a:blip r:embed="rId30">
+                      <a:extLst>
+                        <a:ext uri="{28A0092B-C50C-407E-A947-70E740481C1C}">
+                          <a14:useLocalDpi xmlns:a14="http://schemas.microsoft.com/office/drawing/2010/main" val="0"/>
+                        </a:ext>
+                      </a:extLst>
+                    </a:blip>
+                    <a:srcRect/>
+                    <a:stretch>
+                      <a:fillRect/>
+                    </a:stretch>
+                  </pic:blipFill>
+                  <pic:spPr bwMode="auto">
+                    <a:xfrm>
+                      <a:off x="0" y="0"/>
+                      <a:ext cx="5943600" cy="2846070"/>
+                    </a:xfrm>
+                    <a:prstGeom prst="rect">
+                      <a:avLst/>
+                    </a:prstGeom>
+                    <a:noFill/>
+                    <a:ln>
+                      <a:noFill/>
+                    </a:ln>
+                  </pic:spPr>
+                </pic:pic>
+              </a:graphicData>
+            </a:graphic>
+          </wp:inline>
+        </w:drawing>
+      </w:r>
+    </w:p>
+    <w:p>
+      <w:pPr>
+        <w:ind w:firstLine="0"/>
+      </w:pPr>
+    </w:p>
+    <w:p>
+      <w:pPr>
+        <w:ind w:firstLine="0"/>
+      </w:pPr>
+    </w:p>
+    <w:p>
+      <w:pPr>
+        <w:ind w:firstLine="0"/>
+      </w:pPr>
+    </w:p>
+    <w:p>
+      <w:pPr>
+        <w:ind w:firstLine="0"/>
+      </w:pPr>
+      <w:r>
+        <w:rPr>
+          <w:noProof/>
+        </w:rPr>
+        <w:lastRenderedPageBreak/>
+        <w:drawing>
+          <wp:inline distT="0" distB="0" distL="0" distR="0" wp14:anchorId="33C24A9A" wp14:editId="3FB4B449">
+            <wp:extent cx="3244850" cy="2932996"/>
+            <wp:effectExtent l="0" t="0" r="0" b="1270"/>
+            <wp:docPr id="25" name="Picture 25" descr="C:\Users\akonduru2\Documents\GitHub\csc4350_server\docs\COCOMO3.png"/>
+            <wp:cNvGraphicFramePr>
+              <a:graphicFrameLocks xmlns:a="http://schemas.openxmlformats.org/drawingml/2006/main" noChangeAspect="1"/>
+            </wp:cNvGraphicFramePr>
+            <a:graphic xmlns:a="http://schemas.openxmlformats.org/drawingml/2006/main">
+              <a:graphicData uri="http://schemas.openxmlformats.org/drawingml/2006/picture">
+                <pic:pic xmlns:pic="http://schemas.openxmlformats.org/drawingml/2006/picture">
+                  <pic:nvPicPr>
+                    <pic:cNvPr id="0" name="Picture 4" descr="C:\Users\akonduru2\Documents\GitHub\csc4350_server\docs\COCOMO3.png"/>
+                    <pic:cNvPicPr>
+                      <a:picLocks noChangeAspect="1" noChangeArrowheads="1"/>
+                    </pic:cNvPicPr>
+                  </pic:nvPicPr>
+                  <pic:blipFill>
+                    <a:blip r:embed="rId31">
+                      <a:extLst>
+                        <a:ext uri="{28A0092B-C50C-407E-A947-70E740481C1C}">
+                          <a14:useLocalDpi xmlns:a14="http://schemas.microsoft.com/office/drawing/2010/main" val="0"/>
+                        </a:ext>
+                      </a:extLst>
+                    </a:blip>
+                    <a:srcRect/>
+                    <a:stretch>
+                      <a:fillRect/>
+                    </a:stretch>
+                  </pic:blipFill>
+                  <pic:spPr bwMode="auto">
+                    <a:xfrm>
+                      <a:off x="0" y="0"/>
+                      <a:ext cx="3251784" cy="2939263"/>
+                    </a:xfrm>
+                    <a:prstGeom prst="rect">
+                      <a:avLst/>
+                    </a:prstGeom>
+                    <a:noFill/>
+                    <a:ln>
+                      <a:noFill/>
+                    </a:ln>
+                  </pic:spPr>
+                </pic:pic>
+              </a:graphicData>
+            </a:graphic>
+          </wp:inline>
+        </w:drawing>
+      </w:r>
+    </w:p>
     <w:p/>
     <w:p/>
     <w:p/>
@@ -7131,8 +7353,9 @@
     <w:p>
       <w:pPr>
         <w:pStyle w:val="Heading1"/>
+        <w:ind w:firstLine="0"/>
       </w:pPr>
-      <w:bookmarkStart w:id="10" w:name="_Toc480758634"/>
+      <w:bookmarkStart w:id="12" w:name="_Toc480770126"/>
       <w:r>
         <w:t>VIII.</w:t>
       </w:r>
@@ -7140,27 +7363,41 @@
         <w:tab/>
         <w:t>Project Legacy</w:t>
       </w:r>
-      <w:bookmarkEnd w:id="10"/>
+      <w:bookmarkEnd w:id="12"/>
     </w:p>
+    <w:p>
+      <w:pPr>
+        <w:pStyle w:val="Heading1"/>
+        <w:ind w:firstLine="0"/>
+      </w:pPr>
+      <w:bookmarkStart w:id="13" w:name="_Toc480770127"/>
+    </w:p>
+    <w:p>
+      <w:pPr>
+        <w:pStyle w:val="Heading1"/>
+        <w:ind w:firstLine="0"/>
+      </w:pPr>
+    </w:p>
+    <w:p/>
+    <w:p/>
+    <w:p/>
+    <w:p/>
+    <w:p/>
     <w:p/>
     <w:p>
       <w:pPr>
         <w:pStyle w:val="Heading1"/>
+        <w:ind w:firstLine="0"/>
       </w:pPr>
-    </w:p>
-    <w:p>
-      <w:pPr>
-        <w:pStyle w:val="Heading1"/>
-      </w:pPr>
-      <w:bookmarkStart w:id="11" w:name="_Toc480758635"/>
-      <w:r>
+      <w:r>
+        <w:lastRenderedPageBreak/>
         <w:t>IX.</w:t>
       </w:r>
       <w:r>
         <w:tab/>
         <w:t>WSD</w:t>
       </w:r>
-      <w:bookmarkEnd w:id="11"/>
+      <w:bookmarkEnd w:id="13"/>
     </w:p>
     <w:tbl>
       <w:tblPr>
@@ -7418,8 +7655,6 @@
         </w:tc>
       </w:tr>
     </w:tbl>
-    <w:p/>
-    <w:p/>
     <w:p>
       <w:pPr>
         <w:ind w:firstLine="0"/>
@@ -7428,21 +7663,21 @@
     <w:p>
       <w:pPr>
         <w:pStyle w:val="Heading1"/>
+        <w:ind w:firstLine="0"/>
       </w:pPr>
-      <w:bookmarkStart w:id="12" w:name="_Toc480758636"/>
-      <w:r>
-        <w:lastRenderedPageBreak/>
+      <w:bookmarkStart w:id="14" w:name="_Toc480770128"/>
+      <w:r>
         <w:t>X.</w:t>
       </w:r>
       <w:r>
         <w:tab/>
         <w:t>Gantt Chart</w:t>
       </w:r>
-      <w:bookmarkEnd w:id="12"/>
+      <w:bookmarkEnd w:id="14"/>
     </w:p>
     <w:tbl>
       <w:tblPr>
-        <w:tblStyle w:val="PlainTable1"/>
+        <w:tblStyle w:val="GridTable6Colorful-Accent1"/>
         <w:tblW w:w="9610" w:type="dxa"/>
         <w:tblLook w:val="04A0" w:firstRow="1" w:lastRow="0" w:firstColumn="1" w:lastColumn="0" w:noHBand="0" w:noVBand="1"/>
       </w:tblPr>
@@ -7702,21 +7937,8 @@
                 <w:szCs w:val="20"/>
                 <w:shd w:val="clear" w:color="auto" w:fill="auto"/>
               </w:rPr>
-              <w:t xml:space="preserve">Ed </w:t>
-            </w:r>
-            <w:proofErr w:type="spellStart"/>
-            <w:r>
-              <w:rPr>
-                <w:rFonts w:ascii="Arial" w:hAnsi="Arial" w:cs="Arial"/>
-                <w:bCs w:val="0"/>
-                <w:color w:val="auto"/>
-                <w:sz w:val="20"/>
-                <w:szCs w:val="20"/>
-                <w:shd w:val="clear" w:color="auto" w:fill="auto"/>
-              </w:rPr>
-              <w:t>Bull,akonduru</w:t>
-            </w:r>
-            <w:proofErr w:type="spellEnd"/>
+              <w:t>Ed Bull,akonduru</w:t>
+            </w:r>
           </w:p>
         </w:tc>
         <w:tc>
@@ -7870,7 +8092,6 @@
                 <w:shd w:val="clear" w:color="auto" w:fill="auto"/>
               </w:rPr>
             </w:pPr>
-            <w:proofErr w:type="spellStart"/>
             <w:r>
               <w:rPr>
                 <w:rFonts w:ascii="Arial" w:hAnsi="Arial" w:cs="Arial"/>
@@ -7882,7 +8103,6 @@
               </w:rPr>
               <w:t>akonduru</w:t>
             </w:r>
-            <w:proofErr w:type="spellEnd"/>
           </w:p>
         </w:tc>
         <w:tc>
@@ -8048,21 +8268,8 @@
                 <w:szCs w:val="20"/>
                 <w:shd w:val="clear" w:color="auto" w:fill="auto"/>
               </w:rPr>
-              <w:t xml:space="preserve">Ed </w:t>
-            </w:r>
-            <w:proofErr w:type="spellStart"/>
-            <w:r>
-              <w:rPr>
-                <w:rFonts w:ascii="Arial" w:hAnsi="Arial" w:cs="Arial"/>
-                <w:bCs w:val="0"/>
-                <w:color w:val="auto"/>
-                <w:sz w:val="20"/>
-                <w:szCs w:val="20"/>
-                <w:shd w:val="clear" w:color="auto" w:fill="auto"/>
-              </w:rPr>
-              <w:t>Bull,bgarber,akonduru</w:t>
-            </w:r>
-            <w:proofErr w:type="spellEnd"/>
+              <w:t>Ed Bull,bgarber,akonduru</w:t>
+            </w:r>
           </w:p>
         </w:tc>
         <w:tc>
@@ -8161,20 +8368,8 @@
                 <w:szCs w:val="20"/>
                 <w:shd w:val="clear" w:color="auto" w:fill="auto"/>
               </w:rPr>
-              <w:t xml:space="preserve">Set up group </w:t>
-            </w:r>
-            <w:proofErr w:type="spellStart"/>
-            <w:r>
-              <w:rPr>
-                <w:rFonts w:ascii="Arial" w:hAnsi="Arial" w:cs="Arial"/>
-                <w:color w:val="auto"/>
-                <w:sz w:val="20"/>
-                <w:szCs w:val="20"/>
-                <w:shd w:val="clear" w:color="auto" w:fill="auto"/>
-              </w:rPr>
-              <w:t>Github</w:t>
-            </w:r>
-            <w:proofErr w:type="spellEnd"/>
+              <w:t>Set up group Github</w:t>
+            </w:r>
           </w:p>
         </w:tc>
         <w:tc>
@@ -8340,29 +8535,7 @@
                 <w:szCs w:val="20"/>
                 <w:shd w:val="clear" w:color="auto" w:fill="auto"/>
               </w:rPr>
-              <w:t xml:space="preserve">Plan Server Database And Write </w:t>
-            </w:r>
-            <w:proofErr w:type="spellStart"/>
-            <w:r>
-              <w:rPr>
-                <w:rFonts w:ascii="Arial" w:hAnsi="Arial" w:cs="Arial"/>
-                <w:color w:val="auto"/>
-                <w:sz w:val="20"/>
-                <w:szCs w:val="20"/>
-                <w:shd w:val="clear" w:color="auto" w:fill="auto"/>
-              </w:rPr>
-              <w:t>CreateTables</w:t>
-            </w:r>
-            <w:proofErr w:type="spellEnd"/>
-            <w:r>
-              <w:rPr>
-                <w:rFonts w:ascii="Arial" w:hAnsi="Arial" w:cs="Arial"/>
-                <w:color w:val="auto"/>
-                <w:sz w:val="20"/>
-                <w:szCs w:val="20"/>
-                <w:shd w:val="clear" w:color="auto" w:fill="auto"/>
-              </w:rPr>
-              <w:t xml:space="preserve"> SQL Script</w:t>
+              <w:t>Plan Server Database And Write CreateTables SQL Script</w:t>
             </w:r>
           </w:p>
         </w:tc>
@@ -8419,7 +8592,6 @@
                 <w:shd w:val="clear" w:color="auto" w:fill="auto"/>
               </w:rPr>
             </w:pPr>
-            <w:proofErr w:type="spellStart"/>
             <w:r>
               <w:rPr>
                 <w:rFonts w:ascii="Arial" w:hAnsi="Arial" w:cs="Arial"/>
@@ -8431,7 +8603,6 @@
               </w:rPr>
               <w:t>Putesch,akonduru</w:t>
             </w:r>
-            <w:proofErr w:type="spellEnd"/>
           </w:p>
         </w:tc>
         <w:tc>
@@ -8530,29 +8701,7 @@
                 <w:szCs w:val="20"/>
                 <w:shd w:val="clear" w:color="auto" w:fill="auto"/>
               </w:rPr>
-              <w:t xml:space="preserve">Set up </w:t>
-            </w:r>
-            <w:proofErr w:type="spellStart"/>
-            <w:r>
-              <w:rPr>
-                <w:rFonts w:ascii="Arial" w:hAnsi="Arial" w:cs="Arial"/>
-                <w:color w:val="auto"/>
-                <w:sz w:val="20"/>
-                <w:szCs w:val="20"/>
-                <w:shd w:val="clear" w:color="auto" w:fill="auto"/>
-              </w:rPr>
-              <w:t>PostgresSQL</w:t>
-            </w:r>
-            <w:proofErr w:type="spellEnd"/>
-            <w:r>
-              <w:rPr>
-                <w:rFonts w:ascii="Arial" w:hAnsi="Arial" w:cs="Arial"/>
-                <w:color w:val="auto"/>
-                <w:sz w:val="20"/>
-                <w:szCs w:val="20"/>
-                <w:shd w:val="clear" w:color="auto" w:fill="auto"/>
-              </w:rPr>
-              <w:t xml:space="preserve"> test server</w:t>
+              <w:t>Set up PostgresSQL test server</w:t>
             </w:r>
           </w:p>
         </w:tc>
@@ -8609,7 +8758,6 @@
                 <w:shd w:val="clear" w:color="auto" w:fill="auto"/>
               </w:rPr>
             </w:pPr>
-            <w:proofErr w:type="spellStart"/>
             <w:r>
               <w:rPr>
                 <w:rFonts w:ascii="Arial" w:hAnsi="Arial" w:cs="Arial"/>
@@ -8621,7 +8769,6 @@
               </w:rPr>
               <w:t>akonduru</w:t>
             </w:r>
-            <w:proofErr w:type="spellEnd"/>
           </w:p>
         </w:tc>
         <w:tc>
@@ -8778,7 +8925,6 @@
                 <w:shd w:val="clear" w:color="auto" w:fill="auto"/>
               </w:rPr>
             </w:pPr>
-            <w:proofErr w:type="spellStart"/>
             <w:r>
               <w:rPr>
                 <w:rFonts w:ascii="Arial" w:hAnsi="Arial" w:cs="Arial"/>
@@ -8790,7 +8936,6 @@
               </w:rPr>
               <w:t>akonduru</w:t>
             </w:r>
-            <w:proofErr w:type="spellEnd"/>
           </w:p>
         </w:tc>
         <w:tc>
@@ -8889,20 +9034,8 @@
                 <w:szCs w:val="20"/>
                 <w:shd w:val="clear" w:color="auto" w:fill="auto"/>
               </w:rPr>
-              <w:t xml:space="preserve">Server </w:t>
-            </w:r>
-            <w:proofErr w:type="spellStart"/>
-            <w:r>
-              <w:rPr>
-                <w:rFonts w:ascii="Arial" w:hAnsi="Arial" w:cs="Arial"/>
-                <w:color w:val="auto"/>
-                <w:sz w:val="20"/>
-                <w:szCs w:val="20"/>
-                <w:shd w:val="clear" w:color="auto" w:fill="auto"/>
-              </w:rPr>
-              <w:t>ServerController</w:t>
-            </w:r>
-            <w:proofErr w:type="spellEnd"/>
+              <w:t>Server ServerController</w:t>
+            </w:r>
           </w:p>
         </w:tc>
         <w:tc>
@@ -9068,20 +9201,8 @@
                 <w:szCs w:val="20"/>
                 <w:shd w:val="clear" w:color="auto" w:fill="auto"/>
               </w:rPr>
-              <w:t xml:space="preserve">Server </w:t>
-            </w:r>
-            <w:proofErr w:type="spellStart"/>
-            <w:r>
-              <w:rPr>
-                <w:rFonts w:ascii="Arial" w:hAnsi="Arial" w:cs="Arial"/>
-                <w:color w:val="auto"/>
-                <w:sz w:val="20"/>
-                <w:szCs w:val="20"/>
-                <w:shd w:val="clear" w:color="auto" w:fill="auto"/>
-              </w:rPr>
-              <w:t>SmtpServer</w:t>
-            </w:r>
-            <w:proofErr w:type="spellEnd"/>
+              <w:t>Server SmtpServer</w:t>
+            </w:r>
           </w:p>
         </w:tc>
         <w:tc>
@@ -9246,20 +9367,8 @@
                 <w:szCs w:val="20"/>
                 <w:shd w:val="clear" w:color="auto" w:fill="auto"/>
               </w:rPr>
-              <w:t xml:space="preserve">Server </w:t>
-            </w:r>
-            <w:proofErr w:type="spellStart"/>
-            <w:r>
-              <w:rPr>
-                <w:rFonts w:ascii="Arial" w:hAnsi="Arial" w:cs="Arial"/>
-                <w:color w:val="auto"/>
-                <w:sz w:val="20"/>
-                <w:szCs w:val="20"/>
-                <w:shd w:val="clear" w:color="auto" w:fill="auto"/>
-              </w:rPr>
-              <w:t>ImapServer</w:t>
-            </w:r>
-            <w:proofErr w:type="spellEnd"/>
+              <w:t>Server ImapServer</w:t>
+            </w:r>
           </w:p>
         </w:tc>
         <w:tc>
@@ -9425,20 +9534,8 @@
                 <w:szCs w:val="20"/>
                 <w:shd w:val="clear" w:color="auto" w:fill="auto"/>
               </w:rPr>
-              <w:t xml:space="preserve">Server </w:t>
-            </w:r>
-            <w:proofErr w:type="spellStart"/>
-            <w:r>
-              <w:rPr>
-                <w:rFonts w:ascii="Arial" w:hAnsi="Arial" w:cs="Arial"/>
-                <w:color w:val="auto"/>
-                <w:sz w:val="20"/>
-                <w:szCs w:val="20"/>
-                <w:shd w:val="clear" w:color="auto" w:fill="auto"/>
-              </w:rPr>
-              <w:t>SmtpConnection</w:t>
-            </w:r>
-            <w:proofErr w:type="spellEnd"/>
+              <w:t>Server SmtpConnection</w:t>
+            </w:r>
           </w:p>
         </w:tc>
         <w:tc>
@@ -9603,20 +9700,8 @@
                 <w:szCs w:val="20"/>
                 <w:shd w:val="clear" w:color="auto" w:fill="auto"/>
               </w:rPr>
-              <w:t xml:space="preserve">Server </w:t>
-            </w:r>
-            <w:proofErr w:type="spellStart"/>
-            <w:r>
-              <w:rPr>
-                <w:rFonts w:ascii="Arial" w:hAnsi="Arial" w:cs="Arial"/>
-                <w:color w:val="auto"/>
-                <w:sz w:val="20"/>
-                <w:szCs w:val="20"/>
-                <w:shd w:val="clear" w:color="auto" w:fill="auto"/>
-              </w:rPr>
-              <w:t>ImapConnection</w:t>
-            </w:r>
-            <w:proofErr w:type="spellEnd"/>
+              <w:t>Server ImapConnection</w:t>
+            </w:r>
           </w:p>
         </w:tc>
         <w:tc>
@@ -9782,20 +9867,8 @@
                 <w:szCs w:val="20"/>
                 <w:shd w:val="clear" w:color="auto" w:fill="auto"/>
               </w:rPr>
-              <w:t xml:space="preserve">Server </w:t>
-            </w:r>
-            <w:proofErr w:type="spellStart"/>
-            <w:r>
-              <w:rPr>
-                <w:rFonts w:ascii="Arial" w:hAnsi="Arial" w:cs="Arial"/>
-                <w:color w:val="auto"/>
-                <w:sz w:val="20"/>
-                <w:szCs w:val="20"/>
-                <w:shd w:val="clear" w:color="auto" w:fill="auto"/>
-              </w:rPr>
-              <w:t>CmdProcessor</w:t>
-            </w:r>
-            <w:proofErr w:type="spellEnd"/>
+              <w:t>Server CmdProcessor</w:t>
+            </w:r>
           </w:p>
         </w:tc>
         <w:tc>
@@ -9851,7 +9924,6 @@
                 <w:shd w:val="clear" w:color="auto" w:fill="auto"/>
               </w:rPr>
             </w:pPr>
-            <w:proofErr w:type="spellStart"/>
             <w:r>
               <w:rPr>
                 <w:rFonts w:ascii="Arial" w:hAnsi="Arial" w:cs="Arial"/>
@@ -9863,7 +9935,6 @@
               </w:rPr>
               <w:t>bgarber</w:t>
             </w:r>
-            <w:proofErr w:type="spellEnd"/>
           </w:p>
         </w:tc>
         <w:tc>
@@ -9962,20 +10033,8 @@
                 <w:szCs w:val="20"/>
                 <w:shd w:val="clear" w:color="auto" w:fill="auto"/>
               </w:rPr>
-              <w:t xml:space="preserve">Server </w:t>
-            </w:r>
-            <w:proofErr w:type="spellStart"/>
-            <w:r>
-              <w:rPr>
-                <w:rFonts w:ascii="Arial" w:hAnsi="Arial" w:cs="Arial"/>
-                <w:color w:val="auto"/>
-                <w:sz w:val="20"/>
-                <w:szCs w:val="20"/>
-                <w:shd w:val="clear" w:color="auto" w:fill="auto"/>
-              </w:rPr>
-              <w:t>QueryGenerator</w:t>
-            </w:r>
-            <w:proofErr w:type="spellEnd"/>
+              <w:t>Server QueryGenerator</w:t>
+            </w:r>
           </w:p>
         </w:tc>
         <w:tc>
@@ -10130,20 +10189,9 @@
                 <w:szCs w:val="20"/>
                 <w:shd w:val="clear" w:color="auto" w:fill="auto"/>
               </w:rPr>
-              <w:t xml:space="preserve">Server </w:t>
-            </w:r>
-            <w:proofErr w:type="spellStart"/>
-            <w:r>
-              <w:rPr>
-                <w:rFonts w:ascii="Arial" w:hAnsi="Arial" w:cs="Arial"/>
-                <w:color w:val="auto"/>
-                <w:sz w:val="20"/>
-                <w:szCs w:val="20"/>
-                <w:shd w:val="clear" w:color="auto" w:fill="auto"/>
-              </w:rPr>
-              <w:t>SmtpClient</w:t>
-            </w:r>
-            <w:proofErr w:type="spellEnd"/>
+              <w:lastRenderedPageBreak/>
+              <w:t>Server SmtpClient</w:t>
+            </w:r>
           </w:p>
         </w:tc>
         <w:tc>
@@ -10354,7 +10402,6 @@
                 <w:shd w:val="clear" w:color="auto" w:fill="auto"/>
               </w:rPr>
             </w:pPr>
-            <w:proofErr w:type="spellStart"/>
             <w:r>
               <w:rPr>
                 <w:rFonts w:ascii="Arial" w:hAnsi="Arial" w:cs="Arial"/>
@@ -10366,7 +10413,6 @@
               </w:rPr>
               <w:t>akonduru</w:t>
             </w:r>
-            <w:proofErr w:type="spellEnd"/>
           </w:p>
         </w:tc>
         <w:tc>
@@ -10856,7 +10902,6 @@
                 <w:shd w:val="clear" w:color="auto" w:fill="auto"/>
               </w:rPr>
             </w:pPr>
-            <w:proofErr w:type="spellStart"/>
             <w:r>
               <w:rPr>
                 <w:rFonts w:ascii="Arial" w:hAnsi="Arial" w:cs="Arial"/>
@@ -10868,7 +10913,6 @@
               </w:rPr>
               <w:t>akonduru</w:t>
             </w:r>
-            <w:proofErr w:type="spellEnd"/>
           </w:p>
         </w:tc>
         <w:tc>
@@ -11024,7 +11068,6 @@
                 <w:shd w:val="clear" w:color="auto" w:fill="auto"/>
               </w:rPr>
             </w:pPr>
-            <w:proofErr w:type="spellStart"/>
             <w:r>
               <w:rPr>
                 <w:rFonts w:ascii="Arial" w:hAnsi="Arial" w:cs="Arial"/>
@@ -11036,7 +11079,6 @@
               </w:rPr>
               <w:t>akonduru</w:t>
             </w:r>
-            <w:proofErr w:type="spellEnd"/>
           </w:p>
         </w:tc>
         <w:tc>
@@ -11202,21 +11244,8 @@
                 <w:szCs w:val="20"/>
                 <w:shd w:val="clear" w:color="auto" w:fill="auto"/>
               </w:rPr>
-              <w:t xml:space="preserve">Ed </w:t>
-            </w:r>
-            <w:proofErr w:type="spellStart"/>
-            <w:r>
-              <w:rPr>
-                <w:rFonts w:ascii="Arial" w:hAnsi="Arial" w:cs="Arial"/>
-                <w:bCs w:val="0"/>
-                <w:color w:val="auto"/>
-                <w:sz w:val="20"/>
-                <w:szCs w:val="20"/>
-                <w:shd w:val="clear" w:color="auto" w:fill="auto"/>
-              </w:rPr>
-              <w:t>Bull,bgarber</w:t>
-            </w:r>
-            <w:proofErr w:type="spellEnd"/>
+              <w:t>Ed Bull,bgarber</w:t>
+            </w:r>
           </w:p>
         </w:tc>
         <w:tc>
@@ -11315,29 +11344,7 @@
                 <w:szCs w:val="20"/>
                 <w:shd w:val="clear" w:color="auto" w:fill="auto"/>
               </w:rPr>
-              <w:t xml:space="preserve">Set up </w:t>
-            </w:r>
-            <w:proofErr w:type="spellStart"/>
-            <w:r>
-              <w:rPr>
-                <w:rFonts w:ascii="Arial" w:hAnsi="Arial" w:cs="Arial"/>
-                <w:color w:val="auto"/>
-                <w:sz w:val="20"/>
-                <w:szCs w:val="20"/>
-                <w:shd w:val="clear" w:color="auto" w:fill="auto"/>
-              </w:rPr>
-              <w:t>PostgresSQL</w:t>
-            </w:r>
-            <w:proofErr w:type="spellEnd"/>
-            <w:r>
-              <w:rPr>
-                <w:rFonts w:ascii="Arial" w:hAnsi="Arial" w:cs="Arial"/>
-                <w:color w:val="auto"/>
-                <w:sz w:val="20"/>
-                <w:szCs w:val="20"/>
-                <w:shd w:val="clear" w:color="auto" w:fill="auto"/>
-              </w:rPr>
-              <w:t xml:space="preserve"> test server</w:t>
+              <w:t>Set up PostgresSQL test server</w:t>
             </w:r>
           </w:p>
         </w:tc>
@@ -11394,7 +11401,6 @@
                 <w:shd w:val="clear" w:color="auto" w:fill="auto"/>
               </w:rPr>
             </w:pPr>
-            <w:proofErr w:type="spellStart"/>
             <w:r>
               <w:rPr>
                 <w:rFonts w:ascii="Arial" w:hAnsi="Arial" w:cs="Arial"/>
@@ -11406,7 +11412,6 @@
               </w:rPr>
               <w:t>akonduru</w:t>
             </w:r>
-            <w:proofErr w:type="spellEnd"/>
           </w:p>
         </w:tc>
         <w:tc>
@@ -11565,7 +11570,6 @@
                 <w:shd w:val="clear" w:color="auto" w:fill="auto"/>
               </w:rPr>
             </w:pPr>
-            <w:proofErr w:type="spellStart"/>
             <w:r>
               <w:rPr>
                 <w:rFonts w:ascii="Arial" w:hAnsi="Arial" w:cs="Arial"/>
@@ -11577,7 +11581,6 @@
               </w:rPr>
               <w:t>akonduru</w:t>
             </w:r>
-            <w:proofErr w:type="spellEnd"/>
           </w:p>
         </w:tc>
         <w:tc>
@@ -11678,20 +11681,8 @@
                 <w:szCs w:val="20"/>
                 <w:shd w:val="clear" w:color="auto" w:fill="auto"/>
               </w:rPr>
-              <w:t xml:space="preserve">Server </w:t>
-            </w:r>
-            <w:proofErr w:type="spellStart"/>
-            <w:r>
-              <w:rPr>
-                <w:rFonts w:ascii="Arial" w:hAnsi="Arial" w:cs="Arial"/>
-                <w:color w:val="auto"/>
-                <w:sz w:val="20"/>
-                <w:szCs w:val="20"/>
-                <w:shd w:val="clear" w:color="auto" w:fill="auto"/>
-              </w:rPr>
-              <w:t>ServerController</w:t>
-            </w:r>
-            <w:proofErr w:type="spellEnd"/>
+              <w:t>Server ServerController</w:t>
+            </w:r>
           </w:p>
         </w:tc>
         <w:tc>
@@ -11859,20 +11850,8 @@
                 <w:szCs w:val="20"/>
                 <w:shd w:val="clear" w:color="auto" w:fill="auto"/>
               </w:rPr>
-              <w:t xml:space="preserve">Server </w:t>
-            </w:r>
-            <w:proofErr w:type="spellStart"/>
-            <w:r>
-              <w:rPr>
-                <w:rFonts w:ascii="Arial" w:hAnsi="Arial" w:cs="Arial"/>
-                <w:color w:val="auto"/>
-                <w:sz w:val="20"/>
-                <w:szCs w:val="20"/>
-                <w:shd w:val="clear" w:color="auto" w:fill="auto"/>
-              </w:rPr>
-              <w:t>SmtpServer</w:t>
-            </w:r>
-            <w:proofErr w:type="spellEnd"/>
+              <w:t>Server SmtpServer</w:t>
+            </w:r>
           </w:p>
         </w:tc>
         <w:tc>
@@ -12039,20 +12018,8 @@
                 <w:szCs w:val="20"/>
                 <w:shd w:val="clear" w:color="auto" w:fill="auto"/>
               </w:rPr>
-              <w:t xml:space="preserve">Server </w:t>
-            </w:r>
-            <w:proofErr w:type="spellStart"/>
-            <w:r>
-              <w:rPr>
-                <w:rFonts w:ascii="Arial" w:hAnsi="Arial" w:cs="Arial"/>
-                <w:color w:val="auto"/>
-                <w:sz w:val="20"/>
-                <w:szCs w:val="20"/>
-                <w:shd w:val="clear" w:color="auto" w:fill="auto"/>
-              </w:rPr>
-              <w:t>ImapServer</w:t>
-            </w:r>
-            <w:proofErr w:type="spellEnd"/>
+              <w:t>Server ImapServer</w:t>
+            </w:r>
           </w:p>
         </w:tc>
         <w:tc>
@@ -12220,20 +12187,8 @@
                 <w:szCs w:val="20"/>
                 <w:shd w:val="clear" w:color="auto" w:fill="auto"/>
               </w:rPr>
-              <w:t xml:space="preserve">Server </w:t>
-            </w:r>
-            <w:proofErr w:type="spellStart"/>
-            <w:r>
-              <w:rPr>
-                <w:rFonts w:ascii="Arial" w:hAnsi="Arial" w:cs="Arial"/>
-                <w:color w:val="auto"/>
-                <w:sz w:val="20"/>
-                <w:szCs w:val="20"/>
-                <w:shd w:val="clear" w:color="auto" w:fill="auto"/>
-              </w:rPr>
-              <w:t>SmtpConnection</w:t>
-            </w:r>
-            <w:proofErr w:type="spellEnd"/>
+              <w:t>Server SmtpConnection</w:t>
+            </w:r>
           </w:p>
         </w:tc>
         <w:tc>
@@ -12400,20 +12355,8 @@
                 <w:szCs w:val="20"/>
                 <w:shd w:val="clear" w:color="auto" w:fill="auto"/>
               </w:rPr>
-              <w:t xml:space="preserve">Server </w:t>
-            </w:r>
-            <w:proofErr w:type="spellStart"/>
-            <w:r>
-              <w:rPr>
-                <w:rFonts w:ascii="Arial" w:hAnsi="Arial" w:cs="Arial"/>
-                <w:color w:val="auto"/>
-                <w:sz w:val="20"/>
-                <w:szCs w:val="20"/>
-                <w:shd w:val="clear" w:color="auto" w:fill="auto"/>
-              </w:rPr>
-              <w:t>ImapConnection</w:t>
-            </w:r>
-            <w:proofErr w:type="spellEnd"/>
+              <w:t>Server ImapConnection</w:t>
+            </w:r>
           </w:p>
         </w:tc>
         <w:tc>
@@ -12581,20 +12524,8 @@
                 <w:szCs w:val="20"/>
                 <w:shd w:val="clear" w:color="auto" w:fill="auto"/>
               </w:rPr>
-              <w:t xml:space="preserve">Server </w:t>
-            </w:r>
-            <w:proofErr w:type="spellStart"/>
-            <w:r>
-              <w:rPr>
-                <w:rFonts w:ascii="Arial" w:hAnsi="Arial" w:cs="Arial"/>
-                <w:color w:val="auto"/>
-                <w:sz w:val="20"/>
-                <w:szCs w:val="20"/>
-                <w:shd w:val="clear" w:color="auto" w:fill="auto"/>
-              </w:rPr>
-              <w:t>CmdProcessor</w:t>
-            </w:r>
-            <w:proofErr w:type="spellEnd"/>
+              <w:t>Server CmdProcessor</w:t>
+            </w:r>
           </w:p>
         </w:tc>
         <w:tc>
@@ -12650,7 +12581,6 @@
                 <w:shd w:val="clear" w:color="auto" w:fill="auto"/>
               </w:rPr>
             </w:pPr>
-            <w:proofErr w:type="spellStart"/>
             <w:r>
               <w:rPr>
                 <w:rFonts w:ascii="Arial" w:hAnsi="Arial" w:cs="Arial"/>
@@ -12662,7 +12592,6 @@
               </w:rPr>
               <w:t>bgarber</w:t>
             </w:r>
-            <w:proofErr w:type="spellEnd"/>
           </w:p>
         </w:tc>
         <w:tc>
@@ -12763,20 +12692,8 @@
                 <w:szCs w:val="20"/>
                 <w:shd w:val="clear" w:color="auto" w:fill="auto"/>
               </w:rPr>
-              <w:t xml:space="preserve">Server </w:t>
-            </w:r>
-            <w:proofErr w:type="spellStart"/>
-            <w:r>
-              <w:rPr>
-                <w:rFonts w:ascii="Arial" w:hAnsi="Arial" w:cs="Arial"/>
-                <w:color w:val="auto"/>
-                <w:sz w:val="20"/>
-                <w:szCs w:val="20"/>
-                <w:shd w:val="clear" w:color="auto" w:fill="auto"/>
-              </w:rPr>
-              <w:t>QueryGenerator</w:t>
-            </w:r>
-            <w:proofErr w:type="spellEnd"/>
+              <w:t>Server QueryGenerator</w:t>
+            </w:r>
           </w:p>
         </w:tc>
         <w:tc>
@@ -12933,20 +12850,8 @@
                 <w:szCs w:val="20"/>
                 <w:shd w:val="clear" w:color="auto" w:fill="auto"/>
               </w:rPr>
-              <w:t xml:space="preserve">Server </w:t>
-            </w:r>
-            <w:proofErr w:type="spellStart"/>
-            <w:r>
-              <w:rPr>
-                <w:rFonts w:ascii="Arial" w:hAnsi="Arial" w:cs="Arial"/>
-                <w:color w:val="auto"/>
-                <w:sz w:val="20"/>
-                <w:szCs w:val="20"/>
-                <w:shd w:val="clear" w:color="auto" w:fill="auto"/>
-              </w:rPr>
-              <w:t>SmtpClient</w:t>
-            </w:r>
-            <w:proofErr w:type="spellEnd"/>
+              <w:t>Server SmtpClient</w:t>
+            </w:r>
           </w:p>
         </w:tc>
         <w:tc>
@@ -13102,7 +13007,6 @@
                 <w:szCs w:val="20"/>
                 <w:shd w:val="clear" w:color="auto" w:fill="auto"/>
               </w:rPr>
-              <w:lastRenderedPageBreak/>
               <w:t>Collate Document 3</w:t>
             </w:r>
           </w:p>
@@ -13160,7 +13064,6 @@
                 <w:shd w:val="clear" w:color="auto" w:fill="auto"/>
               </w:rPr>
             </w:pPr>
-            <w:proofErr w:type="spellStart"/>
             <w:r>
               <w:rPr>
                 <w:rFonts w:ascii="Arial" w:hAnsi="Arial" w:cs="Arial"/>
@@ -13172,7 +13075,6 @@
               </w:rPr>
               <w:t>akonduru</w:t>
             </w:r>
-            <w:proofErr w:type="spellEnd"/>
           </w:p>
         </w:tc>
         <w:tc>
@@ -13331,7 +13233,6 @@
                 <w:shd w:val="clear" w:color="auto" w:fill="auto"/>
               </w:rPr>
             </w:pPr>
-            <w:proofErr w:type="spellStart"/>
             <w:r>
               <w:rPr>
                 <w:rFonts w:ascii="Arial" w:hAnsi="Arial" w:cs="Arial"/>
@@ -13343,7 +13244,6 @@
               </w:rPr>
               <w:t>akonduru</w:t>
             </w:r>
-            <w:proofErr w:type="spellEnd"/>
           </w:p>
         </w:tc>
         <w:tc>
@@ -13838,7 +13738,6 @@
                 <w:shd w:val="clear" w:color="auto" w:fill="auto"/>
               </w:rPr>
             </w:pPr>
-            <w:proofErr w:type="spellStart"/>
             <w:r>
               <w:rPr>
                 <w:rFonts w:ascii="Arial" w:hAnsi="Arial" w:cs="Arial"/>
@@ -13850,7 +13749,6 @@
               </w:rPr>
               <w:t>bgarber</w:t>
             </w:r>
-            <w:proofErr w:type="spellEnd"/>
           </w:p>
         </w:tc>
         <w:tc>
@@ -14009,7 +13907,6 @@
                 <w:shd w:val="clear" w:color="auto" w:fill="auto"/>
               </w:rPr>
             </w:pPr>
-            <w:proofErr w:type="spellStart"/>
             <w:r>
               <w:rPr>
                 <w:rFonts w:ascii="Arial" w:hAnsi="Arial" w:cs="Arial"/>
@@ -14021,7 +13918,6 @@
               </w:rPr>
               <w:t>akonduru</w:t>
             </w:r>
-            <w:proofErr w:type="spellEnd"/>
           </w:p>
         </w:tc>
         <w:tc>
@@ -14179,7 +14075,6 @@
                 <w:shd w:val="clear" w:color="auto" w:fill="auto"/>
               </w:rPr>
             </w:pPr>
-            <w:proofErr w:type="spellStart"/>
             <w:r>
               <w:rPr>
                 <w:rFonts w:ascii="Arial" w:hAnsi="Arial" w:cs="Arial"/>
@@ -14191,7 +14086,6 @@
               </w:rPr>
               <w:t>akonduru</w:t>
             </w:r>
-            <w:proofErr w:type="spellEnd"/>
           </w:p>
         </w:tc>
         <w:tc>
@@ -14855,7 +14749,6 @@
                 <w:shd w:val="clear" w:color="auto" w:fill="auto"/>
               </w:rPr>
             </w:pPr>
-            <w:proofErr w:type="spellStart"/>
             <w:r>
               <w:rPr>
                 <w:rFonts w:ascii="Arial" w:hAnsi="Arial" w:cs="Arial"/>
@@ -14867,7 +14760,6 @@
               </w:rPr>
               <w:t>Putesch</w:t>
             </w:r>
-            <w:proofErr w:type="spellEnd"/>
           </w:p>
         </w:tc>
         <w:tc>
@@ -15026,7 +14918,6 @@
                 <w:shd w:val="clear" w:color="auto" w:fill="auto"/>
               </w:rPr>
             </w:pPr>
-            <w:proofErr w:type="spellStart"/>
             <w:r>
               <w:rPr>
                 <w:rFonts w:ascii="Arial" w:hAnsi="Arial" w:cs="Arial"/>
@@ -15038,7 +14929,6 @@
               </w:rPr>
               <w:t>akonduru</w:t>
             </w:r>
-            <w:proofErr w:type="spellEnd"/>
           </w:p>
         </w:tc>
         <w:tc>
@@ -15196,7 +15086,6 @@
                 <w:shd w:val="clear" w:color="auto" w:fill="auto"/>
               </w:rPr>
             </w:pPr>
-            <w:proofErr w:type="spellStart"/>
             <w:r>
               <w:rPr>
                 <w:rFonts w:ascii="Arial" w:hAnsi="Arial" w:cs="Arial"/>
@@ -15208,7 +15097,6 @@
               </w:rPr>
               <w:t>Putesch</w:t>
             </w:r>
-            <w:proofErr w:type="spellEnd"/>
           </w:p>
         </w:tc>
         <w:tc>
@@ -15544,21 +15432,8 @@
                 <w:szCs w:val="20"/>
                 <w:shd w:val="clear" w:color="auto" w:fill="auto"/>
               </w:rPr>
-              <w:t xml:space="preserve">Ed </w:t>
-            </w:r>
-            <w:proofErr w:type="spellStart"/>
-            <w:r>
-              <w:rPr>
-                <w:rFonts w:ascii="Arial" w:hAnsi="Arial" w:cs="Arial"/>
-                <w:bCs w:val="0"/>
-                <w:color w:val="auto"/>
-                <w:sz w:val="20"/>
-                <w:szCs w:val="20"/>
-                <w:shd w:val="clear" w:color="auto" w:fill="auto"/>
-              </w:rPr>
-              <w:t>Bull,Putesch,akonduru</w:t>
-            </w:r>
-            <w:proofErr w:type="spellEnd"/>
+              <w:t>Ed Bull,Putesch,akonduru</w:t>
+            </w:r>
           </w:p>
         </w:tc>
         <w:tc>
@@ -15726,21 +15601,8 @@
                 <w:szCs w:val="20"/>
                 <w:shd w:val="clear" w:color="auto" w:fill="auto"/>
               </w:rPr>
-              <w:t xml:space="preserve">Ed </w:t>
-            </w:r>
-            <w:proofErr w:type="spellStart"/>
-            <w:r>
-              <w:rPr>
-                <w:rFonts w:ascii="Arial" w:hAnsi="Arial" w:cs="Arial"/>
-                <w:bCs w:val="0"/>
-                <w:color w:val="auto"/>
-                <w:sz w:val="20"/>
-                <w:szCs w:val="20"/>
-                <w:shd w:val="clear" w:color="auto" w:fill="auto"/>
-              </w:rPr>
-              <w:t>Bull,akonduru</w:t>
-            </w:r>
-            <w:proofErr w:type="spellEnd"/>
+              <w:t>Ed Bull,akonduru</w:t>
+            </w:r>
           </w:p>
         </w:tc>
         <w:tc>
@@ -16067,7 +15929,6 @@
                 <w:shd w:val="clear" w:color="auto" w:fill="auto"/>
               </w:rPr>
             </w:pPr>
-            <w:proofErr w:type="spellStart"/>
             <w:r>
               <w:rPr>
                 <w:rFonts w:ascii="Arial" w:hAnsi="Arial" w:cs="Arial"/>
@@ -16079,7 +15940,6 @@
               </w:rPr>
               <w:t>bgarber</w:t>
             </w:r>
-            <w:proofErr w:type="spellEnd"/>
           </w:p>
         </w:tc>
         <w:tc>
@@ -16237,7 +16097,6 @@
                 <w:shd w:val="clear" w:color="auto" w:fill="auto"/>
               </w:rPr>
             </w:pPr>
-            <w:proofErr w:type="spellStart"/>
             <w:r>
               <w:rPr>
                 <w:rFonts w:ascii="Arial" w:hAnsi="Arial" w:cs="Arial"/>
@@ -16249,7 +16108,6 @@
               </w:rPr>
               <w:t>akonduru</w:t>
             </w:r>
-            <w:proofErr w:type="spellEnd"/>
           </w:p>
         </w:tc>
         <w:tc>
@@ -16351,6 +16209,7 @@
                 <w:szCs w:val="20"/>
                 <w:shd w:val="clear" w:color="auto" w:fill="auto"/>
               </w:rPr>
+              <w:lastRenderedPageBreak/>
               <w:t>Document 6  #9</w:t>
             </w:r>
           </w:p>
@@ -16408,7 +16267,6 @@
                 <w:shd w:val="clear" w:color="auto" w:fill="auto"/>
               </w:rPr>
             </w:pPr>
-            <w:proofErr w:type="spellStart"/>
             <w:r>
               <w:rPr>
                 <w:rFonts w:ascii="Arial" w:hAnsi="Arial" w:cs="Arial"/>
@@ -16420,7 +16278,6 @@
               </w:rPr>
               <w:t>akonduru</w:t>
             </w:r>
-            <w:proofErr w:type="spellEnd"/>
           </w:p>
         </w:tc>
         <w:tc>
@@ -16520,29 +16377,7 @@
                 <w:szCs w:val="20"/>
                 <w:shd w:val="clear" w:color="auto" w:fill="auto"/>
               </w:rPr>
-              <w:t xml:space="preserve">Set up </w:t>
-            </w:r>
-            <w:proofErr w:type="spellStart"/>
-            <w:r>
-              <w:rPr>
-                <w:rFonts w:ascii="Arial" w:hAnsi="Arial" w:cs="Arial"/>
-                <w:color w:val="auto"/>
-                <w:sz w:val="20"/>
-                <w:szCs w:val="20"/>
-                <w:shd w:val="clear" w:color="auto" w:fill="auto"/>
-              </w:rPr>
-              <w:t>PostgresSQL</w:t>
-            </w:r>
-            <w:proofErr w:type="spellEnd"/>
-            <w:r>
-              <w:rPr>
-                <w:rFonts w:ascii="Arial" w:hAnsi="Arial" w:cs="Arial"/>
-                <w:color w:val="auto"/>
-                <w:sz w:val="20"/>
-                <w:szCs w:val="20"/>
-                <w:shd w:val="clear" w:color="auto" w:fill="auto"/>
-              </w:rPr>
-              <w:t xml:space="preserve"> test server</w:t>
+              <w:t>Set up PostgresSQL test server</w:t>
             </w:r>
           </w:p>
         </w:tc>
@@ -16597,7 +16432,6 @@
                 <w:shd w:val="clear" w:color="auto" w:fill="auto"/>
               </w:rPr>
             </w:pPr>
-            <w:proofErr w:type="spellStart"/>
             <w:r>
               <w:rPr>
                 <w:rFonts w:ascii="Arial" w:hAnsi="Arial" w:cs="Arial"/>
@@ -16609,7 +16443,6 @@
               </w:rPr>
               <w:t>akonduru</w:t>
             </w:r>
-            <w:proofErr w:type="spellEnd"/>
           </w:p>
         </w:tc>
         <w:tc>
@@ -16763,7 +16596,6 @@
                 <w:shd w:val="clear" w:color="auto" w:fill="auto"/>
               </w:rPr>
             </w:pPr>
-            <w:proofErr w:type="spellStart"/>
             <w:r>
               <w:rPr>
                 <w:rFonts w:ascii="Arial" w:hAnsi="Arial" w:cs="Arial"/>
@@ -16775,7 +16607,6 @@
               </w:rPr>
               <w:t>akonduru</w:t>
             </w:r>
-            <w:proofErr w:type="spellEnd"/>
           </w:p>
         </w:tc>
         <w:tc>
@@ -16873,20 +16704,8 @@
                 <w:szCs w:val="20"/>
                 <w:shd w:val="clear" w:color="auto" w:fill="auto"/>
               </w:rPr>
-              <w:t xml:space="preserve">Server </w:t>
-            </w:r>
-            <w:proofErr w:type="spellStart"/>
-            <w:r>
-              <w:rPr>
-                <w:rFonts w:ascii="Arial" w:hAnsi="Arial" w:cs="Arial"/>
-                <w:color w:val="auto"/>
-                <w:sz w:val="20"/>
-                <w:szCs w:val="20"/>
-                <w:shd w:val="clear" w:color="auto" w:fill="auto"/>
-              </w:rPr>
-              <w:t>ServerController</w:t>
-            </w:r>
-            <w:proofErr w:type="spellEnd"/>
+              <w:t>Server ServerController</w:t>
+            </w:r>
           </w:p>
         </w:tc>
         <w:tc>
@@ -17050,20 +16869,8 @@
                 <w:szCs w:val="20"/>
                 <w:shd w:val="clear" w:color="auto" w:fill="auto"/>
               </w:rPr>
-              <w:t xml:space="preserve">Server </w:t>
-            </w:r>
-            <w:proofErr w:type="spellStart"/>
-            <w:r>
-              <w:rPr>
-                <w:rFonts w:ascii="Arial" w:hAnsi="Arial" w:cs="Arial"/>
-                <w:color w:val="auto"/>
-                <w:sz w:val="20"/>
-                <w:szCs w:val="20"/>
-                <w:shd w:val="clear" w:color="auto" w:fill="auto"/>
-              </w:rPr>
-              <w:t>SmtpServer</w:t>
-            </w:r>
-            <w:proofErr w:type="spellEnd"/>
+              <w:t>Server SmtpServer</w:t>
+            </w:r>
           </w:p>
         </w:tc>
         <w:tc>
@@ -17226,20 +17033,8 @@
                 <w:szCs w:val="20"/>
                 <w:shd w:val="clear" w:color="auto" w:fill="auto"/>
               </w:rPr>
-              <w:t xml:space="preserve">Server </w:t>
-            </w:r>
-            <w:proofErr w:type="spellStart"/>
-            <w:r>
-              <w:rPr>
-                <w:rFonts w:ascii="Arial" w:hAnsi="Arial" w:cs="Arial"/>
-                <w:color w:val="auto"/>
-                <w:sz w:val="20"/>
-                <w:szCs w:val="20"/>
-                <w:shd w:val="clear" w:color="auto" w:fill="auto"/>
-              </w:rPr>
-              <w:t>CmdProcessor</w:t>
-            </w:r>
-            <w:proofErr w:type="spellEnd"/>
+              <w:t>Server CmdProcessor</w:t>
+            </w:r>
           </w:p>
         </w:tc>
         <w:tc>
@@ -17293,7 +17088,6 @@
                 <w:shd w:val="clear" w:color="auto" w:fill="auto"/>
               </w:rPr>
             </w:pPr>
-            <w:proofErr w:type="spellStart"/>
             <w:r>
               <w:rPr>
                 <w:rFonts w:ascii="Arial" w:hAnsi="Arial" w:cs="Arial"/>
@@ -17305,7 +17099,6 @@
               </w:rPr>
               <w:t>bgarber</w:t>
             </w:r>
-            <w:proofErr w:type="spellEnd"/>
           </w:p>
         </w:tc>
         <w:tc>
@@ -17404,20 +17197,8 @@
                 <w:szCs w:val="20"/>
                 <w:shd w:val="clear" w:color="auto" w:fill="auto"/>
               </w:rPr>
-              <w:t xml:space="preserve">Server </w:t>
-            </w:r>
-            <w:proofErr w:type="spellStart"/>
-            <w:r>
-              <w:rPr>
-                <w:rFonts w:ascii="Arial" w:hAnsi="Arial" w:cs="Arial"/>
-                <w:color w:val="auto"/>
-                <w:sz w:val="20"/>
-                <w:szCs w:val="20"/>
-                <w:shd w:val="clear" w:color="auto" w:fill="auto"/>
-              </w:rPr>
-              <w:t>QueryGenerator</w:t>
-            </w:r>
-            <w:proofErr w:type="spellEnd"/>
+              <w:t>Server QueryGenerator</w:t>
+            </w:r>
           </w:p>
         </w:tc>
         <w:tc>
@@ -17580,20 +17361,8 @@
                 <w:szCs w:val="20"/>
                 <w:shd w:val="clear" w:color="auto" w:fill="auto"/>
               </w:rPr>
-              <w:t xml:space="preserve">Server </w:t>
-            </w:r>
-            <w:proofErr w:type="spellStart"/>
-            <w:r>
-              <w:rPr>
-                <w:rFonts w:ascii="Arial" w:hAnsi="Arial" w:cs="Arial"/>
-                <w:color w:val="auto"/>
-                <w:sz w:val="20"/>
-                <w:szCs w:val="20"/>
-                <w:shd w:val="clear" w:color="auto" w:fill="auto"/>
-              </w:rPr>
-              <w:t>SmtpClient</w:t>
-            </w:r>
-            <w:proofErr w:type="spellEnd"/>
+              <w:t>Server SmtpClient</w:t>
+            </w:r>
           </w:p>
         </w:tc>
         <w:tc>
@@ -17812,7 +17581,6 @@
                 <w:shd w:val="clear" w:color="auto" w:fill="auto"/>
               </w:rPr>
             </w:pPr>
-            <w:proofErr w:type="spellStart"/>
             <w:r>
               <w:rPr>
                 <w:rFonts w:ascii="Arial" w:hAnsi="Arial" w:cs="Arial"/>
@@ -17824,7 +17592,6 @@
               </w:rPr>
               <w:t>bgarber</w:t>
             </w:r>
-            <w:proofErr w:type="spellEnd"/>
           </w:p>
         </w:tc>
         <w:tc>
@@ -17977,7 +17744,6 @@
                 <w:shd w:val="clear" w:color="auto" w:fill="auto"/>
               </w:rPr>
             </w:pPr>
-            <w:proofErr w:type="spellStart"/>
             <w:r>
               <w:rPr>
                 <w:rFonts w:ascii="Arial" w:hAnsi="Arial" w:cs="Arial"/>
@@ -17989,7 +17755,6 @@
               </w:rPr>
               <w:t>akonduru</w:t>
             </w:r>
-            <w:proofErr w:type="spellEnd"/>
           </w:p>
         </w:tc>
         <w:tc>
@@ -18144,7 +17909,6 @@
                 <w:shd w:val="clear" w:color="auto" w:fill="auto"/>
               </w:rPr>
             </w:pPr>
-            <w:proofErr w:type="spellStart"/>
             <w:r>
               <w:rPr>
                 <w:rFonts w:ascii="Arial" w:hAnsi="Arial" w:cs="Arial"/>
@@ -18156,7 +17920,6 @@
               </w:rPr>
               <w:t>akonduru</w:t>
             </w:r>
-            <w:proofErr w:type="spellEnd"/>
           </w:p>
         </w:tc>
         <w:tc>
@@ -18484,7 +18247,18 @@
                 <w:szCs w:val="20"/>
                 <w:shd w:val="clear" w:color="auto" w:fill="auto"/>
               </w:rPr>
-              <w:t>Ed Bull</w:t>
+              <w:t xml:space="preserve">Ed Bull, </w:t>
+            </w:r>
+            <w:r>
+              <w:rPr>
+                <w:rFonts w:ascii="Arial" w:hAnsi="Arial" w:cs="Arial"/>
+                <w:bCs w:val="0"/>
+                <w:color w:val="auto"/>
+                <w:sz w:val="20"/>
+                <w:szCs w:val="20"/>
+                <w:shd w:val="clear" w:color="auto" w:fill="auto"/>
+              </w:rPr>
+              <w:t>akonduru</w:t>
             </w:r>
             <w:r>
               <w:rPr>
@@ -18497,31 +18271,6 @@
               </w:rPr>
               <w:t xml:space="preserve">, </w:t>
             </w:r>
-            <w:proofErr w:type="spellStart"/>
-            <w:r>
-              <w:rPr>
-                <w:rFonts w:ascii="Arial" w:hAnsi="Arial" w:cs="Arial"/>
-                <w:bCs w:val="0"/>
-                <w:color w:val="auto"/>
-                <w:sz w:val="20"/>
-                <w:szCs w:val="20"/>
-                <w:shd w:val="clear" w:color="auto" w:fill="auto"/>
-              </w:rPr>
-              <w:t>akonduru</w:t>
-            </w:r>
-            <w:proofErr w:type="spellEnd"/>
-            <w:r>
-              <w:rPr>
-                <w:rFonts w:ascii="Arial" w:hAnsi="Arial" w:cs="Arial"/>
-                <w:bCs w:val="0"/>
-                <w:color w:val="auto"/>
-                <w:sz w:val="20"/>
-                <w:szCs w:val="20"/>
-                <w:shd w:val="clear" w:color="auto" w:fill="auto"/>
-              </w:rPr>
-              <w:t xml:space="preserve">, </w:t>
-            </w:r>
-            <w:proofErr w:type="spellStart"/>
             <w:r>
               <w:rPr>
                 <w:rFonts w:ascii="Arial" w:hAnsi="Arial" w:cs="Arial"/>
@@ -18533,7 +18282,6 @@
               </w:rPr>
               <w:t>bgarber</w:t>
             </w:r>
-            <w:proofErr w:type="spellEnd"/>
           </w:p>
         </w:tc>
         <w:tc>
@@ -18596,6 +18344,373 @@
       <w:pPr>
         <w:ind w:firstLine="0"/>
       </w:pPr>
+    </w:p>
+    <w:p>
+      <w:pPr>
+        <w:pStyle w:val="Heading1"/>
+        <w:ind w:firstLine="0"/>
+      </w:pPr>
+      <w:bookmarkStart w:id="15" w:name="_Toc480770129"/>
+      <w:r>
+        <w:t>XI.</w:t>
+      </w:r>
+      <w:r>
+        <w:tab/>
+        <w:t>Dictionary</w:t>
+      </w:r>
+      <w:bookmarkEnd w:id="15"/>
+    </w:p>
+    <w:p/>
+    <w:p>
+      <w:pPr>
+        <w:pStyle w:val="ListParagraph"/>
+        <w:numPr>
+          <w:ilvl w:val="0"/>
+          <w:numId w:val="1"/>
+        </w:numPr>
+      </w:pPr>
+      <w:r>
+        <w:rPr>
+          <w:b/>
+        </w:rPr>
+        <w:t>Encryption:</w:t>
+      </w:r>
+      <w:r>
+        <w:t xml:space="preserve"> the process of converting data into a code, to prevent unauthorized access. Encryption is the process of transforming data into an unreadable, encrypted form. The transformation is done using one of several cryptographic algorithms that leverage computationally difficult mathematical problems to make reversing the transformation difficult if not effectively impossible</w:t>
+      </w:r>
+    </w:p>
+    <w:p/>
+    <w:p>
+      <w:pPr>
+        <w:pStyle w:val="ListParagraph"/>
+        <w:numPr>
+          <w:ilvl w:val="0"/>
+          <w:numId w:val="1"/>
+        </w:numPr>
+      </w:pPr>
+      <w:r>
+        <w:rPr>
+          <w:b/>
+        </w:rPr>
+        <w:t>Symmetric Encryption:</w:t>
+      </w:r>
+      <w:r>
+        <w:t xml:space="preserve"> Symmetric Encryption uses a key or set of keys to both encrypt and decrypt data. If data is to be shared between two parties, they must both have the key or keys to decrypt or encrypt the data.</w:t>
+      </w:r>
+    </w:p>
+    <w:p/>
+    <w:p>
+      <w:pPr>
+        <w:pStyle w:val="ListParagraph"/>
+        <w:numPr>
+          <w:ilvl w:val="0"/>
+          <w:numId w:val="1"/>
+        </w:numPr>
+      </w:pPr>
+      <w:r>
+        <w:rPr>
+          <w:b/>
+        </w:rPr>
+        <w:t xml:space="preserve">Asymmetric Encryption: </w:t>
+      </w:r>
+      <w:r>
+        <w:t>Asymmetric Encryption, also known as Public Key Encryption, is a type of encryption where anyone in possession of a public key can encrypt a message. That message can then only be decrypted with a private key. This method is often used for identity authentication because it is computationally expensive. Once authentication is completed, communications will then often transition into symmetric encryption after generating a symmetric encryption key.</w:t>
+      </w:r>
+    </w:p>
+    <w:p>
+      <w:pPr>
+        <w:pStyle w:val="ListParagraph"/>
+      </w:pPr>
+    </w:p>
+    <w:p>
+      <w:pPr>
+        <w:pStyle w:val="ListParagraph"/>
+        <w:numPr>
+          <w:ilvl w:val="0"/>
+          <w:numId w:val="1"/>
+        </w:numPr>
+      </w:pPr>
+      <w:r>
+        <w:rPr>
+          <w:b/>
+        </w:rPr>
+        <w:t>End to End Encryption:</w:t>
+      </w:r>
+      <w:r>
+        <w:t xml:space="preserve"> Only the communicating users can read the messages.</w:t>
+      </w:r>
+    </w:p>
+    <w:p/>
+    <w:p>
+      <w:pPr>
+        <w:pStyle w:val="ListParagraph"/>
+        <w:numPr>
+          <w:ilvl w:val="0"/>
+          <w:numId w:val="1"/>
+        </w:numPr>
+      </w:pPr>
+      <w:r>
+        <w:rPr>
+          <w:b/>
+        </w:rPr>
+        <w:t>SSL/TLS (Secure Sockets Layer / Transport Layer Protocol):</w:t>
+      </w:r>
+      <w:r>
+        <w:t xml:space="preserve"> TLS and the now- deprecated SSL it is based on are network security protocols meant to secure client-server connections using both symmetric encryption for data transfer and asymmetric encryption for identity authentication. While there are many options that can be set in an SSL/TLS session, the foundation of the protocols lie in using encryption to authenticate the identities of the connected parties and to secure the privacy of the data transferred between them.</w:t>
+      </w:r>
+    </w:p>
+    <w:p/>
+    <w:p>
+      <w:pPr>
+        <w:pStyle w:val="ListParagraph"/>
+        <w:numPr>
+          <w:ilvl w:val="0"/>
+          <w:numId w:val="1"/>
+        </w:numPr>
+      </w:pPr>
+      <w:r>
+        <w:rPr>
+          <w:b/>
+        </w:rPr>
+        <w:t>Server:</w:t>
+      </w:r>
+      <w:r>
+        <w:t xml:space="preserve"> a server program awaits and fulfills requests from client programs, which may be running in the same or different computers.</w:t>
+      </w:r>
+    </w:p>
+    <w:p/>
+    <w:p>
+      <w:pPr>
+        <w:pStyle w:val="ListParagraph"/>
+        <w:numPr>
+          <w:ilvl w:val="0"/>
+          <w:numId w:val="1"/>
+        </w:numPr>
+      </w:pPr>
+      <w:r>
+        <w:rPr>
+          <w:b/>
+        </w:rPr>
+        <w:t>Client:</w:t>
+      </w:r>
+      <w:r>
+        <w:t xml:space="preserve"> requesting program or user.</w:t>
+      </w:r>
+    </w:p>
+    <w:p/>
+    <w:p>
+      <w:pPr>
+        <w:pStyle w:val="ListParagraph"/>
+        <w:numPr>
+          <w:ilvl w:val="0"/>
+          <w:numId w:val="1"/>
+        </w:numPr>
+      </w:pPr>
+      <w:r>
+        <w:rPr>
+          <w:b/>
+        </w:rPr>
+        <w:t>Socket:</w:t>
+      </w:r>
+      <w:r>
+        <w:t xml:space="preserve"> Is one endpoint of a two-way communication link between two programs running on the network. A socket is bound to a port number so that the TCP layer can identify the application that data is destined to be sent to.</w:t>
+      </w:r>
+    </w:p>
+    <w:p/>
+    <w:p>
+      <w:pPr>
+        <w:pStyle w:val="ListParagraph"/>
+        <w:numPr>
+          <w:ilvl w:val="0"/>
+          <w:numId w:val="1"/>
+        </w:numPr>
+      </w:pPr>
+      <w:r>
+        <w:rPr>
+          <w:b/>
+        </w:rPr>
+        <w:t>SMTP protocol:</w:t>
+      </w:r>
+      <w:r>
+        <w:t xml:space="preserve"> Simple Mail Transfer Protocol. It is an Internet standard for electronic mail (email) transmission. SMTP was first defined by RFC 821 and updated in RFC 5321.</w:t>
+      </w:r>
+    </w:p>
+    <w:p/>
+    <w:p>
+      <w:pPr>
+        <w:pStyle w:val="ListParagraph"/>
+        <w:numPr>
+          <w:ilvl w:val="0"/>
+          <w:numId w:val="1"/>
+        </w:numPr>
+      </w:pPr>
+      <w:r>
+        <w:rPr>
+          <w:b/>
+        </w:rPr>
+        <w:t>IMAP protocol:</w:t>
+      </w:r>
+      <w:r>
+        <w:t xml:space="preserve"> Internet Message Access Protocol. Itis an Internet standard protocol used by e-mail clients to retrieve e-mail messages from a mail server over a TCP/IP connection. IMAP is defined by RFC 3501.</w:t>
+      </w:r>
+    </w:p>
+    <w:p/>
+    <w:p>
+      <w:pPr>
+        <w:pStyle w:val="ListParagraph"/>
+        <w:numPr>
+          <w:ilvl w:val="0"/>
+          <w:numId w:val="1"/>
+        </w:numPr>
+      </w:pPr>
+      <w:r>
+        <w:rPr>
+          <w:b/>
+        </w:rPr>
+        <w:t>TCP/IP:</w:t>
+      </w:r>
+      <w:r>
+        <w:t xml:space="preserve"> IP (Internet Protocol) is the basic communication language or protocol of the ozInternet. It can also be used as a communications protocol in a private network (either an intranet or an extranet). TCP (Transmission Control Protocol) is layered on top of IP to provide certain network control and data validation features for many internet communications.</w:t>
+      </w:r>
+    </w:p>
+    <w:p>
+      <w:pPr>
+        <w:pStyle w:val="Heading1"/>
+        <w:ind w:firstLine="0"/>
+      </w:pPr>
+      <w:bookmarkStart w:id="16" w:name="_Toc480770130"/>
+      <w:r>
+        <w:lastRenderedPageBreak/>
+        <w:t>XXI</w:t>
+      </w:r>
+      <w:r>
+        <w:t>I.</w:t>
+      </w:r>
+      <w:r>
+        <w:tab/>
+        <w:t>Resumes</w:t>
+      </w:r>
+      <w:bookmarkEnd w:id="16"/>
+      <w:r>
+        <w:t xml:space="preserve"> </w:t>
+      </w:r>
+    </w:p>
+    <w:p>
+      <w:pPr>
+        <w:ind w:firstLine="0"/>
+      </w:pPr>
+      <w:r>
+        <w:rPr>
+          <w:noProof/>
+        </w:rPr>
+        <w:drawing>
+          <wp:inline distT="0" distB="0" distL="0" distR="0" wp14:anchorId="5EE208C5" wp14:editId="20775E56">
+            <wp:extent cx="5943600" cy="7688577"/>
+            <wp:effectExtent l="0" t="0" r="0" b="8255"/>
+            <wp:docPr id="13" name="Picture 13" descr="C:\Users\akonduru2\Documents\GitHub\csc4350_server\Documentation\Doc1\resumepics_Page_2.jpg"/>
+            <wp:cNvGraphicFramePr>
+              <a:graphicFrameLocks xmlns:a="http://schemas.openxmlformats.org/drawingml/2006/main" noChangeAspect="1"/>
+            </wp:cNvGraphicFramePr>
+            <a:graphic xmlns:a="http://schemas.openxmlformats.org/drawingml/2006/main">
+              <a:graphicData uri="http://schemas.openxmlformats.org/drawingml/2006/picture">
+                <pic:pic xmlns:pic="http://schemas.openxmlformats.org/drawingml/2006/picture">
+                  <pic:nvPicPr>
+                    <pic:cNvPr id="0" name="Picture 2" descr="C:\Users\akonduru2\Documents\GitHub\csc4350_server\Documentation\Doc1\resumepics_Page_2.jpg"/>
+                    <pic:cNvPicPr>
+                      <a:picLocks noChangeAspect="1" noChangeArrowheads="1"/>
+                    </pic:cNvPicPr>
+                  </pic:nvPicPr>
+                  <pic:blipFill>
+                    <a:blip r:embed="rId32" cstate="print">
+                      <a:extLst>
+                        <a:ext uri="{28A0092B-C50C-407E-A947-70E740481C1C}">
+                          <a14:useLocalDpi xmlns:a14="http://schemas.microsoft.com/office/drawing/2010/main" val="0"/>
+                        </a:ext>
+                      </a:extLst>
+                    </a:blip>
+                    <a:srcRect/>
+                    <a:stretch>
+                      <a:fillRect/>
+                    </a:stretch>
+                  </pic:blipFill>
+                  <pic:spPr bwMode="auto">
+                    <a:xfrm>
+                      <a:off x="0" y="0"/>
+                      <a:ext cx="5943600" cy="7688577"/>
+                    </a:xfrm>
+                    <a:prstGeom prst="rect">
+                      <a:avLst/>
+                    </a:prstGeom>
+                    <a:noFill/>
+                    <a:ln>
+                      <a:noFill/>
+                    </a:ln>
+                  </pic:spPr>
+                </pic:pic>
+              </a:graphicData>
+            </a:graphic>
+          </wp:inline>
+        </w:drawing>
+      </w:r>
+    </w:p>
+    <w:p>
+      <w:pPr>
+        <w:ind w:firstLine="0"/>
+      </w:pPr>
+      <w:r>
+        <w:rPr>
+          <w:noProof/>
+        </w:rPr>
+        <w:lastRenderedPageBreak/>
+        <w:drawing>
+          <wp:inline distT="0" distB="0" distL="0" distR="0" wp14:anchorId="1E6ACAE2" wp14:editId="01F5F814">
+            <wp:extent cx="5697175" cy="7372815"/>
+            <wp:effectExtent l="0" t="0" r="0" b="0"/>
+            <wp:docPr id="2" name="Picture 2" descr="C:\Users\akonduru2\Desktop\Resume\RESUME1img.jpg"/>
+            <wp:cNvGraphicFramePr>
+              <a:graphicFrameLocks xmlns:a="http://schemas.openxmlformats.org/drawingml/2006/main" noChangeAspect="1"/>
+            </wp:cNvGraphicFramePr>
+            <a:graphic xmlns:a="http://schemas.openxmlformats.org/drawingml/2006/main">
+              <a:graphicData uri="http://schemas.openxmlformats.org/drawingml/2006/picture">
+                <pic:pic xmlns:pic="http://schemas.openxmlformats.org/drawingml/2006/picture">
+                  <pic:nvPicPr>
+                    <pic:cNvPr id="0" name="Picture 2" descr="C:\Users\akonduru2\Desktop\Resume\RESUME1img.jpg"/>
+                    <pic:cNvPicPr>
+                      <a:picLocks noChangeAspect="1" noChangeArrowheads="1"/>
+                    </pic:cNvPicPr>
+                  </pic:nvPicPr>
+                  <pic:blipFill>
+                    <a:blip r:embed="rId33" cstate="print">
+                      <a:extLst>
+                        <a:ext uri="{28A0092B-C50C-407E-A947-70E740481C1C}">
+                          <a14:useLocalDpi xmlns:a14="http://schemas.microsoft.com/office/drawing/2010/main" val="0"/>
+                        </a:ext>
+                      </a:extLst>
+                    </a:blip>
+                    <a:srcRect/>
+                    <a:stretch>
+                      <a:fillRect/>
+                    </a:stretch>
+                  </pic:blipFill>
+                  <pic:spPr bwMode="auto">
+                    <a:xfrm>
+                      <a:off x="0" y="0"/>
+                      <a:ext cx="5708117" cy="7386975"/>
+                    </a:xfrm>
+                    <a:prstGeom prst="rect">
+                      <a:avLst/>
+                    </a:prstGeom>
+                    <a:noFill/>
+                    <a:ln>
+                      <a:noFill/>
+                    </a:ln>
+                  </pic:spPr>
+                </pic:pic>
+              </a:graphicData>
+            </a:graphic>
+          </wp:inline>
+        </w:drawing>
+      </w:r>
     </w:p>
     <w:p>
       <w:pPr>
@@ -18616,323 +18731,16 @@
       <w:pPr>
         <w:ind w:firstLine="0"/>
       </w:pPr>
-    </w:p>
-    <w:p>
-      <w:pPr>
-        <w:pStyle w:val="Heading1"/>
-      </w:pPr>
-      <w:bookmarkStart w:id="13" w:name="_Toc480758637"/>
-      <w:r>
-        <w:lastRenderedPageBreak/>
-        <w:t>XI.</w:t>
-      </w:r>
-      <w:r>
-        <w:tab/>
-        <w:t>Dictionary</w:t>
-      </w:r>
-      <w:bookmarkEnd w:id="13"/>
-    </w:p>
-    <w:p/>
-    <w:p>
-      <w:pPr>
-        <w:pStyle w:val="ListParagraph"/>
-        <w:numPr>
-          <w:ilvl w:val="0"/>
-          <w:numId w:val="1"/>
-        </w:numPr>
-      </w:pPr>
-      <w:r>
-        <w:rPr>
-          <w:b/>
-        </w:rPr>
-        <w:t>Encryption:</w:t>
-      </w:r>
-      <w:r>
-        <w:t xml:space="preserve"> the process of converting data into a code, to prevent unauthorized access. Encryption is the process of transforming data into an unreadable, encrypted form. The transformation is done using one of several cryptographic algorithms that leverage computationally difficult mathematical problems to make reversing the transformation difficult if not effectively impossible</w:t>
-      </w:r>
-    </w:p>
-    <w:p/>
-    <w:p>
-      <w:pPr>
-        <w:pStyle w:val="ListParagraph"/>
-        <w:numPr>
-          <w:ilvl w:val="0"/>
-          <w:numId w:val="1"/>
-        </w:numPr>
-      </w:pPr>
-      <w:r>
-        <w:rPr>
-          <w:b/>
-        </w:rPr>
-        <w:t>Symmetric Encryption:</w:t>
-      </w:r>
-      <w:r>
-        <w:t xml:space="preserve"> Symmetric Encryption uses a key or set of keys to both encrypt and decrypt data. If data is to be shared between two parties, they must both have the key or keys to decrypt or encrypt the data.</w:t>
-      </w:r>
-    </w:p>
-    <w:p/>
-    <w:p>
-      <w:pPr>
-        <w:pStyle w:val="ListParagraph"/>
-        <w:numPr>
-          <w:ilvl w:val="0"/>
-          <w:numId w:val="1"/>
-        </w:numPr>
-      </w:pPr>
-      <w:r>
-        <w:rPr>
-          <w:b/>
-        </w:rPr>
-        <w:t xml:space="preserve">Asymmetric Encryption: </w:t>
-      </w:r>
-      <w:r>
-        <w:t xml:space="preserve">Asymmetric Encryption, also known as Public Key Encryption, is a type of encryption where anyone in possession of a public key can encrypt a message. That message can then only be decrypted with a private key. This method is often used for identity </w:t>
-      </w:r>
-      <w:bookmarkStart w:id="14" w:name="_GoBack"/>
-      <w:bookmarkEnd w:id="14"/>
-      <w:r>
-        <w:t>authentication because it is computationally expensive. Once authentication is completed, communications will then often transition into symmetric encryption after generating a symmetric encryption key.</w:t>
-      </w:r>
-    </w:p>
-    <w:p>
-      <w:pPr>
-        <w:pStyle w:val="ListParagraph"/>
-      </w:pPr>
-    </w:p>
-    <w:p>
-      <w:pPr>
-        <w:pStyle w:val="ListParagraph"/>
-      </w:pPr>
-    </w:p>
-    <w:p>
-      <w:pPr>
-        <w:pStyle w:val="ListParagraph"/>
-        <w:numPr>
-          <w:ilvl w:val="0"/>
-          <w:numId w:val="1"/>
-        </w:numPr>
-      </w:pPr>
-      <w:r>
-        <w:rPr>
-          <w:b/>
-        </w:rPr>
-        <w:t>End to End Encryption:</w:t>
-      </w:r>
-      <w:r>
-        <w:t xml:space="preserve"> Only the communicating users can read the messages.</w:t>
-      </w:r>
-    </w:p>
-    <w:p/>
-    <w:p>
-      <w:pPr>
-        <w:pStyle w:val="ListParagraph"/>
-        <w:numPr>
-          <w:ilvl w:val="0"/>
-          <w:numId w:val="1"/>
-        </w:numPr>
-      </w:pPr>
-      <w:r>
-        <w:rPr>
-          <w:b/>
-        </w:rPr>
-        <w:t>SSL/TLS (Secure Sockets Layer / Transport Layer Protocol):</w:t>
-      </w:r>
-      <w:r>
-        <w:t xml:space="preserve"> TLS and the now- deprecated SSL it is based on are network security protocols meant to secure client-server connections using both symmetric encryption for data transfer and asymmetric encryption for identity authentication. While there are many options that can be set in an SSL/TLS session, the foundation of the protocols lie in using encryption to authenticate the identities of the connected parties and to secure the privacy of the data transferred between them.</w:t>
-      </w:r>
-    </w:p>
-    <w:p/>
-    <w:p>
-      <w:pPr>
-        <w:pStyle w:val="ListParagraph"/>
-        <w:numPr>
-          <w:ilvl w:val="0"/>
-          <w:numId w:val="1"/>
-        </w:numPr>
-      </w:pPr>
-      <w:r>
-        <w:rPr>
-          <w:b/>
-        </w:rPr>
-        <w:t>Server:</w:t>
-      </w:r>
-      <w:r>
-        <w:t xml:space="preserve"> a server program awaits and fulfills requests from client programs, which may be running in the same or different computers.</w:t>
-      </w:r>
-    </w:p>
-    <w:p/>
-    <w:p>
-      <w:pPr>
-        <w:pStyle w:val="ListParagraph"/>
-        <w:numPr>
-          <w:ilvl w:val="0"/>
-          <w:numId w:val="1"/>
-        </w:numPr>
-      </w:pPr>
-      <w:r>
-        <w:rPr>
-          <w:b/>
-        </w:rPr>
-        <w:t>Client:</w:t>
-      </w:r>
-      <w:r>
-        <w:t xml:space="preserve"> requesting program or user.</w:t>
-      </w:r>
-    </w:p>
-    <w:p/>
-    <w:p>
-      <w:pPr>
-        <w:pStyle w:val="ListParagraph"/>
-        <w:numPr>
-          <w:ilvl w:val="0"/>
-          <w:numId w:val="1"/>
-        </w:numPr>
-      </w:pPr>
-      <w:r>
-        <w:rPr>
-          <w:b/>
-        </w:rPr>
-        <w:t>Socket:</w:t>
-      </w:r>
-      <w:r>
-        <w:t xml:space="preserve"> Is one endpoint of a two-way communication link between two programs running on the network. A socket is bound to a port number so that the TCP layer can identify the application that data is destined to be sent to.</w:t>
-      </w:r>
-    </w:p>
-    <w:p/>
-    <w:p>
-      <w:pPr>
-        <w:pStyle w:val="ListParagraph"/>
-        <w:numPr>
-          <w:ilvl w:val="0"/>
-          <w:numId w:val="1"/>
-        </w:numPr>
-      </w:pPr>
-      <w:r>
-        <w:rPr>
-          <w:b/>
-        </w:rPr>
-        <w:t>SMTP protocol:</w:t>
-      </w:r>
-      <w:r>
-        <w:t xml:space="preserve"> Simple Mail Transfer Protocol. It is an Internet standard for electronic mail (email) transmission. SMTP was first defined by RFC 821 and updated in RFC 5321.</w:t>
-      </w:r>
-    </w:p>
-    <w:p/>
-    <w:p>
-      <w:pPr>
-        <w:pStyle w:val="ListParagraph"/>
-        <w:numPr>
-          <w:ilvl w:val="0"/>
-          <w:numId w:val="1"/>
-        </w:numPr>
-      </w:pPr>
-      <w:r>
-        <w:rPr>
-          <w:b/>
-        </w:rPr>
-        <w:t>IMAP protocol:</w:t>
-      </w:r>
-      <w:r>
-        <w:t xml:space="preserve"> Internet Message Access Protocol. Itis an Internet standard protocol used by e-mail clients to retrieve e-mail messages from a mail server over a TCP/IP connection. IMAP is defined by RFC 3501.</w:t>
-      </w:r>
-    </w:p>
-    <w:p/>
-    <w:p>
-      <w:pPr>
-        <w:pStyle w:val="ListParagraph"/>
-        <w:numPr>
-          <w:ilvl w:val="0"/>
-          <w:numId w:val="1"/>
-        </w:numPr>
-      </w:pPr>
-      <w:r>
-        <w:rPr>
-          <w:b/>
-        </w:rPr>
-        <w:t>TCP/IP:</w:t>
-      </w:r>
-      <w:r>
-        <w:t xml:space="preserve"> IP (Internet Protocol) is the basic communication language or protocol of the </w:t>
-      </w:r>
-      <w:proofErr w:type="spellStart"/>
-      <w:r>
-        <w:t>ozInternet</w:t>
-      </w:r>
-      <w:proofErr w:type="spellEnd"/>
-      <w:r>
-        <w:t>. It can also be used as a communications protocol in a private network (either an intranet or an extranet). TCP (Transmission Control Protocol) is layered on top of IP to provide certain network control and data validation features for many internet communications.</w:t>
-      </w:r>
-    </w:p>
-    <w:p>
-      <w:pPr>
-        <w:pStyle w:val="Heading1"/>
-      </w:pPr>
-    </w:p>
-    <w:p>
-      <w:pPr>
-        <w:pStyle w:val="Heading1"/>
-      </w:pPr>
-    </w:p>
-    <w:p>
-      <w:pPr>
-        <w:pStyle w:val="Heading1"/>
-      </w:pPr>
-    </w:p>
-    <w:p>
-      <w:pPr>
-        <w:pStyle w:val="Heading1"/>
-      </w:pPr>
-    </w:p>
-    <w:p>
-      <w:pPr>
-        <w:pStyle w:val="Heading1"/>
-      </w:pPr>
-    </w:p>
-    <w:p>
-      <w:pPr>
-        <w:pStyle w:val="Heading1"/>
-      </w:pPr>
-    </w:p>
-    <w:p>
-      <w:pPr>
-        <w:pStyle w:val="Heading1"/>
-      </w:pPr>
-    </w:p>
-    <w:p/>
-    <w:p>
-      <w:pPr>
-        <w:pStyle w:val="Heading1"/>
-      </w:pPr>
-    </w:p>
-    <w:p/>
-    <w:p>
-      <w:pPr>
-        <w:pStyle w:val="Heading1"/>
-      </w:pPr>
-      <w:bookmarkStart w:id="15" w:name="_Toc480758638"/>
-      <w:r>
-        <w:lastRenderedPageBreak/>
-        <w:t>XXI</w:t>
-      </w:r>
-      <w:r>
-        <w:t>I.</w:t>
-      </w:r>
-      <w:r>
-        <w:tab/>
-        <w:t>Resumes</w:t>
-      </w:r>
-      <w:bookmarkEnd w:id="15"/>
-    </w:p>
-    <w:p>
       <w:r>
         <w:rPr>
           <w:noProof/>
         </w:rPr>
+        <w:lastRenderedPageBreak/>
         <w:drawing>
-          <wp:inline distT="0" distB="0" distL="0" distR="0" wp14:anchorId="7406C448" wp14:editId="42A4ED20">
-            <wp:extent cx="5704176" cy="7381875"/>
-            <wp:effectExtent l="0" t="0" r="0" b="0"/>
-            <wp:docPr id="2" name="Picture 2" descr="C:\Users\akonduru2\Desktop\Resume\RESUME1img.jpg"/>
+          <wp:inline distT="0" distB="0" distL="0" distR="0" wp14:anchorId="543ABEAD" wp14:editId="6CB1E184">
+            <wp:extent cx="5943600" cy="7688577"/>
+            <wp:effectExtent l="0" t="0" r="0" b="8255"/>
+            <wp:docPr id="14" name="Picture 14" descr="C:\Users\akonduru2\Documents\GitHub\csc4350_server\Documentation\Doc1\resumepics_Page_3.jpg"/>
             <wp:cNvGraphicFramePr>
               <a:graphicFrameLocks xmlns:a="http://schemas.openxmlformats.org/drawingml/2006/main" noChangeAspect="1"/>
             </wp:cNvGraphicFramePr>
@@ -18940,13 +18748,13 @@
               <a:graphicData uri="http://schemas.openxmlformats.org/drawingml/2006/picture">
                 <pic:pic xmlns:pic="http://schemas.openxmlformats.org/drawingml/2006/picture">
                   <pic:nvPicPr>
-                    <pic:cNvPr id="0" name="Picture 2" descr="C:\Users\akonduru2\Desktop\Resume\RESUME1img.jpg"/>
+                    <pic:cNvPr id="0" name="Picture 3" descr="C:\Users\akonduru2\Documents\GitHub\csc4350_server\Documentation\Doc1\resumepics_Page_3.jpg"/>
                     <pic:cNvPicPr>
                       <a:picLocks noChangeAspect="1" noChangeArrowheads="1"/>
                     </pic:cNvPicPr>
                   </pic:nvPicPr>
                   <pic:blipFill>
-                    <a:blip r:embed="rId29" cstate="print">
+                    <a:blip r:embed="rId34" cstate="print">
                       <a:extLst>
                         <a:ext uri="{28A0092B-C50C-407E-A947-70E740481C1C}">
                           <a14:useLocalDpi xmlns:a14="http://schemas.microsoft.com/office/drawing/2010/main" val="0"/>
@@ -18961,7 +18769,7 @@
                   <pic:spPr bwMode="auto">
                     <a:xfrm>
                       <a:off x="0" y="0"/>
-                      <a:ext cx="5711905" cy="7391877"/>
+                      <a:ext cx="5943600" cy="7688577"/>
                     </a:xfrm>
                     <a:prstGeom prst="rect">
                       <a:avLst/>
@@ -18978,24 +18786,821 @@
         </w:drawing>
       </w:r>
     </w:p>
+    <w:p>
+      <w:pPr>
+        <w:ind w:firstLine="0"/>
+      </w:pPr>
+    </w:p>
+    <w:p>
+      <w:pPr>
+        <w:ind w:firstLine="0"/>
+      </w:pPr>
+    </w:p>
+    <w:p>
+      <w:pPr>
+        <w:ind w:firstLine="0"/>
+      </w:pPr>
+      <w:r>
+        <w:rPr>
+          <w:noProof/>
+        </w:rPr>
+        <w:lastRenderedPageBreak/>
+        <w:drawing>
+          <wp:inline distT="0" distB="0" distL="0" distR="0" wp14:anchorId="7F2580A8" wp14:editId="5CC5A909">
+            <wp:extent cx="5943600" cy="7688577"/>
+            <wp:effectExtent l="0" t="0" r="0" b="8255"/>
+            <wp:docPr id="15" name="Picture 15" descr="C:\Users\akonduru2\Documents\GitHub\csc4350_server\Documentation\Doc1\resumepics_Page_5.jpg"/>
+            <wp:cNvGraphicFramePr>
+              <a:graphicFrameLocks xmlns:a="http://schemas.openxmlformats.org/drawingml/2006/main" noChangeAspect="1"/>
+            </wp:cNvGraphicFramePr>
+            <a:graphic xmlns:a="http://schemas.openxmlformats.org/drawingml/2006/main">
+              <a:graphicData uri="http://schemas.openxmlformats.org/drawingml/2006/picture">
+                <pic:pic xmlns:pic="http://schemas.openxmlformats.org/drawingml/2006/picture">
+                  <pic:nvPicPr>
+                    <pic:cNvPr id="0" name="Picture 4" descr="C:\Users\akonduru2\Documents\GitHub\csc4350_server\Documentation\Doc1\resumepics_Page_5.jpg"/>
+                    <pic:cNvPicPr>
+                      <a:picLocks noChangeAspect="1" noChangeArrowheads="1"/>
+                    </pic:cNvPicPr>
+                  </pic:nvPicPr>
+                  <pic:blipFill>
+                    <a:blip r:embed="rId35" cstate="print">
+                      <a:extLst>
+                        <a:ext uri="{28A0092B-C50C-407E-A947-70E740481C1C}">
+                          <a14:useLocalDpi xmlns:a14="http://schemas.microsoft.com/office/drawing/2010/main" val="0"/>
+                        </a:ext>
+                      </a:extLst>
+                    </a:blip>
+                    <a:srcRect/>
+                    <a:stretch>
+                      <a:fillRect/>
+                    </a:stretch>
+                  </pic:blipFill>
+                  <pic:spPr bwMode="auto">
+                    <a:xfrm>
+                      <a:off x="0" y="0"/>
+                      <a:ext cx="5943600" cy="7688577"/>
+                    </a:xfrm>
+                    <a:prstGeom prst="rect">
+                      <a:avLst/>
+                    </a:prstGeom>
+                    <a:noFill/>
+                    <a:ln>
+                      <a:noFill/>
+                    </a:ln>
+                  </pic:spPr>
+                </pic:pic>
+              </a:graphicData>
+            </a:graphic>
+          </wp:inline>
+        </w:drawing>
+      </w:r>
+    </w:p>
+    <w:p>
+      <w:pPr>
+        <w:ind w:firstLine="0"/>
+      </w:pPr>
+    </w:p>
+    <w:p>
+      <w:pPr>
+        <w:pStyle w:val="Heading1"/>
+        <w:ind w:firstLine="0"/>
+      </w:pPr>
+      <w:bookmarkStart w:id="17" w:name="_Toc480770131"/>
+      <w:r>
+        <w:lastRenderedPageBreak/>
+        <w:t>XXII</w:t>
+      </w:r>
+      <w:r>
+        <w:t>.</w:t>
+      </w:r>
+      <w:r>
+        <w:tab/>
+        <w:t>User Guide</w:t>
+      </w:r>
+      <w:bookmarkEnd w:id="17"/>
+    </w:p>
+    <w:p>
+      <w:pPr>
+        <w:ind w:firstLine="0"/>
+      </w:pPr>
+    </w:p>
+    <w:p>
+      <w:pPr>
+        <w:pStyle w:val="Heading1"/>
+        <w:ind w:firstLine="0"/>
+      </w:pPr>
+      <w:bookmarkStart w:id="18" w:name="_Toc480770132"/>
+      <w:r>
+        <w:t>XXIII. Database</w:t>
+      </w:r>
+      <w:bookmarkEnd w:id="18"/>
+    </w:p>
+    <w:p>
+      <w:r>
+        <w:t xml:space="preserve">We </w:t>
+      </w:r>
+      <w:r>
+        <w:t>used</w:t>
+      </w:r>
+      <w:r>
+        <w:t xml:space="preserve"> two databases: PostgreSQL and SQLite. The metadata </w:t>
+      </w:r>
+      <w:r>
+        <w:t>is</w:t>
+      </w:r>
+      <w:r>
+        <w:t xml:space="preserve"> store</w:t>
+      </w:r>
+      <w:r>
+        <w:t>d</w:t>
+      </w:r>
+      <w:r>
+        <w:t xml:space="preserve"> in a simple PostgreSQL database, with the </w:t>
+      </w:r>
+      <w:r>
+        <w:t>user_id</w:t>
+      </w:r>
+      <w:r>
+        <w:t xml:space="preserve"> as a primary key. The client program </w:t>
+      </w:r>
+      <w:r>
+        <w:t>has</w:t>
+      </w:r>
+      <w:r>
+        <w:t xml:space="preserve"> some basic login functionality and a SQLite database </w:t>
+      </w:r>
+      <w:r>
+        <w:t xml:space="preserve">was used to store usernames and </w:t>
+      </w:r>
+      <w:r>
+        <w:t>password</w:t>
+      </w:r>
+      <w:r>
+        <w:t>s</w:t>
+      </w:r>
+      <w:r>
+        <w:t xml:space="preserve"> as well as the user’s local emails and mailbox structure. Both are o</w:t>
+      </w:r>
+      <w:r>
+        <w:t>pen source and were</w:t>
+      </w:r>
+      <w:r>
+        <w:t xml:space="preserve"> best for our project from the limited options that are available. PostgreSQL is </w:t>
+      </w:r>
+      <w:r>
+        <w:t>good for concurrency and was</w:t>
+      </w:r>
+      <w:r>
+        <w:t xml:space="preserve"> used for our server to support concurrent connections and operations. SQLite is easy to set up and work with, so it’s an ideal s</w:t>
+      </w:r>
+      <w:r>
+        <w:t xml:space="preserve">olution for our client program. </w:t>
+      </w:r>
+      <w:r>
+        <w:t>Digital</w:t>
+      </w:r>
+      <w:r>
+        <w:t xml:space="preserve"> Ocean virtual machine “droplet</w:t>
+      </w:r>
+      <w:r>
+        <w:t>”</w:t>
+      </w:r>
+      <w:r>
+        <w:t xml:space="preserve"> was used for </w:t>
+      </w:r>
+      <w:r>
+        <w:t>testing our server database</w:t>
+      </w:r>
+      <w:r>
+        <w:t>.</w:t>
+      </w:r>
+      <w:r>
+        <w:t xml:space="preserve"> Digital Ocean droplets are inexpensive, reliable, and can be snapshotted for easy rollbacks should something go wrong during development.</w:t>
+      </w:r>
+      <w:r>
+        <w:t xml:space="preserve"> </w:t>
+      </w:r>
+      <w:r>
+        <w:t xml:space="preserve">Our Digital Ocean </w:t>
+      </w:r>
+      <w:r>
+        <w:t>runs</w:t>
+      </w:r>
+      <w:r>
+        <w:t xml:space="preserve"> on Ubuntu for easy terminal access over SSH. </w:t>
+      </w:r>
+    </w:p>
+    <w:p>
+      <w:r>
+        <w:t xml:space="preserve"> </w:t>
+      </w:r>
+      <w:r>
+        <w:t xml:space="preserve">PostgreSQL was used to manage the server database. Database ‘coredb’ was created to maintain the Adept mail server. The database coredb has three tables: users, mailboxes and emails. Currently the server is running on a command line prompt using sequel queries. The users table contains six attributes: user_id, email, password, certificate, last_login and isadmin. The user_id attribute is the primary key for this table. This allows us to distinguish each person in the Adept server. The user_id has a serial datatype so it auto increments as each user registers. The email attribute is unique for each user and lower case index was added to ignore case. The email attribute uses character varying datatype which limits the email to hundred and fifty characters. The password attribute also users character varying and limits the password of the user to hundred characters. Password-hash was supposed to be implemented, but was unable to due to time constraints. Certificate attribute is set to character varying with no limit it stores the SMPT certificate. The users table contains a last_login attribute. A timestamp attribute with time zone datatype was used which allows the users to see when they last logged in. Unlike other database PostgreSQL allows us to implement date and time values very easily and efficiently. The last attribute in the users table was the isadmin attribute which is a boolean attribute, which flags to see if the user is an admin or not. All the attributes except for certificate are not NULL.  The mailboxes table consists of three attributes: mailbox_id, mailbox, and owner. The attribute </w:t>
+      </w:r>
+      <w:r>
+        <w:lastRenderedPageBreak/>
+        <w:t xml:space="preserve">mailbox_id is the primary key and is being auto incremented. The attribute mailbox being the name of the mailbox such as inbox, spam, etc. The owner attribute of this table determines that different users could have the same mailbox name but it might belong to some other owner. Therefore, owner attribute is linked to user_id in the users table as a foreign key. The mailbox_id and owner are not NULL. The emails table consists of nine attributes: email_id, owner, mailbox, date, to, from, subject, body and </w:t>
+      </w:r>
+      <w:r>
+        <w:t>read</w:t>
+      </w:r>
+      <w:r>
+        <w:t xml:space="preserve">. Where email_id is the primary key and is auto incremented. The owner attribute here is also linked to the user_id in the users table as a foreign key. The mailbox attribute is linked to mailbox attribute in the mailboxes table as a foreign key. Together the database keeps track of the user data by their user_id, owner, and mailbox_id attributes along with their written emails. </w:t>
+      </w:r>
+    </w:p>
+    <w:p>
+      <w:pPr>
+        <w:ind w:firstLine="0"/>
+      </w:pPr>
+    </w:p>
+    <w:p>
+      <w:pPr>
+        <w:ind w:firstLine="0"/>
+      </w:pPr>
+      <w:r>
+        <w:t>Figure 0.0: Relational diagram for the PostgreSQL database ‘coredb’</w:t>
+      </w:r>
+    </w:p>
+    <w:p>
+      <w:r>
+        <w:rPr>
+          <w:noProof/>
+        </w:rPr>
+        <w:drawing>
+          <wp:inline distT="0" distB="0" distL="0" distR="0" wp14:anchorId="1EF4B5CD" wp14:editId="2CEF3558">
+            <wp:extent cx="4735852" cy="2181458"/>
+            <wp:effectExtent l="0" t="0" r="7620" b="9525"/>
+            <wp:docPr id="16" name="Picture 16" descr="C:\Users\akonduru2\AppData\Local\Microsoft\Windows\INetCacheContent.Word\Postgres.jpg"/>
+            <wp:cNvGraphicFramePr>
+              <a:graphicFrameLocks xmlns:a="http://schemas.openxmlformats.org/drawingml/2006/main" noChangeAspect="1"/>
+            </wp:cNvGraphicFramePr>
+            <a:graphic xmlns:a="http://schemas.openxmlformats.org/drawingml/2006/main">
+              <a:graphicData uri="http://schemas.openxmlformats.org/drawingml/2006/picture">
+                <pic:pic xmlns:pic="http://schemas.openxmlformats.org/drawingml/2006/picture">
+                  <pic:nvPicPr>
+                    <pic:cNvPr id="0" name="Picture 1" descr="C:\Users\akonduru2\AppData\Local\Microsoft\Windows\INetCacheContent.Word\Postgres.jpg"/>
+                    <pic:cNvPicPr>
+                      <a:picLocks noChangeAspect="1" noChangeArrowheads="1"/>
+                    </pic:cNvPicPr>
+                  </pic:nvPicPr>
+                  <pic:blipFill>
+                    <a:blip r:embed="rId36">
+                      <a:extLst>
+                        <a:ext uri="{28A0092B-C50C-407E-A947-70E740481C1C}">
+                          <a14:useLocalDpi xmlns:a14="http://schemas.microsoft.com/office/drawing/2010/main" val="0"/>
+                        </a:ext>
+                      </a:extLst>
+                    </a:blip>
+                    <a:srcRect/>
+                    <a:stretch>
+                      <a:fillRect/>
+                    </a:stretch>
+                  </pic:blipFill>
+                  <pic:spPr bwMode="auto">
+                    <a:xfrm>
+                      <a:off x="0" y="0"/>
+                      <a:ext cx="4745192" cy="2185760"/>
+                    </a:xfrm>
+                    <a:prstGeom prst="rect">
+                      <a:avLst/>
+                    </a:prstGeom>
+                    <a:noFill/>
+                    <a:ln>
+                      <a:noFill/>
+                    </a:ln>
+                  </pic:spPr>
+                </pic:pic>
+              </a:graphicData>
+            </a:graphic>
+          </wp:inline>
+        </w:drawing>
+      </w:r>
+    </w:p>
     <w:p/>
     <w:p>
       <w:pPr>
-        <w:pStyle w:val="Heading1"/>
+        <w:ind w:firstLine="0"/>
       </w:pPr>
-      <w:bookmarkStart w:id="16" w:name="_Toc480758639"/>
+      <w:r>
+        <w:t xml:space="preserve">Figure 0.0 : Sample data for the users table </w:t>
+      </w:r>
+    </w:p>
+    <w:p>
+      <w:pPr>
+        <w:ind w:firstLine="0"/>
+      </w:pPr>
+      <w:r>
+        <w:rPr>
+          <w:noProof/>
+        </w:rPr>
+        <w:drawing>
+          <wp:inline distT="0" distB="0" distL="0" distR="0" wp14:anchorId="6FDE4077" wp14:editId="3C5C0AB8">
+            <wp:extent cx="6102476" cy="1604996"/>
+            <wp:effectExtent l="0" t="0" r="0" b="0"/>
+            <wp:docPr id="17" name="Picture 17"/>
+            <wp:cNvGraphicFramePr>
+              <a:graphicFrameLocks xmlns:a="http://schemas.openxmlformats.org/drawingml/2006/main" noChangeAspect="1"/>
+            </wp:cNvGraphicFramePr>
+            <a:graphic xmlns:a="http://schemas.openxmlformats.org/drawingml/2006/main">
+              <a:graphicData uri="http://schemas.openxmlformats.org/drawingml/2006/picture">
+                <pic:pic xmlns:pic="http://schemas.openxmlformats.org/drawingml/2006/picture">
+                  <pic:nvPicPr>
+                    <pic:cNvPr id="0" name="Picture 11"/>
+                    <pic:cNvPicPr>
+                      <a:picLocks noChangeAspect="1" noChangeArrowheads="1"/>
+                    </pic:cNvPicPr>
+                  </pic:nvPicPr>
+                  <pic:blipFill>
+                    <a:blip r:embed="rId37">
+                      <a:extLst>
+                        <a:ext uri="{28A0092B-C50C-407E-A947-70E740481C1C}">
+                          <a14:useLocalDpi xmlns:a14="http://schemas.microsoft.com/office/drawing/2010/main" val="0"/>
+                        </a:ext>
+                      </a:extLst>
+                    </a:blip>
+                    <a:srcRect/>
+                    <a:stretch>
+                      <a:fillRect/>
+                    </a:stretch>
+                  </pic:blipFill>
+                  <pic:spPr bwMode="auto">
+                    <a:xfrm>
+                      <a:off x="0" y="0"/>
+                      <a:ext cx="6109086" cy="1606734"/>
+                    </a:xfrm>
+                    <a:prstGeom prst="rect">
+                      <a:avLst/>
+                    </a:prstGeom>
+                    <a:noFill/>
+                    <a:ln>
+                      <a:noFill/>
+                    </a:ln>
+                  </pic:spPr>
+                </pic:pic>
+              </a:graphicData>
+            </a:graphic>
+          </wp:inline>
+        </w:drawing>
+      </w:r>
+    </w:p>
+    <w:p>
+      <w:pPr>
+        <w:ind w:firstLine="0"/>
+      </w:pPr>
+    </w:p>
+    <w:p>
+      <w:pPr>
+        <w:ind w:firstLine="0"/>
+      </w:pPr>
+    </w:p>
+    <w:p>
+      <w:pPr>
+        <w:ind w:firstLine="0"/>
+      </w:pPr>
       <w:r>
         <w:lastRenderedPageBreak/>
-        <w:t>XXII</w:t>
-      </w:r>
-      <w:r>
-        <w:t>.</w:t>
-      </w:r>
-      <w:r>
-        <w:tab/>
-        <w:t>User Guide</w:t>
-      </w:r>
-      <w:bookmarkEnd w:id="16"/>
+        <w:t xml:space="preserve">Figure 0.0 : Sample data for the mailboxes table </w:t>
+      </w:r>
+    </w:p>
+    <w:p>
+      <w:pPr>
+        <w:ind w:firstLine="0"/>
+      </w:pPr>
+      <w:r>
+        <w:rPr>
+          <w:noProof/>
+        </w:rPr>
+        <w:drawing>
+          <wp:inline distT="0" distB="0" distL="0" distR="0" wp14:anchorId="3214077E" wp14:editId="45702DA9">
+            <wp:extent cx="2204074" cy="1258290"/>
+            <wp:effectExtent l="0" t="0" r="6350" b="0"/>
+            <wp:docPr id="18" name="Picture 18"/>
+            <wp:cNvGraphicFramePr>
+              <a:graphicFrameLocks xmlns:a="http://schemas.openxmlformats.org/drawingml/2006/main" noChangeAspect="1"/>
+            </wp:cNvGraphicFramePr>
+            <a:graphic xmlns:a="http://schemas.openxmlformats.org/drawingml/2006/main">
+              <a:graphicData uri="http://schemas.openxmlformats.org/drawingml/2006/picture">
+                <pic:pic xmlns:pic="http://schemas.openxmlformats.org/drawingml/2006/picture">
+                  <pic:nvPicPr>
+                    <pic:cNvPr id="0" name="Picture 10"/>
+                    <pic:cNvPicPr>
+                      <a:picLocks noChangeAspect="1" noChangeArrowheads="1"/>
+                    </pic:cNvPicPr>
+                  </pic:nvPicPr>
+                  <pic:blipFill rotWithShape="1">
+                    <a:blip r:embed="rId38">
+                      <a:extLst>
+                        <a:ext uri="{28A0092B-C50C-407E-A947-70E740481C1C}">
+                          <a14:useLocalDpi xmlns:a14="http://schemas.microsoft.com/office/drawing/2010/main" val="0"/>
+                        </a:ext>
+                      </a:extLst>
+                    </a:blip>
+                    <a:srcRect r="2064"/>
+                    <a:stretch/>
+                  </pic:blipFill>
+                  <pic:spPr bwMode="auto">
+                    <a:xfrm>
+                      <a:off x="0" y="0"/>
+                      <a:ext cx="2226793" cy="1271260"/>
+                    </a:xfrm>
+                    <a:prstGeom prst="rect">
+                      <a:avLst/>
+                    </a:prstGeom>
+                    <a:noFill/>
+                    <a:ln>
+                      <a:noFill/>
+                    </a:ln>
+                    <a:extLst>
+                      <a:ext uri="{53640926-AAD7-44D8-BBD7-CCE9431645EC}">
+                        <a14:shadowObscured xmlns:a14="http://schemas.microsoft.com/office/drawing/2010/main"/>
+                      </a:ext>
+                    </a:extLst>
+                  </pic:spPr>
+                </pic:pic>
+              </a:graphicData>
+            </a:graphic>
+          </wp:inline>
+        </w:drawing>
+      </w:r>
+    </w:p>
+    <w:p>
+      <w:pPr>
+        <w:ind w:firstLine="0"/>
+        <w:jc w:val="center"/>
+      </w:pPr>
+    </w:p>
+    <w:p>
+      <w:pPr>
+        <w:ind w:firstLine="0"/>
+      </w:pPr>
+      <w:r>
+        <w:t xml:space="preserve">Figure 0.0 : Sample data for the  emails table </w:t>
+      </w:r>
+    </w:p>
+    <w:p>
+      <w:pPr>
+        <w:ind w:firstLine="0"/>
+      </w:pPr>
+      <w:r>
+        <w:rPr>
+          <w:noProof/>
+        </w:rPr>
+        <w:drawing>
+          <wp:inline distT="0" distB="0" distL="0" distR="0" wp14:anchorId="7B9491C5" wp14:editId="0DA9298E">
+            <wp:extent cx="6247334" cy="1735592"/>
+            <wp:effectExtent l="0" t="0" r="1270" b="0"/>
+            <wp:docPr id="19" name="Picture 19"/>
+            <wp:cNvGraphicFramePr>
+              <a:graphicFrameLocks xmlns:a="http://schemas.openxmlformats.org/drawingml/2006/main" noChangeAspect="1"/>
+            </wp:cNvGraphicFramePr>
+            <a:graphic xmlns:a="http://schemas.openxmlformats.org/drawingml/2006/main">
+              <a:graphicData uri="http://schemas.openxmlformats.org/drawingml/2006/picture">
+                <pic:pic xmlns:pic="http://schemas.openxmlformats.org/drawingml/2006/picture">
+                  <pic:nvPicPr>
+                    <pic:cNvPr id="0" name="Picture 9"/>
+                    <pic:cNvPicPr>
+                      <a:picLocks noChangeAspect="1" noChangeArrowheads="1"/>
+                    </pic:cNvPicPr>
+                  </pic:nvPicPr>
+                  <pic:blipFill>
+                    <a:blip r:embed="rId39">
+                      <a:extLst>
+                        <a:ext uri="{28A0092B-C50C-407E-A947-70E740481C1C}">
+                          <a14:useLocalDpi xmlns:a14="http://schemas.microsoft.com/office/drawing/2010/main" val="0"/>
+                        </a:ext>
+                      </a:extLst>
+                    </a:blip>
+                    <a:srcRect/>
+                    <a:stretch>
+                      <a:fillRect/>
+                    </a:stretch>
+                  </pic:blipFill>
+                  <pic:spPr bwMode="auto">
+                    <a:xfrm>
+                      <a:off x="0" y="0"/>
+                      <a:ext cx="6282652" cy="1745404"/>
+                    </a:xfrm>
+                    <a:prstGeom prst="rect">
+                      <a:avLst/>
+                    </a:prstGeom>
+                    <a:noFill/>
+                    <a:ln>
+                      <a:noFill/>
+                    </a:ln>
+                  </pic:spPr>
+                </pic:pic>
+              </a:graphicData>
+            </a:graphic>
+          </wp:inline>
+        </w:drawing>
+      </w:r>
+    </w:p>
+    <w:p>
+      <w:pPr>
+        <w:ind w:firstLine="0"/>
+      </w:pPr>
+      <w:r>
+        <w:t xml:space="preserve"> </w:t>
+      </w:r>
+    </w:p>
+    <w:p>
+      <w:pPr>
+        <w:ind w:firstLine="0"/>
+      </w:pPr>
+      <w:r>
+        <w:t>SQLite</w:t>
+      </w:r>
+    </w:p>
+    <w:p>
+      <w:pPr>
+        <w:ind w:firstLine="0"/>
+      </w:pPr>
+      <w:r>
+        <w:t>Figure 0.0: Relational diagram for the PostgreSQL database ‘localdb’</w:t>
+      </w:r>
+    </w:p>
+    <w:p>
+      <w:pPr>
+        <w:ind w:firstLine="0"/>
+      </w:pPr>
+    </w:p>
+    <w:p>
+      <w:pPr>
+        <w:ind w:firstLine="0"/>
+      </w:pPr>
+      <w:r>
+        <w:rPr>
+          <w:noProof/>
+        </w:rPr>
+        <w:drawing>
+          <wp:inline distT="0" distB="0" distL="0" distR="0">
+            <wp:extent cx="5057975" cy="3197654"/>
+            <wp:effectExtent l="0" t="0" r="0" b="3175"/>
+            <wp:docPr id="23" name="Picture 23" descr="C:\Users\akonduru2\Desktop\SE\db\sqlite.jpg"/>
+            <wp:cNvGraphicFramePr>
+              <a:graphicFrameLocks xmlns:a="http://schemas.openxmlformats.org/drawingml/2006/main" noChangeAspect="1"/>
+            </wp:cNvGraphicFramePr>
+            <a:graphic xmlns:a="http://schemas.openxmlformats.org/drawingml/2006/main">
+              <a:graphicData uri="http://schemas.openxmlformats.org/drawingml/2006/picture">
+                <pic:pic xmlns:pic="http://schemas.openxmlformats.org/drawingml/2006/picture">
+                  <pic:nvPicPr>
+                    <pic:cNvPr id="0" name="Picture 8" descr="C:\Users\akonduru2\Desktop\SE\db\sqlite.jpg"/>
+                    <pic:cNvPicPr>
+                      <a:picLocks noChangeAspect="1" noChangeArrowheads="1"/>
+                    </pic:cNvPicPr>
+                  </pic:nvPicPr>
+                  <pic:blipFill>
+                    <a:blip r:embed="rId40">
+                      <a:extLst>
+                        <a:ext uri="{28A0092B-C50C-407E-A947-70E740481C1C}">
+                          <a14:useLocalDpi xmlns:a14="http://schemas.microsoft.com/office/drawing/2010/main" val="0"/>
+                        </a:ext>
+                      </a:extLst>
+                    </a:blip>
+                    <a:srcRect/>
+                    <a:stretch>
+                      <a:fillRect/>
+                    </a:stretch>
+                  </pic:blipFill>
+                  <pic:spPr bwMode="auto">
+                    <a:xfrm>
+                      <a:off x="0" y="0"/>
+                      <a:ext cx="5059785" cy="3198798"/>
+                    </a:xfrm>
+                    <a:prstGeom prst="rect">
+                      <a:avLst/>
+                    </a:prstGeom>
+                    <a:noFill/>
+                    <a:ln>
+                      <a:noFill/>
+                    </a:ln>
+                  </pic:spPr>
+                </pic:pic>
+              </a:graphicData>
+            </a:graphic>
+          </wp:inline>
+        </w:drawing>
+      </w:r>
+    </w:p>
+    <w:p>
+      <w:pPr>
+        <w:ind w:firstLine="0"/>
+      </w:pPr>
+      <w:r>
+        <w:lastRenderedPageBreak/>
+        <w:t xml:space="preserve">Figure 0.0 : Sample data for the users table </w:t>
+      </w:r>
+    </w:p>
+    <w:p>
+      <w:pPr>
+        <w:ind w:firstLine="0"/>
+      </w:pPr>
+      <w:r>
+        <w:rPr>
+          <w:noProof/>
+        </w:rPr>
+        <w:drawing>
+          <wp:inline distT="0" distB="0" distL="0" distR="0" wp14:anchorId="588076D0" wp14:editId="535AEA25">
+            <wp:extent cx="5943600" cy="914400"/>
+            <wp:effectExtent l="0" t="0" r="0" b="0"/>
+            <wp:docPr id="22" name="Picture 22"/>
+            <wp:cNvGraphicFramePr>
+              <a:graphicFrameLocks xmlns:a="http://schemas.openxmlformats.org/drawingml/2006/main" noChangeAspect="1"/>
+            </wp:cNvGraphicFramePr>
+            <a:graphic xmlns:a="http://schemas.openxmlformats.org/drawingml/2006/main">
+              <a:graphicData uri="http://schemas.openxmlformats.org/drawingml/2006/picture">
+                <pic:pic xmlns:pic="http://schemas.openxmlformats.org/drawingml/2006/picture">
+                  <pic:nvPicPr>
+                    <pic:cNvPr id="0" name="Picture 7"/>
+                    <pic:cNvPicPr>
+                      <a:picLocks noChangeAspect="1" noChangeArrowheads="1"/>
+                    </pic:cNvPicPr>
+                  </pic:nvPicPr>
+                  <pic:blipFill>
+                    <a:blip r:embed="rId41">
+                      <a:extLst>
+                        <a:ext uri="{28A0092B-C50C-407E-A947-70E740481C1C}">
+                          <a14:useLocalDpi xmlns:a14="http://schemas.microsoft.com/office/drawing/2010/main" val="0"/>
+                        </a:ext>
+                      </a:extLst>
+                    </a:blip>
+                    <a:srcRect/>
+                    <a:stretch>
+                      <a:fillRect/>
+                    </a:stretch>
+                  </pic:blipFill>
+                  <pic:spPr bwMode="auto">
+                    <a:xfrm>
+                      <a:off x="0" y="0"/>
+                      <a:ext cx="5943600" cy="914400"/>
+                    </a:xfrm>
+                    <a:prstGeom prst="rect">
+                      <a:avLst/>
+                    </a:prstGeom>
+                    <a:noFill/>
+                    <a:ln>
+                      <a:noFill/>
+                    </a:ln>
+                  </pic:spPr>
+                </pic:pic>
+              </a:graphicData>
+            </a:graphic>
+          </wp:inline>
+        </w:drawing>
+      </w:r>
+    </w:p>
+    <w:p>
+      <w:pPr>
+        <w:ind w:firstLine="0"/>
+      </w:pPr>
+    </w:p>
+    <w:p>
+      <w:pPr>
+        <w:ind w:firstLine="0"/>
+      </w:pPr>
+      <w:r>
+        <w:t xml:space="preserve">Figure 0.0 : Sample data for the </w:t>
+      </w:r>
+      <w:r>
+        <w:t>emails</w:t>
+      </w:r>
+      <w:r>
+        <w:t xml:space="preserve"> table </w:t>
+      </w:r>
+    </w:p>
+    <w:p>
+      <w:pPr>
+        <w:ind w:firstLine="0"/>
+      </w:pPr>
+      <w:r>
+        <w:rPr>
+          <w:noProof/>
+        </w:rPr>
+        <w:drawing>
+          <wp:inline distT="0" distB="0" distL="0" distR="0">
+            <wp:extent cx="5934075" cy="1816100"/>
+            <wp:effectExtent l="0" t="0" r="9525" b="0"/>
+            <wp:docPr id="20" name="Picture 20"/>
+            <wp:cNvGraphicFramePr>
+              <a:graphicFrameLocks xmlns:a="http://schemas.openxmlformats.org/drawingml/2006/main" noChangeAspect="1"/>
+            </wp:cNvGraphicFramePr>
+            <a:graphic xmlns:a="http://schemas.openxmlformats.org/drawingml/2006/main">
+              <a:graphicData uri="http://schemas.openxmlformats.org/drawingml/2006/picture">
+                <pic:pic xmlns:pic="http://schemas.openxmlformats.org/drawingml/2006/picture">
+                  <pic:nvPicPr>
+                    <pic:cNvPr id="0" name="Picture 5"/>
+                    <pic:cNvPicPr>
+                      <a:picLocks noChangeAspect="1" noChangeArrowheads="1"/>
+                    </pic:cNvPicPr>
+                  </pic:nvPicPr>
+                  <pic:blipFill>
+                    <a:blip r:embed="rId42">
+                      <a:extLst>
+                        <a:ext uri="{28A0092B-C50C-407E-A947-70E740481C1C}">
+                          <a14:useLocalDpi xmlns:a14="http://schemas.microsoft.com/office/drawing/2010/main" val="0"/>
+                        </a:ext>
+                      </a:extLst>
+                    </a:blip>
+                    <a:srcRect/>
+                    <a:stretch>
+                      <a:fillRect/>
+                    </a:stretch>
+                  </pic:blipFill>
+                  <pic:spPr bwMode="auto">
+                    <a:xfrm>
+                      <a:off x="0" y="0"/>
+                      <a:ext cx="5934075" cy="1816100"/>
+                    </a:xfrm>
+                    <a:prstGeom prst="rect">
+                      <a:avLst/>
+                    </a:prstGeom>
+                    <a:noFill/>
+                    <a:ln>
+                      <a:noFill/>
+                    </a:ln>
+                  </pic:spPr>
+                </pic:pic>
+              </a:graphicData>
+            </a:graphic>
+          </wp:inline>
+        </w:drawing>
+      </w:r>
+    </w:p>
+    <w:p>
+      <w:pPr>
+        <w:ind w:firstLine="0"/>
+      </w:pPr>
+      <w:r>
+        <w:t xml:space="preserve">Figure 0.0 : Sample data for the mailboxes table </w:t>
+      </w:r>
+    </w:p>
+    <w:p>
+      <w:pPr>
+        <w:ind w:firstLine="0"/>
+      </w:pPr>
+    </w:p>
+    <w:p>
+      <w:pPr>
+        <w:ind w:firstLine="0"/>
+      </w:pPr>
+      <w:r>
+        <w:rPr>
+          <w:noProof/>
+        </w:rPr>
+        <w:drawing>
+          <wp:inline distT="0" distB="0" distL="0" distR="0" wp14:anchorId="6A224431" wp14:editId="3F9EF706">
+            <wp:extent cx="3350895" cy="1899285"/>
+            <wp:effectExtent l="0" t="0" r="1905" b="5715"/>
+            <wp:docPr id="21" name="Picture 21"/>
+            <wp:cNvGraphicFramePr>
+              <a:graphicFrameLocks xmlns:a="http://schemas.openxmlformats.org/drawingml/2006/main" noChangeAspect="1"/>
+            </wp:cNvGraphicFramePr>
+            <a:graphic xmlns:a="http://schemas.openxmlformats.org/drawingml/2006/main">
+              <a:graphicData uri="http://schemas.openxmlformats.org/drawingml/2006/picture">
+                <pic:pic xmlns:pic="http://schemas.openxmlformats.org/drawingml/2006/picture">
+                  <pic:nvPicPr>
+                    <pic:cNvPr id="0" name="Picture 6"/>
+                    <pic:cNvPicPr>
+                      <a:picLocks noChangeAspect="1" noChangeArrowheads="1"/>
+                    </pic:cNvPicPr>
+                  </pic:nvPicPr>
+                  <pic:blipFill>
+                    <a:blip r:embed="rId43">
+                      <a:extLst>
+                        <a:ext uri="{28A0092B-C50C-407E-A947-70E740481C1C}">
+                          <a14:useLocalDpi xmlns:a14="http://schemas.microsoft.com/office/drawing/2010/main" val="0"/>
+                        </a:ext>
+                      </a:extLst>
+                    </a:blip>
+                    <a:srcRect/>
+                    <a:stretch>
+                      <a:fillRect/>
+                    </a:stretch>
+                  </pic:blipFill>
+                  <pic:spPr bwMode="auto">
+                    <a:xfrm>
+                      <a:off x="0" y="0"/>
+                      <a:ext cx="3350895" cy="1899285"/>
+                    </a:xfrm>
+                    <a:prstGeom prst="rect">
+                      <a:avLst/>
+                    </a:prstGeom>
+                    <a:noFill/>
+                    <a:ln>
+                      <a:noFill/>
+                    </a:ln>
+                  </pic:spPr>
+                </pic:pic>
+              </a:graphicData>
+            </a:graphic>
+          </wp:inline>
+        </w:drawing>
+      </w:r>
+    </w:p>
+    <w:p>
+      <w:pPr>
+        <w:ind w:firstLine="0"/>
+      </w:pPr>
     </w:p>
     <w:sectPr>
       <w:pgSz w:w="12240" w:h="15840"/>
@@ -19217,6 +19822,95 @@
     </w:lvl>
   </w:abstractNum>
   <w:abstractNum w:abstractNumId="2">
+    <w:nsid w:val="69914029"/>
+    <w:multiLevelType w:val="hybridMultilevel"/>
+    <w:tmpl w:val="E9C6FB32"/>
+    <w:lvl w:ilvl="0" w:tplc="A2006A98">
+      <w:start w:val="1"/>
+      <w:numFmt w:val="upperRoman"/>
+      <w:lvlText w:val="%1."/>
+      <w:lvlJc w:val="left"/>
+      <w:pPr>
+        <w:ind w:left="1440" w:hanging="720"/>
+      </w:pPr>
+      <w:rPr>
+        <w:rFonts w:hint="default"/>
+      </w:rPr>
+    </w:lvl>
+    <w:lvl w:ilvl="1" w:tplc="04090019" w:tentative="1">
+      <w:start w:val="1"/>
+      <w:numFmt w:val="lowerLetter"/>
+      <w:lvlText w:val="%2."/>
+      <w:lvlJc w:val="left"/>
+      <w:pPr>
+        <w:ind w:left="1800" w:hanging="360"/>
+      </w:pPr>
+    </w:lvl>
+    <w:lvl w:ilvl="2" w:tplc="0409001B" w:tentative="1">
+      <w:start w:val="1"/>
+      <w:numFmt w:val="lowerRoman"/>
+      <w:lvlText w:val="%3."/>
+      <w:lvlJc w:val="right"/>
+      <w:pPr>
+        <w:ind w:left="2520" w:hanging="180"/>
+      </w:pPr>
+    </w:lvl>
+    <w:lvl w:ilvl="3" w:tplc="0409000F" w:tentative="1">
+      <w:start w:val="1"/>
+      <w:numFmt w:val="decimal"/>
+      <w:lvlText w:val="%4."/>
+      <w:lvlJc w:val="left"/>
+      <w:pPr>
+        <w:ind w:left="3240" w:hanging="360"/>
+      </w:pPr>
+    </w:lvl>
+    <w:lvl w:ilvl="4" w:tplc="04090019" w:tentative="1">
+      <w:start w:val="1"/>
+      <w:numFmt w:val="lowerLetter"/>
+      <w:lvlText w:val="%5."/>
+      <w:lvlJc w:val="left"/>
+      <w:pPr>
+        <w:ind w:left="3960" w:hanging="360"/>
+      </w:pPr>
+    </w:lvl>
+    <w:lvl w:ilvl="5" w:tplc="0409001B" w:tentative="1">
+      <w:start w:val="1"/>
+      <w:numFmt w:val="lowerRoman"/>
+      <w:lvlText w:val="%6."/>
+      <w:lvlJc w:val="right"/>
+      <w:pPr>
+        <w:ind w:left="4680" w:hanging="180"/>
+      </w:pPr>
+    </w:lvl>
+    <w:lvl w:ilvl="6" w:tplc="0409000F" w:tentative="1">
+      <w:start w:val="1"/>
+      <w:numFmt w:val="decimal"/>
+      <w:lvlText w:val="%7."/>
+      <w:lvlJc w:val="left"/>
+      <w:pPr>
+        <w:ind w:left="5400" w:hanging="360"/>
+      </w:pPr>
+    </w:lvl>
+    <w:lvl w:ilvl="7" w:tplc="04090019" w:tentative="1">
+      <w:start w:val="1"/>
+      <w:numFmt w:val="lowerLetter"/>
+      <w:lvlText w:val="%8."/>
+      <w:lvlJc w:val="left"/>
+      <w:pPr>
+        <w:ind w:left="6120" w:hanging="360"/>
+      </w:pPr>
+    </w:lvl>
+    <w:lvl w:ilvl="8" w:tplc="0409001B" w:tentative="1">
+      <w:start w:val="1"/>
+      <w:numFmt w:val="lowerRoman"/>
+      <w:lvlText w:val="%9."/>
+      <w:lvlJc w:val="right"/>
+      <w:pPr>
+        <w:ind w:left="6840" w:hanging="180"/>
+      </w:pPr>
+    </w:lvl>
+  </w:abstractNum>
+  <w:abstractNum w:abstractNumId="3">
     <w:nsid w:val="6EA80278"/>
     <w:multiLevelType w:val="hybridMultilevel"/>
     <w:tmpl w:val="C2326BEA"/>
@@ -19329,7 +20023,7 @@
       </w:rPr>
     </w:lvl>
   </w:abstractNum>
-  <w:abstractNum w:abstractNumId="3">
+  <w:abstractNum w:abstractNumId="4">
     <w:nsid w:val="73D878B7"/>
     <w:multiLevelType w:val="hybridMultilevel"/>
     <w:tmpl w:val="B85E9334"/>
@@ -19419,7 +20113,7 @@
     </w:lvl>
   </w:abstractNum>
   <w:num w:numId="1">
-    <w:abstractNumId w:val="3"/>
+    <w:abstractNumId w:val="4"/>
   </w:num>
   <w:num w:numId="2">
     <w:abstractNumId w:val="1"/>
@@ -19428,6 +20122,9 @@
     <w:abstractNumId w:val="0"/>
   </w:num>
   <w:num w:numId="4">
+    <w:abstractNumId w:val="3"/>
+  </w:num>
+  <w:num w:numId="5">
     <w:abstractNumId w:val="2"/>
   </w:num>
 </w:numbering>
@@ -20248,6 +20945,80 @@
       </w:tcPr>
     </w:tblStylePr>
   </w:style>
+  <w:style w:type="table" w:styleId="ListTable4-Accent1">
+    <w:name w:val="List Table 4 Accent 1"/>
+    <w:basedOn w:val="TableNormal"/>
+    <w:uiPriority w:val="49"/>
+    <w:rsid w:val="000F5347"/>
+    <w:pPr>
+      <w:spacing w:after="0" w:line="240" w:lineRule="auto"/>
+    </w:pPr>
+    <w:tblPr>
+      <w:tblStyleRowBandSize w:val="1"/>
+      <w:tblStyleColBandSize w:val="1"/>
+      <w:tblBorders>
+        <w:top w:val="single" w:sz="4" w:space="0" w:color="9CC2E5" w:themeColor="accent1" w:themeTint="99"/>
+        <w:left w:val="single" w:sz="4" w:space="0" w:color="9CC2E5" w:themeColor="accent1" w:themeTint="99"/>
+        <w:bottom w:val="single" w:sz="4" w:space="0" w:color="9CC2E5" w:themeColor="accent1" w:themeTint="99"/>
+        <w:right w:val="single" w:sz="4" w:space="0" w:color="9CC2E5" w:themeColor="accent1" w:themeTint="99"/>
+        <w:insideH w:val="single" w:sz="4" w:space="0" w:color="9CC2E5" w:themeColor="accent1" w:themeTint="99"/>
+      </w:tblBorders>
+    </w:tblPr>
+    <w:tblStylePr w:type="firstRow">
+      <w:rPr>
+        <w:b/>
+        <w:bCs/>
+        <w:color w:val="FFFFFF" w:themeColor="background1"/>
+      </w:rPr>
+      <w:tblPr/>
+      <w:tcPr>
+        <w:tcBorders>
+          <w:top w:val="single" w:sz="4" w:space="0" w:color="5B9BD5" w:themeColor="accent1"/>
+          <w:left w:val="single" w:sz="4" w:space="0" w:color="5B9BD5" w:themeColor="accent1"/>
+          <w:bottom w:val="single" w:sz="4" w:space="0" w:color="5B9BD5" w:themeColor="accent1"/>
+          <w:right w:val="single" w:sz="4" w:space="0" w:color="5B9BD5" w:themeColor="accent1"/>
+          <w:insideH w:val="nil"/>
+        </w:tcBorders>
+        <w:shd w:val="clear" w:color="auto" w:fill="5B9BD5" w:themeFill="accent1"/>
+      </w:tcPr>
+    </w:tblStylePr>
+    <w:tblStylePr w:type="lastRow">
+      <w:rPr>
+        <w:b/>
+        <w:bCs/>
+      </w:rPr>
+      <w:tblPr/>
+      <w:tcPr>
+        <w:tcBorders>
+          <w:top w:val="double" w:sz="4" w:space="0" w:color="9CC2E5" w:themeColor="accent1" w:themeTint="99"/>
+        </w:tcBorders>
+      </w:tcPr>
+    </w:tblStylePr>
+    <w:tblStylePr w:type="firstCol">
+      <w:rPr>
+        <w:b/>
+        <w:bCs/>
+      </w:rPr>
+    </w:tblStylePr>
+    <w:tblStylePr w:type="lastCol">
+      <w:rPr>
+        <w:b/>
+        <w:bCs/>
+      </w:rPr>
+    </w:tblStylePr>
+    <w:tblStylePr w:type="band1Vert">
+      <w:tblPr/>
+      <w:tcPr>
+        <w:shd w:val="clear" w:color="auto" w:fill="DEEAF6" w:themeFill="accent1" w:themeFillTint="33"/>
+      </w:tcPr>
+    </w:tblStylePr>
+    <w:tblStylePr w:type="band1Horz">
+      <w:tblPr/>
+      <w:tcPr>
+        <w:shd w:val="clear" w:color="auto" w:fill="DEEAF6" w:themeFill="accent1" w:themeFillTint="33"/>
+      </w:tcPr>
+    </w:tblStylePr>
+  </w:style>
 </w:styles>
 </file>
 
@@ -20517,7 +21288,7 @@
 </file>
 
 <file path=customXml/itemProps1.xml><?xml version="1.0" encoding="utf-8"?>
-<ds:datastoreItem xmlns:ds="http://schemas.openxmlformats.org/officeDocument/2006/customXml" ds:itemID="{E65B788D-7F49-484A-B25E-B81306AFDE76}">
+<ds:datastoreItem xmlns:ds="http://schemas.openxmlformats.org/officeDocument/2006/customXml" ds:itemID="{E86309BA-0715-48C5-A498-C8AD68BCBCFD}">
   <ds:schemaRefs>
     <ds:schemaRef ds:uri="http://schemas.openxmlformats.org/officeDocument/2006/bibliography"/>
   </ds:schemaRefs>

</xml_diff>

<commit_message>
Added Use Case Notes
</commit_message>
<xml_diff>
--- a/Documentation/Final Document/finaldoc.docx
+++ b/Documentation/Final Document/finaldoc.docx
@@ -4548,7 +4548,150 @@
       </w:pPr>
       <w:bookmarkStart w:id="6" w:name="_Toc480770121"/>
       <w:r>
+        <w:rPr>
+          <w:noProof/>
+        </w:rPr>
         <w:lastRenderedPageBreak/>
+        <mc:AlternateContent>
+          <mc:Choice Requires="wps">
+            <w:drawing>
+              <wp:anchor distT="45720" distB="45720" distL="114300" distR="114300" simplePos="0" relativeHeight="251663360" behindDoc="0" locked="0" layoutInCell="1" allowOverlap="1" wp14:anchorId="1D9A1DE7" wp14:editId="3C79E0D7">
+                <wp:simplePos x="0" y="0"/>
+                <wp:positionH relativeFrom="column">
+                  <wp:posOffset>4724400</wp:posOffset>
+                </wp:positionH>
+                <wp:positionV relativeFrom="paragraph">
+                  <wp:posOffset>159385</wp:posOffset>
+                </wp:positionV>
+                <wp:extent cx="2065020" cy="685800"/>
+                <wp:effectExtent l="0" t="0" r="11430" b="19050"/>
+                <wp:wrapNone/>
+                <wp:docPr id="30" name="Text Box 2"/>
+                <wp:cNvGraphicFramePr>
+                  <a:graphicFrameLocks xmlns:a="http://schemas.openxmlformats.org/drawingml/2006/main"/>
+                </wp:cNvGraphicFramePr>
+                <a:graphic xmlns:a="http://schemas.openxmlformats.org/drawingml/2006/main">
+                  <a:graphicData uri="http://schemas.microsoft.com/office/word/2010/wordprocessingShape">
+                    <wps:wsp>
+                      <wps:cNvSpPr txBox="1">
+                        <a:spLocks noChangeArrowheads="1"/>
+                      </wps:cNvSpPr>
+                      <wps:spPr bwMode="auto">
+                        <a:xfrm>
+                          <a:off x="0" y="0"/>
+                          <a:ext cx="2065020" cy="685800"/>
+                        </a:xfrm>
+                        <a:prstGeom prst="rect">
+                          <a:avLst/>
+                        </a:prstGeom>
+                        <a:solidFill>
+                          <a:srgbClr val="FFFFFF"/>
+                        </a:solidFill>
+                        <a:ln w="9525">
+                          <a:solidFill>
+                            <a:srgbClr val="000000"/>
+                          </a:solidFill>
+                          <a:miter lim="800000"/>
+                          <a:headEnd/>
+                          <a:tailEnd/>
+                        </a:ln>
+                      </wps:spPr>
+                      <wps:txbx>
+                        <w:txbxContent>
+                          <w:p>
+                            <w:pPr>
+                              <w:ind w:firstLine="0"/>
+                              <w:rPr>
+                                <w:sz w:val="20"/>
+                                <w:szCs w:val="20"/>
+                              </w:rPr>
+                            </w:pPr>
+                            <w:r>
+                              <w:rPr>
+                                <w:sz w:val="20"/>
+                                <w:szCs w:val="20"/>
+                              </w:rPr>
+                              <w:t xml:space="preserve">The SQLite database contains the user </w:t>
+                            </w:r>
+                            <w:r>
+                              <w:rPr>
+                                <w:sz w:val="20"/>
+                                <w:szCs w:val="20"/>
+                              </w:rPr>
+                              <w:t xml:space="preserve">information and all their emails </w:t>
+                            </w:r>
+                            <w:r>
+                              <w:rPr>
+                                <w:sz w:val="20"/>
+                                <w:szCs w:val="20"/>
+                              </w:rPr>
+                              <w:t>that are currently synced</w:t>
+                            </w:r>
+                          </w:p>
+                        </w:txbxContent>
+                      </wps:txbx>
+                      <wps:bodyPr rot="0" vert="horz" wrap="square" lIns="91440" tIns="45720" rIns="91440" bIns="45720" anchor="t" anchorCtr="0">
+                        <a:noAutofit/>
+                      </wps:bodyPr>
+                    </wps:wsp>
+                  </a:graphicData>
+                </a:graphic>
+                <wp14:sizeRelH relativeFrom="margin">
+                  <wp14:pctWidth>0</wp14:pctWidth>
+                </wp14:sizeRelH>
+                <wp14:sizeRelV relativeFrom="margin">
+                  <wp14:pctHeight>0</wp14:pctHeight>
+                </wp14:sizeRelV>
+              </wp:anchor>
+            </w:drawing>
+          </mc:Choice>
+          <mc:Fallback>
+            <w:pict>
+              <v:shapetype w14:anchorId="1D9A1DE7" id="_x0000_t202" coordsize="21600,21600" o:spt="202" path="m,l,21600r21600,l21600,xe">
+                <v:stroke joinstyle="miter"/>
+                <v:path gradientshapeok="t" o:connecttype="rect"/>
+              </v:shapetype>
+              <v:shape id="Text Box 2" o:spid="_x0000_s1026" type="#_x0000_t202" style="position:absolute;margin-left:372pt;margin-top:12.55pt;width:162.6pt;height:54pt;z-index:251663360;visibility:visible;mso-wrap-style:square;mso-width-percent:0;mso-height-percent:0;mso-wrap-distance-left:9pt;mso-wrap-distance-top:3.6pt;mso-wrap-distance-right:9pt;mso-wrap-distance-bottom:3.6pt;mso-position-horizontal:absolute;mso-position-horizontal-relative:text;mso-position-vertical:absolute;mso-position-vertical-relative:text;mso-width-percent:0;mso-height-percent:0;mso-width-relative:margin;mso-height-relative:margin;v-text-anchor:top" o:gfxdata="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">
+                <v:textbox>
+                  <w:txbxContent>
+                    <w:p>
+                      <w:pPr>
+                        <w:ind w:firstLine="0"/>
+                        <w:rPr>
+                          <w:sz w:val="20"/>
+                          <w:szCs w:val="20"/>
+                        </w:rPr>
+                      </w:pPr>
+                      <w:r>
+                        <w:rPr>
+                          <w:sz w:val="20"/>
+                          <w:szCs w:val="20"/>
+                        </w:rPr>
+                        <w:t xml:space="preserve">The SQLite database contains the user </w:t>
+                      </w:r>
+                      <w:r>
+                        <w:rPr>
+                          <w:sz w:val="20"/>
+                          <w:szCs w:val="20"/>
+                        </w:rPr>
+                        <w:t xml:space="preserve">information and all their emails </w:t>
+                      </w:r>
+                      <w:r>
+                        <w:rPr>
+                          <w:sz w:val="20"/>
+                          <w:szCs w:val="20"/>
+                        </w:rPr>
+                        <w:t>that are currently synced</w:t>
+                      </w:r>
+                    </w:p>
+                  </w:txbxContent>
+                </v:textbox>
+              </v:shape>
+            </w:pict>
+          </mc:Fallback>
+        </mc:AlternateContent>
+      </w:r>
+      <w:r>
         <w:t>I</w:t>
       </w:r>
       <w:r>
@@ -4572,6 +4715,227 @@
       <w:pPr>
         <w:ind w:firstLine="0"/>
       </w:pPr>
+      <w:r>
+        <w:rPr>
+          <w:noProof/>
+        </w:rPr>
+        <mc:AlternateContent>
+          <mc:Choice Requires="wps">
+            <w:drawing>
+              <wp:anchor distT="45720" distB="45720" distL="114300" distR="114300" simplePos="0" relativeHeight="251667456" behindDoc="0" locked="0" layoutInCell="1" allowOverlap="1" wp14:anchorId="3EE974ED" wp14:editId="1D3790B3">
+                <wp:simplePos x="0" y="0"/>
+                <wp:positionH relativeFrom="page">
+                  <wp:posOffset>5692140</wp:posOffset>
+                </wp:positionH>
+                <wp:positionV relativeFrom="paragraph">
+                  <wp:posOffset>3154045</wp:posOffset>
+                </wp:positionV>
+                <wp:extent cx="1920240" cy="1404620"/>
+                <wp:effectExtent l="0" t="0" r="22860" b="13970"/>
+                <wp:wrapNone/>
+                <wp:docPr id="31" name="Text Box 2"/>
+                <wp:cNvGraphicFramePr>
+                  <a:graphicFrameLocks xmlns:a="http://schemas.openxmlformats.org/drawingml/2006/main"/>
+                </wp:cNvGraphicFramePr>
+                <a:graphic xmlns:a="http://schemas.openxmlformats.org/drawingml/2006/main">
+                  <a:graphicData uri="http://schemas.microsoft.com/office/word/2010/wordprocessingShape">
+                    <wps:wsp>
+                      <wps:cNvSpPr txBox="1">
+                        <a:spLocks noChangeArrowheads="1"/>
+                      </wps:cNvSpPr>
+                      <wps:spPr bwMode="auto">
+                        <a:xfrm>
+                          <a:off x="0" y="0"/>
+                          <a:ext cx="1920240" cy="1404620"/>
+                        </a:xfrm>
+                        <a:prstGeom prst="rect">
+                          <a:avLst/>
+                        </a:prstGeom>
+                        <a:solidFill>
+                          <a:srgbClr val="FFFFFF"/>
+                        </a:solidFill>
+                        <a:ln w="9525">
+                          <a:solidFill>
+                            <a:srgbClr val="000000"/>
+                          </a:solidFill>
+                          <a:miter lim="800000"/>
+                          <a:headEnd/>
+                          <a:tailEnd/>
+                        </a:ln>
+                      </wps:spPr>
+                      <wps:txbx>
+                        <w:txbxContent>
+                          <w:p>
+                            <w:pPr>
+                              <w:rPr>
+                                <w:sz w:val="20"/>
+                                <w:szCs w:val="20"/>
+                              </w:rPr>
+                            </w:pPr>
+                            <w:r>
+                              <w:rPr>
+                                <w:sz w:val="20"/>
+                                <w:szCs w:val="20"/>
+                              </w:rPr>
+                              <w:t>The ADEPT Mail Server contains all the emails and user information for the entire system.</w:t>
+                            </w:r>
+                          </w:p>
+                        </w:txbxContent>
+                      </wps:txbx>
+                      <wps:bodyPr rot="0" vert="horz" wrap="square" lIns="91440" tIns="45720" rIns="91440" bIns="45720" anchor="t" anchorCtr="0">
+                        <a:spAutoFit/>
+                      </wps:bodyPr>
+                    </wps:wsp>
+                  </a:graphicData>
+                </a:graphic>
+                <wp14:sizeRelH relativeFrom="margin">
+                  <wp14:pctWidth>0</wp14:pctWidth>
+                </wp14:sizeRelH>
+                <wp14:sizeRelV relativeFrom="margin">
+                  <wp14:pctHeight>20000</wp14:pctHeight>
+                </wp14:sizeRelV>
+              </wp:anchor>
+            </w:drawing>
+          </mc:Choice>
+          <mc:Fallback>
+            <w:pict>
+              <v:shape w14:anchorId="3EE974ED" id="_x0000_s1027" type="#_x0000_t202" style="position:absolute;margin-left:448.2pt;margin-top:248.35pt;width:151.2pt;height:110.6pt;z-index:251667456;visibility:visible;mso-wrap-style:square;mso-width-percent:0;mso-height-percent:200;mso-wrap-distance-left:9pt;mso-wrap-distance-top:3.6pt;mso-wrap-distance-right:9pt;mso-wrap-distance-bottom:3.6pt;mso-position-horizontal:absolute;mso-position-horizontal-relative:page;mso-position-vertical:absolute;mso-position-vertical-relative:text;mso-width-percent:0;mso-height-percent:200;mso-width-relative:margin;mso-height-relative:margin;v-text-anchor:top" o:gfxdata="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">
+                <v:textbox style="mso-fit-shape-to-text:t">
+                  <w:txbxContent>
+                    <w:p>
+                      <w:pPr>
+                        <w:rPr>
+                          <w:sz w:val="20"/>
+                          <w:szCs w:val="20"/>
+                        </w:rPr>
+                      </w:pPr>
+                      <w:r>
+                        <w:rPr>
+                          <w:sz w:val="20"/>
+                          <w:szCs w:val="20"/>
+                        </w:rPr>
+                        <w:t>The ADEPT Mail Server contains all the emails and user information for the entire system.</w:t>
+                      </w:r>
+                    </w:p>
+                  </w:txbxContent>
+                </v:textbox>
+                <w10:wrap anchorx="page"/>
+              </v:shape>
+            </w:pict>
+          </mc:Fallback>
+        </mc:AlternateContent>
+      </w:r>
+      <w:r>
+        <w:rPr>
+          <w:noProof/>
+        </w:rPr>
+        <mc:AlternateContent>
+          <mc:Choice Requires="wps">
+            <w:drawing>
+              <wp:anchor distT="45720" distB="45720" distL="114300" distR="114300" simplePos="0" relativeHeight="251665408" behindDoc="0" locked="0" layoutInCell="1" allowOverlap="1" wp14:anchorId="7708A06B" wp14:editId="20FF1059">
+                <wp:simplePos x="0" y="0"/>
+                <wp:positionH relativeFrom="column">
+                  <wp:posOffset>-693420</wp:posOffset>
+                </wp:positionH>
+                <wp:positionV relativeFrom="paragraph">
+                  <wp:posOffset>1645285</wp:posOffset>
+                </wp:positionV>
+                <wp:extent cx="1424940" cy="1404620"/>
+                <wp:effectExtent l="0" t="0" r="22860" b="13970"/>
+                <wp:wrapNone/>
+                <wp:docPr id="217" name="Text Box 2"/>
+                <wp:cNvGraphicFramePr>
+                  <a:graphicFrameLocks xmlns:a="http://schemas.openxmlformats.org/drawingml/2006/main"/>
+                </wp:cNvGraphicFramePr>
+                <a:graphic xmlns:a="http://schemas.openxmlformats.org/drawingml/2006/main">
+                  <a:graphicData uri="http://schemas.microsoft.com/office/word/2010/wordprocessingShape">
+                    <wps:wsp>
+                      <wps:cNvSpPr txBox="1">
+                        <a:spLocks noChangeArrowheads="1"/>
+                      </wps:cNvSpPr>
+                      <wps:spPr bwMode="auto">
+                        <a:xfrm>
+                          <a:off x="0" y="0"/>
+                          <a:ext cx="1424940" cy="1404620"/>
+                        </a:xfrm>
+                        <a:prstGeom prst="rect">
+                          <a:avLst/>
+                        </a:prstGeom>
+                        <a:solidFill>
+                          <a:srgbClr val="FFFFFF"/>
+                        </a:solidFill>
+                        <a:ln w="9525">
+                          <a:solidFill>
+                            <a:srgbClr val="000000"/>
+                          </a:solidFill>
+                          <a:miter lim="800000"/>
+                          <a:headEnd/>
+                          <a:tailEnd/>
+                        </a:ln>
+                      </wps:spPr>
+                      <wps:txbx>
+                        <w:txbxContent>
+                          <w:p>
+                            <w:pPr>
+                              <w:ind w:firstLine="0"/>
+                              <w:rPr>
+                                <w:sz w:val="20"/>
+                                <w:szCs w:val="20"/>
+                              </w:rPr>
+                            </w:pPr>
+                            <w:r>
+                              <w:rPr>
+                                <w:sz w:val="20"/>
+                                <w:szCs w:val="20"/>
+                              </w:rPr>
+                              <w:t>The End User is the person using our email system to view their emails.</w:t>
+                            </w:r>
+                          </w:p>
+                        </w:txbxContent>
+                      </wps:txbx>
+                      <wps:bodyPr rot="0" vert="horz" wrap="square" lIns="91440" tIns="45720" rIns="91440" bIns="45720" anchor="t" anchorCtr="0">
+                        <a:spAutoFit/>
+                      </wps:bodyPr>
+                    </wps:wsp>
+                  </a:graphicData>
+                </a:graphic>
+                <wp14:sizeRelH relativeFrom="margin">
+                  <wp14:pctWidth>0</wp14:pctWidth>
+                </wp14:sizeRelH>
+                <wp14:sizeRelV relativeFrom="margin">
+                  <wp14:pctHeight>20000</wp14:pctHeight>
+                </wp14:sizeRelV>
+              </wp:anchor>
+            </w:drawing>
+          </mc:Choice>
+          <mc:Fallback>
+            <w:pict>
+              <v:shape w14:anchorId="7708A06B" id="_x0000_s1028" type="#_x0000_t202" style="position:absolute;margin-left:-54.6pt;margin-top:129.55pt;width:112.2pt;height:110.6pt;z-index:251665408;visibility:visible;mso-wrap-style:square;mso-width-percent:0;mso-height-percent:200;mso-wrap-distance-left:9pt;mso-wrap-distance-top:3.6pt;mso-wrap-distance-right:9pt;mso-wrap-distance-bottom:3.6pt;mso-position-horizontal:absolute;mso-position-horizontal-relative:text;mso-position-vertical:absolute;mso-position-vertical-relative:text;mso-width-percent:0;mso-height-percent:200;mso-width-relative:margin;mso-height-relative:margin;v-text-anchor:top" o:gfxdata="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">
+                <v:textbox style="mso-fit-shape-to-text:t">
+                  <w:txbxContent>
+                    <w:p>
+                      <w:pPr>
+                        <w:ind w:firstLine="0"/>
+                        <w:rPr>
+                          <w:sz w:val="20"/>
+                          <w:szCs w:val="20"/>
+                        </w:rPr>
+                      </w:pPr>
+                      <w:r>
+                        <w:rPr>
+                          <w:sz w:val="20"/>
+                          <w:szCs w:val="20"/>
+                        </w:rPr>
+                        <w:t>The End User is the person using our email system to view their emails.</w:t>
+                      </w:r>
+                    </w:p>
+                  </w:txbxContent>
+                </v:textbox>
+              </v:shape>
+            </w:pict>
+          </mc:Fallback>
+        </mc:AlternateContent>
+      </w:r>
       <w:r>
         <w:rPr>
           <w:noProof/>
@@ -4627,6 +4991,228 @@
         <w:rPr>
           <w:noProof/>
         </w:rPr>
+        <mc:AlternateContent>
+          <mc:Choice Requires="wps">
+            <w:drawing>
+              <wp:anchor distT="45720" distB="45720" distL="114300" distR="114300" simplePos="0" relativeHeight="251671552" behindDoc="0" locked="0" layoutInCell="1" allowOverlap="1" wp14:anchorId="17387C62" wp14:editId="6D088900">
+                <wp:simplePos x="0" y="0"/>
+                <wp:positionH relativeFrom="column">
+                  <wp:posOffset>4983480</wp:posOffset>
+                </wp:positionH>
+                <wp:positionV relativeFrom="paragraph">
+                  <wp:posOffset>2296160</wp:posOffset>
+                </wp:positionV>
+                <wp:extent cx="1508760" cy="1211580"/>
+                <wp:effectExtent l="0" t="0" r="15240" b="26670"/>
+                <wp:wrapNone/>
+                <wp:docPr id="39" name="Text Box 2"/>
+                <wp:cNvGraphicFramePr>
+                  <a:graphicFrameLocks xmlns:a="http://schemas.openxmlformats.org/drawingml/2006/main"/>
+                </wp:cNvGraphicFramePr>
+                <a:graphic xmlns:a="http://schemas.openxmlformats.org/drawingml/2006/main">
+                  <a:graphicData uri="http://schemas.microsoft.com/office/word/2010/wordprocessingShape">
+                    <wps:wsp>
+                      <wps:cNvSpPr txBox="1">
+                        <a:spLocks noChangeArrowheads="1"/>
+                      </wps:cNvSpPr>
+                      <wps:spPr bwMode="auto">
+                        <a:xfrm>
+                          <a:off x="0" y="0"/>
+                          <a:ext cx="1508760" cy="1211580"/>
+                        </a:xfrm>
+                        <a:prstGeom prst="rect">
+                          <a:avLst/>
+                        </a:prstGeom>
+                        <a:solidFill>
+                          <a:srgbClr val="FFFFFF"/>
+                        </a:solidFill>
+                        <a:ln w="9525">
+                          <a:solidFill>
+                            <a:srgbClr val="000000"/>
+                          </a:solidFill>
+                          <a:miter lim="800000"/>
+                          <a:headEnd/>
+                          <a:tailEnd/>
+                        </a:ln>
+                      </wps:spPr>
+                      <wps:txbx>
+                        <w:txbxContent>
+                          <w:p>
+                            <w:pPr>
+                              <w:ind w:firstLine="0"/>
+                              <w:rPr>
+                                <w:sz w:val="20"/>
+                                <w:szCs w:val="20"/>
+                              </w:rPr>
+                            </w:pPr>
+                            <w:r>
+                              <w:rPr>
+                                <w:sz w:val="20"/>
+                                <w:szCs w:val="20"/>
+                              </w:rPr>
+                              <w:t>The PostgreSQL Database contains is the backend for the server that holds the emails and user info.</w:t>
+                            </w:r>
+                          </w:p>
+                        </w:txbxContent>
+                      </wps:txbx>
+                      <wps:bodyPr rot="0" vert="horz" wrap="square" lIns="91440" tIns="45720" rIns="91440" bIns="45720" anchor="t" anchorCtr="0">
+                        <a:noAutofit/>
+                      </wps:bodyPr>
+                    </wps:wsp>
+                  </a:graphicData>
+                </a:graphic>
+                <wp14:sizeRelH relativeFrom="margin">
+                  <wp14:pctWidth>0</wp14:pctWidth>
+                </wp14:sizeRelH>
+                <wp14:sizeRelV relativeFrom="margin">
+                  <wp14:pctHeight>0</wp14:pctHeight>
+                </wp14:sizeRelV>
+              </wp:anchor>
+            </w:drawing>
+          </mc:Choice>
+          <mc:Fallback>
+            <w:pict>
+              <v:shape w14:anchorId="17387C62" id="_x0000_s1029" type="#_x0000_t202" style="position:absolute;margin-left:392.4pt;margin-top:180.8pt;width:118.8pt;height:95.4pt;z-index:251671552;visibility:visible;mso-wrap-style:square;mso-width-percent:0;mso-height-percent:0;mso-wrap-distance-left:9pt;mso-wrap-distance-top:3.6pt;mso-wrap-distance-right:9pt;mso-wrap-distance-bottom:3.6pt;mso-position-horizontal:absolute;mso-position-horizontal-relative:text;mso-position-vertical:absolute;mso-position-vertical-relative:text;mso-width-percent:0;mso-height-percent:0;mso-width-relative:margin;mso-height-relative:margin;v-text-anchor:top" o:gfxdata="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">
+                <v:textbox>
+                  <w:txbxContent>
+                    <w:p>
+                      <w:pPr>
+                        <w:ind w:firstLine="0"/>
+                        <w:rPr>
+                          <w:sz w:val="20"/>
+                          <w:szCs w:val="20"/>
+                        </w:rPr>
+                      </w:pPr>
+                      <w:r>
+                        <w:rPr>
+                          <w:sz w:val="20"/>
+                          <w:szCs w:val="20"/>
+                        </w:rPr>
+                        <w:t>The PostgreSQL Database contains is the backend for the server that holds the emails and user info.</w:t>
+                      </w:r>
+                    </w:p>
+                  </w:txbxContent>
+                </v:textbox>
+              </v:shape>
+            </w:pict>
+          </mc:Fallback>
+        </mc:AlternateContent>
+      </w:r>
+      <w:r>
+        <w:rPr>
+          <w:noProof/>
+        </w:rPr>
+        <mc:AlternateContent>
+          <mc:Choice Requires="wps">
+            <w:drawing>
+              <wp:anchor distT="45720" distB="45720" distL="114300" distR="114300" simplePos="0" relativeHeight="251669504" behindDoc="0" locked="0" layoutInCell="1" allowOverlap="1" wp14:anchorId="304F63DA" wp14:editId="70B65CF9">
+                <wp:simplePos x="0" y="0"/>
+                <wp:positionH relativeFrom="column">
+                  <wp:posOffset>-762000</wp:posOffset>
+                </wp:positionH>
+                <wp:positionV relativeFrom="paragraph">
+                  <wp:posOffset>111125</wp:posOffset>
+                </wp:positionV>
+                <wp:extent cx="1874520" cy="1404620"/>
+                <wp:effectExtent l="0" t="0" r="11430" b="17780"/>
+                <wp:wrapNone/>
+                <wp:docPr id="38" name="Text Box 2"/>
+                <wp:cNvGraphicFramePr>
+                  <a:graphicFrameLocks xmlns:a="http://schemas.openxmlformats.org/drawingml/2006/main"/>
+                </wp:cNvGraphicFramePr>
+                <a:graphic xmlns:a="http://schemas.openxmlformats.org/drawingml/2006/main">
+                  <a:graphicData uri="http://schemas.microsoft.com/office/word/2010/wordprocessingShape">
+                    <wps:wsp>
+                      <wps:cNvSpPr txBox="1">
+                        <a:spLocks noChangeArrowheads="1"/>
+                      </wps:cNvSpPr>
+                      <wps:spPr bwMode="auto">
+                        <a:xfrm>
+                          <a:off x="0" y="0"/>
+                          <a:ext cx="1874520" cy="1404620"/>
+                        </a:xfrm>
+                        <a:prstGeom prst="rect">
+                          <a:avLst/>
+                        </a:prstGeom>
+                        <a:solidFill>
+                          <a:srgbClr val="FFFFFF"/>
+                        </a:solidFill>
+                        <a:ln w="9525">
+                          <a:solidFill>
+                            <a:srgbClr val="000000"/>
+                          </a:solidFill>
+                          <a:miter lim="800000"/>
+                          <a:headEnd/>
+                          <a:tailEnd/>
+                        </a:ln>
+                      </wps:spPr>
+                      <wps:txbx>
+                        <w:txbxContent>
+                          <w:p>
+                            <w:pPr>
+                              <w:ind w:firstLine="0"/>
+                              <w:rPr>
+                                <w:sz w:val="20"/>
+                                <w:szCs w:val="20"/>
+                              </w:rPr>
+                            </w:pPr>
+                            <w:r>
+                              <w:rPr>
+                                <w:sz w:val="20"/>
+                                <w:szCs w:val="20"/>
+                              </w:rPr>
+                              <w:t>The ADEPT Client Program is the frontend that the End User will interact with.</w:t>
+                            </w:r>
+                          </w:p>
+                        </w:txbxContent>
+                      </wps:txbx>
+                      <wps:bodyPr rot="0" vert="horz" wrap="square" lIns="91440" tIns="45720" rIns="91440" bIns="45720" anchor="t" anchorCtr="0">
+                        <a:spAutoFit/>
+                      </wps:bodyPr>
+                    </wps:wsp>
+                  </a:graphicData>
+                </a:graphic>
+                <wp14:sizeRelH relativeFrom="margin">
+                  <wp14:pctWidth>0</wp14:pctWidth>
+                </wp14:sizeRelH>
+                <wp14:sizeRelV relativeFrom="margin">
+                  <wp14:pctHeight>20000</wp14:pctHeight>
+                </wp14:sizeRelV>
+              </wp:anchor>
+            </w:drawing>
+          </mc:Choice>
+          <mc:Fallback>
+            <w:pict>
+              <v:shape w14:anchorId="304F63DA" id="_x0000_s1030" type="#_x0000_t202" style="position:absolute;margin-left:-60pt;margin-top:8.75pt;width:147.6pt;height:110.6pt;z-index:251669504;visibility:visible;mso-wrap-style:square;mso-width-percent:0;mso-height-percent:200;mso-wrap-distance-left:9pt;mso-wrap-distance-top:3.6pt;mso-wrap-distance-right:9pt;mso-wrap-distance-bottom:3.6pt;mso-position-horizontal:absolute;mso-position-horizontal-relative:text;mso-position-vertical:absolute;mso-position-vertical-relative:text;mso-width-percent:0;mso-height-percent:200;mso-width-relative:margin;mso-height-relative:margin;v-text-anchor:top" o:gfxdata="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">
+                <v:textbox style="mso-fit-shape-to-text:t">
+                  <w:txbxContent>
+                    <w:p>
+                      <w:pPr>
+                        <w:ind w:firstLine="0"/>
+                        <w:rPr>
+                          <w:sz w:val="20"/>
+                          <w:szCs w:val="20"/>
+                        </w:rPr>
+                      </w:pPr>
+                      <w:r>
+                        <w:rPr>
+                          <w:sz w:val="20"/>
+                          <w:szCs w:val="20"/>
+                        </w:rPr>
+                        <w:t>The ADEPT Client Program is the frontend that the End User will interact with.</w:t>
+                      </w:r>
+                    </w:p>
+                  </w:txbxContent>
+                </v:textbox>
+              </v:shape>
+            </w:pict>
+          </mc:Fallback>
+        </mc:AlternateContent>
+      </w:r>
+      <w:r>
+        <w:rPr>
+          <w:noProof/>
+        </w:rPr>
         <w:drawing>
           <wp:inline distT="0" distB="0" distL="0" distR="0">
             <wp:extent cx="5943600" cy="3827145"/>
@@ -4669,13 +5255,13 @@
           </wp:inline>
         </w:drawing>
       </w:r>
+      <w:bookmarkStart w:id="7" w:name="_GoBack"/>
+      <w:bookmarkEnd w:id="7"/>
     </w:p>
     <w:p>
       <w:pPr>
         <w:spacing w:after="160" w:line="259" w:lineRule="auto"/>
       </w:pPr>
-      <w:bookmarkStart w:id="7" w:name="_GoBack"/>
-      <w:bookmarkEnd w:id="7"/>
       <w:r>
         <w:br w:type="page"/>
       </w:r>
@@ -23424,7 +24010,7 @@
 </file>
 
 <file path=customXml/itemProps1.xml><?xml version="1.0" encoding="utf-8"?>
-<ds:datastoreItem xmlns:ds="http://schemas.openxmlformats.org/officeDocument/2006/customXml" ds:itemID="{B0EB332E-5ED5-456F-988B-7C763D7C3853}">
+<ds:datastoreItem xmlns:ds="http://schemas.openxmlformats.org/officeDocument/2006/customXml" ds:itemID="{974A4982-7EFA-40E3-9F95-6A20E9D6BCB3}">
   <ds:schemaRefs>
     <ds:schemaRef ds:uri="http://schemas.openxmlformats.org/officeDocument/2006/bibliography"/>
   </ds:schemaRefs>

</xml_diff>

<commit_message>
Added rationale for class diagrams
</commit_message>
<xml_diff>
--- a/Documentation/Final Document/finaldoc.docx
+++ b/Documentation/Final Document/finaldoc.docx
@@ -1,6 +1,6 @@
 
 <file path=word/document.xml><?xml version="1.0" encoding="utf-8"?>
-<w:document xmlns:wpc="http://schemas.microsoft.com/office/word/2010/wordprocessingCanvas" xmlns:mc="http://schemas.openxmlformats.org/markup-compatibility/2006" xmlns:o="urn:schemas-microsoft-com:office:office" xmlns:r="http://schemas.openxmlformats.org/officeDocument/2006/relationships" xmlns:m="http://schemas.openxmlformats.org/officeDocument/2006/math" xmlns:v="urn:schemas-microsoft-com:vml" xmlns:wp14="http://schemas.microsoft.com/office/word/2010/wordprocessingDrawing" xmlns:wp="http://schemas.openxmlformats.org/drawingml/2006/wordprocessingDrawing" xmlns:w10="urn:schemas-microsoft-com:office:word" xmlns:w="http://schemas.openxmlformats.org/wordprocessingml/2006/main" xmlns:w14="http://schemas.microsoft.com/office/word/2010/wordml" xmlns:w15="http://schemas.microsoft.com/office/word/2012/wordml" xmlns:wpg="http://schemas.microsoft.com/office/word/2010/wordprocessingGroup" xmlns:wpi="http://schemas.microsoft.com/office/word/2010/wordprocessingInk" xmlns:wne="http://schemas.microsoft.com/office/word/2006/wordml" xmlns:wps="http://schemas.microsoft.com/office/word/2010/wordprocessingShape" mc:Ignorable="w14 w15 wp14">
+<w:document xmlns:wpc="http://schemas.microsoft.com/office/word/2010/wordprocessingCanvas" xmlns:cx="http://schemas.microsoft.com/office/drawing/2014/chartex" xmlns:cx1="http://schemas.microsoft.com/office/drawing/2015/9/8/chartex" xmlns:cx2="http://schemas.microsoft.com/office/drawing/2015/10/21/chartex" xmlns:cx3="http://schemas.microsoft.com/office/drawing/2016/5/9/chartex" xmlns:cx4="http://schemas.microsoft.com/office/drawing/2016/5/10/chartex" xmlns:cx5="http://schemas.microsoft.com/office/drawing/2016/5/11/chartex" xmlns:cx6="http://schemas.microsoft.com/office/drawing/2016/5/12/chartex" xmlns:cx7="http://schemas.microsoft.com/office/drawing/2016/5/13/chartex" xmlns:cx8="http://schemas.microsoft.com/office/drawing/2016/5/14/chartex" xmlns:mc="http://schemas.openxmlformats.org/markup-compatibility/2006" xmlns:o="urn:schemas-microsoft-com:office:office" xmlns:r="http://schemas.openxmlformats.org/officeDocument/2006/relationships" xmlns:m="http://schemas.openxmlformats.org/officeDocument/2006/math" xmlns:v="urn:schemas-microsoft-com:vml" xmlns:wp14="http://schemas.microsoft.com/office/word/2010/wordprocessingDrawing" xmlns:wp="http://schemas.openxmlformats.org/drawingml/2006/wordprocessingDrawing" xmlns:w10="urn:schemas-microsoft-com:office:word" xmlns:w="http://schemas.openxmlformats.org/wordprocessingml/2006/main" xmlns:w14="http://schemas.microsoft.com/office/word/2010/wordml" xmlns:w15="http://schemas.microsoft.com/office/word/2012/wordml" xmlns:w16se="http://schemas.microsoft.com/office/word/2015/wordml/symex" xmlns:wpg="http://schemas.microsoft.com/office/word/2010/wordprocessingGroup" xmlns:wpi="http://schemas.microsoft.com/office/word/2010/wordprocessingInk" xmlns:wne="http://schemas.microsoft.com/office/word/2006/wordml" xmlns:wps="http://schemas.microsoft.com/office/word/2010/wordprocessingShape" mc:Ignorable="w14 w15 w16se wp14">
   <w:body>
     <w:p/>
     <w:p/>
@@ -45,15 +45,7 @@
     </w:p>
     <w:p>
       <w:r>
-        <w:t xml:space="preserve">Amani </w:t>
-      </w:r>
-      <w:proofErr w:type="spellStart"/>
-      <w:r>
-        <w:t>Konduru</w:t>
-      </w:r>
-      <w:proofErr w:type="spellEnd"/>
-      <w:r>
-        <w:t xml:space="preserve"> </w:t>
+        <w:t xml:space="preserve">Amani Konduru </w:t>
       </w:r>
     </w:p>
     <w:p>
@@ -68,13 +60,8 @@
     </w:p>
     <w:p>
       <w:r>
-        <w:t xml:space="preserve">Paul David </w:t>
-      </w:r>
-      <w:proofErr w:type="spellStart"/>
-      <w:r>
-        <w:t>Utesch</w:t>
-      </w:r>
-      <w:proofErr w:type="spellEnd"/>
+        <w:t>Paul David Utesch</w:t>
+      </w:r>
     </w:p>
     <w:p>
       <w:r>
@@ -4541,12 +4528,12 @@
         </w:tc>
       </w:tr>
     </w:tbl>
+    <w:bookmarkStart w:id="6" w:name="_Toc480770121"/>
     <w:p>
       <w:pPr>
         <w:pStyle w:val="Heading1"/>
         <w:ind w:firstLine="0"/>
       </w:pPr>
-      <w:bookmarkStart w:id="6" w:name="_Toc480770121"/>
       <w:r>
         <w:rPr>
           <w:noProof/>
@@ -5255,8 +5242,6 @@
           </wp:inline>
         </w:drawing>
       </w:r>
-      <w:bookmarkStart w:id="7" w:name="_GoBack"/>
-      <w:bookmarkEnd w:id="7"/>
     </w:p>
     <w:p>
       <w:pPr>
@@ -5716,7 +5701,7 @@
         <w:pStyle w:val="Heading1"/>
         <w:ind w:firstLine="0"/>
       </w:pPr>
-      <w:bookmarkStart w:id="8" w:name="_Toc480770122"/>
+      <w:bookmarkStart w:id="7" w:name="_Toc480770122"/>
       <w:r>
         <w:lastRenderedPageBreak/>
         <w:t>IV.</w:t>
@@ -5725,28 +5710,21 @@
         <w:tab/>
         <w:t>Object Design</w:t>
       </w:r>
-      <w:bookmarkEnd w:id="8"/>
+      <w:bookmarkEnd w:id="7"/>
     </w:p>
     <w:p>
       <w:pPr>
         <w:spacing w:after="160" w:line="259" w:lineRule="auto"/>
+        <w:ind w:firstLine="0"/>
       </w:pPr>
       <w:r>
         <w:rPr>
           <w:noProof/>
         </w:rPr>
         <w:drawing>
-          <wp:anchor distT="0" distB="0" distL="114300" distR="114300" simplePos="0" relativeHeight="251661312" behindDoc="0" locked="0" layoutInCell="1" allowOverlap="1">
-            <wp:simplePos x="0" y="0"/>
-            <wp:positionH relativeFrom="margin">
-              <wp:align>center</wp:align>
-            </wp:positionH>
-            <wp:positionV relativeFrom="paragraph">
-              <wp:posOffset>306070</wp:posOffset>
-            </wp:positionV>
+          <wp:inline distT="0" distB="0" distL="0" distR="0">
             <wp:extent cx="6423830" cy="3406140"/>
             <wp:effectExtent l="0" t="0" r="0" b="3810"/>
-            <wp:wrapNone/>
             <wp:docPr id="28" name="Picture 28"/>
             <wp:cNvGraphicFramePr>
               <a:graphicFrameLocks xmlns:a="http://schemas.openxmlformats.org/drawingml/2006/main" noChangeAspect="1"/>
@@ -5782,7 +5760,7 @@
                 </pic:pic>
               </a:graphicData>
             </a:graphic>
-          </wp:anchor>
+          </wp:inline>
         </w:drawing>
       </w:r>
     </w:p>
@@ -5790,6 +5768,35 @@
       <w:pPr>
         <w:spacing w:after="160" w:line="259" w:lineRule="auto"/>
       </w:pPr>
+      <w:r>
+        <w:t>The Adept Mail Client class diagram shows the relationships between Adept Mail Client objects. The foundation of the system is the Client class. The UI class takes input from the user and calls the appropriate method from the Client Class. From there, the Client class can call Authenticate, Update, or EditEmail methods as appropriate.</w:t>
+      </w:r>
+    </w:p>
+    <w:p>
+      <w:pPr>
+        <w:spacing w:after="160" w:line="259" w:lineRule="auto"/>
+        <w:ind w:firstLine="0"/>
+      </w:pPr>
+      <w:r>
+        <w:tab/>
+        <w:t>Any local changes to the Adept Mail Client storage goes through the SQLiteInterface class. Sensitive fields are first encrypted or hashed as appropriate via the Crypt class and then stored. Any remote requests (authentication and commands) go through either the ImapConnection class or the SmtpConnection class.</w:t>
+      </w:r>
+    </w:p>
+    <w:p>
+      <w:pPr>
+        <w:spacing w:after="160" w:line="259" w:lineRule="auto"/>
+        <w:ind w:firstLine="0"/>
+      </w:pPr>
+    </w:p>
+    <w:p>
+      <w:pPr>
+        <w:spacing w:after="160" w:line="259" w:lineRule="auto"/>
+        <w:ind w:firstLine="0"/>
+      </w:pPr>
+      <w:r>
+        <w:tab/>
+        <w:t>Below, the Adept Server class diagram shows the relationships between Adept Mail Server objects. The ServerController class is the starting point, and spawns an ImapServer and SmtpServer as separate threads. The Imap/SmtpServer classes then listen on their appropriate ports for incoming connections. When a connection is received, they spawn off a Connection object in a separate thread and then resume listening. The Imap/SmtpConnection objects create an Imap/SmtpProcessor object and then pass the Imap/SmtpProcessor any messages they receive over their active socket. Those messages are identified as commands by Query, parsed by Imap/SmtpProcessor, and then the appropriate method is called in QueryHandler. QueryHandler then constructs and executes a SQL query with the default PostgreSQL server as a target.</w:t>
+      </w:r>
     </w:p>
     <w:p>
       <w:pPr>
@@ -5859,7 +5866,7 @@
         <w:pStyle w:val="Heading1"/>
         <w:ind w:firstLine="0"/>
       </w:pPr>
-      <w:bookmarkStart w:id="9" w:name="_Toc480770123"/>
+      <w:bookmarkStart w:id="8" w:name="_Toc480770123"/>
       <w:r>
         <w:lastRenderedPageBreak/>
         <w:t>V.</w:t>
@@ -5868,7 +5875,7 @@
         <w:tab/>
         <w:t>Test Cases</w:t>
       </w:r>
-      <w:bookmarkEnd w:id="9"/>
+      <w:bookmarkEnd w:id="8"/>
       <w:r>
         <w:t xml:space="preserve"> </w:t>
       </w:r>
@@ -5878,23 +5885,7 @@
         <w:ind w:firstLine="0"/>
       </w:pPr>
       <w:r>
-        <w:t xml:space="preserve">Note: We have omitted the </w:t>
-      </w:r>
-      <w:proofErr w:type="spellStart"/>
-      <w:r>
-        <w:t>SendExternalEmailFunctionality</w:t>
-      </w:r>
-      <w:proofErr w:type="spellEnd"/>
-      <w:r>
-        <w:t xml:space="preserve"> and </w:t>
-      </w:r>
-      <w:proofErr w:type="spellStart"/>
-      <w:r>
-        <w:t>RenameMailboxFunctionality</w:t>
-      </w:r>
-      <w:proofErr w:type="spellEnd"/>
-      <w:r>
-        <w:t xml:space="preserve"> test cases due to time and development constraints.</w:t>
+        <w:t>Note: We have omitted the SendExternalEmailFunctionality and RenameMailboxFunctionality test cases due to time and development constraints.</w:t>
       </w:r>
     </w:p>
     <w:p/>
@@ -5941,7 +5932,6 @@
                 <w:szCs w:val="20"/>
               </w:rPr>
             </w:pPr>
-            <w:proofErr w:type="spellStart"/>
             <w:r>
               <w:rPr>
                 <w:sz w:val="20"/>
@@ -5949,7 +5939,6 @@
               </w:rPr>
               <w:t>ServerConnectivity</w:t>
             </w:r>
-            <w:proofErr w:type="spellEnd"/>
           </w:p>
         </w:tc>
       </w:tr>
@@ -6450,23 +6439,7 @@
         <w:ind w:firstLine="0"/>
       </w:pPr>
       <w:r>
-        <w:t xml:space="preserve">As is visible from the </w:t>
-      </w:r>
-      <w:proofErr w:type="spellStart"/>
-      <w:r>
-        <w:t>openssl</w:t>
-      </w:r>
-      <w:proofErr w:type="spellEnd"/>
-      <w:r>
-        <w:t xml:space="preserve"> </w:t>
-      </w:r>
-      <w:proofErr w:type="spellStart"/>
-      <w:r>
-        <w:t>s_client</w:t>
-      </w:r>
-      <w:proofErr w:type="spellEnd"/>
-      <w:r>
-        <w:t xml:space="preserve"> information, SSL authentication was successful (if naïve) and the LOGIN command received the expected output on both ports. Note that we are using IMAP authentication on the SMTP port. This is an intentional time-saving implementation.</w:t>
+        <w:t>As is visible from the openssl s_client information, SSL authentication was successful (if naïve) and the LOGIN command received the expected output on both ports. Note that we are using IMAP authentication on the SMTP port. This is an intentional time-saving implementation.</w:t>
       </w:r>
       <w:r>
         <w:br w:type="page"/>
@@ -6502,11 +6475,9 @@
             <w:pPr>
               <w:ind w:firstLine="0"/>
             </w:pPr>
-            <w:proofErr w:type="spellStart"/>
             <w:r>
               <w:t>SendFunctionality</w:t>
             </w:r>
-            <w:proofErr w:type="spellEnd"/>
           </w:p>
         </w:tc>
       </w:tr>
@@ -6938,11 +6909,9 @@
             <w:pPr>
               <w:ind w:firstLine="0"/>
             </w:pPr>
-            <w:proofErr w:type="spellStart"/>
             <w:r>
               <w:t>UpdateFunctionality</w:t>
             </w:r>
-            <w:proofErr w:type="spellEnd"/>
           </w:p>
         </w:tc>
       </w:tr>
@@ -7117,15 +7086,7 @@
         <w:ind w:firstLine="0"/>
       </w:pPr>
       <w:r>
-        <w:t xml:space="preserve">Pre-test condition: By deleting the Adept Mail Client's local </w:t>
-      </w:r>
-      <w:proofErr w:type="spellStart"/>
-      <w:r>
-        <w:t>sqlite</w:t>
-      </w:r>
-      <w:proofErr w:type="spellEnd"/>
-      <w:r>
-        <w:t xml:space="preserve"> database, we can ensure a valid testing pre-condition.</w:t>
+        <w:t>Pre-test condition: By deleting the Adept Mail Client's local sqlite database, we can ensure a valid testing pre-condition.</w:t>
       </w:r>
       <w:r>
         <w:t xml:space="preserve"> The emails do not show in the </w:t>
@@ -7242,11 +7203,9 @@
             <w:pPr>
               <w:ind w:firstLine="0"/>
             </w:pPr>
-            <w:proofErr w:type="spellStart"/>
             <w:r>
               <w:t>MoveEmailFunctionality</w:t>
             </w:r>
-            <w:proofErr w:type="spellEnd"/>
           </w:p>
         </w:tc>
       </w:tr>
@@ -7539,11 +7498,9 @@
             <w:pPr>
               <w:ind w:firstLine="0"/>
             </w:pPr>
-            <w:proofErr w:type="spellStart"/>
             <w:r>
               <w:t>DeleteEmailFunctionality</w:t>
             </w:r>
-            <w:proofErr w:type="spellEnd"/>
           </w:p>
         </w:tc>
       </w:tr>
@@ -7838,11 +7795,9 @@
             <w:pPr>
               <w:ind w:firstLine="0"/>
             </w:pPr>
-            <w:proofErr w:type="spellStart"/>
             <w:r>
               <w:t>CreateMailboxFunctionality</w:t>
             </w:r>
-            <w:proofErr w:type="spellEnd"/>
           </w:p>
         </w:tc>
       </w:tr>
@@ -8026,15 +7981,7 @@
         </w:r>
       </w:hyperlink>
       <w:r>
-        <w:t xml:space="preserve"> does not have the mailbox '</w:t>
-      </w:r>
-      <w:proofErr w:type="spellStart"/>
-      <w:r>
-        <w:t>cmf</w:t>
-      </w:r>
-      <w:proofErr w:type="spellEnd"/>
-      <w:r>
-        <w:t>'.</w:t>
+        <w:t xml:space="preserve"> does not have the mailbox 'cmf'.</w:t>
       </w:r>
     </w:p>
     <w:p>
@@ -8106,15 +8053,7 @@
         </w:r>
       </w:hyperlink>
       <w:r>
-        <w:t xml:space="preserve"> has the mailbox '</w:t>
-      </w:r>
-      <w:proofErr w:type="spellStart"/>
-      <w:r>
-        <w:t>cmf</w:t>
-      </w:r>
-      <w:proofErr w:type="spellEnd"/>
-      <w:r>
-        <w:t>'.</w:t>
+        <w:t xml:space="preserve"> has the mailbox 'cmf'.</w:t>
       </w:r>
     </w:p>
     <w:p>
@@ -8152,11 +8091,9 @@
             <w:pPr>
               <w:ind w:firstLine="0"/>
             </w:pPr>
-            <w:proofErr w:type="spellStart"/>
             <w:r>
               <w:t>DeleteMailboxFunctionality</w:t>
             </w:r>
-            <w:proofErr w:type="spellEnd"/>
           </w:p>
         </w:tc>
       </w:tr>
@@ -8337,15 +8274,7 @@
         </w:r>
       </w:hyperlink>
       <w:r>
-        <w:t xml:space="preserve"> has the mailbox '</w:t>
-      </w:r>
-      <w:proofErr w:type="spellStart"/>
-      <w:r>
-        <w:t>cmf</w:t>
-      </w:r>
-      <w:proofErr w:type="spellEnd"/>
-      <w:r>
-        <w:t>'.</w:t>
+        <w:t xml:space="preserve"> has the mailbox 'cmf'.</w:t>
       </w:r>
     </w:p>
     <w:p>
@@ -8417,15 +8346,7 @@
         </w:r>
       </w:hyperlink>
       <w:r>
-        <w:t xml:space="preserve"> no longer has the mailbox '</w:t>
-      </w:r>
-      <w:proofErr w:type="spellStart"/>
-      <w:r>
-        <w:t>cmf</w:t>
-      </w:r>
-      <w:proofErr w:type="spellEnd"/>
-      <w:r>
-        <w:t>'.</w:t>
+        <w:t xml:space="preserve"> no longer has the mailbox 'cmf'.</w:t>
       </w:r>
     </w:p>
     <w:p>
@@ -8456,13 +8377,8 @@
           <w:numId w:val="6"/>
         </w:numPr>
       </w:pPr>
-      <w:proofErr w:type="spellStart"/>
-      <w:r>
-        <w:t>ServerConnectivity</w:t>
-      </w:r>
-      <w:proofErr w:type="spellEnd"/>
-      <w:r>
-        <w:t>: 7, 8, 14</w:t>
+      <w:r>
+        <w:t>ServerConnectivity: 7, 8, 14</w:t>
       </w:r>
     </w:p>
     <w:p>
@@ -8473,13 +8389,8 @@
           <w:numId w:val="6"/>
         </w:numPr>
       </w:pPr>
-      <w:proofErr w:type="spellStart"/>
-      <w:r>
-        <w:t>SendFunctionality</w:t>
-      </w:r>
-      <w:proofErr w:type="spellEnd"/>
-      <w:r>
-        <w:t>: 1, 5, 6, 7, 8, 11, 13, 14</w:t>
+      <w:r>
+        <w:t>SendFunctionality: 1, 5, 6, 7, 8, 11, 13, 14</w:t>
       </w:r>
     </w:p>
     <w:p>
@@ -8490,13 +8401,8 @@
           <w:numId w:val="6"/>
         </w:numPr>
       </w:pPr>
-      <w:proofErr w:type="spellStart"/>
-      <w:r>
-        <w:t>UpdateFunctionality</w:t>
-      </w:r>
-      <w:proofErr w:type="spellEnd"/>
-      <w:r>
-        <w:t>: 4, 7, 8, 9, 10, 12, 13, 14, 15</w:t>
+      <w:r>
+        <w:t>UpdateFunctionality: 4, 7, 8, 9, 10, 12, 13, 14, 15</w:t>
       </w:r>
     </w:p>
     <w:p>
@@ -8507,13 +8413,8 @@
           <w:numId w:val="6"/>
         </w:numPr>
       </w:pPr>
-      <w:proofErr w:type="spellStart"/>
-      <w:r>
-        <w:t>MoveEmailFunctionality</w:t>
-      </w:r>
-      <w:proofErr w:type="spellEnd"/>
-      <w:r>
-        <w:t>: 1, 2, 4, 8, 9, 12, 13, 14</w:t>
+      <w:r>
+        <w:t>MoveEmailFunctionality: 1, 2, 4, 8, 9, 12, 13, 14</w:t>
       </w:r>
     </w:p>
     <w:p>
@@ -8524,13 +8425,8 @@
           <w:numId w:val="6"/>
         </w:numPr>
       </w:pPr>
-      <w:proofErr w:type="spellStart"/>
-      <w:r>
-        <w:t>DeleteEmailFunctionality</w:t>
-      </w:r>
-      <w:proofErr w:type="spellEnd"/>
-      <w:r>
-        <w:t>: 1, 3, 4, 8, 9, 12, 13</w:t>
+      <w:r>
+        <w:t>DeleteEmailFunctionality: 1, 3, 4, 8, 9, 12, 13</w:t>
       </w:r>
     </w:p>
     <w:p>
@@ -8541,13 +8437,8 @@
           <w:numId w:val="6"/>
         </w:numPr>
       </w:pPr>
-      <w:proofErr w:type="spellStart"/>
-      <w:r>
-        <w:t>CreateMailboxFunctionality</w:t>
-      </w:r>
-      <w:proofErr w:type="spellEnd"/>
-      <w:r>
-        <w:t>: 1, 4, 8, 9, 12, 13</w:t>
+      <w:r>
+        <w:t>CreateMailboxFunctionality: 1, 4, 8, 9, 12, 13</w:t>
       </w:r>
     </w:p>
     <w:p>
@@ -8558,13 +8449,8 @@
           <w:numId w:val="6"/>
         </w:numPr>
       </w:pPr>
-      <w:proofErr w:type="spellStart"/>
-      <w:r>
-        <w:t>DeleteMailboxFunctionalilty</w:t>
-      </w:r>
-      <w:proofErr w:type="spellEnd"/>
-      <w:r>
-        <w:t>: 1, 4, 8, 9, 12 13</w:t>
+      <w:r>
+        <w:t>DeleteMailboxFunctionalilty: 1, 4, 8, 9, 12 13</w:t>
       </w:r>
     </w:p>
     <w:p>
@@ -8610,7 +8496,7 @@
           <w:szCs w:val="32"/>
         </w:rPr>
       </w:pPr>
-      <w:bookmarkStart w:id="10" w:name="_Toc480770124"/>
+      <w:bookmarkStart w:id="9" w:name="_Toc480770124"/>
       <w:r>
         <w:br w:type="page"/>
       </w:r>
@@ -8631,7 +8517,7 @@
       <w:r>
         <w:t>e</w:t>
       </w:r>
-      <w:bookmarkEnd w:id="10"/>
+      <w:bookmarkEnd w:id="9"/>
       <w:r>
         <w:t xml:space="preserve"> </w:t>
       </w:r>
@@ -8741,7 +8627,7 @@
         <w:pStyle w:val="Heading1"/>
         <w:ind w:firstLine="0"/>
       </w:pPr>
-      <w:bookmarkStart w:id="11" w:name="_Toc480770125"/>
+      <w:bookmarkStart w:id="10" w:name="_Toc480770125"/>
       <w:r>
         <w:lastRenderedPageBreak/>
         <w:t>VII.</w:t>
@@ -8750,7 +8636,7 @@
         <w:tab/>
         <w:t xml:space="preserve">Fictional Point Cost Analysis and COCOMO </w:t>
       </w:r>
-      <w:bookmarkEnd w:id="11"/>
+      <w:bookmarkEnd w:id="10"/>
     </w:p>
     <w:p>
       <w:r>
@@ -8957,21 +8843,37 @@
     </w:p>
     <w:p>
       <w:pPr>
+        <w:spacing w:after="160" w:line="259" w:lineRule="auto"/>
+        <w:ind w:firstLine="0"/>
+        <w:rPr>
+          <w:rFonts w:asciiTheme="majorHAnsi" w:eastAsiaTheme="majorEastAsia" w:hAnsiTheme="majorHAnsi" w:cstheme="majorBidi"/>
+          <w:color w:val="2E74B5" w:themeColor="accent1" w:themeShade="BF"/>
+          <w:sz w:val="32"/>
+          <w:szCs w:val="32"/>
+        </w:rPr>
+      </w:pPr>
+      <w:bookmarkStart w:id="11" w:name="_Toc480770126"/>
+      <w:r>
+        <w:br w:type="page"/>
+      </w:r>
+    </w:p>
+    <w:p>
+      <w:pPr>
         <w:pStyle w:val="Heading1"/>
         <w:ind w:firstLine="0"/>
       </w:pPr>
-      <w:bookmarkStart w:id="12" w:name="_Toc480770126"/>
-      <w:r>
+      <w:r>
+        <w:lastRenderedPageBreak/>
         <w:t>VIII.</w:t>
       </w:r>
       <w:r>
         <w:tab/>
         <w:t>Project Legacy</w:t>
       </w:r>
-      <w:bookmarkEnd w:id="12"/>
+      <w:bookmarkEnd w:id="11"/>
     </w:p>
     <w:p>
-      <w:bookmarkStart w:id="13" w:name="_Toc480770127"/>
+      <w:bookmarkStart w:id="12" w:name="_Toc480770127"/>
       <w:r>
         <w:t>Things that went well</w:t>
       </w:r>
@@ -9051,9 +8953,26 @@
     <w:p/>
     <w:p>
       <w:pPr>
+        <w:spacing w:after="160" w:line="259" w:lineRule="auto"/>
+        <w:ind w:firstLine="0"/>
+        <w:rPr>
+          <w:rFonts w:asciiTheme="majorHAnsi" w:eastAsiaTheme="majorEastAsia" w:hAnsiTheme="majorHAnsi" w:cstheme="majorBidi"/>
+          <w:color w:val="2E74B5" w:themeColor="accent1" w:themeShade="BF"/>
+          <w:sz w:val="32"/>
+          <w:szCs w:val="32"/>
+        </w:rPr>
+      </w:pPr>
+      <w:r>
+        <w:br w:type="page"/>
+      </w:r>
+    </w:p>
+    <w:p>
+      <w:pPr>
         <w:pStyle w:val="Heading1"/>
         <w:ind w:firstLine="0"/>
       </w:pPr>
+      <w:bookmarkStart w:id="13" w:name="_GoBack"/>
+      <w:bookmarkEnd w:id="13"/>
       <w:r>
         <w:lastRenderedPageBreak/>
         <w:t>IX.</w:t>
@@ -9062,7 +8981,7 @@
         <w:tab/>
         <w:t>WSD</w:t>
       </w:r>
-      <w:bookmarkEnd w:id="13"/>
+      <w:bookmarkEnd w:id="12"/>
     </w:p>
     <w:tbl>
       <w:tblPr>
@@ -9136,13 +9055,8 @@
               <w:pStyle w:val="TableParagraph"/>
             </w:pPr>
             <w:r>
-              <w:t xml:space="preserve">Amani </w:t>
-            </w:r>
-            <w:proofErr w:type="spellStart"/>
-            <w:r>
-              <w:t>Konduru</w:t>
-            </w:r>
-            <w:proofErr w:type="spellEnd"/>
+              <w:t>Amani Konduru</w:t>
+            </w:r>
           </w:p>
         </w:tc>
         <w:tc>
@@ -9295,13 +9209,8 @@
               <w:pStyle w:val="TableParagraph"/>
             </w:pPr>
             <w:r>
-              <w:t xml:space="preserve">Paul David </w:t>
-            </w:r>
-            <w:proofErr w:type="spellStart"/>
-            <w:r>
-              <w:t>Utesch</w:t>
-            </w:r>
-            <w:proofErr w:type="spellEnd"/>
+              <w:t>Paul David Utesch</w:t>
+            </w:r>
           </w:p>
         </w:tc>
         <w:tc>
@@ -9612,21 +9521,8 @@
                 <w:szCs w:val="20"/>
                 <w:shd w:val="clear" w:color="auto" w:fill="auto"/>
               </w:rPr>
-              <w:t xml:space="preserve">Ed </w:t>
-            </w:r>
-            <w:proofErr w:type="spellStart"/>
-            <w:r>
-              <w:rPr>
-                <w:rFonts w:ascii="Arial" w:hAnsi="Arial" w:cs="Arial"/>
-                <w:bCs w:val="0"/>
-                <w:color w:val="auto"/>
-                <w:sz w:val="20"/>
-                <w:szCs w:val="20"/>
-                <w:shd w:val="clear" w:color="auto" w:fill="auto"/>
-              </w:rPr>
-              <w:t>Bull,akonduru</w:t>
-            </w:r>
-            <w:proofErr w:type="spellEnd"/>
+              <w:t>Ed Bull,akonduru</w:t>
+            </w:r>
           </w:p>
         </w:tc>
         <w:tc>
@@ -9780,7 +9676,6 @@
                 <w:shd w:val="clear" w:color="auto" w:fill="auto"/>
               </w:rPr>
             </w:pPr>
-            <w:proofErr w:type="spellStart"/>
             <w:r>
               <w:rPr>
                 <w:rFonts w:ascii="Arial" w:hAnsi="Arial" w:cs="Arial"/>
@@ -9792,7 +9687,6 @@
               </w:rPr>
               <w:t>akonduru</w:t>
             </w:r>
-            <w:proofErr w:type="spellEnd"/>
           </w:p>
         </w:tc>
         <w:tc>
@@ -9892,20 +9786,8 @@
                 <w:szCs w:val="20"/>
                 <w:shd w:val="clear" w:color="auto" w:fill="auto"/>
               </w:rPr>
-              <w:t xml:space="preserve">Learn how to use </w:t>
-            </w:r>
-            <w:proofErr w:type="spellStart"/>
-            <w:r>
-              <w:rPr>
-                <w:rFonts w:ascii="Arial" w:hAnsi="Arial" w:cs="Arial"/>
-                <w:color w:val="auto"/>
-                <w:sz w:val="20"/>
-                <w:szCs w:val="20"/>
-                <w:shd w:val="clear" w:color="auto" w:fill="auto"/>
-              </w:rPr>
-              <w:t>VersionOne</w:t>
-            </w:r>
-            <w:proofErr w:type="spellEnd"/>
+              <w:t>Learn how to use VersionOne</w:t>
+            </w:r>
           </w:p>
         </w:tc>
         <w:tc>
@@ -9970,21 +9852,8 @@
                 <w:szCs w:val="20"/>
                 <w:shd w:val="clear" w:color="auto" w:fill="auto"/>
               </w:rPr>
-              <w:t xml:space="preserve">Ed </w:t>
-            </w:r>
-            <w:proofErr w:type="spellStart"/>
-            <w:r>
-              <w:rPr>
-                <w:rFonts w:ascii="Arial" w:hAnsi="Arial" w:cs="Arial"/>
-                <w:bCs w:val="0"/>
-                <w:color w:val="auto"/>
-                <w:sz w:val="20"/>
-                <w:szCs w:val="20"/>
-                <w:shd w:val="clear" w:color="auto" w:fill="auto"/>
-              </w:rPr>
-              <w:t>Bull,bgarber,akonduru</w:t>
-            </w:r>
-            <w:proofErr w:type="spellEnd"/>
+              <w:t>Ed Bull,bgarber,akonduru</w:t>
+            </w:r>
           </w:p>
         </w:tc>
         <w:tc>
@@ -10083,20 +9952,8 @@
                 <w:szCs w:val="20"/>
                 <w:shd w:val="clear" w:color="auto" w:fill="auto"/>
               </w:rPr>
-              <w:t xml:space="preserve">Set up group </w:t>
-            </w:r>
-            <w:proofErr w:type="spellStart"/>
-            <w:r>
-              <w:rPr>
-                <w:rFonts w:ascii="Arial" w:hAnsi="Arial" w:cs="Arial"/>
-                <w:color w:val="auto"/>
-                <w:sz w:val="20"/>
-                <w:szCs w:val="20"/>
-                <w:shd w:val="clear" w:color="auto" w:fill="auto"/>
-              </w:rPr>
-              <w:t>Github</w:t>
-            </w:r>
-            <w:proofErr w:type="spellEnd"/>
+              <w:t>Set up group Github</w:t>
+            </w:r>
           </w:p>
         </w:tc>
         <w:tc>
@@ -10262,29 +10119,7 @@
                 <w:szCs w:val="20"/>
                 <w:shd w:val="clear" w:color="auto" w:fill="auto"/>
               </w:rPr>
-              <w:t xml:space="preserve">Plan Server Database And Write </w:t>
-            </w:r>
-            <w:proofErr w:type="spellStart"/>
-            <w:r>
-              <w:rPr>
-                <w:rFonts w:ascii="Arial" w:hAnsi="Arial" w:cs="Arial"/>
-                <w:color w:val="auto"/>
-                <w:sz w:val="20"/>
-                <w:szCs w:val="20"/>
-                <w:shd w:val="clear" w:color="auto" w:fill="auto"/>
-              </w:rPr>
-              <w:t>CreateTables</w:t>
-            </w:r>
-            <w:proofErr w:type="spellEnd"/>
-            <w:r>
-              <w:rPr>
-                <w:rFonts w:ascii="Arial" w:hAnsi="Arial" w:cs="Arial"/>
-                <w:color w:val="auto"/>
-                <w:sz w:val="20"/>
-                <w:szCs w:val="20"/>
-                <w:shd w:val="clear" w:color="auto" w:fill="auto"/>
-              </w:rPr>
-              <w:t xml:space="preserve"> SQL Script</w:t>
+              <w:t>Plan Server Database And Write CreateTables SQL Script</w:t>
             </w:r>
           </w:p>
         </w:tc>
@@ -10341,7 +10176,6 @@
                 <w:shd w:val="clear" w:color="auto" w:fill="auto"/>
               </w:rPr>
             </w:pPr>
-            <w:proofErr w:type="spellStart"/>
             <w:r>
               <w:rPr>
                 <w:rFonts w:ascii="Arial" w:hAnsi="Arial" w:cs="Arial"/>
@@ -10353,7 +10187,6 @@
               </w:rPr>
               <w:t>Putesch,akonduru</w:t>
             </w:r>
-            <w:proofErr w:type="spellEnd"/>
           </w:p>
         </w:tc>
         <w:tc>
@@ -10452,29 +10285,7 @@
                 <w:szCs w:val="20"/>
                 <w:shd w:val="clear" w:color="auto" w:fill="auto"/>
               </w:rPr>
-              <w:t xml:space="preserve">Set up </w:t>
-            </w:r>
-            <w:proofErr w:type="spellStart"/>
-            <w:r>
-              <w:rPr>
-                <w:rFonts w:ascii="Arial" w:hAnsi="Arial" w:cs="Arial"/>
-                <w:color w:val="auto"/>
-                <w:sz w:val="20"/>
-                <w:szCs w:val="20"/>
-                <w:shd w:val="clear" w:color="auto" w:fill="auto"/>
-              </w:rPr>
-              <w:t>PostgresSQL</w:t>
-            </w:r>
-            <w:proofErr w:type="spellEnd"/>
-            <w:r>
-              <w:rPr>
-                <w:rFonts w:ascii="Arial" w:hAnsi="Arial" w:cs="Arial"/>
-                <w:color w:val="auto"/>
-                <w:sz w:val="20"/>
-                <w:szCs w:val="20"/>
-                <w:shd w:val="clear" w:color="auto" w:fill="auto"/>
-              </w:rPr>
-              <w:t xml:space="preserve"> test server</w:t>
+              <w:t>Set up PostgresSQL test server</w:t>
             </w:r>
           </w:p>
         </w:tc>
@@ -10531,7 +10342,6 @@
                 <w:shd w:val="clear" w:color="auto" w:fill="auto"/>
               </w:rPr>
             </w:pPr>
-            <w:proofErr w:type="spellStart"/>
             <w:r>
               <w:rPr>
                 <w:rFonts w:ascii="Arial" w:hAnsi="Arial" w:cs="Arial"/>
@@ -10543,7 +10353,6 @@
               </w:rPr>
               <w:t>akonduru</w:t>
             </w:r>
-            <w:proofErr w:type="spellEnd"/>
           </w:p>
         </w:tc>
         <w:tc>
@@ -10700,7 +10509,6 @@
                 <w:shd w:val="clear" w:color="auto" w:fill="auto"/>
               </w:rPr>
             </w:pPr>
-            <w:proofErr w:type="spellStart"/>
             <w:r>
               <w:rPr>
                 <w:rFonts w:ascii="Arial" w:hAnsi="Arial" w:cs="Arial"/>
@@ -10712,7 +10520,6 @@
               </w:rPr>
               <w:t>akonduru</w:t>
             </w:r>
-            <w:proofErr w:type="spellEnd"/>
           </w:p>
         </w:tc>
         <w:tc>
@@ -10811,20 +10618,8 @@
                 <w:szCs w:val="20"/>
                 <w:shd w:val="clear" w:color="auto" w:fill="auto"/>
               </w:rPr>
-              <w:t xml:space="preserve">Server </w:t>
-            </w:r>
-            <w:proofErr w:type="spellStart"/>
-            <w:r>
-              <w:rPr>
-                <w:rFonts w:ascii="Arial" w:hAnsi="Arial" w:cs="Arial"/>
-                <w:color w:val="auto"/>
-                <w:sz w:val="20"/>
-                <w:szCs w:val="20"/>
-                <w:shd w:val="clear" w:color="auto" w:fill="auto"/>
-              </w:rPr>
-              <w:t>ServerController</w:t>
-            </w:r>
-            <w:proofErr w:type="spellEnd"/>
+              <w:t>Server ServerController</w:t>
+            </w:r>
           </w:p>
         </w:tc>
         <w:tc>
@@ -10990,20 +10785,8 @@
                 <w:szCs w:val="20"/>
                 <w:shd w:val="clear" w:color="auto" w:fill="auto"/>
               </w:rPr>
-              <w:t xml:space="preserve">Server </w:t>
-            </w:r>
-            <w:proofErr w:type="spellStart"/>
-            <w:r>
-              <w:rPr>
-                <w:rFonts w:ascii="Arial" w:hAnsi="Arial" w:cs="Arial"/>
-                <w:color w:val="auto"/>
-                <w:sz w:val="20"/>
-                <w:szCs w:val="20"/>
-                <w:shd w:val="clear" w:color="auto" w:fill="auto"/>
-              </w:rPr>
-              <w:t>SmtpServer</w:t>
-            </w:r>
-            <w:proofErr w:type="spellEnd"/>
+              <w:t>Server SmtpServer</w:t>
+            </w:r>
           </w:p>
         </w:tc>
         <w:tc>
@@ -11168,20 +10951,8 @@
                 <w:szCs w:val="20"/>
                 <w:shd w:val="clear" w:color="auto" w:fill="auto"/>
               </w:rPr>
-              <w:t xml:space="preserve">Server </w:t>
-            </w:r>
-            <w:proofErr w:type="spellStart"/>
-            <w:r>
-              <w:rPr>
-                <w:rFonts w:ascii="Arial" w:hAnsi="Arial" w:cs="Arial"/>
-                <w:color w:val="auto"/>
-                <w:sz w:val="20"/>
-                <w:szCs w:val="20"/>
-                <w:shd w:val="clear" w:color="auto" w:fill="auto"/>
-              </w:rPr>
-              <w:t>ImapServer</w:t>
-            </w:r>
-            <w:proofErr w:type="spellEnd"/>
+              <w:t>Server ImapServer</w:t>
+            </w:r>
           </w:p>
         </w:tc>
         <w:tc>
@@ -11347,20 +11118,8 @@
                 <w:szCs w:val="20"/>
                 <w:shd w:val="clear" w:color="auto" w:fill="auto"/>
               </w:rPr>
-              <w:t xml:space="preserve">Server </w:t>
-            </w:r>
-            <w:proofErr w:type="spellStart"/>
-            <w:r>
-              <w:rPr>
-                <w:rFonts w:ascii="Arial" w:hAnsi="Arial" w:cs="Arial"/>
-                <w:color w:val="auto"/>
-                <w:sz w:val="20"/>
-                <w:szCs w:val="20"/>
-                <w:shd w:val="clear" w:color="auto" w:fill="auto"/>
-              </w:rPr>
-              <w:t>SmtpConnection</w:t>
-            </w:r>
-            <w:proofErr w:type="spellEnd"/>
+              <w:t>Server SmtpConnection</w:t>
+            </w:r>
           </w:p>
         </w:tc>
         <w:tc>
@@ -11525,20 +11284,8 @@
                 <w:szCs w:val="20"/>
                 <w:shd w:val="clear" w:color="auto" w:fill="auto"/>
               </w:rPr>
-              <w:t xml:space="preserve">Server </w:t>
-            </w:r>
-            <w:proofErr w:type="spellStart"/>
-            <w:r>
-              <w:rPr>
-                <w:rFonts w:ascii="Arial" w:hAnsi="Arial" w:cs="Arial"/>
-                <w:color w:val="auto"/>
-                <w:sz w:val="20"/>
-                <w:szCs w:val="20"/>
-                <w:shd w:val="clear" w:color="auto" w:fill="auto"/>
-              </w:rPr>
-              <w:t>ImapConnection</w:t>
-            </w:r>
-            <w:proofErr w:type="spellEnd"/>
+              <w:t>Server ImapConnection</w:t>
+            </w:r>
           </w:p>
         </w:tc>
         <w:tc>
@@ -11704,20 +11451,8 @@
                 <w:szCs w:val="20"/>
                 <w:shd w:val="clear" w:color="auto" w:fill="auto"/>
               </w:rPr>
-              <w:t xml:space="preserve">Server </w:t>
-            </w:r>
-            <w:proofErr w:type="spellStart"/>
-            <w:r>
-              <w:rPr>
-                <w:rFonts w:ascii="Arial" w:hAnsi="Arial" w:cs="Arial"/>
-                <w:color w:val="auto"/>
-                <w:sz w:val="20"/>
-                <w:szCs w:val="20"/>
-                <w:shd w:val="clear" w:color="auto" w:fill="auto"/>
-              </w:rPr>
-              <w:t>CmdProcessor</w:t>
-            </w:r>
-            <w:proofErr w:type="spellEnd"/>
+              <w:t>Server CmdProcessor</w:t>
+            </w:r>
           </w:p>
         </w:tc>
         <w:tc>
@@ -11773,7 +11508,6 @@
                 <w:shd w:val="clear" w:color="auto" w:fill="auto"/>
               </w:rPr>
             </w:pPr>
-            <w:proofErr w:type="spellStart"/>
             <w:r>
               <w:rPr>
                 <w:rFonts w:ascii="Arial" w:hAnsi="Arial" w:cs="Arial"/>
@@ -11785,7 +11519,6 @@
               </w:rPr>
               <w:t>bgarber</w:t>
             </w:r>
-            <w:proofErr w:type="spellEnd"/>
           </w:p>
         </w:tc>
         <w:tc>
@@ -11884,20 +11617,8 @@
                 <w:szCs w:val="20"/>
                 <w:shd w:val="clear" w:color="auto" w:fill="auto"/>
               </w:rPr>
-              <w:t xml:space="preserve">Server </w:t>
-            </w:r>
-            <w:proofErr w:type="spellStart"/>
-            <w:r>
-              <w:rPr>
-                <w:rFonts w:ascii="Arial" w:hAnsi="Arial" w:cs="Arial"/>
-                <w:color w:val="auto"/>
-                <w:sz w:val="20"/>
-                <w:szCs w:val="20"/>
-                <w:shd w:val="clear" w:color="auto" w:fill="auto"/>
-              </w:rPr>
-              <w:t>QueryGenerator</w:t>
-            </w:r>
-            <w:proofErr w:type="spellEnd"/>
+              <w:t>Server QueryGenerator</w:t>
+            </w:r>
           </w:p>
         </w:tc>
         <w:tc>
@@ -12053,20 +11774,8 @@
                 <w:shd w:val="clear" w:color="auto" w:fill="auto"/>
               </w:rPr>
               <w:lastRenderedPageBreak/>
-              <w:t xml:space="preserve">Server </w:t>
-            </w:r>
-            <w:proofErr w:type="spellStart"/>
-            <w:r>
-              <w:rPr>
-                <w:rFonts w:ascii="Arial" w:hAnsi="Arial" w:cs="Arial"/>
-                <w:color w:val="auto"/>
-                <w:sz w:val="20"/>
-                <w:szCs w:val="20"/>
-                <w:shd w:val="clear" w:color="auto" w:fill="auto"/>
-              </w:rPr>
-              <w:t>SmtpClient</w:t>
-            </w:r>
-            <w:proofErr w:type="spellEnd"/>
+              <w:t>Server SmtpClient</w:t>
+            </w:r>
           </w:p>
         </w:tc>
         <w:tc>
@@ -12277,7 +11986,6 @@
                 <w:shd w:val="clear" w:color="auto" w:fill="auto"/>
               </w:rPr>
             </w:pPr>
-            <w:proofErr w:type="spellStart"/>
             <w:r>
               <w:rPr>
                 <w:rFonts w:ascii="Arial" w:hAnsi="Arial" w:cs="Arial"/>
@@ -12289,7 +11997,6 @@
               </w:rPr>
               <w:t>akonduru</w:t>
             </w:r>
-            <w:proofErr w:type="spellEnd"/>
           </w:p>
         </w:tc>
         <w:tc>
@@ -12779,7 +12486,6 @@
                 <w:shd w:val="clear" w:color="auto" w:fill="auto"/>
               </w:rPr>
             </w:pPr>
-            <w:proofErr w:type="spellStart"/>
             <w:r>
               <w:rPr>
                 <w:rFonts w:ascii="Arial" w:hAnsi="Arial" w:cs="Arial"/>
@@ -12791,7 +12497,6 @@
               </w:rPr>
               <w:t>akonduru</w:t>
             </w:r>
-            <w:proofErr w:type="spellEnd"/>
           </w:p>
         </w:tc>
         <w:tc>
@@ -12947,7 +12652,6 @@
                 <w:shd w:val="clear" w:color="auto" w:fill="auto"/>
               </w:rPr>
             </w:pPr>
-            <w:proofErr w:type="spellStart"/>
             <w:r>
               <w:rPr>
                 <w:rFonts w:ascii="Arial" w:hAnsi="Arial" w:cs="Arial"/>
@@ -12959,7 +12663,6 @@
               </w:rPr>
               <w:t>akonduru</w:t>
             </w:r>
-            <w:proofErr w:type="spellEnd"/>
           </w:p>
         </w:tc>
         <w:tc>
@@ -13125,21 +12828,8 @@
                 <w:szCs w:val="20"/>
                 <w:shd w:val="clear" w:color="auto" w:fill="auto"/>
               </w:rPr>
-              <w:t xml:space="preserve">Ed </w:t>
-            </w:r>
-            <w:proofErr w:type="spellStart"/>
-            <w:r>
-              <w:rPr>
-                <w:rFonts w:ascii="Arial" w:hAnsi="Arial" w:cs="Arial"/>
-                <w:bCs w:val="0"/>
-                <w:color w:val="auto"/>
-                <w:sz w:val="20"/>
-                <w:szCs w:val="20"/>
-                <w:shd w:val="clear" w:color="auto" w:fill="auto"/>
-              </w:rPr>
-              <w:t>Bull,bgarber</w:t>
-            </w:r>
-            <w:proofErr w:type="spellEnd"/>
+              <w:t>Ed Bull,bgarber</w:t>
+            </w:r>
           </w:p>
         </w:tc>
         <w:tc>
@@ -13238,29 +12928,7 @@
                 <w:szCs w:val="20"/>
                 <w:shd w:val="clear" w:color="auto" w:fill="auto"/>
               </w:rPr>
-              <w:t xml:space="preserve">Set up </w:t>
-            </w:r>
-            <w:proofErr w:type="spellStart"/>
-            <w:r>
-              <w:rPr>
-                <w:rFonts w:ascii="Arial" w:hAnsi="Arial" w:cs="Arial"/>
-                <w:color w:val="auto"/>
-                <w:sz w:val="20"/>
-                <w:szCs w:val="20"/>
-                <w:shd w:val="clear" w:color="auto" w:fill="auto"/>
-              </w:rPr>
-              <w:t>PostgresSQL</w:t>
-            </w:r>
-            <w:proofErr w:type="spellEnd"/>
-            <w:r>
-              <w:rPr>
-                <w:rFonts w:ascii="Arial" w:hAnsi="Arial" w:cs="Arial"/>
-                <w:color w:val="auto"/>
-                <w:sz w:val="20"/>
-                <w:szCs w:val="20"/>
-                <w:shd w:val="clear" w:color="auto" w:fill="auto"/>
-              </w:rPr>
-              <w:t xml:space="preserve"> test server</w:t>
+              <w:t>Set up PostgresSQL test server</w:t>
             </w:r>
           </w:p>
         </w:tc>
@@ -13317,7 +12985,6 @@
                 <w:shd w:val="clear" w:color="auto" w:fill="auto"/>
               </w:rPr>
             </w:pPr>
-            <w:proofErr w:type="spellStart"/>
             <w:r>
               <w:rPr>
                 <w:rFonts w:ascii="Arial" w:hAnsi="Arial" w:cs="Arial"/>
@@ -13329,7 +12996,6 @@
               </w:rPr>
               <w:t>akonduru</w:t>
             </w:r>
-            <w:proofErr w:type="spellEnd"/>
           </w:p>
         </w:tc>
         <w:tc>
@@ -13488,7 +13154,6 @@
                 <w:shd w:val="clear" w:color="auto" w:fill="auto"/>
               </w:rPr>
             </w:pPr>
-            <w:proofErr w:type="spellStart"/>
             <w:r>
               <w:rPr>
                 <w:rFonts w:ascii="Arial" w:hAnsi="Arial" w:cs="Arial"/>
@@ -13500,7 +13165,6 @@
               </w:rPr>
               <w:t>akonduru</w:t>
             </w:r>
-            <w:proofErr w:type="spellEnd"/>
           </w:p>
         </w:tc>
         <w:tc>
@@ -13601,20 +13265,8 @@
                 <w:szCs w:val="20"/>
                 <w:shd w:val="clear" w:color="auto" w:fill="auto"/>
               </w:rPr>
-              <w:t xml:space="preserve">Server </w:t>
-            </w:r>
-            <w:proofErr w:type="spellStart"/>
-            <w:r>
-              <w:rPr>
-                <w:rFonts w:ascii="Arial" w:hAnsi="Arial" w:cs="Arial"/>
-                <w:color w:val="auto"/>
-                <w:sz w:val="20"/>
-                <w:szCs w:val="20"/>
-                <w:shd w:val="clear" w:color="auto" w:fill="auto"/>
-              </w:rPr>
-              <w:t>ServerController</w:t>
-            </w:r>
-            <w:proofErr w:type="spellEnd"/>
+              <w:t>Server ServerController</w:t>
+            </w:r>
           </w:p>
         </w:tc>
         <w:tc>
@@ -13782,20 +13434,8 @@
                 <w:szCs w:val="20"/>
                 <w:shd w:val="clear" w:color="auto" w:fill="auto"/>
               </w:rPr>
-              <w:t xml:space="preserve">Server </w:t>
-            </w:r>
-            <w:proofErr w:type="spellStart"/>
-            <w:r>
-              <w:rPr>
-                <w:rFonts w:ascii="Arial" w:hAnsi="Arial" w:cs="Arial"/>
-                <w:color w:val="auto"/>
-                <w:sz w:val="20"/>
-                <w:szCs w:val="20"/>
-                <w:shd w:val="clear" w:color="auto" w:fill="auto"/>
-              </w:rPr>
-              <w:t>SmtpServer</w:t>
-            </w:r>
-            <w:proofErr w:type="spellEnd"/>
+              <w:t>Server SmtpServer</w:t>
+            </w:r>
           </w:p>
         </w:tc>
         <w:tc>
@@ -13962,20 +13602,8 @@
                 <w:szCs w:val="20"/>
                 <w:shd w:val="clear" w:color="auto" w:fill="auto"/>
               </w:rPr>
-              <w:t xml:space="preserve">Server </w:t>
-            </w:r>
-            <w:proofErr w:type="spellStart"/>
-            <w:r>
-              <w:rPr>
-                <w:rFonts w:ascii="Arial" w:hAnsi="Arial" w:cs="Arial"/>
-                <w:color w:val="auto"/>
-                <w:sz w:val="20"/>
-                <w:szCs w:val="20"/>
-                <w:shd w:val="clear" w:color="auto" w:fill="auto"/>
-              </w:rPr>
-              <w:t>ImapServer</w:t>
-            </w:r>
-            <w:proofErr w:type="spellEnd"/>
+              <w:t>Server ImapServer</w:t>
+            </w:r>
           </w:p>
         </w:tc>
         <w:tc>
@@ -14143,20 +13771,8 @@
                 <w:szCs w:val="20"/>
                 <w:shd w:val="clear" w:color="auto" w:fill="auto"/>
               </w:rPr>
-              <w:t xml:space="preserve">Server </w:t>
-            </w:r>
-            <w:proofErr w:type="spellStart"/>
-            <w:r>
-              <w:rPr>
-                <w:rFonts w:ascii="Arial" w:hAnsi="Arial" w:cs="Arial"/>
-                <w:color w:val="auto"/>
-                <w:sz w:val="20"/>
-                <w:szCs w:val="20"/>
-                <w:shd w:val="clear" w:color="auto" w:fill="auto"/>
-              </w:rPr>
-              <w:t>SmtpConnection</w:t>
-            </w:r>
-            <w:proofErr w:type="spellEnd"/>
+              <w:t>Server SmtpConnection</w:t>
+            </w:r>
           </w:p>
         </w:tc>
         <w:tc>
@@ -14323,20 +13939,8 @@
                 <w:szCs w:val="20"/>
                 <w:shd w:val="clear" w:color="auto" w:fill="auto"/>
               </w:rPr>
-              <w:t xml:space="preserve">Server </w:t>
-            </w:r>
-            <w:proofErr w:type="spellStart"/>
-            <w:r>
-              <w:rPr>
-                <w:rFonts w:ascii="Arial" w:hAnsi="Arial" w:cs="Arial"/>
-                <w:color w:val="auto"/>
-                <w:sz w:val="20"/>
-                <w:szCs w:val="20"/>
-                <w:shd w:val="clear" w:color="auto" w:fill="auto"/>
-              </w:rPr>
-              <w:t>ImapConnection</w:t>
-            </w:r>
-            <w:proofErr w:type="spellEnd"/>
+              <w:t>Server ImapConnection</w:t>
+            </w:r>
           </w:p>
         </w:tc>
         <w:tc>
@@ -14504,20 +14108,8 @@
                 <w:szCs w:val="20"/>
                 <w:shd w:val="clear" w:color="auto" w:fill="auto"/>
               </w:rPr>
-              <w:t xml:space="preserve">Server </w:t>
-            </w:r>
-            <w:proofErr w:type="spellStart"/>
-            <w:r>
-              <w:rPr>
-                <w:rFonts w:ascii="Arial" w:hAnsi="Arial" w:cs="Arial"/>
-                <w:color w:val="auto"/>
-                <w:sz w:val="20"/>
-                <w:szCs w:val="20"/>
-                <w:shd w:val="clear" w:color="auto" w:fill="auto"/>
-              </w:rPr>
-              <w:t>CmdProcessor</w:t>
-            </w:r>
-            <w:proofErr w:type="spellEnd"/>
+              <w:t>Server CmdProcessor</w:t>
+            </w:r>
           </w:p>
         </w:tc>
         <w:tc>
@@ -14573,7 +14165,6 @@
                 <w:shd w:val="clear" w:color="auto" w:fill="auto"/>
               </w:rPr>
             </w:pPr>
-            <w:proofErr w:type="spellStart"/>
             <w:r>
               <w:rPr>
                 <w:rFonts w:ascii="Arial" w:hAnsi="Arial" w:cs="Arial"/>
@@ -14585,7 +14176,6 @@
               </w:rPr>
               <w:t>bgarber</w:t>
             </w:r>
-            <w:proofErr w:type="spellEnd"/>
           </w:p>
         </w:tc>
         <w:tc>
@@ -14686,20 +14276,8 @@
                 <w:szCs w:val="20"/>
                 <w:shd w:val="clear" w:color="auto" w:fill="auto"/>
               </w:rPr>
-              <w:t xml:space="preserve">Server </w:t>
-            </w:r>
-            <w:proofErr w:type="spellStart"/>
-            <w:r>
-              <w:rPr>
-                <w:rFonts w:ascii="Arial" w:hAnsi="Arial" w:cs="Arial"/>
-                <w:color w:val="auto"/>
-                <w:sz w:val="20"/>
-                <w:szCs w:val="20"/>
-                <w:shd w:val="clear" w:color="auto" w:fill="auto"/>
-              </w:rPr>
-              <w:t>QueryGenerator</w:t>
-            </w:r>
-            <w:proofErr w:type="spellEnd"/>
+              <w:t>Server QueryGenerator</w:t>
+            </w:r>
           </w:p>
         </w:tc>
         <w:tc>
@@ -14856,20 +14434,8 @@
                 <w:szCs w:val="20"/>
                 <w:shd w:val="clear" w:color="auto" w:fill="auto"/>
               </w:rPr>
-              <w:t xml:space="preserve">Server </w:t>
-            </w:r>
-            <w:proofErr w:type="spellStart"/>
-            <w:r>
-              <w:rPr>
-                <w:rFonts w:ascii="Arial" w:hAnsi="Arial" w:cs="Arial"/>
-                <w:color w:val="auto"/>
-                <w:sz w:val="20"/>
-                <w:szCs w:val="20"/>
-                <w:shd w:val="clear" w:color="auto" w:fill="auto"/>
-              </w:rPr>
-              <w:t>SmtpClient</w:t>
-            </w:r>
-            <w:proofErr w:type="spellEnd"/>
+              <w:t>Server SmtpClient</w:t>
+            </w:r>
           </w:p>
         </w:tc>
         <w:tc>
@@ -15082,7 +14648,6 @@
                 <w:shd w:val="clear" w:color="auto" w:fill="auto"/>
               </w:rPr>
             </w:pPr>
-            <w:proofErr w:type="spellStart"/>
             <w:r>
               <w:rPr>
                 <w:rFonts w:ascii="Arial" w:hAnsi="Arial" w:cs="Arial"/>
@@ -15094,7 +14659,6 @@
               </w:rPr>
               <w:t>akonduru</w:t>
             </w:r>
-            <w:proofErr w:type="spellEnd"/>
           </w:p>
         </w:tc>
         <w:tc>
@@ -15253,7 +14817,6 @@
                 <w:shd w:val="clear" w:color="auto" w:fill="auto"/>
               </w:rPr>
             </w:pPr>
-            <w:proofErr w:type="spellStart"/>
             <w:r>
               <w:rPr>
                 <w:rFonts w:ascii="Arial" w:hAnsi="Arial" w:cs="Arial"/>
@@ -15265,7 +14828,6 @@
               </w:rPr>
               <w:t>akonduru</w:t>
             </w:r>
-            <w:proofErr w:type="spellEnd"/>
           </w:p>
         </w:tc>
         <w:tc>
@@ -15760,7 +15322,6 @@
                 <w:shd w:val="clear" w:color="auto" w:fill="auto"/>
               </w:rPr>
             </w:pPr>
-            <w:proofErr w:type="spellStart"/>
             <w:r>
               <w:rPr>
                 <w:rFonts w:ascii="Arial" w:hAnsi="Arial" w:cs="Arial"/>
@@ -15772,7 +15333,6 @@
               </w:rPr>
               <w:t>bgarber</w:t>
             </w:r>
-            <w:proofErr w:type="spellEnd"/>
           </w:p>
         </w:tc>
         <w:tc>
@@ -15931,7 +15491,6 @@
                 <w:shd w:val="clear" w:color="auto" w:fill="auto"/>
               </w:rPr>
             </w:pPr>
-            <w:proofErr w:type="spellStart"/>
             <w:r>
               <w:rPr>
                 <w:rFonts w:ascii="Arial" w:hAnsi="Arial" w:cs="Arial"/>
@@ -15943,7 +15502,6 @@
               </w:rPr>
               <w:t>akonduru</w:t>
             </w:r>
-            <w:proofErr w:type="spellEnd"/>
           </w:p>
         </w:tc>
         <w:tc>
@@ -16101,7 +15659,6 @@
                 <w:shd w:val="clear" w:color="auto" w:fill="auto"/>
               </w:rPr>
             </w:pPr>
-            <w:proofErr w:type="spellStart"/>
             <w:r>
               <w:rPr>
                 <w:rFonts w:ascii="Arial" w:hAnsi="Arial" w:cs="Arial"/>
@@ -16113,7 +15670,6 @@
               </w:rPr>
               <w:t>akonduru</w:t>
             </w:r>
-            <w:proofErr w:type="spellEnd"/>
           </w:p>
         </w:tc>
         <w:tc>
@@ -16777,7 +16333,6 @@
                 <w:shd w:val="clear" w:color="auto" w:fill="auto"/>
               </w:rPr>
             </w:pPr>
-            <w:proofErr w:type="spellStart"/>
             <w:r>
               <w:rPr>
                 <w:rFonts w:ascii="Arial" w:hAnsi="Arial" w:cs="Arial"/>
@@ -16789,7 +16344,6 @@
               </w:rPr>
               <w:t>Putesch</w:t>
             </w:r>
-            <w:proofErr w:type="spellEnd"/>
           </w:p>
         </w:tc>
         <w:tc>
@@ -16948,7 +16502,6 @@
                 <w:shd w:val="clear" w:color="auto" w:fill="auto"/>
               </w:rPr>
             </w:pPr>
-            <w:proofErr w:type="spellStart"/>
             <w:r>
               <w:rPr>
                 <w:rFonts w:ascii="Arial" w:hAnsi="Arial" w:cs="Arial"/>
@@ -16960,7 +16513,6 @@
               </w:rPr>
               <w:t>akonduru</w:t>
             </w:r>
-            <w:proofErr w:type="spellEnd"/>
           </w:p>
         </w:tc>
         <w:tc>
@@ -17118,7 +16670,6 @@
                 <w:shd w:val="clear" w:color="auto" w:fill="auto"/>
               </w:rPr>
             </w:pPr>
-            <w:proofErr w:type="spellStart"/>
             <w:r>
               <w:rPr>
                 <w:rFonts w:ascii="Arial" w:hAnsi="Arial" w:cs="Arial"/>
@@ -17130,7 +16681,6 @@
               </w:rPr>
               <w:t>Putesch</w:t>
             </w:r>
-            <w:proofErr w:type="spellEnd"/>
           </w:p>
         </w:tc>
         <w:tc>
@@ -17466,21 +17016,8 @@
                 <w:szCs w:val="20"/>
                 <w:shd w:val="clear" w:color="auto" w:fill="auto"/>
               </w:rPr>
-              <w:t xml:space="preserve">Ed </w:t>
-            </w:r>
-            <w:proofErr w:type="spellStart"/>
-            <w:r>
-              <w:rPr>
-                <w:rFonts w:ascii="Arial" w:hAnsi="Arial" w:cs="Arial"/>
-                <w:bCs w:val="0"/>
-                <w:color w:val="auto"/>
-                <w:sz w:val="20"/>
-                <w:szCs w:val="20"/>
-                <w:shd w:val="clear" w:color="auto" w:fill="auto"/>
-              </w:rPr>
-              <w:t>Bull,Putesch,akonduru</w:t>
-            </w:r>
-            <w:proofErr w:type="spellEnd"/>
+              <w:t>Ed Bull,Putesch,akonduru</w:t>
+            </w:r>
           </w:p>
         </w:tc>
         <w:tc>
@@ -17648,21 +17185,8 @@
                 <w:szCs w:val="20"/>
                 <w:shd w:val="clear" w:color="auto" w:fill="auto"/>
               </w:rPr>
-              <w:t xml:space="preserve">Ed </w:t>
-            </w:r>
-            <w:proofErr w:type="spellStart"/>
-            <w:r>
-              <w:rPr>
-                <w:rFonts w:ascii="Arial" w:hAnsi="Arial" w:cs="Arial"/>
-                <w:bCs w:val="0"/>
-                <w:color w:val="auto"/>
-                <w:sz w:val="20"/>
-                <w:szCs w:val="20"/>
-                <w:shd w:val="clear" w:color="auto" w:fill="auto"/>
-              </w:rPr>
-              <w:t>Bull,akonduru</w:t>
-            </w:r>
-            <w:proofErr w:type="spellEnd"/>
+              <w:t>Ed Bull,akonduru</w:t>
+            </w:r>
           </w:p>
         </w:tc>
         <w:tc>
@@ -17989,7 +17513,6 @@
                 <w:shd w:val="clear" w:color="auto" w:fill="auto"/>
               </w:rPr>
             </w:pPr>
-            <w:proofErr w:type="spellStart"/>
             <w:r>
               <w:rPr>
                 <w:rFonts w:ascii="Arial" w:hAnsi="Arial" w:cs="Arial"/>
@@ -18001,7 +17524,6 @@
               </w:rPr>
               <w:t>bgarber</w:t>
             </w:r>
-            <w:proofErr w:type="spellEnd"/>
           </w:p>
         </w:tc>
         <w:tc>
@@ -18159,7 +17681,6 @@
                 <w:shd w:val="clear" w:color="auto" w:fill="auto"/>
               </w:rPr>
             </w:pPr>
-            <w:proofErr w:type="spellStart"/>
             <w:r>
               <w:rPr>
                 <w:rFonts w:ascii="Arial" w:hAnsi="Arial" w:cs="Arial"/>
@@ -18171,7 +17692,6 @@
               </w:rPr>
               <w:t>akonduru</w:t>
             </w:r>
-            <w:proofErr w:type="spellEnd"/>
           </w:p>
         </w:tc>
         <w:tc>
@@ -18331,7 +17851,6 @@
                 <w:shd w:val="clear" w:color="auto" w:fill="auto"/>
               </w:rPr>
             </w:pPr>
-            <w:proofErr w:type="spellStart"/>
             <w:r>
               <w:rPr>
                 <w:rFonts w:ascii="Arial" w:hAnsi="Arial" w:cs="Arial"/>
@@ -18343,7 +17862,6 @@
               </w:rPr>
               <w:t>akonduru</w:t>
             </w:r>
-            <w:proofErr w:type="spellEnd"/>
           </w:p>
         </w:tc>
         <w:tc>
@@ -18443,29 +17961,7 @@
                 <w:szCs w:val="20"/>
                 <w:shd w:val="clear" w:color="auto" w:fill="auto"/>
               </w:rPr>
-              <w:t xml:space="preserve">Set up </w:t>
-            </w:r>
-            <w:proofErr w:type="spellStart"/>
-            <w:r>
-              <w:rPr>
-                <w:rFonts w:ascii="Arial" w:hAnsi="Arial" w:cs="Arial"/>
-                <w:color w:val="auto"/>
-                <w:sz w:val="20"/>
-                <w:szCs w:val="20"/>
-                <w:shd w:val="clear" w:color="auto" w:fill="auto"/>
-              </w:rPr>
-              <w:t>PostgresSQL</w:t>
-            </w:r>
-            <w:proofErr w:type="spellEnd"/>
-            <w:r>
-              <w:rPr>
-                <w:rFonts w:ascii="Arial" w:hAnsi="Arial" w:cs="Arial"/>
-                <w:color w:val="auto"/>
-                <w:sz w:val="20"/>
-                <w:szCs w:val="20"/>
-                <w:shd w:val="clear" w:color="auto" w:fill="auto"/>
-              </w:rPr>
-              <w:t xml:space="preserve"> test server</w:t>
+              <w:t>Set up PostgresSQL test server</w:t>
             </w:r>
           </w:p>
         </w:tc>
@@ -18520,7 +18016,6 @@
                 <w:shd w:val="clear" w:color="auto" w:fill="auto"/>
               </w:rPr>
             </w:pPr>
-            <w:proofErr w:type="spellStart"/>
             <w:r>
               <w:rPr>
                 <w:rFonts w:ascii="Arial" w:hAnsi="Arial" w:cs="Arial"/>
@@ -18532,7 +18027,6 @@
               </w:rPr>
               <w:t>akonduru</w:t>
             </w:r>
-            <w:proofErr w:type="spellEnd"/>
           </w:p>
         </w:tc>
         <w:tc>
@@ -18686,7 +18180,6 @@
                 <w:shd w:val="clear" w:color="auto" w:fill="auto"/>
               </w:rPr>
             </w:pPr>
-            <w:proofErr w:type="spellStart"/>
             <w:r>
               <w:rPr>
                 <w:rFonts w:ascii="Arial" w:hAnsi="Arial" w:cs="Arial"/>
@@ -18698,7 +18191,6 @@
               </w:rPr>
               <w:t>akonduru</w:t>
             </w:r>
-            <w:proofErr w:type="spellEnd"/>
           </w:p>
         </w:tc>
         <w:tc>
@@ -18796,20 +18288,8 @@
                 <w:szCs w:val="20"/>
                 <w:shd w:val="clear" w:color="auto" w:fill="auto"/>
               </w:rPr>
-              <w:t xml:space="preserve">Server </w:t>
-            </w:r>
-            <w:proofErr w:type="spellStart"/>
-            <w:r>
-              <w:rPr>
-                <w:rFonts w:ascii="Arial" w:hAnsi="Arial" w:cs="Arial"/>
-                <w:color w:val="auto"/>
-                <w:sz w:val="20"/>
-                <w:szCs w:val="20"/>
-                <w:shd w:val="clear" w:color="auto" w:fill="auto"/>
-              </w:rPr>
-              <w:t>ServerController</w:t>
-            </w:r>
-            <w:proofErr w:type="spellEnd"/>
+              <w:t>Server ServerController</w:t>
+            </w:r>
           </w:p>
         </w:tc>
         <w:tc>
@@ -18973,20 +18453,8 @@
                 <w:szCs w:val="20"/>
                 <w:shd w:val="clear" w:color="auto" w:fill="auto"/>
               </w:rPr>
-              <w:t xml:space="preserve">Server </w:t>
-            </w:r>
-            <w:proofErr w:type="spellStart"/>
-            <w:r>
-              <w:rPr>
-                <w:rFonts w:ascii="Arial" w:hAnsi="Arial" w:cs="Arial"/>
-                <w:color w:val="auto"/>
-                <w:sz w:val="20"/>
-                <w:szCs w:val="20"/>
-                <w:shd w:val="clear" w:color="auto" w:fill="auto"/>
-              </w:rPr>
-              <w:t>SmtpServer</w:t>
-            </w:r>
-            <w:proofErr w:type="spellEnd"/>
+              <w:t>Server SmtpServer</w:t>
+            </w:r>
           </w:p>
         </w:tc>
         <w:tc>
@@ -19149,20 +18617,8 @@
                 <w:szCs w:val="20"/>
                 <w:shd w:val="clear" w:color="auto" w:fill="auto"/>
               </w:rPr>
-              <w:t xml:space="preserve">Server </w:t>
-            </w:r>
-            <w:proofErr w:type="spellStart"/>
-            <w:r>
-              <w:rPr>
-                <w:rFonts w:ascii="Arial" w:hAnsi="Arial" w:cs="Arial"/>
-                <w:color w:val="auto"/>
-                <w:sz w:val="20"/>
-                <w:szCs w:val="20"/>
-                <w:shd w:val="clear" w:color="auto" w:fill="auto"/>
-              </w:rPr>
-              <w:t>CmdProcessor</w:t>
-            </w:r>
-            <w:proofErr w:type="spellEnd"/>
+              <w:t>Server CmdProcessor</w:t>
+            </w:r>
           </w:p>
         </w:tc>
         <w:tc>
@@ -19216,7 +18672,6 @@
                 <w:shd w:val="clear" w:color="auto" w:fill="auto"/>
               </w:rPr>
             </w:pPr>
-            <w:proofErr w:type="spellStart"/>
             <w:r>
               <w:rPr>
                 <w:rFonts w:ascii="Arial" w:hAnsi="Arial" w:cs="Arial"/>
@@ -19228,7 +18683,6 @@
               </w:rPr>
               <w:t>bgarber</w:t>
             </w:r>
-            <w:proofErr w:type="spellEnd"/>
           </w:p>
         </w:tc>
         <w:tc>
@@ -19327,20 +18781,8 @@
                 <w:szCs w:val="20"/>
                 <w:shd w:val="clear" w:color="auto" w:fill="auto"/>
               </w:rPr>
-              <w:t xml:space="preserve">Server </w:t>
-            </w:r>
-            <w:proofErr w:type="spellStart"/>
-            <w:r>
-              <w:rPr>
-                <w:rFonts w:ascii="Arial" w:hAnsi="Arial" w:cs="Arial"/>
-                <w:color w:val="auto"/>
-                <w:sz w:val="20"/>
-                <w:szCs w:val="20"/>
-                <w:shd w:val="clear" w:color="auto" w:fill="auto"/>
-              </w:rPr>
-              <w:t>QueryGenerator</w:t>
-            </w:r>
-            <w:proofErr w:type="spellEnd"/>
+              <w:t>Server QueryGenerator</w:t>
+            </w:r>
           </w:p>
         </w:tc>
         <w:tc>
@@ -19503,20 +18945,8 @@
                 <w:szCs w:val="20"/>
                 <w:shd w:val="clear" w:color="auto" w:fill="auto"/>
               </w:rPr>
-              <w:t xml:space="preserve">Server </w:t>
-            </w:r>
-            <w:proofErr w:type="spellStart"/>
-            <w:r>
-              <w:rPr>
-                <w:rFonts w:ascii="Arial" w:hAnsi="Arial" w:cs="Arial"/>
-                <w:color w:val="auto"/>
-                <w:sz w:val="20"/>
-                <w:szCs w:val="20"/>
-                <w:shd w:val="clear" w:color="auto" w:fill="auto"/>
-              </w:rPr>
-              <w:t>SmtpClient</w:t>
-            </w:r>
-            <w:proofErr w:type="spellEnd"/>
+              <w:t>Server SmtpClient</w:t>
+            </w:r>
           </w:p>
         </w:tc>
         <w:tc>
@@ -19735,7 +19165,6 @@
                 <w:shd w:val="clear" w:color="auto" w:fill="auto"/>
               </w:rPr>
             </w:pPr>
-            <w:proofErr w:type="spellStart"/>
             <w:r>
               <w:rPr>
                 <w:rFonts w:ascii="Arial" w:hAnsi="Arial" w:cs="Arial"/>
@@ -19747,7 +19176,6 @@
               </w:rPr>
               <w:t>bgarber</w:t>
             </w:r>
-            <w:proofErr w:type="spellEnd"/>
           </w:p>
         </w:tc>
         <w:tc>
@@ -19900,7 +19328,6 @@
                 <w:shd w:val="clear" w:color="auto" w:fill="auto"/>
               </w:rPr>
             </w:pPr>
-            <w:proofErr w:type="spellStart"/>
             <w:r>
               <w:rPr>
                 <w:rFonts w:ascii="Arial" w:hAnsi="Arial" w:cs="Arial"/>
@@ -19912,7 +19339,6 @@
               </w:rPr>
               <w:t>akonduru</w:t>
             </w:r>
-            <w:proofErr w:type="spellEnd"/>
           </w:p>
         </w:tc>
         <w:tc>
@@ -20067,7 +19493,6 @@
                 <w:shd w:val="clear" w:color="auto" w:fill="auto"/>
               </w:rPr>
             </w:pPr>
-            <w:proofErr w:type="spellStart"/>
             <w:r>
               <w:rPr>
                 <w:rFonts w:ascii="Arial" w:hAnsi="Arial" w:cs="Arial"/>
@@ -20079,7 +19504,6 @@
               </w:rPr>
               <w:t>akonduru</w:t>
             </w:r>
-            <w:proofErr w:type="spellEnd"/>
           </w:p>
         </w:tc>
         <w:tc>
@@ -20409,7 +19833,6 @@
               </w:rPr>
               <w:t xml:space="preserve">Ed Bull, </w:t>
             </w:r>
-            <w:proofErr w:type="spellStart"/>
             <w:r>
               <w:rPr>
                 <w:rFonts w:ascii="Arial" w:hAnsi="Arial" w:cs="Arial"/>
@@ -20421,7 +19844,6 @@
               </w:rPr>
               <w:t>akonduru</w:t>
             </w:r>
-            <w:proofErr w:type="spellEnd"/>
             <w:r>
               <w:rPr>
                 <w:rFonts w:ascii="Arial" w:hAnsi="Arial" w:cs="Arial"/>
@@ -20433,7 +19855,6 @@
               </w:rPr>
               <w:t xml:space="preserve">, </w:t>
             </w:r>
-            <w:proofErr w:type="spellStart"/>
             <w:r>
               <w:rPr>
                 <w:rFonts w:ascii="Arial" w:hAnsi="Arial" w:cs="Arial"/>
@@ -20445,7 +19866,6 @@
               </w:rPr>
               <w:t>bgarber</w:t>
             </w:r>
-            <w:proofErr w:type="spellEnd"/>
           </w:p>
         </w:tc>
         <w:tc>
@@ -20734,15 +20154,7 @@
         <w:t>TCP/IP:</w:t>
       </w:r>
       <w:r>
-        <w:t xml:space="preserve"> IP (Internet Protocol) is the basic communication language or protocol of the </w:t>
-      </w:r>
-      <w:proofErr w:type="spellStart"/>
-      <w:r>
-        <w:t>ozInternet</w:t>
-      </w:r>
-      <w:proofErr w:type="spellEnd"/>
-      <w:r>
-        <w:t>. It can also be used as a communications protocol in a private network (either an intranet or an extranet). TCP (Transmission Control Protocol) is layered on top of IP to provide certain network control and data validation features for many internet communications.</w:t>
+        <w:t xml:space="preserve"> IP (Internet Protocol) is the basic communication language or protocol of the ozInternet. It can also be used as a communications protocol in a private network (either an intranet or an extranet). TCP (Transmission Control Protocol) is layered on top of IP to provide certain network control and data validation features for many internet communications.</w:t>
       </w:r>
     </w:p>
     <w:p>
@@ -21089,11 +20501,9 @@
       <w:r>
         <w:t xml:space="preserve"> in a simple PostgreSQL database, with the </w:t>
       </w:r>
-      <w:proofErr w:type="spellStart"/>
       <w:r>
         <w:t>user_id</w:t>
       </w:r>
-      <w:proofErr w:type="spellEnd"/>
       <w:r>
         <w:t xml:space="preserve"> as a primary key. The client program </w:t>
       </w:r>
@@ -21169,166 +20579,17 @@
         <w:t xml:space="preserve"> </w:t>
       </w:r>
       <w:r>
-        <w:t>PostgreSQL was used to manage the server database. Database ‘</w:t>
-      </w:r>
-      <w:proofErr w:type="spellStart"/>
-      <w:r>
-        <w:t>coredb</w:t>
-      </w:r>
-      <w:proofErr w:type="spellEnd"/>
-      <w:r>
-        <w:t xml:space="preserve">’ was created to maintain the Adept mail server. The database </w:t>
-      </w:r>
-      <w:proofErr w:type="spellStart"/>
-      <w:r>
-        <w:t>coredb</w:t>
-      </w:r>
-      <w:proofErr w:type="spellEnd"/>
-      <w:r>
-        <w:t xml:space="preserve"> has three tables: users, mailboxes and emails. Currently the server is running on a command line prompt using sequel queries. The users table contains six attributes: </w:t>
-      </w:r>
-      <w:proofErr w:type="spellStart"/>
-      <w:r>
-        <w:t>user_id</w:t>
-      </w:r>
-      <w:proofErr w:type="spellEnd"/>
-      <w:r>
-        <w:t xml:space="preserve">, email, password, certificate, </w:t>
-      </w:r>
-      <w:proofErr w:type="spellStart"/>
-      <w:r>
-        <w:t>last_login</w:t>
-      </w:r>
-      <w:proofErr w:type="spellEnd"/>
-      <w:r>
-        <w:t xml:space="preserve"> and </w:t>
-      </w:r>
-      <w:proofErr w:type="spellStart"/>
-      <w:r>
-        <w:t>isadmin</w:t>
-      </w:r>
-      <w:proofErr w:type="spellEnd"/>
-      <w:r>
-        <w:t xml:space="preserve">. The </w:t>
-      </w:r>
-      <w:proofErr w:type="spellStart"/>
-      <w:r>
-        <w:t>user_id</w:t>
-      </w:r>
-      <w:proofErr w:type="spellEnd"/>
-      <w:r>
-        <w:t xml:space="preserve"> attribute is the primary key for this table. This allows us to distinguish each person in the Adept server. The </w:t>
-      </w:r>
-      <w:proofErr w:type="spellStart"/>
-      <w:r>
-        <w:t>user_id</w:t>
-      </w:r>
-      <w:proofErr w:type="spellEnd"/>
-      <w:r>
-        <w:t xml:space="preserve"> has a serial datatype so it auto increments as each user registers. The email attribute is unique for each user and lower case index was added to ignore case. The email attribute uses character varying datatype which limits the email to hundred and fifty characters. The password attribute also users character varying and limits the password of the user to hundred characters. Password-hash was supposed to be implemented, but was unable to due to time constraints. Certificate attribute is set to character varying with no limit it stores the SMPT certificate. The users table contains a </w:t>
-      </w:r>
-      <w:proofErr w:type="spellStart"/>
-      <w:r>
-        <w:t>last_login</w:t>
-      </w:r>
-      <w:proofErr w:type="spellEnd"/>
-      <w:r>
-        <w:t xml:space="preserve"> attribute. A timestamp attribute with time zone datatype was used which allows the users to see when they last logged in. Unlike other database PostgreSQL allows us to implement date and time values very easily and efficiently. The last attribute in the users table was the </w:t>
-      </w:r>
-      <w:proofErr w:type="spellStart"/>
-      <w:r>
-        <w:t>isadmin</w:t>
-      </w:r>
-      <w:proofErr w:type="spellEnd"/>
-      <w:r>
-        <w:t xml:space="preserve"> attribute which is a </w:t>
-      </w:r>
-      <w:proofErr w:type="spellStart"/>
-      <w:r>
-        <w:t>boolean</w:t>
-      </w:r>
-      <w:proofErr w:type="spellEnd"/>
-      <w:r>
-        <w:t xml:space="preserve"> attribute, which flags to see if the user is an admin or not. All the attributes except for certificate are not NULL.  The mailboxes table consists of three attributes: </w:t>
-      </w:r>
-      <w:proofErr w:type="spellStart"/>
-      <w:r>
-        <w:t>mailbox_id</w:t>
-      </w:r>
-      <w:proofErr w:type="spellEnd"/>
-      <w:r>
-        <w:t xml:space="preserve">, mailbox, and owner. The attribute </w:t>
-      </w:r>
-      <w:proofErr w:type="spellStart"/>
+        <w:t xml:space="preserve">PostgreSQL was used to manage the server database. Database ‘coredb’ was created to maintain the Adept mail server. The database coredb has three tables: users, mailboxes and emails. Currently the server is running on a command line prompt using sequel queries. The users table contains six attributes: user_id, email, password, certificate, last_login and isadmin. The user_id attribute is the primary key for this table. This allows us to distinguish each person in the Adept server. The user_id has a serial datatype so it auto increments as each user registers. The email attribute is unique for each user and lower case index was added to ignore case. The email attribute uses character varying datatype which limits the email to hundred and fifty characters. The password attribute also users character varying and limits the password of the user to hundred characters. Password-hash was supposed to be implemented, but was unable to due to time constraints. Certificate attribute is set to character varying with no limit it stores the SMPT certificate. The users table contains a last_login attribute. A timestamp attribute with time zone datatype was used which allows the users to see when they last logged in. Unlike other database PostgreSQL allows us to implement date and time values very easily and efficiently. The last attribute in the users table was the isadmin attribute which is a boolean attribute, which flags to see if the user is an admin or not. All the attributes except for certificate are not NULL.  The mailboxes table consists of three attributes: mailbox_id, mailbox, and owner. The attribute </w:t>
+      </w:r>
       <w:r>
         <w:lastRenderedPageBreak/>
-        <w:t>mailbox_id</w:t>
-      </w:r>
-      <w:proofErr w:type="spellEnd"/>
-      <w:r>
-        <w:t xml:space="preserve"> is the primary key and is being auto incremented. The attribute mailbox being the name of the mailbox such as inbox, spam, etc. The owner attribute of this table determines that different users could have the same mailbox name but it might belong to some other owner. Therefore, owner attribute is linked to </w:t>
-      </w:r>
-      <w:proofErr w:type="spellStart"/>
-      <w:r>
-        <w:t>user_id</w:t>
-      </w:r>
-      <w:proofErr w:type="spellEnd"/>
-      <w:r>
-        <w:t xml:space="preserve"> in the users table as a foreign key. The </w:t>
-      </w:r>
-      <w:proofErr w:type="spellStart"/>
-      <w:r>
-        <w:t>mailbox_id</w:t>
-      </w:r>
-      <w:proofErr w:type="spellEnd"/>
-      <w:r>
-        <w:t xml:space="preserve"> and owner are not NULL. The emails table consists of nine attributes: </w:t>
-      </w:r>
-      <w:proofErr w:type="spellStart"/>
-      <w:r>
-        <w:t>email_id</w:t>
-      </w:r>
-      <w:proofErr w:type="spellEnd"/>
-      <w:r>
-        <w:t xml:space="preserve">, owner, mailbox, date, to, from, subject, body and </w:t>
+        <w:t xml:space="preserve">mailbox_id is the primary key and is being auto incremented. The attribute mailbox being the name of the mailbox such as inbox, spam, etc. The owner attribute of this table determines that different users could have the same mailbox name but it might belong to some other owner. Therefore, owner attribute is linked to user_id in the users table as a foreign key. The mailbox_id and owner are not NULL. The emails table consists of nine attributes: email_id, owner, mailbox, date, to, from, subject, body and </w:t>
       </w:r>
       <w:r>
         <w:t>read</w:t>
       </w:r>
       <w:r>
-        <w:t xml:space="preserve">. Where </w:t>
-      </w:r>
-      <w:proofErr w:type="spellStart"/>
-      <w:r>
-        <w:t>email_id</w:t>
-      </w:r>
-      <w:proofErr w:type="spellEnd"/>
-      <w:r>
-        <w:t xml:space="preserve"> is the primary key and is auto incremented. The owner attribute here is also linked to the </w:t>
-      </w:r>
-      <w:proofErr w:type="spellStart"/>
-      <w:r>
-        <w:t>user_id</w:t>
-      </w:r>
-      <w:proofErr w:type="spellEnd"/>
-      <w:r>
-        <w:t xml:space="preserve"> in the users table as a foreign key. The mailbox attribute is linked to mailbox attribute in the mailboxes table as a foreign key. Together the database keeps track of the user data by their </w:t>
-      </w:r>
-      <w:proofErr w:type="spellStart"/>
-      <w:r>
-        <w:t>user_id</w:t>
-      </w:r>
-      <w:proofErr w:type="spellEnd"/>
-      <w:r>
-        <w:t xml:space="preserve">, owner, and </w:t>
-      </w:r>
-      <w:proofErr w:type="spellStart"/>
-      <w:r>
-        <w:t>mailbox_id</w:t>
-      </w:r>
-      <w:proofErr w:type="spellEnd"/>
-      <w:r>
-        <w:t xml:space="preserve"> attributes along with their written emails. </w:t>
+        <w:t xml:space="preserve">. Where email_id is the primary key and is auto incremented. The owner attribute here is also linked to the user_id in the users table as a foreign key. The mailbox attribute is linked to mailbox attribute in the mailboxes table as a foreign key. Together the database keeps track of the user data by their user_id, owner, and mailbox_id attributes along with their written emails. </w:t>
       </w:r>
     </w:p>
     <w:p>
@@ -21341,15 +20602,7 @@
         <w:ind w:firstLine="0"/>
       </w:pPr>
       <w:r>
-        <w:t>Figure 0.0: Relational diagram for the PostgreSQL database ‘</w:t>
-      </w:r>
-      <w:proofErr w:type="spellStart"/>
-      <w:r>
-        <w:t>coredb</w:t>
-      </w:r>
-      <w:proofErr w:type="spellEnd"/>
-      <w:r>
-        <w:t>’</w:t>
+        <w:t>Figure 0.0: Relational diagram for the PostgreSQL database ‘coredb’</w:t>
       </w:r>
     </w:p>
     <w:p>
@@ -21647,15 +20900,7 @@
         <w:ind w:firstLine="0"/>
       </w:pPr>
       <w:r>
-        <w:t>Figure 0.0: Relational diagram for the PostgreSQL database ‘</w:t>
-      </w:r>
-      <w:proofErr w:type="spellStart"/>
-      <w:r>
-        <w:t>localdb</w:t>
-      </w:r>
-      <w:proofErr w:type="spellEnd"/>
-      <w:r>
-        <w:t>’</w:t>
+        <w:t>Figure 0.0: Relational diagram for the PostgreSQL database ‘localdb’</w:t>
       </w:r>
     </w:p>
     <w:p>
@@ -21952,7 +21197,7 @@
 </file>
 
 <file path=word/numbering.xml><?xml version="1.0" encoding="utf-8"?>
-<w:numbering xmlns:wpc="http://schemas.microsoft.com/office/word/2010/wordprocessingCanvas" xmlns:mc="http://schemas.openxmlformats.org/markup-compatibility/2006" xmlns:o="urn:schemas-microsoft-com:office:office" xmlns:r="http://schemas.openxmlformats.org/officeDocument/2006/relationships" xmlns:m="http://schemas.openxmlformats.org/officeDocument/2006/math" xmlns:v="urn:schemas-microsoft-com:vml" xmlns:wp14="http://schemas.microsoft.com/office/word/2010/wordprocessingDrawing" xmlns:wp="http://schemas.openxmlformats.org/drawingml/2006/wordprocessingDrawing" xmlns:w10="urn:schemas-microsoft-com:office:word" xmlns:w="http://schemas.openxmlformats.org/wordprocessingml/2006/main" xmlns:w14="http://schemas.microsoft.com/office/word/2010/wordml" xmlns:w15="http://schemas.microsoft.com/office/word/2012/wordml" xmlns:wpg="http://schemas.microsoft.com/office/word/2010/wordprocessingGroup" xmlns:wpi="http://schemas.microsoft.com/office/word/2010/wordprocessingInk" xmlns:wne="http://schemas.microsoft.com/office/word/2006/wordml" xmlns:wps="http://schemas.microsoft.com/office/word/2010/wordprocessingShape" mc:Ignorable="w14 w15 wp14">
+<w:numbering xmlns:wpc="http://schemas.microsoft.com/office/word/2010/wordprocessingCanvas" xmlns:cx="http://schemas.microsoft.com/office/drawing/2014/chartex" xmlns:cx1="http://schemas.microsoft.com/office/drawing/2015/9/8/chartex" xmlns:cx2="http://schemas.microsoft.com/office/drawing/2015/10/21/chartex" xmlns:cx3="http://schemas.microsoft.com/office/drawing/2016/5/9/chartex" xmlns:cx4="http://schemas.microsoft.com/office/drawing/2016/5/10/chartex" xmlns:cx5="http://schemas.microsoft.com/office/drawing/2016/5/11/chartex" xmlns:cx6="http://schemas.microsoft.com/office/drawing/2016/5/12/chartex" xmlns:cx7="http://schemas.microsoft.com/office/drawing/2016/5/13/chartex" xmlns:cx8="http://schemas.microsoft.com/office/drawing/2016/5/14/chartex" xmlns:mc="http://schemas.openxmlformats.org/markup-compatibility/2006" xmlns:o="urn:schemas-microsoft-com:office:office" xmlns:r="http://schemas.openxmlformats.org/officeDocument/2006/relationships" xmlns:m="http://schemas.openxmlformats.org/officeDocument/2006/math" xmlns:v="urn:schemas-microsoft-com:vml" xmlns:wp14="http://schemas.microsoft.com/office/word/2010/wordprocessingDrawing" xmlns:wp="http://schemas.openxmlformats.org/drawingml/2006/wordprocessingDrawing" xmlns:w10="urn:schemas-microsoft-com:office:word" xmlns:w="http://schemas.openxmlformats.org/wordprocessingml/2006/main" xmlns:w14="http://schemas.microsoft.com/office/word/2010/wordml" xmlns:w15="http://schemas.microsoft.com/office/word/2012/wordml" xmlns:w16se="http://schemas.microsoft.com/office/word/2015/wordml/symex" xmlns:wpg="http://schemas.microsoft.com/office/word/2010/wordprocessingGroup" xmlns:wpi="http://schemas.microsoft.com/office/word/2010/wordprocessingInk" xmlns:wne="http://schemas.microsoft.com/office/word/2006/wordml" xmlns:wps="http://schemas.microsoft.com/office/word/2010/wordprocessingShape" mc:Ignorable="w14 w15 w16se wp14">
   <w:abstractNum w:abstractNumId="0" w15:restartNumberingAfterBreak="0">
     <w:nsid w:val="12711E31"/>
     <w:multiLevelType w:val="hybridMultilevel"/>
@@ -22853,7 +22098,7 @@
 </file>
 
 <file path=word/styles.xml><?xml version="1.0" encoding="utf-8"?>
-<w:styles xmlns:mc="http://schemas.openxmlformats.org/markup-compatibility/2006" xmlns:r="http://schemas.openxmlformats.org/officeDocument/2006/relationships" xmlns:w="http://schemas.openxmlformats.org/wordprocessingml/2006/main" xmlns:w14="http://schemas.microsoft.com/office/word/2010/wordml" xmlns:w15="http://schemas.microsoft.com/office/word/2012/wordml" mc:Ignorable="w14 w15">
+<w:styles xmlns:mc="http://schemas.openxmlformats.org/markup-compatibility/2006" xmlns:r="http://schemas.openxmlformats.org/officeDocument/2006/relationships" xmlns:w="http://schemas.openxmlformats.org/wordprocessingml/2006/main" xmlns:w14="http://schemas.microsoft.com/office/word/2010/wordml" xmlns:w15="http://schemas.microsoft.com/office/word/2012/wordml" xmlns:w16se="http://schemas.microsoft.com/office/word/2015/wordml/symex" mc:Ignorable="w14 w15 w16se">
   <w:docDefaults>
     <w:rPrDefault>
       <w:rPr>
@@ -22869,7 +22114,7 @@
       </w:pPr>
     </w:pPrDefault>
   </w:docDefaults>
-  <w:latentStyles w:defLockedState="0" w:defUIPriority="99" w:defSemiHidden="0" w:defUnhideWhenUsed="0" w:defQFormat="0" w:count="371">
+  <w:latentStyles w:defLockedState="0" w:defUIPriority="99" w:defSemiHidden="0" w:defUnhideWhenUsed="0" w:defQFormat="0" w:count="374">
     <w:lsdException w:name="Normal" w:uiPriority="0" w:qFormat="1"/>
     <w:lsdException w:name="heading 1" w:uiPriority="9" w:qFormat="1"/>
     <w:lsdException w:name="heading 2" w:semiHidden="1" w:uiPriority="9" w:unhideWhenUsed="1" w:qFormat="1"/>
@@ -22975,7 +22220,6 @@
     <w:lsdException w:name="HTML Sample" w:semiHidden="1" w:unhideWhenUsed="1"/>
     <w:lsdException w:name="HTML Typewriter" w:semiHidden="1" w:unhideWhenUsed="1"/>
     <w:lsdException w:name="HTML Variable" w:semiHidden="1" w:unhideWhenUsed="1"/>
-    <w:lsdException w:name="Normal Table" w:semiHidden="1" w:unhideWhenUsed="1"/>
     <w:lsdException w:name="annotation subject" w:semiHidden="1" w:unhideWhenUsed="1"/>
     <w:lsdException w:name="No List" w:semiHidden="1" w:unhideWhenUsed="1"/>
     <w:lsdException w:name="Outline List 1" w:semiHidden="1" w:unhideWhenUsed="1"/>
@@ -23020,7 +22264,6 @@
     <w:lsdException w:name="Table Professional" w:semiHidden="1" w:unhideWhenUsed="1"/>
     <w:lsdException w:name="Table Subtle 1" w:semiHidden="1" w:unhideWhenUsed="1"/>
     <w:lsdException w:name="Table Subtle 2" w:semiHidden="1" w:unhideWhenUsed="1"/>
-    <w:lsdException w:name="Table Web 1" w:semiHidden="1" w:unhideWhenUsed="1"/>
     <w:lsdException w:name="Table Web 2" w:semiHidden="1" w:unhideWhenUsed="1"/>
     <w:lsdException w:name="Table Web 3" w:semiHidden="1" w:unhideWhenUsed="1"/>
     <w:lsdException w:name="Balloon Text" w:semiHidden="1" w:unhideWhenUsed="1"/>
@@ -23241,6 +22484,9 @@
     <w:lsdException w:name="List Table 5 Dark Accent 6" w:uiPriority="50"/>
     <w:lsdException w:name="List Table 6 Colorful Accent 6" w:uiPriority="51"/>
     <w:lsdException w:name="List Table 7 Colorful Accent 6" w:uiPriority="52"/>
+    <w:lsdException w:name="Mention" w:semiHidden="1" w:unhideWhenUsed="1"/>
+    <w:lsdException w:name="Smart Hyperlink" w:semiHidden="1" w:unhideWhenUsed="1"/>
+    <w:lsdException w:name="Hashtag" w:semiHidden="1" w:unhideWhenUsed="1"/>
   </w:latentStyles>
   <w:style w:type="paragraph" w:default="1" w:styleId="Normal">
     <w:name w:val="Normal"/>
@@ -24010,7 +23256,7 @@
 </file>
 
 <file path=customXml/itemProps1.xml><?xml version="1.0" encoding="utf-8"?>
-<ds:datastoreItem xmlns:ds="http://schemas.openxmlformats.org/officeDocument/2006/customXml" ds:itemID="{974A4982-7EFA-40E3-9F95-6A20E9D6BCB3}">
+<ds:datastoreItem xmlns:ds="http://schemas.openxmlformats.org/officeDocument/2006/customXml" ds:itemID="{BB7F0D2A-FB78-4CB9-A01E-71D93D5447E5}">
   <ds:schemaRefs>
     <ds:schemaRef ds:uri="http://schemas.openxmlformats.org/officeDocument/2006/bibliography"/>
   </ds:schemaRefs>

</xml_diff>

<commit_message>
Added sane page breaks
</commit_message>
<xml_diff>
--- a/Documentation/Final Document/finaldoc.docx
+++ b/Documentation/Final Document/finaldoc.docx
@@ -8971,8 +8971,6 @@
         <w:pStyle w:val="Heading1"/>
         <w:ind w:firstLine="0"/>
       </w:pPr>
-      <w:bookmarkStart w:id="13" w:name="_GoBack"/>
-      <w:bookmarkEnd w:id="13"/>
       <w:r>
         <w:lastRenderedPageBreak/>
         <w:t>IX.</w:t>
@@ -9246,18 +9244,34 @@
     </w:p>
     <w:p>
       <w:pPr>
+        <w:spacing w:after="160" w:line="259" w:lineRule="auto"/>
+        <w:ind w:firstLine="0"/>
+        <w:rPr>
+          <w:rFonts w:asciiTheme="majorHAnsi" w:eastAsiaTheme="majorEastAsia" w:hAnsiTheme="majorHAnsi" w:cstheme="majorBidi"/>
+          <w:color w:val="2E74B5" w:themeColor="accent1" w:themeShade="BF"/>
+          <w:sz w:val="32"/>
+          <w:szCs w:val="32"/>
+        </w:rPr>
+      </w:pPr>
+      <w:bookmarkStart w:id="13" w:name="_Toc480770128"/>
+      <w:r>
+        <w:br w:type="page"/>
+      </w:r>
+    </w:p>
+    <w:p>
+      <w:pPr>
         <w:pStyle w:val="Heading1"/>
         <w:ind w:firstLine="0"/>
       </w:pPr>
-      <w:bookmarkStart w:id="14" w:name="_Toc480770128"/>
-      <w:r>
+      <w:r>
+        <w:lastRenderedPageBreak/>
         <w:t>X.</w:t>
       </w:r>
       <w:r>
         <w:tab/>
         <w:t>Gantt Chart</w:t>
       </w:r>
-      <w:bookmarkEnd w:id="14"/>
+      <w:bookmarkEnd w:id="13"/>
     </w:p>
     <w:tbl>
       <w:tblPr>
@@ -11773,7 +11787,6 @@
                 <w:szCs w:val="20"/>
                 <w:shd w:val="clear" w:color="auto" w:fill="auto"/>
               </w:rPr>
-              <w:lastRenderedPageBreak/>
               <w:t>Server SmtpClient</w:t>
             </w:r>
           </w:p>
@@ -14591,6 +14604,7 @@
                 <w:szCs w:val="20"/>
                 <w:shd w:val="clear" w:color="auto" w:fill="auto"/>
               </w:rPr>
+              <w:lastRenderedPageBreak/>
               <w:t>Collate Document 3</w:t>
             </w:r>
           </w:p>
@@ -17793,7 +17807,6 @@
                 <w:szCs w:val="20"/>
                 <w:shd w:val="clear" w:color="auto" w:fill="auto"/>
               </w:rPr>
-              <w:lastRenderedPageBreak/>
               <w:t>Document 6  #9</w:t>
             </w:r>
           </w:p>
@@ -19931,18 +19944,34 @@
     </w:p>
     <w:p>
       <w:pPr>
+        <w:spacing w:after="160" w:line="259" w:lineRule="auto"/>
+        <w:ind w:firstLine="0"/>
+        <w:rPr>
+          <w:rFonts w:asciiTheme="majorHAnsi" w:eastAsiaTheme="majorEastAsia" w:hAnsiTheme="majorHAnsi" w:cstheme="majorBidi"/>
+          <w:color w:val="2E74B5" w:themeColor="accent1" w:themeShade="BF"/>
+          <w:sz w:val="32"/>
+          <w:szCs w:val="32"/>
+        </w:rPr>
+      </w:pPr>
+      <w:bookmarkStart w:id="14" w:name="_Toc480770129"/>
+      <w:r>
+        <w:br w:type="page"/>
+      </w:r>
+    </w:p>
+    <w:p>
+      <w:pPr>
         <w:pStyle w:val="Heading1"/>
         <w:ind w:firstLine="0"/>
       </w:pPr>
-      <w:bookmarkStart w:id="15" w:name="_Toc480770129"/>
-      <w:r>
+      <w:r>
+        <w:lastRenderedPageBreak/>
         <w:t>XI.</w:t>
       </w:r>
       <w:r>
         <w:tab/>
         <w:t>Dictionary</w:t>
       </w:r>
-      <w:bookmarkEnd w:id="15"/>
+      <w:bookmarkEnd w:id="14"/>
     </w:p>
     <w:p/>
     <w:p>
@@ -20075,6 +20104,7 @@
         <w:rPr>
           <w:b/>
         </w:rPr>
+        <w:lastRenderedPageBreak/>
         <w:t>Client:</w:t>
       </w:r>
       <w:r>
@@ -20162,7 +20192,7 @@
         <w:pStyle w:val="Heading1"/>
         <w:ind w:firstLine="0"/>
       </w:pPr>
-      <w:bookmarkStart w:id="16" w:name="_Toc480770130"/>
+      <w:bookmarkStart w:id="15" w:name="_Toc480770130"/>
       <w:r>
         <w:lastRenderedPageBreak/>
         <w:t>XXI</w:t>
@@ -20174,7 +20204,7 @@
         <w:tab/>
         <w:t>Resumes</w:t>
       </w:r>
-      <w:bookmarkEnd w:id="16"/>
+      <w:bookmarkEnd w:id="15"/>
       <w:r>
         <w:t xml:space="preserve"> </w:t>
       </w:r>
@@ -20449,7 +20479,7 @@
         <w:pStyle w:val="Heading1"/>
         <w:ind w:firstLine="0"/>
       </w:pPr>
-      <w:bookmarkStart w:id="17" w:name="_Toc480770131"/>
+      <w:bookmarkStart w:id="16" w:name="_Toc480770131"/>
       <w:r>
         <w:lastRenderedPageBreak/>
         <w:t>XXII</w:t>
@@ -20461,7 +20491,7 @@
         <w:tab/>
         <w:t>User Guide</w:t>
       </w:r>
-      <w:bookmarkEnd w:id="17"/>
+      <w:bookmarkEnd w:id="16"/>
     </w:p>
     <w:p>
       <w:pPr>
@@ -20470,13 +20500,31 @@
     </w:p>
     <w:p>
       <w:pPr>
+        <w:spacing w:after="160" w:line="259" w:lineRule="auto"/>
+        <w:ind w:firstLine="0"/>
+        <w:rPr>
+          <w:rFonts w:asciiTheme="majorHAnsi" w:eastAsiaTheme="majorEastAsia" w:hAnsiTheme="majorHAnsi" w:cstheme="majorBidi"/>
+          <w:color w:val="2E74B5" w:themeColor="accent1" w:themeShade="BF"/>
+          <w:sz w:val="32"/>
+          <w:szCs w:val="32"/>
+        </w:rPr>
+      </w:pPr>
+      <w:bookmarkStart w:id="17" w:name="_Toc480770132"/>
+      <w:r>
+        <w:br w:type="page"/>
+      </w:r>
+    </w:p>
+    <w:p>
+      <w:pPr>
         <w:pStyle w:val="Heading1"/>
         <w:ind w:firstLine="0"/>
       </w:pPr>
-      <w:bookmarkStart w:id="18" w:name="_Toc480770132"/>
-      <w:r>
+      <w:r>
+        <w:lastRenderedPageBreak/>
         <w:t>XXIII. Database</w:t>
       </w:r>
+      <w:bookmarkStart w:id="18" w:name="_GoBack"/>
+      <w:bookmarkEnd w:id="17"/>
       <w:bookmarkEnd w:id="18"/>
     </w:p>
     <w:p>
@@ -20579,11 +20627,11 @@
         <w:t xml:space="preserve"> </w:t>
       </w:r>
       <w:r>
-        <w:t xml:space="preserve">PostgreSQL was used to manage the server database. Database ‘coredb’ was created to maintain the Adept mail server. The database coredb has three tables: users, mailboxes and emails. Currently the server is running on a command line prompt using sequel queries. The users table contains six attributes: user_id, email, password, certificate, last_login and isadmin. The user_id attribute is the primary key for this table. This allows us to distinguish each person in the Adept server. The user_id has a serial datatype so it auto increments as each user registers. The email attribute is unique for each user and lower case index was added to ignore case. The email attribute uses character varying datatype which limits the email to hundred and fifty characters. The password attribute also users character varying and limits the password of the user to hundred characters. Password-hash was supposed to be implemented, but was unable to due to time constraints. Certificate attribute is set to character varying with no limit it stores the SMPT certificate. The users table contains a last_login attribute. A timestamp attribute with time zone datatype was used which allows the users to see when they last logged in. Unlike other database PostgreSQL allows us to implement date and time values very easily and efficiently. The last attribute in the users table was the isadmin attribute which is a boolean attribute, which flags to see if the user is an admin or not. All the attributes except for certificate are not NULL.  The mailboxes table consists of three attributes: mailbox_id, mailbox, and owner. The attribute </w:t>
+        <w:t xml:space="preserve">PostgreSQL was used to manage the server database. Database ‘coredb’ was created to maintain the Adept mail server. The database coredb has three tables: users, mailboxes and emails. Currently the server is running on a command line prompt using sequel queries. The users table contains six attributes: user_id, email, password, certificate, last_login and isadmin. The user_id attribute is the primary key for this table. This allows us to distinguish each person in the Adept server. The user_id has a serial datatype so it auto increments as each user registers. The email attribute is unique for each user and lower case index was added to ignore case. The email attribute uses character varying datatype which limits the email to hundred and fifty characters. The password attribute also users character varying and limits the password of the user to hundred characters. Password-hash was supposed to be implemented, but was unable to due to time constraints. Certificate attribute is set to character varying with no limit it stores the SMPT certificate. The users table contains a last_login attribute. A timestamp attribute with time zone datatype was used which allows the users to see when they last logged in. Unlike other database PostgreSQL allows us to implement date and time values very easily and efficiently. The last attribute in the users table was the isadmin attribute which is a boolean attribute, which flags to see if the user is an admin or not. All the attributes except for certificate are not NULL.  The mailboxes table consists of three attributes: mailbox_id, mailbox, and owner. The attribute mailbox_id is the primary key and is being auto incremented. The attribute mailbox being the name of the mailbox such as inbox, spam, etc. The owner attribute of this table determines that different users could have the same mailbox name but it might belong to some other owner. </w:t>
       </w:r>
       <w:r>
         <w:lastRenderedPageBreak/>
-        <w:t xml:space="preserve">mailbox_id is the primary key and is being auto incremented. The attribute mailbox being the name of the mailbox such as inbox, spam, etc. The owner attribute of this table determines that different users could have the same mailbox name but it might belong to some other owner. Therefore, owner attribute is linked to user_id in the users table as a foreign key. The mailbox_id and owner are not NULL. The emails table consists of nine attributes: email_id, owner, mailbox, date, to, from, subject, body and </w:t>
+        <w:t xml:space="preserve">Therefore, owner attribute is linked to user_id in the users table as a foreign key. The mailbox_id and owner are not NULL. The emails table consists of nine attributes: email_id, owner, mailbox, date, to, from, subject, body and </w:t>
       </w:r>
       <w:r>
         <w:t>read</w:t>
@@ -20742,7 +20790,6 @@
         <w:ind w:firstLine="0"/>
       </w:pPr>
       <w:r>
-        <w:lastRenderedPageBreak/>
         <w:t xml:space="preserve">Figure 0.0 : Sample data for the mailboxes table </w:t>
       </w:r>
     </w:p>
@@ -20754,6 +20801,7 @@
         <w:rPr>
           <w:noProof/>
         </w:rPr>
+        <w:lastRenderedPageBreak/>
         <w:drawing>
           <wp:inline distT="0" distB="0" distL="0" distR="0" wp14:anchorId="3214077E" wp14:editId="45702DA9">
             <wp:extent cx="2204074" cy="1258290"/>
@@ -20971,7 +21019,6 @@
         <w:ind w:firstLine="0"/>
       </w:pPr>
       <w:r>
-        <w:lastRenderedPageBreak/>
         <w:t xml:space="preserve">Figure 0.0 : Sample data for the users table </w:t>
       </w:r>
     </w:p>
@@ -20983,6 +21030,7 @@
         <w:rPr>
           <w:noProof/>
         </w:rPr>
+        <w:lastRenderedPageBreak/>
         <w:drawing>
           <wp:inline distT="0" distB="0" distL="0" distR="0" wp14:anchorId="588076D0" wp14:editId="535AEA25">
             <wp:extent cx="5943600" cy="914400"/>
@@ -22220,6 +22268,7 @@
     <w:lsdException w:name="HTML Sample" w:semiHidden="1" w:unhideWhenUsed="1"/>
     <w:lsdException w:name="HTML Typewriter" w:semiHidden="1" w:unhideWhenUsed="1"/>
     <w:lsdException w:name="HTML Variable" w:semiHidden="1" w:unhideWhenUsed="1"/>
+    <w:lsdException w:name="Normal Table" w:semiHidden="1" w:unhideWhenUsed="1"/>
     <w:lsdException w:name="annotation subject" w:semiHidden="1" w:unhideWhenUsed="1"/>
     <w:lsdException w:name="No List" w:semiHidden="1" w:unhideWhenUsed="1"/>
     <w:lsdException w:name="Outline List 1" w:semiHidden="1" w:unhideWhenUsed="1"/>
@@ -22264,6 +22313,7 @@
     <w:lsdException w:name="Table Professional" w:semiHidden="1" w:unhideWhenUsed="1"/>
     <w:lsdException w:name="Table Subtle 1" w:semiHidden="1" w:unhideWhenUsed="1"/>
     <w:lsdException w:name="Table Subtle 2" w:semiHidden="1" w:unhideWhenUsed="1"/>
+    <w:lsdException w:name="Table Web 1" w:semiHidden="1" w:unhideWhenUsed="1"/>
     <w:lsdException w:name="Table Web 2" w:semiHidden="1" w:unhideWhenUsed="1"/>
     <w:lsdException w:name="Table Web 3" w:semiHidden="1" w:unhideWhenUsed="1"/>
     <w:lsdException w:name="Balloon Text" w:semiHidden="1" w:unhideWhenUsed="1"/>
@@ -23256,7 +23306,7 @@
 </file>
 
 <file path=customXml/itemProps1.xml><?xml version="1.0" encoding="utf-8"?>
-<ds:datastoreItem xmlns:ds="http://schemas.openxmlformats.org/officeDocument/2006/customXml" ds:itemID="{BB7F0D2A-FB78-4CB9-A01E-71D93D5447E5}">
+<ds:datastoreItem xmlns:ds="http://schemas.openxmlformats.org/officeDocument/2006/customXml" ds:itemID="{DA09A253-FFBA-4781-8D6E-469BFDD96024}">
   <ds:schemaRefs>
     <ds:schemaRef ds:uri="http://schemas.openxmlformats.org/officeDocument/2006/bibliography"/>
   </ds:schemaRefs>

</xml_diff>

<commit_message>
Added more to COCOMO
</commit_message>
<xml_diff>
--- a/Documentation/Final Document/finaldoc.docx
+++ b/Documentation/Final Document/finaldoc.docx
@@ -1,6 +1,6 @@
 
 <file path=word/document.xml><?xml version="1.0" encoding="utf-8"?>
-<w:document xmlns:wpc="http://schemas.microsoft.com/office/word/2010/wordprocessingCanvas" xmlns:cx="http://schemas.microsoft.com/office/drawing/2014/chartex" xmlns:cx1="http://schemas.microsoft.com/office/drawing/2015/9/8/chartex" xmlns:cx2="http://schemas.microsoft.com/office/drawing/2015/10/21/chartex" xmlns:cx3="http://schemas.microsoft.com/office/drawing/2016/5/9/chartex" xmlns:cx4="http://schemas.microsoft.com/office/drawing/2016/5/10/chartex" xmlns:cx5="http://schemas.microsoft.com/office/drawing/2016/5/11/chartex" xmlns:cx6="http://schemas.microsoft.com/office/drawing/2016/5/12/chartex" xmlns:cx7="http://schemas.microsoft.com/office/drawing/2016/5/13/chartex" xmlns:cx8="http://schemas.microsoft.com/office/drawing/2016/5/14/chartex" xmlns:mc="http://schemas.openxmlformats.org/markup-compatibility/2006" xmlns:o="urn:schemas-microsoft-com:office:office" xmlns:r="http://schemas.openxmlformats.org/officeDocument/2006/relationships" xmlns:m="http://schemas.openxmlformats.org/officeDocument/2006/math" xmlns:v="urn:schemas-microsoft-com:vml" xmlns:wp14="http://schemas.microsoft.com/office/word/2010/wordprocessingDrawing" xmlns:wp="http://schemas.openxmlformats.org/drawingml/2006/wordprocessingDrawing" xmlns:w10="urn:schemas-microsoft-com:office:word" xmlns:w="http://schemas.openxmlformats.org/wordprocessingml/2006/main" xmlns:w14="http://schemas.microsoft.com/office/word/2010/wordml" xmlns:w15="http://schemas.microsoft.com/office/word/2012/wordml" xmlns:w16se="http://schemas.microsoft.com/office/word/2015/wordml/symex" xmlns:wpg="http://schemas.microsoft.com/office/word/2010/wordprocessingGroup" xmlns:wpi="http://schemas.microsoft.com/office/word/2010/wordprocessingInk" xmlns:wne="http://schemas.microsoft.com/office/word/2006/wordml" xmlns:wps="http://schemas.microsoft.com/office/word/2010/wordprocessingShape" mc:Ignorable="w14 w15 w16se wp14">
+<w:document xmlns:wpc="http://schemas.microsoft.com/office/word/2010/wordprocessingCanvas" xmlns:mc="http://schemas.openxmlformats.org/markup-compatibility/2006" xmlns:o="urn:schemas-microsoft-com:office:office" xmlns:r="http://schemas.openxmlformats.org/officeDocument/2006/relationships" xmlns:m="http://schemas.openxmlformats.org/officeDocument/2006/math" xmlns:v="urn:schemas-microsoft-com:vml" xmlns:wp14="http://schemas.microsoft.com/office/word/2010/wordprocessingDrawing" xmlns:wp="http://schemas.openxmlformats.org/drawingml/2006/wordprocessingDrawing" xmlns:w10="urn:schemas-microsoft-com:office:word" xmlns:w="http://schemas.openxmlformats.org/wordprocessingml/2006/main" xmlns:w14="http://schemas.microsoft.com/office/word/2010/wordml" xmlns:w15="http://schemas.microsoft.com/office/word/2012/wordml" xmlns:wpg="http://schemas.microsoft.com/office/word/2010/wordprocessingGroup" xmlns:wpi="http://schemas.microsoft.com/office/word/2010/wordprocessingInk" xmlns:wne="http://schemas.microsoft.com/office/word/2006/wordml" xmlns:wps="http://schemas.microsoft.com/office/word/2010/wordprocessingShape" mc:Ignorable="w14 w15 wp14">
   <w:body>
     <w:p/>
     <w:p/>
@@ -13,7 +13,15 @@
     <w:p/>
     <w:p>
       <w:r>
-        <w:t>Software Engineering- CSC 4350 Spring 2017</w:t>
+        <w:t xml:space="preserve">Software Engineering- CSC 4350 </w:t>
+      </w:r>
+      <w:proofErr w:type="gramStart"/>
+      <w:r>
+        <w:t>Spring</w:t>
+      </w:r>
+      <w:proofErr w:type="gramEnd"/>
+      <w:r>
+        <w:t xml:space="preserve"> 2017</w:t>
       </w:r>
     </w:p>
     <w:p>
@@ -45,7 +53,15 @@
     </w:p>
     <w:p>
       <w:r>
-        <w:t xml:space="preserve">Amani Konduru </w:t>
+        <w:t xml:space="preserve">Amani </w:t>
+      </w:r>
+      <w:proofErr w:type="spellStart"/>
+      <w:r>
+        <w:t>Konduru</w:t>
+      </w:r>
+      <w:proofErr w:type="spellEnd"/>
+      <w:r>
+        <w:t xml:space="preserve"> </w:t>
       </w:r>
     </w:p>
     <w:p>
@@ -60,8 +76,13 @@
     </w:p>
     <w:p>
       <w:r>
-        <w:t>Paul David Utesch</w:t>
-      </w:r>
+        <w:t xml:space="preserve">Paul David </w:t>
+      </w:r>
+      <w:proofErr w:type="spellStart"/>
+      <w:r>
+        <w:t>Utesch</w:t>
+      </w:r>
+      <w:proofErr w:type="spellEnd"/>
     </w:p>
     <w:p>
       <w:r>
@@ -1512,7 +1533,15 @@
         <w:t xml:space="preserve"> </w:t>
       </w:r>
       <w:r>
-        <w:t>The first part, the Adept Mail Server, will listen on specified ports for IMAP and SMTP communication. It will be able to receive and store emails between its list of authenticated users. All network communication will be secured via SSL/TLS, and client requests will be authenticated via an IMAP authentication exchange. The Adept Mail Server will support multiple concurrent con</w:t>
+        <w:t xml:space="preserve">The first part, the Adept Mail Server, will listen on specified ports for IMAP and SMTP communication. It will be able to receive and store emails between its </w:t>
+      </w:r>
+      <w:proofErr w:type="gramStart"/>
+      <w:r>
+        <w:t>list</w:t>
+      </w:r>
+      <w:proofErr w:type="gramEnd"/>
+      <w:r>
+        <w:t xml:space="preserve"> of authenticated users. All network communication will be secured via SSL/TLS, and client requests will be authenticated via an IMAP authentication exchange. The Adept Mail Server will support multiple concurrent con</w:t>
       </w:r>
       <w:r>
         <w:t>nections and will use a Postgre</w:t>
@@ -2587,6 +2616,7 @@
               </w:rPr>
               <w:t xml:space="preserve">The Adept Mail Server shall send user emails </w:t>
             </w:r>
+            <w:proofErr w:type="gramStart"/>
             <w:r>
               <w:rPr>
                 <w:bCs w:val="0"/>
@@ -2603,7 +2633,17 @@
                 <w:szCs w:val="20"/>
                 <w:shd w:val="clear" w:color="auto" w:fill="auto"/>
               </w:rPr>
-              <w:t xml:space="preserve"> other Adept Mail Servers upon an authenticated request from that user.</w:t>
+              <w:t xml:space="preserve"> other</w:t>
+            </w:r>
+            <w:proofErr w:type="gramEnd"/>
+            <w:r>
+              <w:rPr>
+                <w:bCs w:val="0"/>
+                <w:sz w:val="20"/>
+                <w:szCs w:val="20"/>
+                <w:shd w:val="clear" w:color="auto" w:fill="auto"/>
+              </w:rPr>
+              <w:t xml:space="preserve"> Adept Mail Servers upon an authenticated request from that user.</w:t>
             </w:r>
           </w:p>
         </w:tc>
@@ -4632,7 +4672,7 @@
               </wp:anchor>
             </w:drawing>
           </mc:Choice>
-          <mc:Fallback>
+          <mc:Fallback xmlns:w16se="http://schemas.microsoft.com/office/word/2015/wordml/symex" xmlns:cx8="http://schemas.microsoft.com/office/drawing/2016/5/14/chartex" xmlns:cx7="http://schemas.microsoft.com/office/drawing/2016/5/13/chartex" xmlns:cx6="http://schemas.microsoft.com/office/drawing/2016/5/12/chartex" xmlns:cx5="http://schemas.microsoft.com/office/drawing/2016/5/11/chartex" xmlns:cx4="http://schemas.microsoft.com/office/drawing/2016/5/10/chartex" xmlns:cx3="http://schemas.microsoft.com/office/drawing/2016/5/9/chartex" xmlns:cx2="http://schemas.microsoft.com/office/drawing/2015/10/21/chartex" xmlns:cx1="http://schemas.microsoft.com/office/drawing/2015/9/8/chartex" xmlns:cx="http://schemas.microsoft.com/office/drawing/2014/chartex">
             <w:pict>
               <v:shapetype w14:anchorId="1D9A1DE7" id="_x0000_t202" coordsize="21600,21600" o:spt="202" path="m,l,21600r21600,l21600,xe">
                 <v:stroke joinstyle="miter"/>
@@ -4784,7 +4824,7 @@
               </wp:anchor>
             </w:drawing>
           </mc:Choice>
-          <mc:Fallback>
+          <mc:Fallback xmlns:w16se="http://schemas.microsoft.com/office/word/2015/wordml/symex" xmlns:cx8="http://schemas.microsoft.com/office/drawing/2016/5/14/chartex" xmlns:cx7="http://schemas.microsoft.com/office/drawing/2016/5/13/chartex" xmlns:cx6="http://schemas.microsoft.com/office/drawing/2016/5/12/chartex" xmlns:cx5="http://schemas.microsoft.com/office/drawing/2016/5/11/chartex" xmlns:cx4="http://schemas.microsoft.com/office/drawing/2016/5/10/chartex" xmlns:cx3="http://schemas.microsoft.com/office/drawing/2016/5/9/chartex" xmlns:cx2="http://schemas.microsoft.com/office/drawing/2015/10/21/chartex" xmlns:cx1="http://schemas.microsoft.com/office/drawing/2015/9/8/chartex" xmlns:cx="http://schemas.microsoft.com/office/drawing/2014/chartex">
             <w:pict>
               <v:shape w14:anchorId="3EE974ED" id="_x0000_s1027" type="#_x0000_t202" style="position:absolute;margin-left:448.2pt;margin-top:248.35pt;width:151.2pt;height:110.6pt;z-index:251667456;visibility:visible;mso-wrap-style:square;mso-width-percent:0;mso-height-percent:200;mso-wrap-distance-left:9pt;mso-wrap-distance-top:3.6pt;mso-wrap-distance-right:9pt;mso-wrap-distance-bottom:3.6pt;mso-position-horizontal:absolute;mso-position-horizontal-relative:page;mso-position-vertical:absolute;mso-position-vertical-relative:text;mso-width-percent:0;mso-height-percent:200;mso-width-relative:margin;mso-height-relative:margin;v-text-anchor:top" o:gfxdata="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">
                 <v:textbox style="mso-fit-shape-to-text:t">
@@ -4895,7 +4935,7 @@
               </wp:anchor>
             </w:drawing>
           </mc:Choice>
-          <mc:Fallback>
+          <mc:Fallback xmlns:w16se="http://schemas.microsoft.com/office/word/2015/wordml/symex" xmlns:cx8="http://schemas.microsoft.com/office/drawing/2016/5/14/chartex" xmlns:cx7="http://schemas.microsoft.com/office/drawing/2016/5/13/chartex" xmlns:cx6="http://schemas.microsoft.com/office/drawing/2016/5/12/chartex" xmlns:cx5="http://schemas.microsoft.com/office/drawing/2016/5/11/chartex" xmlns:cx4="http://schemas.microsoft.com/office/drawing/2016/5/10/chartex" xmlns:cx3="http://schemas.microsoft.com/office/drawing/2016/5/9/chartex" xmlns:cx2="http://schemas.microsoft.com/office/drawing/2015/10/21/chartex" xmlns:cx1="http://schemas.microsoft.com/office/drawing/2015/9/8/chartex" xmlns:cx="http://schemas.microsoft.com/office/drawing/2014/chartex">
             <w:pict>
               <v:shape w14:anchorId="7708A06B" id="_x0000_s1028" type="#_x0000_t202" style="position:absolute;margin-left:-54.6pt;margin-top:129.55pt;width:112.2pt;height:110.6pt;z-index:251665408;visibility:visible;mso-wrap-style:square;mso-width-percent:0;mso-height-percent:200;mso-wrap-distance-left:9pt;mso-wrap-distance-top:3.6pt;mso-wrap-distance-right:9pt;mso-wrap-distance-bottom:3.6pt;mso-position-horizontal:absolute;mso-position-horizontal-relative:text;mso-position-vertical:absolute;mso-position-vertical-relative:text;mso-width-percent:0;mso-height-percent:200;mso-width-relative:margin;mso-height-relative:margin;v-text-anchor:top" o:gfxdata="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">
                 <v:textbox style="mso-fit-shape-to-text:t">
@@ -5057,7 +5097,7 @@
               </wp:anchor>
             </w:drawing>
           </mc:Choice>
-          <mc:Fallback>
+          <mc:Fallback xmlns:w16se="http://schemas.microsoft.com/office/word/2015/wordml/symex" xmlns:cx8="http://schemas.microsoft.com/office/drawing/2016/5/14/chartex" xmlns:cx7="http://schemas.microsoft.com/office/drawing/2016/5/13/chartex" xmlns:cx6="http://schemas.microsoft.com/office/drawing/2016/5/12/chartex" xmlns:cx5="http://schemas.microsoft.com/office/drawing/2016/5/11/chartex" xmlns:cx4="http://schemas.microsoft.com/office/drawing/2016/5/10/chartex" xmlns:cx3="http://schemas.microsoft.com/office/drawing/2016/5/9/chartex" xmlns:cx2="http://schemas.microsoft.com/office/drawing/2015/10/21/chartex" xmlns:cx1="http://schemas.microsoft.com/office/drawing/2015/9/8/chartex" xmlns:cx="http://schemas.microsoft.com/office/drawing/2014/chartex">
             <w:pict>
               <v:shape w14:anchorId="17387C62" id="_x0000_s1029" type="#_x0000_t202" style="position:absolute;margin-left:392.4pt;margin-top:180.8pt;width:118.8pt;height:95.4pt;z-index:251671552;visibility:visible;mso-wrap-style:square;mso-width-percent:0;mso-height-percent:0;mso-wrap-distance-left:9pt;mso-wrap-distance-top:3.6pt;mso-wrap-distance-right:9pt;mso-wrap-distance-bottom:3.6pt;mso-position-horizontal:absolute;mso-position-horizontal-relative:text;mso-position-vertical:absolute;mso-position-vertical-relative:text;mso-width-percent:0;mso-height-percent:0;mso-width-relative:margin;mso-height-relative:margin;v-text-anchor:top" o:gfxdata="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">
                 <v:textbox>
@@ -5168,7 +5208,7 @@
               </wp:anchor>
             </w:drawing>
           </mc:Choice>
-          <mc:Fallback>
+          <mc:Fallback xmlns:w16se="http://schemas.microsoft.com/office/word/2015/wordml/symex" xmlns:cx8="http://schemas.microsoft.com/office/drawing/2016/5/14/chartex" xmlns:cx7="http://schemas.microsoft.com/office/drawing/2016/5/13/chartex" xmlns:cx6="http://schemas.microsoft.com/office/drawing/2016/5/12/chartex" xmlns:cx5="http://schemas.microsoft.com/office/drawing/2016/5/11/chartex" xmlns:cx4="http://schemas.microsoft.com/office/drawing/2016/5/10/chartex" xmlns:cx3="http://schemas.microsoft.com/office/drawing/2016/5/9/chartex" xmlns:cx2="http://schemas.microsoft.com/office/drawing/2015/10/21/chartex" xmlns:cx1="http://schemas.microsoft.com/office/drawing/2015/9/8/chartex" xmlns:cx="http://schemas.microsoft.com/office/drawing/2014/chartex">
             <w:pict>
               <v:shape w14:anchorId="304F63DA" id="_x0000_s1030" type="#_x0000_t202" style="position:absolute;margin-left:-60pt;margin-top:8.75pt;width:147.6pt;height:110.6pt;z-index:251669504;visibility:visible;mso-wrap-style:square;mso-width-percent:0;mso-height-percent:200;mso-wrap-distance-left:9pt;mso-wrap-distance-top:3.6pt;mso-wrap-distance-right:9pt;mso-wrap-distance-bottom:3.6pt;mso-position-horizontal:absolute;mso-position-horizontal-relative:text;mso-position-vertical:absolute;mso-position-vertical-relative:text;mso-width-percent:0;mso-height-percent:200;mso-width-relative:margin;mso-height-relative:margin;v-text-anchor:top" o:gfxdata="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">
                 <v:textbox style="mso-fit-shape-to-text:t">
@@ -5769,7 +5809,15 @@
         <w:spacing w:after="160" w:line="259" w:lineRule="auto"/>
       </w:pPr>
       <w:r>
-        <w:t>The Adept Mail Client class diagram shows the relationships between Adept Mail Client objects. The foundation of the system is the Client class. The UI class takes input from the user and calls the appropriate method from the Client Class. From there, the Client class can call Authenticate, Update, or EditEmail methods as appropriate.</w:t>
+        <w:t xml:space="preserve">The Adept Mail Client class diagram shows the relationships between Adept Mail Client objects. The foundation of the system is the Client class. The UI class takes input from the user and calls the appropriate method from the Client Class. From there, the Client class can call Authenticate, Update, or </w:t>
+      </w:r>
+      <w:proofErr w:type="spellStart"/>
+      <w:r>
+        <w:t>EditEmail</w:t>
+      </w:r>
+      <w:proofErr w:type="spellEnd"/>
+      <w:r>
+        <w:t xml:space="preserve"> methods as appropriate.</w:t>
       </w:r>
     </w:p>
     <w:p>
@@ -5779,7 +5827,31 @@
       </w:pPr>
       <w:r>
         <w:tab/>
-        <w:t>Any local changes to the Adept Mail Client storage goes through the SQLiteInterface class. Sensitive fields are first encrypted or hashed as appropriate via the Crypt class and then stored. Any remote requests (authentication and commands) go through either the ImapConnection class or the SmtpConnection class.</w:t>
+        <w:t xml:space="preserve">Any local changes to the Adept Mail Client storage goes through the </w:t>
+      </w:r>
+      <w:proofErr w:type="spellStart"/>
+      <w:r>
+        <w:t>SQLiteInterface</w:t>
+      </w:r>
+      <w:proofErr w:type="spellEnd"/>
+      <w:r>
+        <w:t xml:space="preserve"> class. Sensitive fields are first encrypted or hashed as appropriate via the Crypt class and then stored. Any remote requests (authentication and commands) go through either the </w:t>
+      </w:r>
+      <w:proofErr w:type="spellStart"/>
+      <w:r>
+        <w:t>ImapConnection</w:t>
+      </w:r>
+      <w:proofErr w:type="spellEnd"/>
+      <w:r>
+        <w:t xml:space="preserve"> class or the </w:t>
+      </w:r>
+      <w:proofErr w:type="spellStart"/>
+      <w:r>
+        <w:t>SmtpConnection</w:t>
+      </w:r>
+      <w:proofErr w:type="spellEnd"/>
+      <w:r>
+        <w:t xml:space="preserve"> class.</w:t>
       </w:r>
     </w:p>
     <w:p>
@@ -5795,7 +5867,127 @@
       </w:pPr>
       <w:r>
         <w:tab/>
-        <w:t>Below, the Adept Server class diagram shows the relationships between Adept Mail Server objects. The ServerController class is the starting point, and spawns an ImapServer and SmtpServer as separate threads. The Imap/SmtpServer classes then listen on their appropriate ports for incoming connections. When a connection is received, they spawn off a Connection object in a separate thread and then resume listening. The Imap/SmtpConnection objects create an Imap/SmtpProcessor object and then pass the Imap/SmtpProcessor any messages they receive over their active socket. Those messages are identified as commands by Query, parsed by Imap/SmtpProcessor, and then the appropriate method is called in QueryHandler. QueryHandler then constructs and executes a SQL query with the default PostgreSQL server as a target.</w:t>
+        <w:t xml:space="preserve">Below, the Adept Server class diagram shows the relationships between Adept Mail Server objects. The </w:t>
+      </w:r>
+      <w:proofErr w:type="spellStart"/>
+      <w:r>
+        <w:t>ServerController</w:t>
+      </w:r>
+      <w:proofErr w:type="spellEnd"/>
+      <w:r>
+        <w:t xml:space="preserve"> class is the starting point, and spawns an </w:t>
+      </w:r>
+      <w:proofErr w:type="spellStart"/>
+      <w:r>
+        <w:t>ImapServer</w:t>
+      </w:r>
+      <w:proofErr w:type="spellEnd"/>
+      <w:r>
+        <w:t xml:space="preserve"> and </w:t>
+      </w:r>
+      <w:proofErr w:type="spellStart"/>
+      <w:r>
+        <w:t>SmtpServer</w:t>
+      </w:r>
+      <w:proofErr w:type="spellEnd"/>
+      <w:r>
+        <w:t xml:space="preserve"> as separate threads. The </w:t>
+      </w:r>
+      <w:proofErr w:type="spellStart"/>
+      <w:r>
+        <w:t>Imap</w:t>
+      </w:r>
+      <w:proofErr w:type="spellEnd"/>
+      <w:r>
+        <w:t>/</w:t>
+      </w:r>
+      <w:proofErr w:type="spellStart"/>
+      <w:r>
+        <w:t>SmtpServer</w:t>
+      </w:r>
+      <w:proofErr w:type="spellEnd"/>
+      <w:r>
+        <w:t xml:space="preserve"> classes then listen on their appropriate ports for incoming connections. When a connection is received, they spawn off a Connection object in a separate thread and then resume listening. The </w:t>
+      </w:r>
+      <w:proofErr w:type="spellStart"/>
+      <w:r>
+        <w:t>Imap</w:t>
+      </w:r>
+      <w:proofErr w:type="spellEnd"/>
+      <w:r>
+        <w:t>/</w:t>
+      </w:r>
+      <w:proofErr w:type="spellStart"/>
+      <w:r>
+        <w:t>SmtpConnection</w:t>
+      </w:r>
+      <w:proofErr w:type="spellEnd"/>
+      <w:r>
+        <w:t xml:space="preserve"> objects create an </w:t>
+      </w:r>
+      <w:proofErr w:type="spellStart"/>
+      <w:r>
+        <w:t>Imap</w:t>
+      </w:r>
+      <w:proofErr w:type="spellEnd"/>
+      <w:r>
+        <w:t>/</w:t>
+      </w:r>
+      <w:proofErr w:type="spellStart"/>
+      <w:r>
+        <w:t>SmtpProcessor</w:t>
+      </w:r>
+      <w:proofErr w:type="spellEnd"/>
+      <w:r>
+        <w:t xml:space="preserve"> object and then pass the </w:t>
+      </w:r>
+      <w:proofErr w:type="spellStart"/>
+      <w:r>
+        <w:t>Imap</w:t>
+      </w:r>
+      <w:proofErr w:type="spellEnd"/>
+      <w:r>
+        <w:t>/</w:t>
+      </w:r>
+      <w:proofErr w:type="spellStart"/>
+      <w:r>
+        <w:t>SmtpProcessor</w:t>
+      </w:r>
+      <w:proofErr w:type="spellEnd"/>
+      <w:r>
+        <w:t xml:space="preserve"> any messages they receive over their active socket. Those messages are identified as commands by Query, parsed by </w:t>
+      </w:r>
+      <w:proofErr w:type="spellStart"/>
+      <w:r>
+        <w:t>Imap</w:t>
+      </w:r>
+      <w:proofErr w:type="spellEnd"/>
+      <w:r>
+        <w:t>/</w:t>
+      </w:r>
+      <w:proofErr w:type="spellStart"/>
+      <w:r>
+        <w:t>SmtpProcessor</w:t>
+      </w:r>
+      <w:proofErr w:type="spellEnd"/>
+      <w:r>
+        <w:t xml:space="preserve">, and then the appropriate method is called in </w:t>
+      </w:r>
+      <w:proofErr w:type="spellStart"/>
+      <w:r>
+        <w:t>QueryHandler</w:t>
+      </w:r>
+      <w:proofErr w:type="spellEnd"/>
+      <w:r>
+        <w:t xml:space="preserve">. </w:t>
+      </w:r>
+      <w:proofErr w:type="spellStart"/>
+      <w:r>
+        <w:t>QueryHandler</w:t>
+      </w:r>
+      <w:proofErr w:type="spellEnd"/>
+      <w:r>
+        <w:t xml:space="preserve"> then constructs and executes a SQL query with the default PostgreSQL server as a target.</w:t>
       </w:r>
     </w:p>
     <w:p>
@@ -5885,7 +6077,23 @@
         <w:ind w:firstLine="0"/>
       </w:pPr>
       <w:r>
-        <w:t>Note: We have omitted the SendExternalEmailFunctionality and RenameMailboxFunctionality test cases due to time and development constraints.</w:t>
+        <w:t xml:space="preserve">Note: We have omitted the </w:t>
+      </w:r>
+      <w:proofErr w:type="spellStart"/>
+      <w:r>
+        <w:t>SendExternalEmailFunctionality</w:t>
+      </w:r>
+      <w:proofErr w:type="spellEnd"/>
+      <w:r>
+        <w:t xml:space="preserve"> and </w:t>
+      </w:r>
+      <w:proofErr w:type="spellStart"/>
+      <w:r>
+        <w:t>RenameMailboxFunctionality</w:t>
+      </w:r>
+      <w:proofErr w:type="spellEnd"/>
+      <w:r>
+        <w:t xml:space="preserve"> test cases due to time and development constraints.</w:t>
       </w:r>
     </w:p>
     <w:p/>
@@ -5932,6 +6140,7 @@
                 <w:szCs w:val="20"/>
               </w:rPr>
             </w:pPr>
+            <w:proofErr w:type="spellStart"/>
             <w:r>
               <w:rPr>
                 <w:sz w:val="20"/>
@@ -5939,6 +6148,7 @@
               </w:rPr>
               <w:t>ServerConnectivity</w:t>
             </w:r>
+            <w:proofErr w:type="spellEnd"/>
           </w:p>
         </w:tc>
       </w:tr>
@@ -6439,7 +6649,23 @@
         <w:ind w:firstLine="0"/>
       </w:pPr>
       <w:r>
-        <w:t>As is visible from the openssl s_client information, SSL authentication was successful (if naïve) and the LOGIN command received the expected output on both ports. Note that we are using IMAP authentication on the SMTP port. This is an intentional time-saving implementation.</w:t>
+        <w:t xml:space="preserve">As is visible from the </w:t>
+      </w:r>
+      <w:proofErr w:type="spellStart"/>
+      <w:r>
+        <w:t>openssl</w:t>
+      </w:r>
+      <w:proofErr w:type="spellEnd"/>
+      <w:r>
+        <w:t xml:space="preserve"> </w:t>
+      </w:r>
+      <w:proofErr w:type="spellStart"/>
+      <w:r>
+        <w:t>s_client</w:t>
+      </w:r>
+      <w:proofErr w:type="spellEnd"/>
+      <w:r>
+        <w:t xml:space="preserve"> information, SSL authentication was successful (if naïve) and the LOGIN command received the expected output on both ports. Note that we are using IMAP authentication on the SMTP port. This is an intentional time-saving implementation.</w:t>
       </w:r>
       <w:r>
         <w:br w:type="page"/>
@@ -6475,9 +6701,11 @@
             <w:pPr>
               <w:ind w:firstLine="0"/>
             </w:pPr>
+            <w:proofErr w:type="spellStart"/>
             <w:r>
               <w:t>SendFunctionality</w:t>
             </w:r>
+            <w:proofErr w:type="spellEnd"/>
           </w:p>
         </w:tc>
       </w:tr>
@@ -6909,9 +7137,11 @@
             <w:pPr>
               <w:ind w:firstLine="0"/>
             </w:pPr>
+            <w:proofErr w:type="spellStart"/>
             <w:r>
               <w:t>UpdateFunctionality</w:t>
             </w:r>
+            <w:proofErr w:type="spellEnd"/>
           </w:p>
         </w:tc>
       </w:tr>
@@ -7086,7 +7316,15 @@
         <w:ind w:firstLine="0"/>
       </w:pPr>
       <w:r>
-        <w:t>Pre-test condition: By deleting the Adept Mail Client's local sqlite database, we can ensure a valid testing pre-condition.</w:t>
+        <w:t xml:space="preserve">Pre-test condition: By deleting the Adept Mail Client's local </w:t>
+      </w:r>
+      <w:proofErr w:type="spellStart"/>
+      <w:r>
+        <w:t>sqlite</w:t>
+      </w:r>
+      <w:proofErr w:type="spellEnd"/>
+      <w:r>
+        <w:t xml:space="preserve"> database, we can ensure a valid testing pre-condition.</w:t>
       </w:r>
       <w:r>
         <w:t xml:space="preserve"> The emails do not show in the </w:t>
@@ -7203,9 +7441,11 @@
             <w:pPr>
               <w:ind w:firstLine="0"/>
             </w:pPr>
+            <w:proofErr w:type="spellStart"/>
             <w:r>
               <w:t>MoveEmailFunctionality</w:t>
             </w:r>
+            <w:proofErr w:type="spellEnd"/>
           </w:p>
         </w:tc>
       </w:tr>
@@ -7498,9 +7738,11 @@
             <w:pPr>
               <w:ind w:firstLine="0"/>
             </w:pPr>
+            <w:proofErr w:type="spellStart"/>
             <w:r>
               <w:t>DeleteEmailFunctionality</w:t>
             </w:r>
+            <w:proofErr w:type="spellEnd"/>
           </w:p>
         </w:tc>
       </w:tr>
@@ -7795,9 +8037,11 @@
             <w:pPr>
               <w:ind w:firstLine="0"/>
             </w:pPr>
+            <w:proofErr w:type="spellStart"/>
             <w:r>
               <w:t>CreateMailboxFunctionality</w:t>
             </w:r>
+            <w:proofErr w:type="spellEnd"/>
           </w:p>
         </w:tc>
       </w:tr>
@@ -7981,7 +8225,15 @@
         </w:r>
       </w:hyperlink>
       <w:r>
-        <w:t xml:space="preserve"> does not have the mailbox 'cmf'.</w:t>
+        <w:t xml:space="preserve"> does not have the mailbox '</w:t>
+      </w:r>
+      <w:proofErr w:type="spellStart"/>
+      <w:r>
+        <w:t>cmf</w:t>
+      </w:r>
+      <w:proofErr w:type="spellEnd"/>
+      <w:r>
+        <w:t>'.</w:t>
       </w:r>
     </w:p>
     <w:p>
@@ -8053,7 +8305,15 @@
         </w:r>
       </w:hyperlink>
       <w:r>
-        <w:t xml:space="preserve"> has the mailbox 'cmf'.</w:t>
+        <w:t xml:space="preserve"> has the mailbox '</w:t>
+      </w:r>
+      <w:proofErr w:type="spellStart"/>
+      <w:r>
+        <w:t>cmf</w:t>
+      </w:r>
+      <w:proofErr w:type="spellEnd"/>
+      <w:r>
+        <w:t>'.</w:t>
       </w:r>
     </w:p>
     <w:p>
@@ -8091,9 +8351,11 @@
             <w:pPr>
               <w:ind w:firstLine="0"/>
             </w:pPr>
+            <w:proofErr w:type="spellStart"/>
             <w:r>
               <w:t>DeleteMailboxFunctionality</w:t>
             </w:r>
+            <w:proofErr w:type="spellEnd"/>
           </w:p>
         </w:tc>
       </w:tr>
@@ -8274,7 +8536,15 @@
         </w:r>
       </w:hyperlink>
       <w:r>
-        <w:t xml:space="preserve"> has the mailbox 'cmf'.</w:t>
+        <w:t xml:space="preserve"> has the mailbox '</w:t>
+      </w:r>
+      <w:proofErr w:type="spellStart"/>
+      <w:r>
+        <w:t>cmf</w:t>
+      </w:r>
+      <w:proofErr w:type="spellEnd"/>
+      <w:r>
+        <w:t>'.</w:t>
       </w:r>
     </w:p>
     <w:p>
@@ -8346,7 +8616,15 @@
         </w:r>
       </w:hyperlink>
       <w:r>
-        <w:t xml:space="preserve"> no longer has the mailbox 'cmf'.</w:t>
+        <w:t xml:space="preserve"> no longer has the mailbox '</w:t>
+      </w:r>
+      <w:proofErr w:type="spellStart"/>
+      <w:r>
+        <w:t>cmf</w:t>
+      </w:r>
+      <w:proofErr w:type="spellEnd"/>
+      <w:r>
+        <w:t>'.</w:t>
       </w:r>
     </w:p>
     <w:p>
@@ -8377,8 +8655,13 @@
           <w:numId w:val="6"/>
         </w:numPr>
       </w:pPr>
-      <w:r>
-        <w:t>ServerConnectivity: 7, 8, 14</w:t>
+      <w:proofErr w:type="spellStart"/>
+      <w:r>
+        <w:t>ServerConnectivity</w:t>
+      </w:r>
+      <w:proofErr w:type="spellEnd"/>
+      <w:r>
+        <w:t>: 7, 8, 14</w:t>
       </w:r>
     </w:p>
     <w:p>
@@ -8389,8 +8672,13 @@
           <w:numId w:val="6"/>
         </w:numPr>
       </w:pPr>
-      <w:r>
-        <w:t>SendFunctionality: 1, 5, 6, 7, 8, 11, 13, 14</w:t>
+      <w:proofErr w:type="spellStart"/>
+      <w:r>
+        <w:t>SendFunctionality</w:t>
+      </w:r>
+      <w:proofErr w:type="spellEnd"/>
+      <w:r>
+        <w:t>: 1, 5, 6, 7, 8, 11, 13, 14</w:t>
       </w:r>
     </w:p>
     <w:p>
@@ -8401,8 +8689,13 @@
           <w:numId w:val="6"/>
         </w:numPr>
       </w:pPr>
-      <w:r>
-        <w:t>UpdateFunctionality: 4, 7, 8, 9, 10, 12, 13, 14, 15</w:t>
+      <w:proofErr w:type="spellStart"/>
+      <w:r>
+        <w:t>UpdateFunctionality</w:t>
+      </w:r>
+      <w:proofErr w:type="spellEnd"/>
+      <w:r>
+        <w:t>: 4, 7, 8, 9, 10, 12, 13, 14, 15</w:t>
       </w:r>
     </w:p>
     <w:p>
@@ -8413,8 +8706,13 @@
           <w:numId w:val="6"/>
         </w:numPr>
       </w:pPr>
-      <w:r>
-        <w:t>MoveEmailFunctionality: 1, 2, 4, 8, 9, 12, 13, 14</w:t>
+      <w:proofErr w:type="spellStart"/>
+      <w:r>
+        <w:t>MoveEmailFunctionality</w:t>
+      </w:r>
+      <w:proofErr w:type="spellEnd"/>
+      <w:r>
+        <w:t>: 1, 2, 4, 8, 9, 12, 13, 14</w:t>
       </w:r>
     </w:p>
     <w:p>
@@ -8425,8 +8723,13 @@
           <w:numId w:val="6"/>
         </w:numPr>
       </w:pPr>
-      <w:r>
-        <w:t>DeleteEmailFunctionality: 1, 3, 4, 8, 9, 12, 13</w:t>
+      <w:proofErr w:type="spellStart"/>
+      <w:r>
+        <w:t>DeleteEmailFunctionality</w:t>
+      </w:r>
+      <w:proofErr w:type="spellEnd"/>
+      <w:r>
+        <w:t>: 1, 3, 4, 8, 9, 12, 13</w:t>
       </w:r>
     </w:p>
     <w:p>
@@ -8437,8 +8740,13 @@
           <w:numId w:val="6"/>
         </w:numPr>
       </w:pPr>
-      <w:r>
-        <w:t>CreateMailboxFunctionality: 1, 4, 8, 9, 12, 13</w:t>
+      <w:proofErr w:type="spellStart"/>
+      <w:r>
+        <w:t>CreateMailboxFunctionality</w:t>
+      </w:r>
+      <w:proofErr w:type="spellEnd"/>
+      <w:r>
+        <w:t>: 1, 4, 8, 9, 12, 13</w:t>
       </w:r>
     </w:p>
     <w:p>
@@ -8449,8 +8757,13 @@
           <w:numId w:val="6"/>
         </w:numPr>
       </w:pPr>
-      <w:r>
-        <w:t>DeleteMailboxFunctionalilty: 1, 4, 8, 9, 12 13</w:t>
+      <w:proofErr w:type="spellStart"/>
+      <w:r>
+        <w:t>DeleteMailboxFunctionalilty</w:t>
+      </w:r>
+      <w:proofErr w:type="spellEnd"/>
+      <w:r>
+        <w:t>: 1, 4, 8, 9, 12 13</w:t>
       </w:r>
     </w:p>
     <w:p>
@@ -8642,8 +8955,13 @@
       <w:r>
         <w:t>(</w:t>
       </w:r>
-      <w:r>
-        <w:t>with comparison and conclusions)</w:t>
+      <w:proofErr w:type="gramStart"/>
+      <w:r>
+        <w:t>with</w:t>
+      </w:r>
+      <w:proofErr w:type="gramEnd"/>
+      <w:r>
+        <w:t xml:space="preserve"> comparison and conclusions)</w:t>
       </w:r>
     </w:p>
     <w:p>
@@ -8792,9 +9110,9 @@
         </w:rPr>
         <w:lastRenderedPageBreak/>
         <w:drawing>
-          <wp:inline distT="0" distB="0" distL="0" distR="0" wp14:anchorId="33C24A9A" wp14:editId="3FB4B449">
-            <wp:extent cx="3244850" cy="2932996"/>
-            <wp:effectExtent l="0" t="0" r="0" b="1270"/>
+          <wp:inline distT="0" distB="0" distL="0" distR="0" wp14:anchorId="1F60D578" wp14:editId="60EA0D55">
+            <wp:extent cx="5356860" cy="4842025"/>
+            <wp:effectExtent l="0" t="0" r="0" b="0"/>
             <wp:docPr id="25" name="Picture 25" descr="C:\Users\akonduru2\Documents\GitHub\csc4350_server\docs\COCOMO3.png"/>
             <wp:cNvGraphicFramePr>
               <a:graphicFrameLocks xmlns:a="http://schemas.openxmlformats.org/drawingml/2006/main" noChangeAspect="1"/>
@@ -8824,7 +9142,7 @@
                   <pic:spPr bwMode="auto">
                     <a:xfrm>
                       <a:off x="0" y="0"/>
-                      <a:ext cx="3251784" cy="2939263"/>
+                      <a:ext cx="5371143" cy="4854935"/>
                     </a:xfrm>
                     <a:prstGeom prst="rect">
                       <a:avLst/>
@@ -8843,6 +9161,24 @@
     </w:p>
     <w:p>
       <w:pPr>
+        <w:ind w:firstLine="0"/>
+      </w:pPr>
+    </w:p>
+    <w:p>
+      <w:pPr>
+        <w:ind w:firstLine="0"/>
+      </w:pPr>
+      <w:r>
+        <w:t>Given the schedule of 10.2 months, our group could have feasibly finished this project in its entirety if we were full dedicated to the task at hand. However, due to all members having either full-time jobs, being full-time students, or both, we were not able to complete the project.</w:t>
+      </w:r>
+    </w:p>
+    <w:p>
+      <w:pPr>
+        <w:ind w:firstLine="0"/>
+      </w:pPr>
+    </w:p>
+    <w:p>
+      <w:pPr>
         <w:spacing w:after="160" w:line="259" w:lineRule="auto"/>
         <w:ind w:firstLine="0"/>
         <w:rPr>
@@ -8856,6 +9192,8 @@
       <w:r>
         <w:br w:type="page"/>
       </w:r>
+      <w:bookmarkStart w:id="12" w:name="_GoBack"/>
+      <w:bookmarkEnd w:id="12"/>
     </w:p>
     <w:p>
       <w:pPr>
@@ -8873,7 +9211,7 @@
       <w:bookmarkEnd w:id="11"/>
     </w:p>
     <w:p>
-      <w:bookmarkStart w:id="12" w:name="_Toc480770127"/>
+      <w:bookmarkStart w:id="13" w:name="_Toc480770127"/>
       <w:r>
         <w:t>Things that went well</w:t>
       </w:r>
@@ -8979,7 +9317,7 @@
         <w:tab/>
         <w:t>WSD</w:t>
       </w:r>
-      <w:bookmarkEnd w:id="12"/>
+      <w:bookmarkEnd w:id="13"/>
     </w:p>
     <w:tbl>
       <w:tblPr>
@@ -9053,8 +9391,13 @@
               <w:pStyle w:val="TableParagraph"/>
             </w:pPr>
             <w:r>
-              <w:t>Amani Konduru</w:t>
-            </w:r>
+              <w:t xml:space="preserve">Amani </w:t>
+            </w:r>
+            <w:proofErr w:type="spellStart"/>
+            <w:r>
+              <w:t>Konduru</w:t>
+            </w:r>
+            <w:proofErr w:type="spellEnd"/>
           </w:p>
         </w:tc>
         <w:tc>
@@ -9207,8 +9550,13 @@
               <w:pStyle w:val="TableParagraph"/>
             </w:pPr>
             <w:r>
-              <w:t>Paul David Utesch</w:t>
-            </w:r>
+              <w:t xml:space="preserve">Paul David </w:t>
+            </w:r>
+            <w:proofErr w:type="spellStart"/>
+            <w:r>
+              <w:t>Utesch</w:t>
+            </w:r>
+            <w:proofErr w:type="spellEnd"/>
           </w:p>
         </w:tc>
         <w:tc>
@@ -9253,7 +9601,7 @@
           <w:szCs w:val="32"/>
         </w:rPr>
       </w:pPr>
-      <w:bookmarkStart w:id="13" w:name="_Toc480770128"/>
+      <w:bookmarkStart w:id="14" w:name="_Toc480770128"/>
       <w:r>
         <w:br w:type="page"/>
       </w:r>
@@ -9271,7 +9619,7 @@
         <w:tab/>
         <w:t>Gantt Chart</w:t>
       </w:r>
-      <w:bookmarkEnd w:id="13"/>
+      <w:bookmarkEnd w:id="14"/>
     </w:p>
     <w:tbl>
       <w:tblPr>
@@ -9535,8 +9883,21 @@
                 <w:szCs w:val="20"/>
                 <w:shd w:val="clear" w:color="auto" w:fill="auto"/>
               </w:rPr>
-              <w:t>Ed Bull,akonduru</w:t>
-            </w:r>
+              <w:t xml:space="preserve">Ed </w:t>
+            </w:r>
+            <w:proofErr w:type="spellStart"/>
+            <w:r>
+              <w:rPr>
+                <w:rFonts w:ascii="Arial" w:hAnsi="Arial" w:cs="Arial"/>
+                <w:bCs w:val="0"/>
+                <w:color w:val="auto"/>
+                <w:sz w:val="20"/>
+                <w:szCs w:val="20"/>
+                <w:shd w:val="clear" w:color="auto" w:fill="auto"/>
+              </w:rPr>
+              <w:t>Bull,akonduru</w:t>
+            </w:r>
+            <w:proofErr w:type="spellEnd"/>
           </w:p>
         </w:tc>
         <w:tc>
@@ -9690,6 +10051,7 @@
                 <w:shd w:val="clear" w:color="auto" w:fill="auto"/>
               </w:rPr>
             </w:pPr>
+            <w:proofErr w:type="spellStart"/>
             <w:r>
               <w:rPr>
                 <w:rFonts w:ascii="Arial" w:hAnsi="Arial" w:cs="Arial"/>
@@ -9701,6 +10063,7 @@
               </w:rPr>
               <w:t>akonduru</w:t>
             </w:r>
+            <w:proofErr w:type="spellEnd"/>
           </w:p>
         </w:tc>
         <w:tc>
@@ -9800,8 +10163,20 @@
                 <w:szCs w:val="20"/>
                 <w:shd w:val="clear" w:color="auto" w:fill="auto"/>
               </w:rPr>
-              <w:t>Learn how to use VersionOne</w:t>
-            </w:r>
+              <w:t xml:space="preserve">Learn how to use </w:t>
+            </w:r>
+            <w:proofErr w:type="spellStart"/>
+            <w:r>
+              <w:rPr>
+                <w:rFonts w:ascii="Arial" w:hAnsi="Arial" w:cs="Arial"/>
+                <w:color w:val="auto"/>
+                <w:sz w:val="20"/>
+                <w:szCs w:val="20"/>
+                <w:shd w:val="clear" w:color="auto" w:fill="auto"/>
+              </w:rPr>
+              <w:t>VersionOne</w:t>
+            </w:r>
+            <w:proofErr w:type="spellEnd"/>
           </w:p>
         </w:tc>
         <w:tc>
@@ -9866,8 +10241,21 @@
                 <w:szCs w:val="20"/>
                 <w:shd w:val="clear" w:color="auto" w:fill="auto"/>
               </w:rPr>
-              <w:t>Ed Bull,bgarber,akonduru</w:t>
-            </w:r>
+              <w:t xml:space="preserve">Ed </w:t>
+            </w:r>
+            <w:proofErr w:type="spellStart"/>
+            <w:r>
+              <w:rPr>
+                <w:rFonts w:ascii="Arial" w:hAnsi="Arial" w:cs="Arial"/>
+                <w:bCs w:val="0"/>
+                <w:color w:val="auto"/>
+                <w:sz w:val="20"/>
+                <w:szCs w:val="20"/>
+                <w:shd w:val="clear" w:color="auto" w:fill="auto"/>
+              </w:rPr>
+              <w:t>Bull,bgarber,akonduru</w:t>
+            </w:r>
+            <w:proofErr w:type="spellEnd"/>
           </w:p>
         </w:tc>
         <w:tc>
@@ -9966,8 +10354,20 @@
                 <w:szCs w:val="20"/>
                 <w:shd w:val="clear" w:color="auto" w:fill="auto"/>
               </w:rPr>
-              <w:t>Set up group Github</w:t>
-            </w:r>
+              <w:t xml:space="preserve">Set up group </w:t>
+            </w:r>
+            <w:proofErr w:type="spellStart"/>
+            <w:r>
+              <w:rPr>
+                <w:rFonts w:ascii="Arial" w:hAnsi="Arial" w:cs="Arial"/>
+                <w:color w:val="auto"/>
+                <w:sz w:val="20"/>
+                <w:szCs w:val="20"/>
+                <w:shd w:val="clear" w:color="auto" w:fill="auto"/>
+              </w:rPr>
+              <w:t>Github</w:t>
+            </w:r>
+            <w:proofErr w:type="spellEnd"/>
           </w:p>
         </w:tc>
         <w:tc>
@@ -10133,7 +10533,29 @@
                 <w:szCs w:val="20"/>
                 <w:shd w:val="clear" w:color="auto" w:fill="auto"/>
               </w:rPr>
-              <w:t>Plan Server Database And Write CreateTables SQL Script</w:t>
+              <w:t xml:space="preserve">Plan Server Database And Write </w:t>
+            </w:r>
+            <w:proofErr w:type="spellStart"/>
+            <w:r>
+              <w:rPr>
+                <w:rFonts w:ascii="Arial" w:hAnsi="Arial" w:cs="Arial"/>
+                <w:color w:val="auto"/>
+                <w:sz w:val="20"/>
+                <w:szCs w:val="20"/>
+                <w:shd w:val="clear" w:color="auto" w:fill="auto"/>
+              </w:rPr>
+              <w:t>CreateTables</w:t>
+            </w:r>
+            <w:proofErr w:type="spellEnd"/>
+            <w:r>
+              <w:rPr>
+                <w:rFonts w:ascii="Arial" w:hAnsi="Arial" w:cs="Arial"/>
+                <w:color w:val="auto"/>
+                <w:sz w:val="20"/>
+                <w:szCs w:val="20"/>
+                <w:shd w:val="clear" w:color="auto" w:fill="auto"/>
+              </w:rPr>
+              <w:t xml:space="preserve"> SQL Script</w:t>
             </w:r>
           </w:p>
         </w:tc>
@@ -10190,6 +10612,7 @@
                 <w:shd w:val="clear" w:color="auto" w:fill="auto"/>
               </w:rPr>
             </w:pPr>
+            <w:proofErr w:type="spellStart"/>
             <w:r>
               <w:rPr>
                 <w:rFonts w:ascii="Arial" w:hAnsi="Arial" w:cs="Arial"/>
@@ -10201,6 +10624,7 @@
               </w:rPr>
               <w:t>Putesch,akonduru</w:t>
             </w:r>
+            <w:proofErr w:type="spellEnd"/>
           </w:p>
         </w:tc>
         <w:tc>
@@ -10299,7 +10723,29 @@
                 <w:szCs w:val="20"/>
                 <w:shd w:val="clear" w:color="auto" w:fill="auto"/>
               </w:rPr>
-              <w:t>Set up PostgresSQL test server</w:t>
+              <w:t xml:space="preserve">Set up </w:t>
+            </w:r>
+            <w:proofErr w:type="spellStart"/>
+            <w:r>
+              <w:rPr>
+                <w:rFonts w:ascii="Arial" w:hAnsi="Arial" w:cs="Arial"/>
+                <w:color w:val="auto"/>
+                <w:sz w:val="20"/>
+                <w:szCs w:val="20"/>
+                <w:shd w:val="clear" w:color="auto" w:fill="auto"/>
+              </w:rPr>
+              <w:t>PostgresSQL</w:t>
+            </w:r>
+            <w:proofErr w:type="spellEnd"/>
+            <w:r>
+              <w:rPr>
+                <w:rFonts w:ascii="Arial" w:hAnsi="Arial" w:cs="Arial"/>
+                <w:color w:val="auto"/>
+                <w:sz w:val="20"/>
+                <w:szCs w:val="20"/>
+                <w:shd w:val="clear" w:color="auto" w:fill="auto"/>
+              </w:rPr>
+              <w:t xml:space="preserve"> test server</w:t>
             </w:r>
           </w:p>
         </w:tc>
@@ -10356,6 +10802,7 @@
                 <w:shd w:val="clear" w:color="auto" w:fill="auto"/>
               </w:rPr>
             </w:pPr>
+            <w:proofErr w:type="spellStart"/>
             <w:r>
               <w:rPr>
                 <w:rFonts w:ascii="Arial" w:hAnsi="Arial" w:cs="Arial"/>
@@ -10367,6 +10814,7 @@
               </w:rPr>
               <w:t>akonduru</w:t>
             </w:r>
+            <w:proofErr w:type="spellEnd"/>
           </w:p>
         </w:tc>
         <w:tc>
@@ -10523,6 +10971,7 @@
                 <w:shd w:val="clear" w:color="auto" w:fill="auto"/>
               </w:rPr>
             </w:pPr>
+            <w:proofErr w:type="spellStart"/>
             <w:r>
               <w:rPr>
                 <w:rFonts w:ascii="Arial" w:hAnsi="Arial" w:cs="Arial"/>
@@ -10534,6 +10983,7 @@
               </w:rPr>
               <w:t>akonduru</w:t>
             </w:r>
+            <w:proofErr w:type="spellEnd"/>
           </w:p>
         </w:tc>
         <w:tc>
@@ -10632,8 +11082,20 @@
                 <w:szCs w:val="20"/>
                 <w:shd w:val="clear" w:color="auto" w:fill="auto"/>
               </w:rPr>
-              <w:t>Server ServerController</w:t>
-            </w:r>
+              <w:t xml:space="preserve">Server </w:t>
+            </w:r>
+            <w:proofErr w:type="spellStart"/>
+            <w:r>
+              <w:rPr>
+                <w:rFonts w:ascii="Arial" w:hAnsi="Arial" w:cs="Arial"/>
+                <w:color w:val="auto"/>
+                <w:sz w:val="20"/>
+                <w:szCs w:val="20"/>
+                <w:shd w:val="clear" w:color="auto" w:fill="auto"/>
+              </w:rPr>
+              <w:t>ServerController</w:t>
+            </w:r>
+            <w:proofErr w:type="spellEnd"/>
           </w:p>
         </w:tc>
         <w:tc>
@@ -10799,8 +11261,20 @@
                 <w:szCs w:val="20"/>
                 <w:shd w:val="clear" w:color="auto" w:fill="auto"/>
               </w:rPr>
-              <w:t>Server SmtpServer</w:t>
-            </w:r>
+              <w:t xml:space="preserve">Server </w:t>
+            </w:r>
+            <w:proofErr w:type="spellStart"/>
+            <w:r>
+              <w:rPr>
+                <w:rFonts w:ascii="Arial" w:hAnsi="Arial" w:cs="Arial"/>
+                <w:color w:val="auto"/>
+                <w:sz w:val="20"/>
+                <w:szCs w:val="20"/>
+                <w:shd w:val="clear" w:color="auto" w:fill="auto"/>
+              </w:rPr>
+              <w:t>SmtpServer</w:t>
+            </w:r>
+            <w:proofErr w:type="spellEnd"/>
           </w:p>
         </w:tc>
         <w:tc>
@@ -10965,8 +11439,20 @@
                 <w:szCs w:val="20"/>
                 <w:shd w:val="clear" w:color="auto" w:fill="auto"/>
               </w:rPr>
-              <w:t>Server ImapServer</w:t>
-            </w:r>
+              <w:t xml:space="preserve">Server </w:t>
+            </w:r>
+            <w:proofErr w:type="spellStart"/>
+            <w:r>
+              <w:rPr>
+                <w:rFonts w:ascii="Arial" w:hAnsi="Arial" w:cs="Arial"/>
+                <w:color w:val="auto"/>
+                <w:sz w:val="20"/>
+                <w:szCs w:val="20"/>
+                <w:shd w:val="clear" w:color="auto" w:fill="auto"/>
+              </w:rPr>
+              <w:t>ImapServer</w:t>
+            </w:r>
+            <w:proofErr w:type="spellEnd"/>
           </w:p>
         </w:tc>
         <w:tc>
@@ -11132,8 +11618,20 @@
                 <w:szCs w:val="20"/>
                 <w:shd w:val="clear" w:color="auto" w:fill="auto"/>
               </w:rPr>
-              <w:t>Server SmtpConnection</w:t>
-            </w:r>
+              <w:t xml:space="preserve">Server </w:t>
+            </w:r>
+            <w:proofErr w:type="spellStart"/>
+            <w:r>
+              <w:rPr>
+                <w:rFonts w:ascii="Arial" w:hAnsi="Arial" w:cs="Arial"/>
+                <w:color w:val="auto"/>
+                <w:sz w:val="20"/>
+                <w:szCs w:val="20"/>
+                <w:shd w:val="clear" w:color="auto" w:fill="auto"/>
+              </w:rPr>
+              <w:t>SmtpConnection</w:t>
+            </w:r>
+            <w:proofErr w:type="spellEnd"/>
           </w:p>
         </w:tc>
         <w:tc>
@@ -11298,8 +11796,20 @@
                 <w:szCs w:val="20"/>
                 <w:shd w:val="clear" w:color="auto" w:fill="auto"/>
               </w:rPr>
-              <w:t>Server ImapConnection</w:t>
-            </w:r>
+              <w:t xml:space="preserve">Server </w:t>
+            </w:r>
+            <w:proofErr w:type="spellStart"/>
+            <w:r>
+              <w:rPr>
+                <w:rFonts w:ascii="Arial" w:hAnsi="Arial" w:cs="Arial"/>
+                <w:color w:val="auto"/>
+                <w:sz w:val="20"/>
+                <w:szCs w:val="20"/>
+                <w:shd w:val="clear" w:color="auto" w:fill="auto"/>
+              </w:rPr>
+              <w:t>ImapConnection</w:t>
+            </w:r>
+            <w:proofErr w:type="spellEnd"/>
           </w:p>
         </w:tc>
         <w:tc>
@@ -11465,8 +11975,20 @@
                 <w:szCs w:val="20"/>
                 <w:shd w:val="clear" w:color="auto" w:fill="auto"/>
               </w:rPr>
-              <w:t>Server CmdProcessor</w:t>
-            </w:r>
+              <w:t xml:space="preserve">Server </w:t>
+            </w:r>
+            <w:proofErr w:type="spellStart"/>
+            <w:r>
+              <w:rPr>
+                <w:rFonts w:ascii="Arial" w:hAnsi="Arial" w:cs="Arial"/>
+                <w:color w:val="auto"/>
+                <w:sz w:val="20"/>
+                <w:szCs w:val="20"/>
+                <w:shd w:val="clear" w:color="auto" w:fill="auto"/>
+              </w:rPr>
+              <w:t>CmdProcessor</w:t>
+            </w:r>
+            <w:proofErr w:type="spellEnd"/>
           </w:p>
         </w:tc>
         <w:tc>
@@ -11522,6 +12044,7 @@
                 <w:shd w:val="clear" w:color="auto" w:fill="auto"/>
               </w:rPr>
             </w:pPr>
+            <w:proofErr w:type="spellStart"/>
             <w:r>
               <w:rPr>
                 <w:rFonts w:ascii="Arial" w:hAnsi="Arial" w:cs="Arial"/>
@@ -11533,6 +12056,7 @@
               </w:rPr>
               <w:t>bgarber</w:t>
             </w:r>
+            <w:proofErr w:type="spellEnd"/>
           </w:p>
         </w:tc>
         <w:tc>
@@ -11631,8 +12155,20 @@
                 <w:szCs w:val="20"/>
                 <w:shd w:val="clear" w:color="auto" w:fill="auto"/>
               </w:rPr>
-              <w:t>Server QueryGenerator</w:t>
-            </w:r>
+              <w:t xml:space="preserve">Server </w:t>
+            </w:r>
+            <w:proofErr w:type="spellStart"/>
+            <w:r>
+              <w:rPr>
+                <w:rFonts w:ascii="Arial" w:hAnsi="Arial" w:cs="Arial"/>
+                <w:color w:val="auto"/>
+                <w:sz w:val="20"/>
+                <w:szCs w:val="20"/>
+                <w:shd w:val="clear" w:color="auto" w:fill="auto"/>
+              </w:rPr>
+              <w:t>QueryGenerator</w:t>
+            </w:r>
+            <w:proofErr w:type="spellEnd"/>
           </w:p>
         </w:tc>
         <w:tc>
@@ -11787,8 +12323,20 @@
                 <w:szCs w:val="20"/>
                 <w:shd w:val="clear" w:color="auto" w:fill="auto"/>
               </w:rPr>
-              <w:t>Server SmtpClient</w:t>
-            </w:r>
+              <w:t xml:space="preserve">Server </w:t>
+            </w:r>
+            <w:proofErr w:type="spellStart"/>
+            <w:r>
+              <w:rPr>
+                <w:rFonts w:ascii="Arial" w:hAnsi="Arial" w:cs="Arial"/>
+                <w:color w:val="auto"/>
+                <w:sz w:val="20"/>
+                <w:szCs w:val="20"/>
+                <w:shd w:val="clear" w:color="auto" w:fill="auto"/>
+              </w:rPr>
+              <w:t>SmtpClient</w:t>
+            </w:r>
+            <w:proofErr w:type="spellEnd"/>
           </w:p>
         </w:tc>
         <w:tc>
@@ -11999,6 +12547,7 @@
                 <w:shd w:val="clear" w:color="auto" w:fill="auto"/>
               </w:rPr>
             </w:pPr>
+            <w:proofErr w:type="spellStart"/>
             <w:r>
               <w:rPr>
                 <w:rFonts w:ascii="Arial" w:hAnsi="Arial" w:cs="Arial"/>
@@ -12010,6 +12559,7 @@
               </w:rPr>
               <w:t>akonduru</w:t>
             </w:r>
+            <w:proofErr w:type="spellEnd"/>
           </w:p>
         </w:tc>
         <w:tc>
@@ -12499,6 +13049,7 @@
                 <w:shd w:val="clear" w:color="auto" w:fill="auto"/>
               </w:rPr>
             </w:pPr>
+            <w:proofErr w:type="spellStart"/>
             <w:r>
               <w:rPr>
                 <w:rFonts w:ascii="Arial" w:hAnsi="Arial" w:cs="Arial"/>
@@ -12510,6 +13061,7 @@
               </w:rPr>
               <w:t>akonduru</w:t>
             </w:r>
+            <w:proofErr w:type="spellEnd"/>
           </w:p>
         </w:tc>
         <w:tc>
@@ -12665,6 +13217,7 @@
                 <w:shd w:val="clear" w:color="auto" w:fill="auto"/>
               </w:rPr>
             </w:pPr>
+            <w:proofErr w:type="spellStart"/>
             <w:r>
               <w:rPr>
                 <w:rFonts w:ascii="Arial" w:hAnsi="Arial" w:cs="Arial"/>
@@ -12676,6 +13229,7 @@
               </w:rPr>
               <w:t>akonduru</w:t>
             </w:r>
+            <w:proofErr w:type="spellEnd"/>
           </w:p>
         </w:tc>
         <w:tc>
@@ -12841,8 +13395,21 @@
                 <w:szCs w:val="20"/>
                 <w:shd w:val="clear" w:color="auto" w:fill="auto"/>
               </w:rPr>
-              <w:t>Ed Bull,bgarber</w:t>
-            </w:r>
+              <w:t xml:space="preserve">Ed </w:t>
+            </w:r>
+            <w:proofErr w:type="spellStart"/>
+            <w:r>
+              <w:rPr>
+                <w:rFonts w:ascii="Arial" w:hAnsi="Arial" w:cs="Arial"/>
+                <w:bCs w:val="0"/>
+                <w:color w:val="auto"/>
+                <w:sz w:val="20"/>
+                <w:szCs w:val="20"/>
+                <w:shd w:val="clear" w:color="auto" w:fill="auto"/>
+              </w:rPr>
+              <w:t>Bull,bgarber</w:t>
+            </w:r>
+            <w:proofErr w:type="spellEnd"/>
           </w:p>
         </w:tc>
         <w:tc>
@@ -12941,7 +13508,29 @@
                 <w:szCs w:val="20"/>
                 <w:shd w:val="clear" w:color="auto" w:fill="auto"/>
               </w:rPr>
-              <w:t>Set up PostgresSQL test server</w:t>
+              <w:t xml:space="preserve">Set up </w:t>
+            </w:r>
+            <w:proofErr w:type="spellStart"/>
+            <w:r>
+              <w:rPr>
+                <w:rFonts w:ascii="Arial" w:hAnsi="Arial" w:cs="Arial"/>
+                <w:color w:val="auto"/>
+                <w:sz w:val="20"/>
+                <w:szCs w:val="20"/>
+                <w:shd w:val="clear" w:color="auto" w:fill="auto"/>
+              </w:rPr>
+              <w:t>PostgresSQL</w:t>
+            </w:r>
+            <w:proofErr w:type="spellEnd"/>
+            <w:r>
+              <w:rPr>
+                <w:rFonts w:ascii="Arial" w:hAnsi="Arial" w:cs="Arial"/>
+                <w:color w:val="auto"/>
+                <w:sz w:val="20"/>
+                <w:szCs w:val="20"/>
+                <w:shd w:val="clear" w:color="auto" w:fill="auto"/>
+              </w:rPr>
+              <w:t xml:space="preserve"> test server</w:t>
             </w:r>
           </w:p>
         </w:tc>
@@ -12998,6 +13587,7 @@
                 <w:shd w:val="clear" w:color="auto" w:fill="auto"/>
               </w:rPr>
             </w:pPr>
+            <w:proofErr w:type="spellStart"/>
             <w:r>
               <w:rPr>
                 <w:rFonts w:ascii="Arial" w:hAnsi="Arial" w:cs="Arial"/>
@@ -13009,6 +13599,7 @@
               </w:rPr>
               <w:t>akonduru</w:t>
             </w:r>
+            <w:proofErr w:type="spellEnd"/>
           </w:p>
         </w:tc>
         <w:tc>
@@ -13167,6 +13758,7 @@
                 <w:shd w:val="clear" w:color="auto" w:fill="auto"/>
               </w:rPr>
             </w:pPr>
+            <w:proofErr w:type="spellStart"/>
             <w:r>
               <w:rPr>
                 <w:rFonts w:ascii="Arial" w:hAnsi="Arial" w:cs="Arial"/>
@@ -13178,6 +13770,7 @@
               </w:rPr>
               <w:t>akonduru</w:t>
             </w:r>
+            <w:proofErr w:type="spellEnd"/>
           </w:p>
         </w:tc>
         <w:tc>
@@ -13278,8 +13871,20 @@
                 <w:szCs w:val="20"/>
                 <w:shd w:val="clear" w:color="auto" w:fill="auto"/>
               </w:rPr>
-              <w:t>Server ServerController</w:t>
-            </w:r>
+              <w:t xml:space="preserve">Server </w:t>
+            </w:r>
+            <w:proofErr w:type="spellStart"/>
+            <w:r>
+              <w:rPr>
+                <w:rFonts w:ascii="Arial" w:hAnsi="Arial" w:cs="Arial"/>
+                <w:color w:val="auto"/>
+                <w:sz w:val="20"/>
+                <w:szCs w:val="20"/>
+                <w:shd w:val="clear" w:color="auto" w:fill="auto"/>
+              </w:rPr>
+              <w:t>ServerController</w:t>
+            </w:r>
+            <w:proofErr w:type="spellEnd"/>
           </w:p>
         </w:tc>
         <w:tc>
@@ -13447,8 +14052,20 @@
                 <w:szCs w:val="20"/>
                 <w:shd w:val="clear" w:color="auto" w:fill="auto"/>
               </w:rPr>
-              <w:t>Server SmtpServer</w:t>
-            </w:r>
+              <w:t xml:space="preserve">Server </w:t>
+            </w:r>
+            <w:proofErr w:type="spellStart"/>
+            <w:r>
+              <w:rPr>
+                <w:rFonts w:ascii="Arial" w:hAnsi="Arial" w:cs="Arial"/>
+                <w:color w:val="auto"/>
+                <w:sz w:val="20"/>
+                <w:szCs w:val="20"/>
+                <w:shd w:val="clear" w:color="auto" w:fill="auto"/>
+              </w:rPr>
+              <w:t>SmtpServer</w:t>
+            </w:r>
+            <w:proofErr w:type="spellEnd"/>
           </w:p>
         </w:tc>
         <w:tc>
@@ -13615,8 +14232,20 @@
                 <w:szCs w:val="20"/>
                 <w:shd w:val="clear" w:color="auto" w:fill="auto"/>
               </w:rPr>
-              <w:t>Server ImapServer</w:t>
-            </w:r>
+              <w:t xml:space="preserve">Server </w:t>
+            </w:r>
+            <w:proofErr w:type="spellStart"/>
+            <w:r>
+              <w:rPr>
+                <w:rFonts w:ascii="Arial" w:hAnsi="Arial" w:cs="Arial"/>
+                <w:color w:val="auto"/>
+                <w:sz w:val="20"/>
+                <w:szCs w:val="20"/>
+                <w:shd w:val="clear" w:color="auto" w:fill="auto"/>
+              </w:rPr>
+              <w:t>ImapServer</w:t>
+            </w:r>
+            <w:proofErr w:type="spellEnd"/>
           </w:p>
         </w:tc>
         <w:tc>
@@ -13784,8 +14413,20 @@
                 <w:szCs w:val="20"/>
                 <w:shd w:val="clear" w:color="auto" w:fill="auto"/>
               </w:rPr>
-              <w:t>Server SmtpConnection</w:t>
-            </w:r>
+              <w:t xml:space="preserve">Server </w:t>
+            </w:r>
+            <w:proofErr w:type="spellStart"/>
+            <w:r>
+              <w:rPr>
+                <w:rFonts w:ascii="Arial" w:hAnsi="Arial" w:cs="Arial"/>
+                <w:color w:val="auto"/>
+                <w:sz w:val="20"/>
+                <w:szCs w:val="20"/>
+                <w:shd w:val="clear" w:color="auto" w:fill="auto"/>
+              </w:rPr>
+              <w:t>SmtpConnection</w:t>
+            </w:r>
+            <w:proofErr w:type="spellEnd"/>
           </w:p>
         </w:tc>
         <w:tc>
@@ -13952,8 +14593,20 @@
                 <w:szCs w:val="20"/>
                 <w:shd w:val="clear" w:color="auto" w:fill="auto"/>
               </w:rPr>
-              <w:t>Server ImapConnection</w:t>
-            </w:r>
+              <w:t xml:space="preserve">Server </w:t>
+            </w:r>
+            <w:proofErr w:type="spellStart"/>
+            <w:r>
+              <w:rPr>
+                <w:rFonts w:ascii="Arial" w:hAnsi="Arial" w:cs="Arial"/>
+                <w:color w:val="auto"/>
+                <w:sz w:val="20"/>
+                <w:szCs w:val="20"/>
+                <w:shd w:val="clear" w:color="auto" w:fill="auto"/>
+              </w:rPr>
+              <w:t>ImapConnection</w:t>
+            </w:r>
+            <w:proofErr w:type="spellEnd"/>
           </w:p>
         </w:tc>
         <w:tc>
@@ -14121,8 +14774,20 @@
                 <w:szCs w:val="20"/>
                 <w:shd w:val="clear" w:color="auto" w:fill="auto"/>
               </w:rPr>
-              <w:t>Server CmdProcessor</w:t>
-            </w:r>
+              <w:t xml:space="preserve">Server </w:t>
+            </w:r>
+            <w:proofErr w:type="spellStart"/>
+            <w:r>
+              <w:rPr>
+                <w:rFonts w:ascii="Arial" w:hAnsi="Arial" w:cs="Arial"/>
+                <w:color w:val="auto"/>
+                <w:sz w:val="20"/>
+                <w:szCs w:val="20"/>
+                <w:shd w:val="clear" w:color="auto" w:fill="auto"/>
+              </w:rPr>
+              <w:t>CmdProcessor</w:t>
+            </w:r>
+            <w:proofErr w:type="spellEnd"/>
           </w:p>
         </w:tc>
         <w:tc>
@@ -14178,6 +14843,7 @@
                 <w:shd w:val="clear" w:color="auto" w:fill="auto"/>
               </w:rPr>
             </w:pPr>
+            <w:proofErr w:type="spellStart"/>
             <w:r>
               <w:rPr>
                 <w:rFonts w:ascii="Arial" w:hAnsi="Arial" w:cs="Arial"/>
@@ -14189,6 +14855,7 @@
               </w:rPr>
               <w:t>bgarber</w:t>
             </w:r>
+            <w:proofErr w:type="spellEnd"/>
           </w:p>
         </w:tc>
         <w:tc>
@@ -14289,8 +14956,20 @@
                 <w:szCs w:val="20"/>
                 <w:shd w:val="clear" w:color="auto" w:fill="auto"/>
               </w:rPr>
-              <w:t>Server QueryGenerator</w:t>
-            </w:r>
+              <w:t xml:space="preserve">Server </w:t>
+            </w:r>
+            <w:proofErr w:type="spellStart"/>
+            <w:r>
+              <w:rPr>
+                <w:rFonts w:ascii="Arial" w:hAnsi="Arial" w:cs="Arial"/>
+                <w:color w:val="auto"/>
+                <w:sz w:val="20"/>
+                <w:szCs w:val="20"/>
+                <w:shd w:val="clear" w:color="auto" w:fill="auto"/>
+              </w:rPr>
+              <w:t>QueryGenerator</w:t>
+            </w:r>
+            <w:proofErr w:type="spellEnd"/>
           </w:p>
         </w:tc>
         <w:tc>
@@ -14447,8 +15126,20 @@
                 <w:szCs w:val="20"/>
                 <w:shd w:val="clear" w:color="auto" w:fill="auto"/>
               </w:rPr>
-              <w:t>Server SmtpClient</w:t>
-            </w:r>
+              <w:t xml:space="preserve">Server </w:t>
+            </w:r>
+            <w:proofErr w:type="spellStart"/>
+            <w:r>
+              <w:rPr>
+                <w:rFonts w:ascii="Arial" w:hAnsi="Arial" w:cs="Arial"/>
+                <w:color w:val="auto"/>
+                <w:sz w:val="20"/>
+                <w:szCs w:val="20"/>
+                <w:shd w:val="clear" w:color="auto" w:fill="auto"/>
+              </w:rPr>
+              <w:t>SmtpClient</w:t>
+            </w:r>
+            <w:proofErr w:type="spellEnd"/>
           </w:p>
         </w:tc>
         <w:tc>
@@ -14662,6 +15353,7 @@
                 <w:shd w:val="clear" w:color="auto" w:fill="auto"/>
               </w:rPr>
             </w:pPr>
+            <w:proofErr w:type="spellStart"/>
             <w:r>
               <w:rPr>
                 <w:rFonts w:ascii="Arial" w:hAnsi="Arial" w:cs="Arial"/>
@@ -14673,6 +15365,7 @@
               </w:rPr>
               <w:t>akonduru</w:t>
             </w:r>
+            <w:proofErr w:type="spellEnd"/>
           </w:p>
         </w:tc>
         <w:tc>
@@ -14831,6 +15524,7 @@
                 <w:shd w:val="clear" w:color="auto" w:fill="auto"/>
               </w:rPr>
             </w:pPr>
+            <w:proofErr w:type="spellStart"/>
             <w:r>
               <w:rPr>
                 <w:rFonts w:ascii="Arial" w:hAnsi="Arial" w:cs="Arial"/>
@@ -14842,6 +15536,7 @@
               </w:rPr>
               <w:t>akonduru</w:t>
             </w:r>
+            <w:proofErr w:type="spellEnd"/>
           </w:p>
         </w:tc>
         <w:tc>
@@ -15336,6 +16031,7 @@
                 <w:shd w:val="clear" w:color="auto" w:fill="auto"/>
               </w:rPr>
             </w:pPr>
+            <w:proofErr w:type="spellStart"/>
             <w:r>
               <w:rPr>
                 <w:rFonts w:ascii="Arial" w:hAnsi="Arial" w:cs="Arial"/>
@@ -15347,6 +16043,7 @@
               </w:rPr>
               <w:t>bgarber</w:t>
             </w:r>
+            <w:proofErr w:type="spellEnd"/>
           </w:p>
         </w:tc>
         <w:tc>
@@ -15505,6 +16202,7 @@
                 <w:shd w:val="clear" w:color="auto" w:fill="auto"/>
               </w:rPr>
             </w:pPr>
+            <w:proofErr w:type="spellStart"/>
             <w:r>
               <w:rPr>
                 <w:rFonts w:ascii="Arial" w:hAnsi="Arial" w:cs="Arial"/>
@@ -15516,6 +16214,7 @@
               </w:rPr>
               <w:t>akonduru</w:t>
             </w:r>
+            <w:proofErr w:type="spellEnd"/>
           </w:p>
         </w:tc>
         <w:tc>
@@ -15673,6 +16372,7 @@
                 <w:shd w:val="clear" w:color="auto" w:fill="auto"/>
               </w:rPr>
             </w:pPr>
+            <w:proofErr w:type="spellStart"/>
             <w:r>
               <w:rPr>
                 <w:rFonts w:ascii="Arial" w:hAnsi="Arial" w:cs="Arial"/>
@@ -15684,6 +16384,7 @@
               </w:rPr>
               <w:t>akonduru</w:t>
             </w:r>
+            <w:proofErr w:type="spellEnd"/>
           </w:p>
         </w:tc>
         <w:tc>
@@ -16347,6 +17048,7 @@
                 <w:shd w:val="clear" w:color="auto" w:fill="auto"/>
               </w:rPr>
             </w:pPr>
+            <w:proofErr w:type="spellStart"/>
             <w:r>
               <w:rPr>
                 <w:rFonts w:ascii="Arial" w:hAnsi="Arial" w:cs="Arial"/>
@@ -16358,6 +17060,7 @@
               </w:rPr>
               <w:t>Putesch</w:t>
             </w:r>
+            <w:proofErr w:type="spellEnd"/>
           </w:p>
         </w:tc>
         <w:tc>
@@ -16516,6 +17219,7 @@
                 <w:shd w:val="clear" w:color="auto" w:fill="auto"/>
               </w:rPr>
             </w:pPr>
+            <w:proofErr w:type="spellStart"/>
             <w:r>
               <w:rPr>
                 <w:rFonts w:ascii="Arial" w:hAnsi="Arial" w:cs="Arial"/>
@@ -16527,6 +17231,7 @@
               </w:rPr>
               <w:t>akonduru</w:t>
             </w:r>
+            <w:proofErr w:type="spellEnd"/>
           </w:p>
         </w:tc>
         <w:tc>
@@ -16684,6 +17389,7 @@
                 <w:shd w:val="clear" w:color="auto" w:fill="auto"/>
               </w:rPr>
             </w:pPr>
+            <w:proofErr w:type="spellStart"/>
             <w:r>
               <w:rPr>
                 <w:rFonts w:ascii="Arial" w:hAnsi="Arial" w:cs="Arial"/>
@@ -16695,6 +17401,7 @@
               </w:rPr>
               <w:t>Putesch</w:t>
             </w:r>
+            <w:proofErr w:type="spellEnd"/>
           </w:p>
         </w:tc>
         <w:tc>
@@ -17030,8 +17737,21 @@
                 <w:szCs w:val="20"/>
                 <w:shd w:val="clear" w:color="auto" w:fill="auto"/>
               </w:rPr>
-              <w:t>Ed Bull,Putesch,akonduru</w:t>
-            </w:r>
+              <w:t xml:space="preserve">Ed </w:t>
+            </w:r>
+            <w:proofErr w:type="spellStart"/>
+            <w:r>
+              <w:rPr>
+                <w:rFonts w:ascii="Arial" w:hAnsi="Arial" w:cs="Arial"/>
+                <w:bCs w:val="0"/>
+                <w:color w:val="auto"/>
+                <w:sz w:val="20"/>
+                <w:szCs w:val="20"/>
+                <w:shd w:val="clear" w:color="auto" w:fill="auto"/>
+              </w:rPr>
+              <w:t>Bull,Putesch,akonduru</w:t>
+            </w:r>
+            <w:proofErr w:type="spellEnd"/>
           </w:p>
         </w:tc>
         <w:tc>
@@ -17199,8 +17919,21 @@
                 <w:szCs w:val="20"/>
                 <w:shd w:val="clear" w:color="auto" w:fill="auto"/>
               </w:rPr>
-              <w:t>Ed Bull,akonduru</w:t>
-            </w:r>
+              <w:t xml:space="preserve">Ed </w:t>
+            </w:r>
+            <w:proofErr w:type="spellStart"/>
+            <w:r>
+              <w:rPr>
+                <w:rFonts w:ascii="Arial" w:hAnsi="Arial" w:cs="Arial"/>
+                <w:bCs w:val="0"/>
+                <w:color w:val="auto"/>
+                <w:sz w:val="20"/>
+                <w:szCs w:val="20"/>
+                <w:shd w:val="clear" w:color="auto" w:fill="auto"/>
+              </w:rPr>
+              <w:t>Bull,akonduru</w:t>
+            </w:r>
+            <w:proofErr w:type="spellEnd"/>
           </w:p>
         </w:tc>
         <w:tc>
@@ -17527,6 +18260,7 @@
                 <w:shd w:val="clear" w:color="auto" w:fill="auto"/>
               </w:rPr>
             </w:pPr>
+            <w:proofErr w:type="spellStart"/>
             <w:r>
               <w:rPr>
                 <w:rFonts w:ascii="Arial" w:hAnsi="Arial" w:cs="Arial"/>
@@ -17538,6 +18272,7 @@
               </w:rPr>
               <w:t>bgarber</w:t>
             </w:r>
+            <w:proofErr w:type="spellEnd"/>
           </w:p>
         </w:tc>
         <w:tc>
@@ -17695,6 +18430,7 @@
                 <w:shd w:val="clear" w:color="auto" w:fill="auto"/>
               </w:rPr>
             </w:pPr>
+            <w:proofErr w:type="spellStart"/>
             <w:r>
               <w:rPr>
                 <w:rFonts w:ascii="Arial" w:hAnsi="Arial" w:cs="Arial"/>
@@ -17706,6 +18442,7 @@
               </w:rPr>
               <w:t>akonduru</w:t>
             </w:r>
+            <w:proofErr w:type="spellEnd"/>
           </w:p>
         </w:tc>
         <w:tc>
@@ -17864,6 +18601,7 @@
                 <w:shd w:val="clear" w:color="auto" w:fill="auto"/>
               </w:rPr>
             </w:pPr>
+            <w:proofErr w:type="spellStart"/>
             <w:r>
               <w:rPr>
                 <w:rFonts w:ascii="Arial" w:hAnsi="Arial" w:cs="Arial"/>
@@ -17875,6 +18613,7 @@
               </w:rPr>
               <w:t>akonduru</w:t>
             </w:r>
+            <w:proofErr w:type="spellEnd"/>
           </w:p>
         </w:tc>
         <w:tc>
@@ -17974,7 +18713,29 @@
                 <w:szCs w:val="20"/>
                 <w:shd w:val="clear" w:color="auto" w:fill="auto"/>
               </w:rPr>
-              <w:t>Set up PostgresSQL test server</w:t>
+              <w:t xml:space="preserve">Set up </w:t>
+            </w:r>
+            <w:proofErr w:type="spellStart"/>
+            <w:r>
+              <w:rPr>
+                <w:rFonts w:ascii="Arial" w:hAnsi="Arial" w:cs="Arial"/>
+                <w:color w:val="auto"/>
+                <w:sz w:val="20"/>
+                <w:szCs w:val="20"/>
+                <w:shd w:val="clear" w:color="auto" w:fill="auto"/>
+              </w:rPr>
+              <w:t>PostgresSQL</w:t>
+            </w:r>
+            <w:proofErr w:type="spellEnd"/>
+            <w:r>
+              <w:rPr>
+                <w:rFonts w:ascii="Arial" w:hAnsi="Arial" w:cs="Arial"/>
+                <w:color w:val="auto"/>
+                <w:sz w:val="20"/>
+                <w:szCs w:val="20"/>
+                <w:shd w:val="clear" w:color="auto" w:fill="auto"/>
+              </w:rPr>
+              <w:t xml:space="preserve"> test server</w:t>
             </w:r>
           </w:p>
         </w:tc>
@@ -18029,6 +18790,7 @@
                 <w:shd w:val="clear" w:color="auto" w:fill="auto"/>
               </w:rPr>
             </w:pPr>
+            <w:proofErr w:type="spellStart"/>
             <w:r>
               <w:rPr>
                 <w:rFonts w:ascii="Arial" w:hAnsi="Arial" w:cs="Arial"/>
@@ -18040,6 +18802,7 @@
               </w:rPr>
               <w:t>akonduru</w:t>
             </w:r>
+            <w:proofErr w:type="spellEnd"/>
           </w:p>
         </w:tc>
         <w:tc>
@@ -18193,6 +18956,7 @@
                 <w:shd w:val="clear" w:color="auto" w:fill="auto"/>
               </w:rPr>
             </w:pPr>
+            <w:proofErr w:type="spellStart"/>
             <w:r>
               <w:rPr>
                 <w:rFonts w:ascii="Arial" w:hAnsi="Arial" w:cs="Arial"/>
@@ -18204,6 +18968,7 @@
               </w:rPr>
               <w:t>akonduru</w:t>
             </w:r>
+            <w:proofErr w:type="spellEnd"/>
           </w:p>
         </w:tc>
         <w:tc>
@@ -18301,8 +19066,20 @@
                 <w:szCs w:val="20"/>
                 <w:shd w:val="clear" w:color="auto" w:fill="auto"/>
               </w:rPr>
-              <w:t>Server ServerController</w:t>
-            </w:r>
+              <w:t xml:space="preserve">Server </w:t>
+            </w:r>
+            <w:proofErr w:type="spellStart"/>
+            <w:r>
+              <w:rPr>
+                <w:rFonts w:ascii="Arial" w:hAnsi="Arial" w:cs="Arial"/>
+                <w:color w:val="auto"/>
+                <w:sz w:val="20"/>
+                <w:szCs w:val="20"/>
+                <w:shd w:val="clear" w:color="auto" w:fill="auto"/>
+              </w:rPr>
+              <w:t>ServerController</w:t>
+            </w:r>
+            <w:proofErr w:type="spellEnd"/>
           </w:p>
         </w:tc>
         <w:tc>
@@ -18466,8 +19243,20 @@
                 <w:szCs w:val="20"/>
                 <w:shd w:val="clear" w:color="auto" w:fill="auto"/>
               </w:rPr>
-              <w:t>Server SmtpServer</w:t>
-            </w:r>
+              <w:t xml:space="preserve">Server </w:t>
+            </w:r>
+            <w:proofErr w:type="spellStart"/>
+            <w:r>
+              <w:rPr>
+                <w:rFonts w:ascii="Arial" w:hAnsi="Arial" w:cs="Arial"/>
+                <w:color w:val="auto"/>
+                <w:sz w:val="20"/>
+                <w:szCs w:val="20"/>
+                <w:shd w:val="clear" w:color="auto" w:fill="auto"/>
+              </w:rPr>
+              <w:t>SmtpServer</w:t>
+            </w:r>
+            <w:proofErr w:type="spellEnd"/>
           </w:p>
         </w:tc>
         <w:tc>
@@ -18630,8 +19419,20 @@
                 <w:szCs w:val="20"/>
                 <w:shd w:val="clear" w:color="auto" w:fill="auto"/>
               </w:rPr>
-              <w:t>Server CmdProcessor</w:t>
-            </w:r>
+              <w:t xml:space="preserve">Server </w:t>
+            </w:r>
+            <w:proofErr w:type="spellStart"/>
+            <w:r>
+              <w:rPr>
+                <w:rFonts w:ascii="Arial" w:hAnsi="Arial" w:cs="Arial"/>
+                <w:color w:val="auto"/>
+                <w:sz w:val="20"/>
+                <w:szCs w:val="20"/>
+                <w:shd w:val="clear" w:color="auto" w:fill="auto"/>
+              </w:rPr>
+              <w:t>CmdProcessor</w:t>
+            </w:r>
+            <w:proofErr w:type="spellEnd"/>
           </w:p>
         </w:tc>
         <w:tc>
@@ -18685,6 +19486,7 @@
                 <w:shd w:val="clear" w:color="auto" w:fill="auto"/>
               </w:rPr>
             </w:pPr>
+            <w:proofErr w:type="spellStart"/>
             <w:r>
               <w:rPr>
                 <w:rFonts w:ascii="Arial" w:hAnsi="Arial" w:cs="Arial"/>
@@ -18696,6 +19498,7 @@
               </w:rPr>
               <w:t>bgarber</w:t>
             </w:r>
+            <w:proofErr w:type="spellEnd"/>
           </w:p>
         </w:tc>
         <w:tc>
@@ -18794,8 +19597,20 @@
                 <w:szCs w:val="20"/>
                 <w:shd w:val="clear" w:color="auto" w:fill="auto"/>
               </w:rPr>
-              <w:t>Server QueryGenerator</w:t>
-            </w:r>
+              <w:t xml:space="preserve">Server </w:t>
+            </w:r>
+            <w:proofErr w:type="spellStart"/>
+            <w:r>
+              <w:rPr>
+                <w:rFonts w:ascii="Arial" w:hAnsi="Arial" w:cs="Arial"/>
+                <w:color w:val="auto"/>
+                <w:sz w:val="20"/>
+                <w:szCs w:val="20"/>
+                <w:shd w:val="clear" w:color="auto" w:fill="auto"/>
+              </w:rPr>
+              <w:t>QueryGenerator</w:t>
+            </w:r>
+            <w:proofErr w:type="spellEnd"/>
           </w:p>
         </w:tc>
         <w:tc>
@@ -18958,8 +19773,20 @@
                 <w:szCs w:val="20"/>
                 <w:shd w:val="clear" w:color="auto" w:fill="auto"/>
               </w:rPr>
-              <w:t>Server SmtpClient</w:t>
-            </w:r>
+              <w:t xml:space="preserve">Server </w:t>
+            </w:r>
+            <w:proofErr w:type="spellStart"/>
+            <w:r>
+              <w:rPr>
+                <w:rFonts w:ascii="Arial" w:hAnsi="Arial" w:cs="Arial"/>
+                <w:color w:val="auto"/>
+                <w:sz w:val="20"/>
+                <w:szCs w:val="20"/>
+                <w:shd w:val="clear" w:color="auto" w:fill="auto"/>
+              </w:rPr>
+              <w:t>SmtpClient</w:t>
+            </w:r>
+            <w:proofErr w:type="spellEnd"/>
           </w:p>
         </w:tc>
         <w:tc>
@@ -19178,6 +20005,7 @@
                 <w:shd w:val="clear" w:color="auto" w:fill="auto"/>
               </w:rPr>
             </w:pPr>
+            <w:proofErr w:type="spellStart"/>
             <w:r>
               <w:rPr>
                 <w:rFonts w:ascii="Arial" w:hAnsi="Arial" w:cs="Arial"/>
@@ -19189,6 +20017,7 @@
               </w:rPr>
               <w:t>bgarber</w:t>
             </w:r>
+            <w:proofErr w:type="spellEnd"/>
           </w:p>
         </w:tc>
         <w:tc>
@@ -19341,6 +20170,7 @@
                 <w:shd w:val="clear" w:color="auto" w:fill="auto"/>
               </w:rPr>
             </w:pPr>
+            <w:proofErr w:type="spellStart"/>
             <w:r>
               <w:rPr>
                 <w:rFonts w:ascii="Arial" w:hAnsi="Arial" w:cs="Arial"/>
@@ -19352,6 +20182,7 @@
               </w:rPr>
               <w:t>akonduru</w:t>
             </w:r>
+            <w:proofErr w:type="spellEnd"/>
           </w:p>
         </w:tc>
         <w:tc>
@@ -19506,6 +20337,7 @@
                 <w:shd w:val="clear" w:color="auto" w:fill="auto"/>
               </w:rPr>
             </w:pPr>
+            <w:proofErr w:type="spellStart"/>
             <w:r>
               <w:rPr>
                 <w:rFonts w:ascii="Arial" w:hAnsi="Arial" w:cs="Arial"/>
@@ -19517,6 +20349,7 @@
               </w:rPr>
               <w:t>akonduru</w:t>
             </w:r>
+            <w:proofErr w:type="spellEnd"/>
           </w:p>
         </w:tc>
         <w:tc>
@@ -19846,6 +20679,7 @@
               </w:rPr>
               <w:t xml:space="preserve">Ed Bull, </w:t>
             </w:r>
+            <w:proofErr w:type="spellStart"/>
             <w:r>
               <w:rPr>
                 <w:rFonts w:ascii="Arial" w:hAnsi="Arial" w:cs="Arial"/>
@@ -19857,6 +20691,7 @@
               </w:rPr>
               <w:t>akonduru</w:t>
             </w:r>
+            <w:proofErr w:type="spellEnd"/>
             <w:r>
               <w:rPr>
                 <w:rFonts w:ascii="Arial" w:hAnsi="Arial" w:cs="Arial"/>
@@ -19868,6 +20703,7 @@
               </w:rPr>
               <w:t xml:space="preserve">, </w:t>
             </w:r>
+            <w:proofErr w:type="spellStart"/>
             <w:r>
               <w:rPr>
                 <w:rFonts w:ascii="Arial" w:hAnsi="Arial" w:cs="Arial"/>
@@ -19879,6 +20715,7 @@
               </w:rPr>
               <w:t>bgarber</w:t>
             </w:r>
+            <w:proofErr w:type="spellEnd"/>
           </w:p>
         </w:tc>
         <w:tc>
@@ -19953,7 +20790,7 @@
           <w:szCs w:val="32"/>
         </w:rPr>
       </w:pPr>
-      <w:bookmarkStart w:id="14" w:name="_Toc480770129"/>
+      <w:bookmarkStart w:id="15" w:name="_Toc480770129"/>
       <w:r>
         <w:br w:type="page"/>
       </w:r>
@@ -19971,7 +20808,7 @@
         <w:tab/>
         <w:t>Dictionary</w:t>
       </w:r>
-      <w:bookmarkEnd w:id="14"/>
+      <w:bookmarkEnd w:id="15"/>
     </w:p>
     <w:p/>
     <w:p>
@@ -20184,7 +21021,15 @@
         <w:t>TCP/IP:</w:t>
       </w:r>
       <w:r>
-        <w:t xml:space="preserve"> IP (Internet Protocol) is the basic communication language or protocol of the ozInternet. It can also be used as a communications protocol in a private network (either an intranet or an extranet). TCP (Transmission Control Protocol) is layered on top of IP to provide certain network control and data validation features for many internet communications.</w:t>
+        <w:t xml:space="preserve"> IP (Internet Protocol) is the basic communication language or protocol of the </w:t>
+      </w:r>
+      <w:proofErr w:type="spellStart"/>
+      <w:r>
+        <w:t>ozInternet</w:t>
+      </w:r>
+      <w:proofErr w:type="spellEnd"/>
+      <w:r>
+        <w:t>. It can also be used as a communications protocol in a private network (either an intranet or an extranet). TCP (Transmission Control Protocol) is layered on top of IP to provide certain network control and data validation features for many internet communications.</w:t>
       </w:r>
     </w:p>
     <w:p>
@@ -20192,7 +21037,7 @@
         <w:pStyle w:val="Heading1"/>
         <w:ind w:firstLine="0"/>
       </w:pPr>
-      <w:bookmarkStart w:id="15" w:name="_Toc480770130"/>
+      <w:bookmarkStart w:id="16" w:name="_Toc480770130"/>
       <w:r>
         <w:lastRenderedPageBreak/>
         <w:t>XXI</w:t>
@@ -20204,7 +21049,7 @@
         <w:tab/>
         <w:t>Resumes</w:t>
       </w:r>
-      <w:bookmarkEnd w:id="15"/>
+      <w:bookmarkEnd w:id="16"/>
       <w:r>
         <w:t xml:space="preserve"> </w:t>
       </w:r>
@@ -20479,7 +21324,7 @@
         <w:pStyle w:val="Heading1"/>
         <w:ind w:firstLine="0"/>
       </w:pPr>
-      <w:bookmarkStart w:id="16" w:name="_Toc480770131"/>
+      <w:bookmarkStart w:id="17" w:name="_Toc480770131"/>
       <w:r>
         <w:lastRenderedPageBreak/>
         <w:t>XXII</w:t>
@@ -20491,7 +21336,7 @@
         <w:tab/>
         <w:t>User Guide</w:t>
       </w:r>
-      <w:bookmarkEnd w:id="16"/>
+      <w:bookmarkEnd w:id="17"/>
     </w:p>
     <w:p>
       <w:pPr>
@@ -20509,7 +21354,7 @@
           <w:szCs w:val="32"/>
         </w:rPr>
       </w:pPr>
-      <w:bookmarkStart w:id="17" w:name="_Toc480770132"/>
+      <w:bookmarkStart w:id="18" w:name="_Toc480770132"/>
       <w:r>
         <w:br w:type="page"/>
       </w:r>
@@ -20523,8 +21368,6 @@
         <w:lastRenderedPageBreak/>
         <w:t>XXIII. Database</w:t>
       </w:r>
-      <w:bookmarkStart w:id="18" w:name="_GoBack"/>
-      <w:bookmarkEnd w:id="17"/>
       <w:bookmarkEnd w:id="18"/>
     </w:p>
     <w:p>
@@ -20549,9 +21392,11 @@
       <w:r>
         <w:t xml:space="preserve"> in a simple PostgreSQL database, with the </w:t>
       </w:r>
+      <w:proofErr w:type="spellStart"/>
       <w:r>
         <w:t>user_id</w:t>
       </w:r>
+      <w:proofErr w:type="spellEnd"/>
       <w:r>
         <w:t xml:space="preserve"> as a primary key. The client program </w:t>
       </w:r>
@@ -20627,17 +21472,177 @@
         <w:t xml:space="preserve"> </w:t>
       </w:r>
       <w:r>
-        <w:t xml:space="preserve">PostgreSQL was used to manage the server database. Database ‘coredb’ was created to maintain the Adept mail server. The database coredb has three tables: users, mailboxes and emails. Currently the server is running on a command line prompt using sequel queries. The users table contains six attributes: user_id, email, password, certificate, last_login and isadmin. The user_id attribute is the primary key for this table. This allows us to distinguish each person in the Adept server. The user_id has a serial datatype so it auto increments as each user registers. The email attribute is unique for each user and lower case index was added to ignore case. The email attribute uses character varying datatype which limits the email to hundred and fifty characters. The password attribute also users character varying and limits the password of the user to hundred characters. Password-hash was supposed to be implemented, but was unable to due to time constraints. Certificate attribute is set to character varying with no limit it stores the SMPT certificate. The users table contains a last_login attribute. A timestamp attribute with time zone datatype was used which allows the users to see when they last logged in. Unlike other database PostgreSQL allows us to implement date and time values very easily and efficiently. The last attribute in the users table was the isadmin attribute which is a boolean attribute, which flags to see if the user is an admin or not. All the attributes except for certificate are not NULL.  The mailboxes table consists of three attributes: mailbox_id, mailbox, and owner. The attribute mailbox_id is the primary key and is being auto incremented. The attribute mailbox being the name of the mailbox such as inbox, spam, etc. The owner attribute of this table determines that different users could have the same mailbox name but it might belong to some other owner. </w:t>
+        <w:t>PostgreSQL was used to manage the server database. Database ‘</w:t>
+      </w:r>
+      <w:proofErr w:type="spellStart"/>
+      <w:r>
+        <w:t>coredb</w:t>
+      </w:r>
+      <w:proofErr w:type="spellEnd"/>
+      <w:r>
+        <w:t xml:space="preserve">’ was created to maintain the Adept mail server. The database </w:t>
+      </w:r>
+      <w:proofErr w:type="spellStart"/>
+      <w:r>
+        <w:t>coredb</w:t>
+      </w:r>
+      <w:proofErr w:type="spellEnd"/>
+      <w:r>
+        <w:t xml:space="preserve"> has three tables: users, mailboxes and emails. Currently the server is running on a command line prompt using sequel queries. The users table contains six attributes: </w:t>
+      </w:r>
+      <w:proofErr w:type="spellStart"/>
+      <w:r>
+        <w:t>user_id</w:t>
+      </w:r>
+      <w:proofErr w:type="spellEnd"/>
+      <w:r>
+        <w:t xml:space="preserve">, email, password, certificate, </w:t>
+      </w:r>
+      <w:proofErr w:type="spellStart"/>
+      <w:r>
+        <w:t>last_login</w:t>
+      </w:r>
+      <w:proofErr w:type="spellEnd"/>
+      <w:r>
+        <w:t xml:space="preserve"> and </w:t>
+      </w:r>
+      <w:proofErr w:type="spellStart"/>
+      <w:r>
+        <w:t>isadmin</w:t>
+      </w:r>
+      <w:proofErr w:type="spellEnd"/>
+      <w:r>
+        <w:t xml:space="preserve">. The </w:t>
+      </w:r>
+      <w:proofErr w:type="spellStart"/>
+      <w:r>
+        <w:t>user_id</w:t>
+      </w:r>
+      <w:proofErr w:type="spellEnd"/>
+      <w:r>
+        <w:t xml:space="preserve"> attribute is the primary key for this table. This allows us to distinguish each person in the Adept server. The </w:t>
+      </w:r>
+      <w:proofErr w:type="spellStart"/>
+      <w:r>
+        <w:t>user_id</w:t>
+      </w:r>
+      <w:proofErr w:type="spellEnd"/>
+      <w:r>
+        <w:t xml:space="preserve"> has a serial datatype so it auto increments as each user registers. The email attribute is unique for each user and lower case index was added to ignore case. The email attribute uses character varying datatype which limits the email to hundred and fifty characters. The password attribute also users character varying and limits the password of the user to hundred characters. Password-hash was supposed to be implemented, but was unable to due to time constraints. Certificate attribute is set to character varying with no limit it stores the SMPT certificate. The users table contains a </w:t>
+      </w:r>
+      <w:proofErr w:type="spellStart"/>
+      <w:r>
+        <w:t>last_login</w:t>
+      </w:r>
+      <w:proofErr w:type="spellEnd"/>
+      <w:r>
+        <w:t xml:space="preserve"> attribute. A timestamp attribute with time zone datatype was used which allows the users to see when they last logged in. Unlike other database PostgreSQL allows us to implement date and time values very easily and efficiently. The last attribute in the users table was the </w:t>
+      </w:r>
+      <w:proofErr w:type="spellStart"/>
+      <w:r>
+        <w:t>isadmin</w:t>
+      </w:r>
+      <w:proofErr w:type="spellEnd"/>
+      <w:r>
+        <w:t xml:space="preserve"> attribute which is a </w:t>
+      </w:r>
+      <w:proofErr w:type="spellStart"/>
+      <w:r>
+        <w:t>boolean</w:t>
+      </w:r>
+      <w:proofErr w:type="spellEnd"/>
+      <w:r>
+        <w:t xml:space="preserve"> attribute, which flags to see if the user is an admin or not. All the attributes except for certificate are not NULL.  The mailboxes table consists of three attributes: </w:t>
+      </w:r>
+      <w:proofErr w:type="spellStart"/>
+      <w:r>
+        <w:t>mailbox_id</w:t>
+      </w:r>
+      <w:proofErr w:type="spellEnd"/>
+      <w:r>
+        <w:t xml:space="preserve">, mailbox, and owner. The attribute </w:t>
+      </w:r>
+      <w:proofErr w:type="spellStart"/>
+      <w:r>
+        <w:t>mailbox_id</w:t>
+      </w:r>
+      <w:proofErr w:type="spellEnd"/>
+      <w:r>
+        <w:t xml:space="preserve"> is the primary key and is being auto incremented. The attribute mailbox being the name of the mailbox such as inbox, spam, etc. The owner attribute of this table determines that different users could have the same mailbox name but it might belong to some other owner. </w:t>
       </w:r>
       <w:r>
         <w:lastRenderedPageBreak/>
-        <w:t xml:space="preserve">Therefore, owner attribute is linked to user_id in the users table as a foreign key. The mailbox_id and owner are not NULL. The emails table consists of nine attributes: email_id, owner, mailbox, date, to, from, subject, body and </w:t>
+        <w:t xml:space="preserve">Therefore, owner attribute is linked to </w:t>
+      </w:r>
+      <w:proofErr w:type="spellStart"/>
+      <w:r>
+        <w:t>user_id</w:t>
+      </w:r>
+      <w:proofErr w:type="spellEnd"/>
+      <w:r>
+        <w:t xml:space="preserve"> in the users table as a foreign key. The </w:t>
+      </w:r>
+      <w:proofErr w:type="spellStart"/>
+      <w:r>
+        <w:t>mailbox_id</w:t>
+      </w:r>
+      <w:proofErr w:type="spellEnd"/>
+      <w:r>
+        <w:t xml:space="preserve"> and owner are not NULL. The emails table consists of nine attributes: </w:t>
+      </w:r>
+      <w:proofErr w:type="spellStart"/>
+      <w:r>
+        <w:t>email_id</w:t>
+      </w:r>
+      <w:proofErr w:type="spellEnd"/>
+      <w:r>
+        <w:t xml:space="preserve">, owner, </w:t>
+      </w:r>
+      <w:proofErr w:type="gramStart"/>
+      <w:r>
+        <w:t>mailbox</w:t>
+      </w:r>
+      <w:proofErr w:type="gramEnd"/>
+      <w:r>
+        <w:t xml:space="preserve">, date, to, from, subject, body and </w:t>
       </w:r>
       <w:r>
         <w:t>read</w:t>
       </w:r>
       <w:r>
-        <w:t xml:space="preserve">. Where email_id is the primary key and is auto incremented. The owner attribute here is also linked to the user_id in the users table as a foreign key. The mailbox attribute is linked to mailbox attribute in the mailboxes table as a foreign key. Together the database keeps track of the user data by their user_id, owner, and mailbox_id attributes along with their written emails. </w:t>
+        <w:t xml:space="preserve">. Where </w:t>
+      </w:r>
+      <w:proofErr w:type="spellStart"/>
+      <w:r>
+        <w:t>email_id</w:t>
+      </w:r>
+      <w:proofErr w:type="spellEnd"/>
+      <w:r>
+        <w:t xml:space="preserve"> is the primary key and is auto incremented. The owner attribute here is also linked to the </w:t>
+      </w:r>
+      <w:proofErr w:type="spellStart"/>
+      <w:r>
+        <w:t>user_id</w:t>
+      </w:r>
+      <w:proofErr w:type="spellEnd"/>
+      <w:r>
+        <w:t xml:space="preserve"> in the users table as a foreign key. The mailbox attribute is linked to mailbox attribute in the mailboxes table as a foreign key. Together the database keeps track of the user data by their </w:t>
+      </w:r>
+      <w:proofErr w:type="spellStart"/>
+      <w:r>
+        <w:t>user_id</w:t>
+      </w:r>
+      <w:proofErr w:type="spellEnd"/>
+      <w:r>
+        <w:t xml:space="preserve">, owner, and </w:t>
+      </w:r>
+      <w:proofErr w:type="spellStart"/>
+      <w:r>
+        <w:t>mailbox_id</w:t>
+      </w:r>
+      <w:proofErr w:type="spellEnd"/>
+      <w:r>
+        <w:t xml:space="preserve"> attributes along with their written emails. </w:t>
       </w:r>
     </w:p>
     <w:p>
@@ -20650,7 +21655,15 @@
         <w:ind w:firstLine="0"/>
       </w:pPr>
       <w:r>
-        <w:t>Figure 0.0: Relational diagram for the PostgreSQL database ‘coredb’</w:t>
+        <w:t>Figure 0.0: Relational diagram for the PostgreSQL database ‘</w:t>
+      </w:r>
+      <w:proofErr w:type="spellStart"/>
+      <w:r>
+        <w:t>coredb</w:t>
+      </w:r>
+      <w:proofErr w:type="spellEnd"/>
+      <w:r>
+        <w:t>’</w:t>
       </w:r>
     </w:p>
     <w:p>
@@ -20714,7 +21727,15 @@
         <w:ind w:firstLine="0"/>
       </w:pPr>
       <w:r>
-        <w:t xml:space="preserve">Figure 0.0 : Sample data for the users table </w:t>
+        <w:t xml:space="preserve">Figure </w:t>
+      </w:r>
+      <w:proofErr w:type="gramStart"/>
+      <w:r>
+        <w:t>0.0 :</w:t>
+      </w:r>
+      <w:proofErr w:type="gramEnd"/>
+      <w:r>
+        <w:t xml:space="preserve"> Sample data for the users table </w:t>
       </w:r>
     </w:p>
     <w:p>
@@ -20790,7 +21811,15 @@
         <w:ind w:firstLine="0"/>
       </w:pPr>
       <w:r>
-        <w:t xml:space="preserve">Figure 0.0 : Sample data for the mailboxes table </w:t>
+        <w:t xml:space="preserve">Figure </w:t>
+      </w:r>
+      <w:proofErr w:type="gramStart"/>
+      <w:r>
+        <w:t>0.0 :</w:t>
+      </w:r>
+      <w:proofErr w:type="gramEnd"/>
+      <w:r>
+        <w:t xml:space="preserve"> Sample data for the mailboxes table </w:t>
       </w:r>
     </w:p>
     <w:p>
@@ -20866,7 +21895,15 @@
         <w:ind w:firstLine="0"/>
       </w:pPr>
       <w:r>
-        <w:t xml:space="preserve">Figure 0.0 : Sample data for the  emails table </w:t>
+        <w:t xml:space="preserve">Figure </w:t>
+      </w:r>
+      <w:proofErr w:type="gramStart"/>
+      <w:r>
+        <w:t>0.0 :</w:t>
+      </w:r>
+      <w:proofErr w:type="gramEnd"/>
+      <w:r>
+        <w:t xml:space="preserve"> Sample data for the  emails table </w:t>
       </w:r>
     </w:p>
     <w:p>
@@ -20948,7 +21985,15 @@
         <w:ind w:firstLine="0"/>
       </w:pPr>
       <w:r>
-        <w:t>Figure 0.0: Relational diagram for the PostgreSQL database ‘localdb’</w:t>
+        <w:t>Figure 0.0: Relational diagram for the PostgreSQL database ‘</w:t>
+      </w:r>
+      <w:proofErr w:type="spellStart"/>
+      <w:r>
+        <w:t>localdb</w:t>
+      </w:r>
+      <w:proofErr w:type="spellEnd"/>
+      <w:r>
+        <w:t>’</w:t>
       </w:r>
     </w:p>
     <w:p>
@@ -21019,7 +22064,15 @@
         <w:ind w:firstLine="0"/>
       </w:pPr>
       <w:r>
-        <w:t xml:space="preserve">Figure 0.0 : Sample data for the users table </w:t>
+        <w:t xml:space="preserve">Figure </w:t>
+      </w:r>
+      <w:proofErr w:type="gramStart"/>
+      <w:r>
+        <w:t>0.0 :</w:t>
+      </w:r>
+      <w:proofErr w:type="gramEnd"/>
+      <w:r>
+        <w:t xml:space="preserve"> Sample data for the users table </w:t>
       </w:r>
     </w:p>
     <w:p>
@@ -21091,7 +22144,15 @@
         <w:ind w:firstLine="0"/>
       </w:pPr>
       <w:r>
-        <w:t xml:space="preserve">Figure 0.0 : Sample data for the </w:t>
+        <w:t xml:space="preserve">Figure </w:t>
+      </w:r>
+      <w:proofErr w:type="gramStart"/>
+      <w:r>
+        <w:t>0.0 :</w:t>
+      </w:r>
+      <w:proofErr w:type="gramEnd"/>
+      <w:r>
+        <w:t xml:space="preserve"> Sample data for the </w:t>
       </w:r>
       <w:r>
         <w:t>emails</w:t>
@@ -21163,7 +22224,15 @@
         <w:ind w:firstLine="0"/>
       </w:pPr>
       <w:r>
-        <w:t xml:space="preserve">Figure 0.0 : Sample data for the mailboxes table </w:t>
+        <w:t xml:space="preserve">Figure </w:t>
+      </w:r>
+      <w:proofErr w:type="gramStart"/>
+      <w:r>
+        <w:t>0.0 :</w:t>
+      </w:r>
+      <w:proofErr w:type="gramEnd"/>
+      <w:r>
+        <w:t xml:space="preserve"> Sample data for the mailboxes table </w:t>
       </w:r>
     </w:p>
     <w:p>
@@ -21245,7 +22314,7 @@
 </file>
 
 <file path=word/numbering.xml><?xml version="1.0" encoding="utf-8"?>
-<w:numbering xmlns:wpc="http://schemas.microsoft.com/office/word/2010/wordprocessingCanvas" xmlns:cx="http://schemas.microsoft.com/office/drawing/2014/chartex" xmlns:cx1="http://schemas.microsoft.com/office/drawing/2015/9/8/chartex" xmlns:cx2="http://schemas.microsoft.com/office/drawing/2015/10/21/chartex" xmlns:cx3="http://schemas.microsoft.com/office/drawing/2016/5/9/chartex" xmlns:cx4="http://schemas.microsoft.com/office/drawing/2016/5/10/chartex" xmlns:cx5="http://schemas.microsoft.com/office/drawing/2016/5/11/chartex" xmlns:cx6="http://schemas.microsoft.com/office/drawing/2016/5/12/chartex" xmlns:cx7="http://schemas.microsoft.com/office/drawing/2016/5/13/chartex" xmlns:cx8="http://schemas.microsoft.com/office/drawing/2016/5/14/chartex" xmlns:mc="http://schemas.openxmlformats.org/markup-compatibility/2006" xmlns:o="urn:schemas-microsoft-com:office:office" xmlns:r="http://schemas.openxmlformats.org/officeDocument/2006/relationships" xmlns:m="http://schemas.openxmlformats.org/officeDocument/2006/math" xmlns:v="urn:schemas-microsoft-com:vml" xmlns:wp14="http://schemas.microsoft.com/office/word/2010/wordprocessingDrawing" xmlns:wp="http://schemas.openxmlformats.org/drawingml/2006/wordprocessingDrawing" xmlns:w10="urn:schemas-microsoft-com:office:word" xmlns:w="http://schemas.openxmlformats.org/wordprocessingml/2006/main" xmlns:w14="http://schemas.microsoft.com/office/word/2010/wordml" xmlns:w15="http://schemas.microsoft.com/office/word/2012/wordml" xmlns:w16se="http://schemas.microsoft.com/office/word/2015/wordml/symex" xmlns:wpg="http://schemas.microsoft.com/office/word/2010/wordprocessingGroup" xmlns:wpi="http://schemas.microsoft.com/office/word/2010/wordprocessingInk" xmlns:wne="http://schemas.microsoft.com/office/word/2006/wordml" xmlns:wps="http://schemas.microsoft.com/office/word/2010/wordprocessingShape" mc:Ignorable="w14 w15 w16se wp14">
+<w:numbering xmlns:wpc="http://schemas.microsoft.com/office/word/2010/wordprocessingCanvas" xmlns:mc="http://schemas.openxmlformats.org/markup-compatibility/2006" xmlns:o="urn:schemas-microsoft-com:office:office" xmlns:r="http://schemas.openxmlformats.org/officeDocument/2006/relationships" xmlns:m="http://schemas.openxmlformats.org/officeDocument/2006/math" xmlns:v="urn:schemas-microsoft-com:vml" xmlns:wp14="http://schemas.microsoft.com/office/word/2010/wordprocessingDrawing" xmlns:wp="http://schemas.openxmlformats.org/drawingml/2006/wordprocessingDrawing" xmlns:w10="urn:schemas-microsoft-com:office:word" xmlns:w="http://schemas.openxmlformats.org/wordprocessingml/2006/main" xmlns:w14="http://schemas.microsoft.com/office/word/2010/wordml" xmlns:w15="http://schemas.microsoft.com/office/word/2012/wordml" xmlns:wpg="http://schemas.microsoft.com/office/word/2010/wordprocessingGroup" xmlns:wpi="http://schemas.microsoft.com/office/word/2010/wordprocessingInk" xmlns:wne="http://schemas.microsoft.com/office/word/2006/wordml" xmlns:wps="http://schemas.microsoft.com/office/word/2010/wordprocessingShape" mc:Ignorable="w14 w15 wp14">
   <w:abstractNum w:abstractNumId="0" w15:restartNumberingAfterBreak="0">
     <w:nsid w:val="12711E31"/>
     <w:multiLevelType w:val="hybridMultilevel"/>
@@ -22146,7 +23215,7 @@
 </file>
 
 <file path=word/styles.xml><?xml version="1.0" encoding="utf-8"?>
-<w:styles xmlns:mc="http://schemas.openxmlformats.org/markup-compatibility/2006" xmlns:r="http://schemas.openxmlformats.org/officeDocument/2006/relationships" xmlns:w="http://schemas.openxmlformats.org/wordprocessingml/2006/main" xmlns:w14="http://schemas.microsoft.com/office/word/2010/wordml" xmlns:w15="http://schemas.microsoft.com/office/word/2012/wordml" xmlns:w16se="http://schemas.microsoft.com/office/word/2015/wordml/symex" mc:Ignorable="w14 w15 w16se">
+<w:styles xmlns:mc="http://schemas.openxmlformats.org/markup-compatibility/2006" xmlns:r="http://schemas.openxmlformats.org/officeDocument/2006/relationships" xmlns:w="http://schemas.openxmlformats.org/wordprocessingml/2006/main" xmlns:w14="http://schemas.microsoft.com/office/word/2010/wordml" xmlns:w15="http://schemas.microsoft.com/office/word/2012/wordml" mc:Ignorable="w14 w15">
   <w:docDefaults>
     <w:rPrDefault>
       <w:rPr>
@@ -22162,7 +23231,7 @@
       </w:pPr>
     </w:pPrDefault>
   </w:docDefaults>
-  <w:latentStyles w:defLockedState="0" w:defUIPriority="99" w:defSemiHidden="0" w:defUnhideWhenUsed="0" w:defQFormat="0" w:count="374">
+  <w:latentStyles w:defLockedState="0" w:defUIPriority="99" w:defSemiHidden="0" w:defUnhideWhenUsed="0" w:defQFormat="0" w:count="371">
     <w:lsdException w:name="Normal" w:uiPriority="0" w:qFormat="1"/>
     <w:lsdException w:name="heading 1" w:uiPriority="9" w:qFormat="1"/>
     <w:lsdException w:name="heading 2" w:semiHidden="1" w:uiPriority="9" w:unhideWhenUsed="1" w:qFormat="1"/>
@@ -22534,9 +23603,6 @@
     <w:lsdException w:name="List Table 5 Dark Accent 6" w:uiPriority="50"/>
     <w:lsdException w:name="List Table 6 Colorful Accent 6" w:uiPriority="51"/>
     <w:lsdException w:name="List Table 7 Colorful Accent 6" w:uiPriority="52"/>
-    <w:lsdException w:name="Mention" w:semiHidden="1" w:unhideWhenUsed="1"/>
-    <w:lsdException w:name="Smart Hyperlink" w:semiHidden="1" w:unhideWhenUsed="1"/>
-    <w:lsdException w:name="Hashtag" w:semiHidden="1" w:unhideWhenUsed="1"/>
   </w:latentStyles>
   <w:style w:type="paragraph" w:default="1" w:styleId="Normal">
     <w:name w:val="Normal"/>
@@ -23306,7 +24372,7 @@
 </file>
 
 <file path=customXml/itemProps1.xml><?xml version="1.0" encoding="utf-8"?>
-<ds:datastoreItem xmlns:ds="http://schemas.openxmlformats.org/officeDocument/2006/customXml" ds:itemID="{DA09A253-FFBA-4781-8D6E-469BFDD96024}">
+<ds:datastoreItem xmlns:ds="http://schemas.openxmlformats.org/officeDocument/2006/customXml" ds:itemID="{DD0ED1FF-3A69-4311-8E95-9D7378CEAE49}">
   <ds:schemaRefs>
     <ds:schemaRef ds:uri="http://schemas.openxmlformats.org/officeDocument/2006/bibliography"/>
   </ds:schemaRefs>

</xml_diff>

<commit_message>
Added User Guide for GUI
</commit_message>
<xml_diff>
--- a/Documentation/Final Document/finaldoc.docx
+++ b/Documentation/Final Document/finaldoc.docx
@@ -13,15 +13,7 @@
     <w:p/>
     <w:p>
       <w:r>
-        <w:t xml:space="preserve">Software Engineering- CSC 4350 </w:t>
-      </w:r>
-      <w:proofErr w:type="gramStart"/>
-      <w:r>
-        <w:t>Spring</w:t>
-      </w:r>
-      <w:proofErr w:type="gramEnd"/>
-      <w:r>
-        <w:t xml:space="preserve"> 2017</w:t>
+        <w:t>Software Engineering- CSC 4350 Spring 2017</w:t>
       </w:r>
     </w:p>
     <w:p>
@@ -53,15 +45,7 @@
     </w:p>
     <w:p>
       <w:r>
-        <w:t xml:space="preserve">Amani </w:t>
-      </w:r>
-      <w:proofErr w:type="spellStart"/>
-      <w:r>
-        <w:t>Konduru</w:t>
-      </w:r>
-      <w:proofErr w:type="spellEnd"/>
-      <w:r>
-        <w:t xml:space="preserve"> </w:t>
+        <w:t xml:space="preserve">Amani Konduru </w:t>
       </w:r>
     </w:p>
     <w:p>
@@ -76,13 +60,8 @@
     </w:p>
     <w:p>
       <w:r>
-        <w:t xml:space="preserve">Paul David </w:t>
-      </w:r>
-      <w:proofErr w:type="spellStart"/>
-      <w:r>
-        <w:t>Utesch</w:t>
-      </w:r>
-      <w:proofErr w:type="spellEnd"/>
+        <w:t>Paul David Utesch</w:t>
+      </w:r>
     </w:p>
     <w:p>
       <w:r>
@@ -1533,15 +1512,7 @@
         <w:t xml:space="preserve"> </w:t>
       </w:r>
       <w:r>
-        <w:t xml:space="preserve">The first part, the Adept Mail Server, will listen on specified ports for IMAP and SMTP communication. It will be able to receive and store emails between its </w:t>
-      </w:r>
-      <w:proofErr w:type="gramStart"/>
-      <w:r>
-        <w:t>list</w:t>
-      </w:r>
-      <w:proofErr w:type="gramEnd"/>
-      <w:r>
-        <w:t xml:space="preserve"> of authenticated users. All network communication will be secured via SSL/TLS, and client requests will be authenticated via an IMAP authentication exchange. The Adept Mail Server will support multiple concurrent con</w:t>
+        <w:t>The first part, the Adept Mail Server, will listen on specified ports for IMAP and SMTP communication. It will be able to receive and store emails between its list of authenticated users. All network communication will be secured via SSL/TLS, and client requests will be authenticated via an IMAP authentication exchange. The Adept Mail Server will support multiple concurrent con</w:t>
       </w:r>
       <w:r>
         <w:t>nections and will use a Postgre</w:t>
@@ -2616,7 +2587,6 @@
               </w:rPr>
               <w:t xml:space="preserve">The Adept Mail Server shall send user emails </w:t>
             </w:r>
-            <w:proofErr w:type="gramStart"/>
             <w:r>
               <w:rPr>
                 <w:bCs w:val="0"/>
@@ -2633,17 +2603,7 @@
                 <w:szCs w:val="20"/>
                 <w:shd w:val="clear" w:color="auto" w:fill="auto"/>
               </w:rPr>
-              <w:t xml:space="preserve"> other</w:t>
-            </w:r>
-            <w:proofErr w:type="gramEnd"/>
-            <w:r>
-              <w:rPr>
-                <w:bCs w:val="0"/>
-                <w:sz w:val="20"/>
-                <w:szCs w:val="20"/>
-                <w:shd w:val="clear" w:color="auto" w:fill="auto"/>
-              </w:rPr>
-              <w:t xml:space="preserve"> Adept Mail Servers upon an authenticated request from that user.</w:t>
+              <w:t xml:space="preserve"> other Adept Mail Servers upon an authenticated request from that user.</w:t>
             </w:r>
           </w:p>
         </w:tc>
@@ -4672,7 +4632,7 @@
               </wp:anchor>
             </w:drawing>
           </mc:Choice>
-          <mc:Fallback xmlns:w16se="http://schemas.microsoft.com/office/word/2015/wordml/symex" xmlns:cx8="http://schemas.microsoft.com/office/drawing/2016/5/14/chartex" xmlns:cx7="http://schemas.microsoft.com/office/drawing/2016/5/13/chartex" xmlns:cx6="http://schemas.microsoft.com/office/drawing/2016/5/12/chartex" xmlns:cx5="http://schemas.microsoft.com/office/drawing/2016/5/11/chartex" xmlns:cx4="http://schemas.microsoft.com/office/drawing/2016/5/10/chartex" xmlns:cx3="http://schemas.microsoft.com/office/drawing/2016/5/9/chartex" xmlns:cx2="http://schemas.microsoft.com/office/drawing/2015/10/21/chartex" xmlns:cx1="http://schemas.microsoft.com/office/drawing/2015/9/8/chartex" xmlns:cx="http://schemas.microsoft.com/office/drawing/2014/chartex">
+          <mc:Fallback xmlns:cx="http://schemas.microsoft.com/office/drawing/2014/chartex" xmlns:cx1="http://schemas.microsoft.com/office/drawing/2015/9/8/chartex" xmlns:cx2="http://schemas.microsoft.com/office/drawing/2015/10/21/chartex" xmlns:cx3="http://schemas.microsoft.com/office/drawing/2016/5/9/chartex" xmlns:cx4="http://schemas.microsoft.com/office/drawing/2016/5/10/chartex" xmlns:cx5="http://schemas.microsoft.com/office/drawing/2016/5/11/chartex" xmlns:cx6="http://schemas.microsoft.com/office/drawing/2016/5/12/chartex" xmlns:cx7="http://schemas.microsoft.com/office/drawing/2016/5/13/chartex" xmlns:cx8="http://schemas.microsoft.com/office/drawing/2016/5/14/chartex" xmlns:w16se="http://schemas.microsoft.com/office/word/2015/wordml/symex">
             <w:pict>
               <v:shapetype w14:anchorId="1D9A1DE7" id="_x0000_t202" coordsize="21600,21600" o:spt="202" path="m,l,21600r21600,l21600,xe">
                 <v:stroke joinstyle="miter"/>
@@ -4824,7 +4784,7 @@
               </wp:anchor>
             </w:drawing>
           </mc:Choice>
-          <mc:Fallback xmlns:w16se="http://schemas.microsoft.com/office/word/2015/wordml/symex" xmlns:cx8="http://schemas.microsoft.com/office/drawing/2016/5/14/chartex" xmlns:cx7="http://schemas.microsoft.com/office/drawing/2016/5/13/chartex" xmlns:cx6="http://schemas.microsoft.com/office/drawing/2016/5/12/chartex" xmlns:cx5="http://schemas.microsoft.com/office/drawing/2016/5/11/chartex" xmlns:cx4="http://schemas.microsoft.com/office/drawing/2016/5/10/chartex" xmlns:cx3="http://schemas.microsoft.com/office/drawing/2016/5/9/chartex" xmlns:cx2="http://schemas.microsoft.com/office/drawing/2015/10/21/chartex" xmlns:cx1="http://schemas.microsoft.com/office/drawing/2015/9/8/chartex" xmlns:cx="http://schemas.microsoft.com/office/drawing/2014/chartex">
+          <mc:Fallback xmlns:cx="http://schemas.microsoft.com/office/drawing/2014/chartex" xmlns:cx1="http://schemas.microsoft.com/office/drawing/2015/9/8/chartex" xmlns:cx2="http://schemas.microsoft.com/office/drawing/2015/10/21/chartex" xmlns:cx3="http://schemas.microsoft.com/office/drawing/2016/5/9/chartex" xmlns:cx4="http://schemas.microsoft.com/office/drawing/2016/5/10/chartex" xmlns:cx5="http://schemas.microsoft.com/office/drawing/2016/5/11/chartex" xmlns:cx6="http://schemas.microsoft.com/office/drawing/2016/5/12/chartex" xmlns:cx7="http://schemas.microsoft.com/office/drawing/2016/5/13/chartex" xmlns:cx8="http://schemas.microsoft.com/office/drawing/2016/5/14/chartex" xmlns:w16se="http://schemas.microsoft.com/office/word/2015/wordml/symex">
             <w:pict>
               <v:shape w14:anchorId="3EE974ED" id="_x0000_s1027" type="#_x0000_t202" style="position:absolute;margin-left:448.2pt;margin-top:248.35pt;width:151.2pt;height:110.6pt;z-index:251667456;visibility:visible;mso-wrap-style:square;mso-width-percent:0;mso-height-percent:200;mso-wrap-distance-left:9pt;mso-wrap-distance-top:3.6pt;mso-wrap-distance-right:9pt;mso-wrap-distance-bottom:3.6pt;mso-position-horizontal:absolute;mso-position-horizontal-relative:page;mso-position-vertical:absolute;mso-position-vertical-relative:text;mso-width-percent:0;mso-height-percent:200;mso-width-relative:margin;mso-height-relative:margin;v-text-anchor:top" o:gfxdata="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">
                 <v:textbox style="mso-fit-shape-to-text:t">
@@ -4935,7 +4895,7 @@
               </wp:anchor>
             </w:drawing>
           </mc:Choice>
-          <mc:Fallback xmlns:w16se="http://schemas.microsoft.com/office/word/2015/wordml/symex" xmlns:cx8="http://schemas.microsoft.com/office/drawing/2016/5/14/chartex" xmlns:cx7="http://schemas.microsoft.com/office/drawing/2016/5/13/chartex" xmlns:cx6="http://schemas.microsoft.com/office/drawing/2016/5/12/chartex" xmlns:cx5="http://schemas.microsoft.com/office/drawing/2016/5/11/chartex" xmlns:cx4="http://schemas.microsoft.com/office/drawing/2016/5/10/chartex" xmlns:cx3="http://schemas.microsoft.com/office/drawing/2016/5/9/chartex" xmlns:cx2="http://schemas.microsoft.com/office/drawing/2015/10/21/chartex" xmlns:cx1="http://schemas.microsoft.com/office/drawing/2015/9/8/chartex" xmlns:cx="http://schemas.microsoft.com/office/drawing/2014/chartex">
+          <mc:Fallback xmlns:cx="http://schemas.microsoft.com/office/drawing/2014/chartex" xmlns:cx1="http://schemas.microsoft.com/office/drawing/2015/9/8/chartex" xmlns:cx2="http://schemas.microsoft.com/office/drawing/2015/10/21/chartex" xmlns:cx3="http://schemas.microsoft.com/office/drawing/2016/5/9/chartex" xmlns:cx4="http://schemas.microsoft.com/office/drawing/2016/5/10/chartex" xmlns:cx5="http://schemas.microsoft.com/office/drawing/2016/5/11/chartex" xmlns:cx6="http://schemas.microsoft.com/office/drawing/2016/5/12/chartex" xmlns:cx7="http://schemas.microsoft.com/office/drawing/2016/5/13/chartex" xmlns:cx8="http://schemas.microsoft.com/office/drawing/2016/5/14/chartex" xmlns:w16se="http://schemas.microsoft.com/office/word/2015/wordml/symex">
             <w:pict>
               <v:shape w14:anchorId="7708A06B" id="_x0000_s1028" type="#_x0000_t202" style="position:absolute;margin-left:-54.6pt;margin-top:129.55pt;width:112.2pt;height:110.6pt;z-index:251665408;visibility:visible;mso-wrap-style:square;mso-width-percent:0;mso-height-percent:200;mso-wrap-distance-left:9pt;mso-wrap-distance-top:3.6pt;mso-wrap-distance-right:9pt;mso-wrap-distance-bottom:3.6pt;mso-position-horizontal:absolute;mso-position-horizontal-relative:text;mso-position-vertical:absolute;mso-position-vertical-relative:text;mso-width-percent:0;mso-height-percent:200;mso-width-relative:margin;mso-height-relative:margin;v-text-anchor:top" o:gfxdata="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">
                 <v:textbox style="mso-fit-shape-to-text:t">
@@ -5097,7 +5057,7 @@
               </wp:anchor>
             </w:drawing>
           </mc:Choice>
-          <mc:Fallback xmlns:w16se="http://schemas.microsoft.com/office/word/2015/wordml/symex" xmlns:cx8="http://schemas.microsoft.com/office/drawing/2016/5/14/chartex" xmlns:cx7="http://schemas.microsoft.com/office/drawing/2016/5/13/chartex" xmlns:cx6="http://schemas.microsoft.com/office/drawing/2016/5/12/chartex" xmlns:cx5="http://schemas.microsoft.com/office/drawing/2016/5/11/chartex" xmlns:cx4="http://schemas.microsoft.com/office/drawing/2016/5/10/chartex" xmlns:cx3="http://schemas.microsoft.com/office/drawing/2016/5/9/chartex" xmlns:cx2="http://schemas.microsoft.com/office/drawing/2015/10/21/chartex" xmlns:cx1="http://schemas.microsoft.com/office/drawing/2015/9/8/chartex" xmlns:cx="http://schemas.microsoft.com/office/drawing/2014/chartex">
+          <mc:Fallback xmlns:cx="http://schemas.microsoft.com/office/drawing/2014/chartex" xmlns:cx1="http://schemas.microsoft.com/office/drawing/2015/9/8/chartex" xmlns:cx2="http://schemas.microsoft.com/office/drawing/2015/10/21/chartex" xmlns:cx3="http://schemas.microsoft.com/office/drawing/2016/5/9/chartex" xmlns:cx4="http://schemas.microsoft.com/office/drawing/2016/5/10/chartex" xmlns:cx5="http://schemas.microsoft.com/office/drawing/2016/5/11/chartex" xmlns:cx6="http://schemas.microsoft.com/office/drawing/2016/5/12/chartex" xmlns:cx7="http://schemas.microsoft.com/office/drawing/2016/5/13/chartex" xmlns:cx8="http://schemas.microsoft.com/office/drawing/2016/5/14/chartex" xmlns:w16se="http://schemas.microsoft.com/office/word/2015/wordml/symex">
             <w:pict>
               <v:shape w14:anchorId="17387C62" id="_x0000_s1029" type="#_x0000_t202" style="position:absolute;margin-left:392.4pt;margin-top:180.8pt;width:118.8pt;height:95.4pt;z-index:251671552;visibility:visible;mso-wrap-style:square;mso-width-percent:0;mso-height-percent:0;mso-wrap-distance-left:9pt;mso-wrap-distance-top:3.6pt;mso-wrap-distance-right:9pt;mso-wrap-distance-bottom:3.6pt;mso-position-horizontal:absolute;mso-position-horizontal-relative:text;mso-position-vertical:absolute;mso-position-vertical-relative:text;mso-width-percent:0;mso-height-percent:0;mso-width-relative:margin;mso-height-relative:margin;v-text-anchor:top" o:gfxdata="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">
                 <v:textbox>
@@ -5208,7 +5168,7 @@
               </wp:anchor>
             </w:drawing>
           </mc:Choice>
-          <mc:Fallback xmlns:w16se="http://schemas.microsoft.com/office/word/2015/wordml/symex" xmlns:cx8="http://schemas.microsoft.com/office/drawing/2016/5/14/chartex" xmlns:cx7="http://schemas.microsoft.com/office/drawing/2016/5/13/chartex" xmlns:cx6="http://schemas.microsoft.com/office/drawing/2016/5/12/chartex" xmlns:cx5="http://schemas.microsoft.com/office/drawing/2016/5/11/chartex" xmlns:cx4="http://schemas.microsoft.com/office/drawing/2016/5/10/chartex" xmlns:cx3="http://schemas.microsoft.com/office/drawing/2016/5/9/chartex" xmlns:cx2="http://schemas.microsoft.com/office/drawing/2015/10/21/chartex" xmlns:cx1="http://schemas.microsoft.com/office/drawing/2015/9/8/chartex" xmlns:cx="http://schemas.microsoft.com/office/drawing/2014/chartex">
+          <mc:Fallback xmlns:cx="http://schemas.microsoft.com/office/drawing/2014/chartex" xmlns:cx1="http://schemas.microsoft.com/office/drawing/2015/9/8/chartex" xmlns:cx2="http://schemas.microsoft.com/office/drawing/2015/10/21/chartex" xmlns:cx3="http://schemas.microsoft.com/office/drawing/2016/5/9/chartex" xmlns:cx4="http://schemas.microsoft.com/office/drawing/2016/5/10/chartex" xmlns:cx5="http://schemas.microsoft.com/office/drawing/2016/5/11/chartex" xmlns:cx6="http://schemas.microsoft.com/office/drawing/2016/5/12/chartex" xmlns:cx7="http://schemas.microsoft.com/office/drawing/2016/5/13/chartex" xmlns:cx8="http://schemas.microsoft.com/office/drawing/2016/5/14/chartex" xmlns:w16se="http://schemas.microsoft.com/office/word/2015/wordml/symex">
             <w:pict>
               <v:shape w14:anchorId="304F63DA" id="_x0000_s1030" type="#_x0000_t202" style="position:absolute;margin-left:-60pt;margin-top:8.75pt;width:147.6pt;height:110.6pt;z-index:251669504;visibility:visible;mso-wrap-style:square;mso-width-percent:0;mso-height-percent:200;mso-wrap-distance-left:9pt;mso-wrap-distance-top:3.6pt;mso-wrap-distance-right:9pt;mso-wrap-distance-bottom:3.6pt;mso-position-horizontal:absolute;mso-position-horizontal-relative:text;mso-position-vertical:absolute;mso-position-vertical-relative:text;mso-width-percent:0;mso-height-percent:200;mso-width-relative:margin;mso-height-relative:margin;v-text-anchor:top" o:gfxdata="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">
                 <v:textbox style="mso-fit-shape-to-text:t">
@@ -5809,15 +5769,7 @@
         <w:spacing w:after="160" w:line="259" w:lineRule="auto"/>
       </w:pPr>
       <w:r>
-        <w:t xml:space="preserve">The Adept Mail Client class diagram shows the relationships between Adept Mail Client objects. The foundation of the system is the Client class. The UI class takes input from the user and calls the appropriate method from the Client Class. From there, the Client class can call Authenticate, Update, or </w:t>
-      </w:r>
-      <w:proofErr w:type="spellStart"/>
-      <w:r>
-        <w:t>EditEmail</w:t>
-      </w:r>
-      <w:proofErr w:type="spellEnd"/>
-      <w:r>
-        <w:t xml:space="preserve"> methods as appropriate.</w:t>
+        <w:t>The Adept Mail Client class diagram shows the relationships between Adept Mail Client objects. The foundation of the system is the Client class. The UI class takes input from the user and calls the appropriate method from the Client Class. From there, the Client class can call Authenticate, Update, or EditEmail methods as appropriate.</w:t>
       </w:r>
     </w:p>
     <w:p>
@@ -5827,31 +5779,7 @@
       </w:pPr>
       <w:r>
         <w:tab/>
-        <w:t xml:space="preserve">Any local changes to the Adept Mail Client storage goes through the </w:t>
-      </w:r>
-      <w:proofErr w:type="spellStart"/>
-      <w:r>
-        <w:t>SQLiteInterface</w:t>
-      </w:r>
-      <w:proofErr w:type="spellEnd"/>
-      <w:r>
-        <w:t xml:space="preserve"> class. Sensitive fields are first encrypted or hashed as appropriate via the Crypt class and then stored. Any remote requests (authentication and commands) go through either the </w:t>
-      </w:r>
-      <w:proofErr w:type="spellStart"/>
-      <w:r>
-        <w:t>ImapConnection</w:t>
-      </w:r>
-      <w:proofErr w:type="spellEnd"/>
-      <w:r>
-        <w:t xml:space="preserve"> class or the </w:t>
-      </w:r>
-      <w:proofErr w:type="spellStart"/>
-      <w:r>
-        <w:t>SmtpConnection</w:t>
-      </w:r>
-      <w:proofErr w:type="spellEnd"/>
-      <w:r>
-        <w:t xml:space="preserve"> class.</w:t>
+        <w:t>Any local changes to the Adept Mail Client storage goes through the SQLiteInterface class. Sensitive fields are first encrypted or hashed as appropriate via the Crypt class and then stored. Any remote requests (authentication and commands) go through either the ImapConnection class or the SmtpConnection class.</w:t>
       </w:r>
     </w:p>
     <w:p>
@@ -5867,127 +5795,7 @@
       </w:pPr>
       <w:r>
         <w:tab/>
-        <w:t xml:space="preserve">Below, the Adept Server class diagram shows the relationships between Adept Mail Server objects. The </w:t>
-      </w:r>
-      <w:proofErr w:type="spellStart"/>
-      <w:r>
-        <w:t>ServerController</w:t>
-      </w:r>
-      <w:proofErr w:type="spellEnd"/>
-      <w:r>
-        <w:t xml:space="preserve"> class is the starting point, and spawns an </w:t>
-      </w:r>
-      <w:proofErr w:type="spellStart"/>
-      <w:r>
-        <w:t>ImapServer</w:t>
-      </w:r>
-      <w:proofErr w:type="spellEnd"/>
-      <w:r>
-        <w:t xml:space="preserve"> and </w:t>
-      </w:r>
-      <w:proofErr w:type="spellStart"/>
-      <w:r>
-        <w:t>SmtpServer</w:t>
-      </w:r>
-      <w:proofErr w:type="spellEnd"/>
-      <w:r>
-        <w:t xml:space="preserve"> as separate threads. The </w:t>
-      </w:r>
-      <w:proofErr w:type="spellStart"/>
-      <w:r>
-        <w:t>Imap</w:t>
-      </w:r>
-      <w:proofErr w:type="spellEnd"/>
-      <w:r>
-        <w:t>/</w:t>
-      </w:r>
-      <w:proofErr w:type="spellStart"/>
-      <w:r>
-        <w:t>SmtpServer</w:t>
-      </w:r>
-      <w:proofErr w:type="spellEnd"/>
-      <w:r>
-        <w:t xml:space="preserve"> classes then listen on their appropriate ports for incoming connections. When a connection is received, they spawn off a Connection object in a separate thread and then resume listening. The </w:t>
-      </w:r>
-      <w:proofErr w:type="spellStart"/>
-      <w:r>
-        <w:t>Imap</w:t>
-      </w:r>
-      <w:proofErr w:type="spellEnd"/>
-      <w:r>
-        <w:t>/</w:t>
-      </w:r>
-      <w:proofErr w:type="spellStart"/>
-      <w:r>
-        <w:t>SmtpConnection</w:t>
-      </w:r>
-      <w:proofErr w:type="spellEnd"/>
-      <w:r>
-        <w:t xml:space="preserve"> objects create an </w:t>
-      </w:r>
-      <w:proofErr w:type="spellStart"/>
-      <w:r>
-        <w:t>Imap</w:t>
-      </w:r>
-      <w:proofErr w:type="spellEnd"/>
-      <w:r>
-        <w:t>/</w:t>
-      </w:r>
-      <w:proofErr w:type="spellStart"/>
-      <w:r>
-        <w:t>SmtpProcessor</w:t>
-      </w:r>
-      <w:proofErr w:type="spellEnd"/>
-      <w:r>
-        <w:t xml:space="preserve"> object and then pass the </w:t>
-      </w:r>
-      <w:proofErr w:type="spellStart"/>
-      <w:r>
-        <w:t>Imap</w:t>
-      </w:r>
-      <w:proofErr w:type="spellEnd"/>
-      <w:r>
-        <w:t>/</w:t>
-      </w:r>
-      <w:proofErr w:type="spellStart"/>
-      <w:r>
-        <w:t>SmtpProcessor</w:t>
-      </w:r>
-      <w:proofErr w:type="spellEnd"/>
-      <w:r>
-        <w:t xml:space="preserve"> any messages they receive over their active socket. Those messages are identified as commands by Query, parsed by </w:t>
-      </w:r>
-      <w:proofErr w:type="spellStart"/>
-      <w:r>
-        <w:t>Imap</w:t>
-      </w:r>
-      <w:proofErr w:type="spellEnd"/>
-      <w:r>
-        <w:t>/</w:t>
-      </w:r>
-      <w:proofErr w:type="spellStart"/>
-      <w:r>
-        <w:t>SmtpProcessor</w:t>
-      </w:r>
-      <w:proofErr w:type="spellEnd"/>
-      <w:r>
-        <w:t xml:space="preserve">, and then the appropriate method is called in </w:t>
-      </w:r>
-      <w:proofErr w:type="spellStart"/>
-      <w:r>
-        <w:t>QueryHandler</w:t>
-      </w:r>
-      <w:proofErr w:type="spellEnd"/>
-      <w:r>
-        <w:t xml:space="preserve">. </w:t>
-      </w:r>
-      <w:proofErr w:type="spellStart"/>
-      <w:r>
-        <w:t>QueryHandler</w:t>
-      </w:r>
-      <w:proofErr w:type="spellEnd"/>
-      <w:r>
-        <w:t xml:space="preserve"> then constructs and executes a SQL query with the default PostgreSQL server as a target.</w:t>
+        <w:t>Below, the Adept Server class diagram shows the relationships between Adept Mail Server objects. The ServerController class is the starting point, and spawns an ImapServer and SmtpServer as separate threads. The Imap/SmtpServer classes then listen on their appropriate ports for incoming connections. When a connection is received, they spawn off a Connection object in a separate thread and then resume listening. The Imap/SmtpConnection objects create an Imap/SmtpProcessor object and then pass the Imap/SmtpProcessor any messages they receive over their active socket. Those messages are identified as commands by Query, parsed by Imap/SmtpProcessor, and then the appropriate method is called in QueryHandler. QueryHandler then constructs and executes a SQL query with the default PostgreSQL server as a target.</w:t>
       </w:r>
     </w:p>
     <w:p>
@@ -6077,23 +5885,7 @@
         <w:ind w:firstLine="0"/>
       </w:pPr>
       <w:r>
-        <w:t xml:space="preserve">Note: We have omitted the </w:t>
-      </w:r>
-      <w:proofErr w:type="spellStart"/>
-      <w:r>
-        <w:t>SendExternalEmailFunctionality</w:t>
-      </w:r>
-      <w:proofErr w:type="spellEnd"/>
-      <w:r>
-        <w:t xml:space="preserve"> and </w:t>
-      </w:r>
-      <w:proofErr w:type="spellStart"/>
-      <w:r>
-        <w:t>RenameMailboxFunctionality</w:t>
-      </w:r>
-      <w:proofErr w:type="spellEnd"/>
-      <w:r>
-        <w:t xml:space="preserve"> test cases due to time and development constraints.</w:t>
+        <w:t>Note: We have omitted the SendExternalEmailFunctionality and RenameMailboxFunctionality test cases due to time and development constraints.</w:t>
       </w:r>
     </w:p>
     <w:p/>
@@ -6140,7 +5932,6 @@
                 <w:szCs w:val="20"/>
               </w:rPr>
             </w:pPr>
-            <w:proofErr w:type="spellStart"/>
             <w:r>
               <w:rPr>
                 <w:sz w:val="20"/>
@@ -6148,7 +5939,6 @@
               </w:rPr>
               <w:t>ServerConnectivity</w:t>
             </w:r>
-            <w:proofErr w:type="spellEnd"/>
           </w:p>
         </w:tc>
       </w:tr>
@@ -6649,23 +6439,7 @@
         <w:ind w:firstLine="0"/>
       </w:pPr>
       <w:r>
-        <w:t xml:space="preserve">As is visible from the </w:t>
-      </w:r>
-      <w:proofErr w:type="spellStart"/>
-      <w:r>
-        <w:t>openssl</w:t>
-      </w:r>
-      <w:proofErr w:type="spellEnd"/>
-      <w:r>
-        <w:t xml:space="preserve"> </w:t>
-      </w:r>
-      <w:proofErr w:type="spellStart"/>
-      <w:r>
-        <w:t>s_client</w:t>
-      </w:r>
-      <w:proofErr w:type="spellEnd"/>
-      <w:r>
-        <w:t xml:space="preserve"> information, SSL authentication was successful (if naïve) and the LOGIN command received the expected output on both ports. Note that we are using IMAP authentication on the SMTP port. This is an intentional time-saving implementation.</w:t>
+        <w:t>As is visible from the openssl s_client information, SSL authentication was successful (if naïve) and the LOGIN command received the expected output on both ports. Note that we are using IMAP authentication on the SMTP port. This is an intentional time-saving implementation.</w:t>
       </w:r>
       <w:r>
         <w:br w:type="page"/>
@@ -6701,11 +6475,9 @@
             <w:pPr>
               <w:ind w:firstLine="0"/>
             </w:pPr>
-            <w:proofErr w:type="spellStart"/>
             <w:r>
               <w:t>SendFunctionality</w:t>
             </w:r>
-            <w:proofErr w:type="spellEnd"/>
           </w:p>
         </w:tc>
       </w:tr>
@@ -7137,11 +6909,9 @@
             <w:pPr>
               <w:ind w:firstLine="0"/>
             </w:pPr>
-            <w:proofErr w:type="spellStart"/>
             <w:r>
               <w:t>UpdateFunctionality</w:t>
             </w:r>
-            <w:proofErr w:type="spellEnd"/>
           </w:p>
         </w:tc>
       </w:tr>
@@ -7316,15 +7086,7 @@
         <w:ind w:firstLine="0"/>
       </w:pPr>
       <w:r>
-        <w:t xml:space="preserve">Pre-test condition: By deleting the Adept Mail Client's local </w:t>
-      </w:r>
-      <w:proofErr w:type="spellStart"/>
-      <w:r>
-        <w:t>sqlite</w:t>
-      </w:r>
-      <w:proofErr w:type="spellEnd"/>
-      <w:r>
-        <w:t xml:space="preserve"> database, we can ensure a valid testing pre-condition.</w:t>
+        <w:t>Pre-test condition: By deleting the Adept Mail Client's local sqlite database, we can ensure a valid testing pre-condition.</w:t>
       </w:r>
       <w:r>
         <w:t xml:space="preserve"> The emails do not show in the </w:t>
@@ -7441,11 +7203,9 @@
             <w:pPr>
               <w:ind w:firstLine="0"/>
             </w:pPr>
-            <w:proofErr w:type="spellStart"/>
             <w:r>
               <w:t>MoveEmailFunctionality</w:t>
             </w:r>
-            <w:proofErr w:type="spellEnd"/>
           </w:p>
         </w:tc>
       </w:tr>
@@ -7738,11 +7498,9 @@
             <w:pPr>
               <w:ind w:firstLine="0"/>
             </w:pPr>
-            <w:proofErr w:type="spellStart"/>
             <w:r>
               <w:t>DeleteEmailFunctionality</w:t>
             </w:r>
-            <w:proofErr w:type="spellEnd"/>
           </w:p>
         </w:tc>
       </w:tr>
@@ -8037,11 +7795,9 @@
             <w:pPr>
               <w:ind w:firstLine="0"/>
             </w:pPr>
-            <w:proofErr w:type="spellStart"/>
             <w:r>
               <w:t>CreateMailboxFunctionality</w:t>
             </w:r>
-            <w:proofErr w:type="spellEnd"/>
           </w:p>
         </w:tc>
       </w:tr>
@@ -8225,15 +7981,7 @@
         </w:r>
       </w:hyperlink>
       <w:r>
-        <w:t xml:space="preserve"> does not have the mailbox '</w:t>
-      </w:r>
-      <w:proofErr w:type="spellStart"/>
-      <w:r>
-        <w:t>cmf</w:t>
-      </w:r>
-      <w:proofErr w:type="spellEnd"/>
-      <w:r>
-        <w:t>'.</w:t>
+        <w:t xml:space="preserve"> does not have the mailbox 'cmf'.</w:t>
       </w:r>
     </w:p>
     <w:p>
@@ -8305,15 +8053,7 @@
         </w:r>
       </w:hyperlink>
       <w:r>
-        <w:t xml:space="preserve"> has the mailbox '</w:t>
-      </w:r>
-      <w:proofErr w:type="spellStart"/>
-      <w:r>
-        <w:t>cmf</w:t>
-      </w:r>
-      <w:proofErr w:type="spellEnd"/>
-      <w:r>
-        <w:t>'.</w:t>
+        <w:t xml:space="preserve"> has the mailbox 'cmf'.</w:t>
       </w:r>
     </w:p>
     <w:p>
@@ -8351,11 +8091,9 @@
             <w:pPr>
               <w:ind w:firstLine="0"/>
             </w:pPr>
-            <w:proofErr w:type="spellStart"/>
             <w:r>
               <w:t>DeleteMailboxFunctionality</w:t>
             </w:r>
-            <w:proofErr w:type="spellEnd"/>
           </w:p>
         </w:tc>
       </w:tr>
@@ -8536,15 +8274,7 @@
         </w:r>
       </w:hyperlink>
       <w:r>
-        <w:t xml:space="preserve"> has the mailbox '</w:t>
-      </w:r>
-      <w:proofErr w:type="spellStart"/>
-      <w:r>
-        <w:t>cmf</w:t>
-      </w:r>
-      <w:proofErr w:type="spellEnd"/>
-      <w:r>
-        <w:t>'.</w:t>
+        <w:t xml:space="preserve"> has the mailbox 'cmf'.</w:t>
       </w:r>
     </w:p>
     <w:p>
@@ -8616,15 +8346,7 @@
         </w:r>
       </w:hyperlink>
       <w:r>
-        <w:t xml:space="preserve"> no longer has the mailbox '</w:t>
-      </w:r>
-      <w:proofErr w:type="spellStart"/>
-      <w:r>
-        <w:t>cmf</w:t>
-      </w:r>
-      <w:proofErr w:type="spellEnd"/>
-      <w:r>
-        <w:t>'.</w:t>
+        <w:t xml:space="preserve"> no longer has the mailbox 'cmf'.</w:t>
       </w:r>
     </w:p>
     <w:p>
@@ -8655,13 +8377,8 @@
           <w:numId w:val="6"/>
         </w:numPr>
       </w:pPr>
-      <w:proofErr w:type="spellStart"/>
-      <w:r>
-        <w:t>ServerConnectivity</w:t>
-      </w:r>
-      <w:proofErr w:type="spellEnd"/>
-      <w:r>
-        <w:t>: 7, 8, 14</w:t>
+      <w:r>
+        <w:t>ServerConnectivity: 7, 8, 14</w:t>
       </w:r>
     </w:p>
     <w:p>
@@ -8672,13 +8389,8 @@
           <w:numId w:val="6"/>
         </w:numPr>
       </w:pPr>
-      <w:proofErr w:type="spellStart"/>
-      <w:r>
-        <w:t>SendFunctionality</w:t>
-      </w:r>
-      <w:proofErr w:type="spellEnd"/>
-      <w:r>
-        <w:t>: 1, 5, 6, 7, 8, 11, 13, 14</w:t>
+      <w:r>
+        <w:t>SendFunctionality: 1, 5, 6, 7, 8, 11, 13, 14</w:t>
       </w:r>
     </w:p>
     <w:p>
@@ -8689,13 +8401,8 @@
           <w:numId w:val="6"/>
         </w:numPr>
       </w:pPr>
-      <w:proofErr w:type="spellStart"/>
-      <w:r>
-        <w:t>UpdateFunctionality</w:t>
-      </w:r>
-      <w:proofErr w:type="spellEnd"/>
-      <w:r>
-        <w:t>: 4, 7, 8, 9, 10, 12, 13, 14, 15</w:t>
+      <w:r>
+        <w:t>UpdateFunctionality: 4, 7, 8, 9, 10, 12, 13, 14, 15</w:t>
       </w:r>
     </w:p>
     <w:p>
@@ -8706,13 +8413,8 @@
           <w:numId w:val="6"/>
         </w:numPr>
       </w:pPr>
-      <w:proofErr w:type="spellStart"/>
-      <w:r>
-        <w:t>MoveEmailFunctionality</w:t>
-      </w:r>
-      <w:proofErr w:type="spellEnd"/>
-      <w:r>
-        <w:t>: 1, 2, 4, 8, 9, 12, 13, 14</w:t>
+      <w:r>
+        <w:t>MoveEmailFunctionality: 1, 2, 4, 8, 9, 12, 13, 14</w:t>
       </w:r>
     </w:p>
     <w:p>
@@ -8723,13 +8425,8 @@
           <w:numId w:val="6"/>
         </w:numPr>
       </w:pPr>
-      <w:proofErr w:type="spellStart"/>
-      <w:r>
-        <w:t>DeleteEmailFunctionality</w:t>
-      </w:r>
-      <w:proofErr w:type="spellEnd"/>
-      <w:r>
-        <w:t>: 1, 3, 4, 8, 9, 12, 13</w:t>
+      <w:r>
+        <w:t>DeleteEmailFunctionality: 1, 3, 4, 8, 9, 12, 13</w:t>
       </w:r>
     </w:p>
     <w:p>
@@ -8740,13 +8437,8 @@
           <w:numId w:val="6"/>
         </w:numPr>
       </w:pPr>
-      <w:proofErr w:type="spellStart"/>
-      <w:r>
-        <w:t>CreateMailboxFunctionality</w:t>
-      </w:r>
-      <w:proofErr w:type="spellEnd"/>
-      <w:r>
-        <w:t>: 1, 4, 8, 9, 12, 13</w:t>
+      <w:r>
+        <w:t>CreateMailboxFunctionality: 1, 4, 8, 9, 12, 13</w:t>
       </w:r>
     </w:p>
     <w:p>
@@ -8757,13 +8449,8 @@
           <w:numId w:val="6"/>
         </w:numPr>
       </w:pPr>
-      <w:proofErr w:type="spellStart"/>
-      <w:r>
-        <w:t>DeleteMailboxFunctionalilty</w:t>
-      </w:r>
-      <w:proofErr w:type="spellEnd"/>
-      <w:r>
-        <w:t>: 1, 4, 8, 9, 12 13</w:t>
+      <w:r>
+        <w:t>DeleteMailboxFunctionalilty: 1, 4, 8, 9, 12 13</w:t>
       </w:r>
     </w:p>
     <w:p>
@@ -8955,13 +8642,8 @@
       <w:r>
         <w:t>(</w:t>
       </w:r>
-      <w:proofErr w:type="gramStart"/>
-      <w:r>
-        <w:t>with</w:t>
-      </w:r>
-      <w:proofErr w:type="gramEnd"/>
-      <w:r>
-        <w:t xml:space="preserve"> comparison and conclusions)</w:t>
+      <w:r>
+        <w:t>with comparison and conclusions)</w:t>
       </w:r>
     </w:p>
     <w:p>
@@ -9192,8 +8874,6 @@
       <w:r>
         <w:br w:type="page"/>
       </w:r>
-      <w:bookmarkStart w:id="12" w:name="_GoBack"/>
-      <w:bookmarkEnd w:id="12"/>
     </w:p>
     <w:p>
       <w:pPr>
@@ -9211,7 +8891,7 @@
       <w:bookmarkEnd w:id="11"/>
     </w:p>
     <w:p>
-      <w:bookmarkStart w:id="13" w:name="_Toc480770127"/>
+      <w:bookmarkStart w:id="12" w:name="_Toc480770127"/>
       <w:r>
         <w:t>Things that went well</w:t>
       </w:r>
@@ -9317,7 +8997,7 @@
         <w:tab/>
         <w:t>WSD</w:t>
       </w:r>
-      <w:bookmarkEnd w:id="13"/>
+      <w:bookmarkEnd w:id="12"/>
     </w:p>
     <w:tbl>
       <w:tblPr>
@@ -9391,13 +9071,8 @@
               <w:pStyle w:val="TableParagraph"/>
             </w:pPr>
             <w:r>
-              <w:t xml:space="preserve">Amani </w:t>
-            </w:r>
-            <w:proofErr w:type="spellStart"/>
-            <w:r>
-              <w:t>Konduru</w:t>
-            </w:r>
-            <w:proofErr w:type="spellEnd"/>
+              <w:t>Amani Konduru</w:t>
+            </w:r>
           </w:p>
         </w:tc>
         <w:tc>
@@ -9550,13 +9225,8 @@
               <w:pStyle w:val="TableParagraph"/>
             </w:pPr>
             <w:r>
-              <w:t xml:space="preserve">Paul David </w:t>
-            </w:r>
-            <w:proofErr w:type="spellStart"/>
-            <w:r>
-              <w:t>Utesch</w:t>
-            </w:r>
-            <w:proofErr w:type="spellEnd"/>
+              <w:t>Paul David Utesch</w:t>
+            </w:r>
           </w:p>
         </w:tc>
         <w:tc>
@@ -9601,7 +9271,7 @@
           <w:szCs w:val="32"/>
         </w:rPr>
       </w:pPr>
-      <w:bookmarkStart w:id="14" w:name="_Toc480770128"/>
+      <w:bookmarkStart w:id="13" w:name="_Toc480770128"/>
       <w:r>
         <w:br w:type="page"/>
       </w:r>
@@ -9619,7 +9289,7 @@
         <w:tab/>
         <w:t>Gantt Chart</w:t>
       </w:r>
-      <w:bookmarkEnd w:id="14"/>
+      <w:bookmarkEnd w:id="13"/>
     </w:p>
     <w:tbl>
       <w:tblPr>
@@ -9883,21 +9553,8 @@
                 <w:szCs w:val="20"/>
                 <w:shd w:val="clear" w:color="auto" w:fill="auto"/>
               </w:rPr>
-              <w:t xml:space="preserve">Ed </w:t>
-            </w:r>
-            <w:proofErr w:type="spellStart"/>
-            <w:r>
-              <w:rPr>
-                <w:rFonts w:ascii="Arial" w:hAnsi="Arial" w:cs="Arial"/>
-                <w:bCs w:val="0"/>
-                <w:color w:val="auto"/>
-                <w:sz w:val="20"/>
-                <w:szCs w:val="20"/>
-                <w:shd w:val="clear" w:color="auto" w:fill="auto"/>
-              </w:rPr>
-              <w:t>Bull,akonduru</w:t>
-            </w:r>
-            <w:proofErr w:type="spellEnd"/>
+              <w:t>Ed Bull,akonduru</w:t>
+            </w:r>
           </w:p>
         </w:tc>
         <w:tc>
@@ -10051,7 +9708,6 @@
                 <w:shd w:val="clear" w:color="auto" w:fill="auto"/>
               </w:rPr>
             </w:pPr>
-            <w:proofErr w:type="spellStart"/>
             <w:r>
               <w:rPr>
                 <w:rFonts w:ascii="Arial" w:hAnsi="Arial" w:cs="Arial"/>
@@ -10063,7 +9719,6 @@
               </w:rPr>
               <w:t>akonduru</w:t>
             </w:r>
-            <w:proofErr w:type="spellEnd"/>
           </w:p>
         </w:tc>
         <w:tc>
@@ -10163,20 +9818,8 @@
                 <w:szCs w:val="20"/>
                 <w:shd w:val="clear" w:color="auto" w:fill="auto"/>
               </w:rPr>
-              <w:t xml:space="preserve">Learn how to use </w:t>
-            </w:r>
-            <w:proofErr w:type="spellStart"/>
-            <w:r>
-              <w:rPr>
-                <w:rFonts w:ascii="Arial" w:hAnsi="Arial" w:cs="Arial"/>
-                <w:color w:val="auto"/>
-                <w:sz w:val="20"/>
-                <w:szCs w:val="20"/>
-                <w:shd w:val="clear" w:color="auto" w:fill="auto"/>
-              </w:rPr>
-              <w:t>VersionOne</w:t>
-            </w:r>
-            <w:proofErr w:type="spellEnd"/>
+              <w:t>Learn how to use VersionOne</w:t>
+            </w:r>
           </w:p>
         </w:tc>
         <w:tc>
@@ -10241,21 +9884,8 @@
                 <w:szCs w:val="20"/>
                 <w:shd w:val="clear" w:color="auto" w:fill="auto"/>
               </w:rPr>
-              <w:t xml:space="preserve">Ed </w:t>
-            </w:r>
-            <w:proofErr w:type="spellStart"/>
-            <w:r>
-              <w:rPr>
-                <w:rFonts w:ascii="Arial" w:hAnsi="Arial" w:cs="Arial"/>
-                <w:bCs w:val="0"/>
-                <w:color w:val="auto"/>
-                <w:sz w:val="20"/>
-                <w:szCs w:val="20"/>
-                <w:shd w:val="clear" w:color="auto" w:fill="auto"/>
-              </w:rPr>
-              <w:t>Bull,bgarber,akonduru</w:t>
-            </w:r>
-            <w:proofErr w:type="spellEnd"/>
+              <w:t>Ed Bull,bgarber,akonduru</w:t>
+            </w:r>
           </w:p>
         </w:tc>
         <w:tc>
@@ -10354,20 +9984,8 @@
                 <w:szCs w:val="20"/>
                 <w:shd w:val="clear" w:color="auto" w:fill="auto"/>
               </w:rPr>
-              <w:t xml:space="preserve">Set up group </w:t>
-            </w:r>
-            <w:proofErr w:type="spellStart"/>
-            <w:r>
-              <w:rPr>
-                <w:rFonts w:ascii="Arial" w:hAnsi="Arial" w:cs="Arial"/>
-                <w:color w:val="auto"/>
-                <w:sz w:val="20"/>
-                <w:szCs w:val="20"/>
-                <w:shd w:val="clear" w:color="auto" w:fill="auto"/>
-              </w:rPr>
-              <w:t>Github</w:t>
-            </w:r>
-            <w:proofErr w:type="spellEnd"/>
+              <w:t>Set up group Github</w:t>
+            </w:r>
           </w:p>
         </w:tc>
         <w:tc>
@@ -10533,29 +10151,7 @@
                 <w:szCs w:val="20"/>
                 <w:shd w:val="clear" w:color="auto" w:fill="auto"/>
               </w:rPr>
-              <w:t xml:space="preserve">Plan Server Database And Write </w:t>
-            </w:r>
-            <w:proofErr w:type="spellStart"/>
-            <w:r>
-              <w:rPr>
-                <w:rFonts w:ascii="Arial" w:hAnsi="Arial" w:cs="Arial"/>
-                <w:color w:val="auto"/>
-                <w:sz w:val="20"/>
-                <w:szCs w:val="20"/>
-                <w:shd w:val="clear" w:color="auto" w:fill="auto"/>
-              </w:rPr>
-              <w:t>CreateTables</w:t>
-            </w:r>
-            <w:proofErr w:type="spellEnd"/>
-            <w:r>
-              <w:rPr>
-                <w:rFonts w:ascii="Arial" w:hAnsi="Arial" w:cs="Arial"/>
-                <w:color w:val="auto"/>
-                <w:sz w:val="20"/>
-                <w:szCs w:val="20"/>
-                <w:shd w:val="clear" w:color="auto" w:fill="auto"/>
-              </w:rPr>
-              <w:t xml:space="preserve"> SQL Script</w:t>
+              <w:t>Plan Server Database And Write CreateTables SQL Script</w:t>
             </w:r>
           </w:p>
         </w:tc>
@@ -10612,7 +10208,6 @@
                 <w:shd w:val="clear" w:color="auto" w:fill="auto"/>
               </w:rPr>
             </w:pPr>
-            <w:proofErr w:type="spellStart"/>
             <w:r>
               <w:rPr>
                 <w:rFonts w:ascii="Arial" w:hAnsi="Arial" w:cs="Arial"/>
@@ -10624,7 +10219,6 @@
               </w:rPr>
               <w:t>Putesch,akonduru</w:t>
             </w:r>
-            <w:proofErr w:type="spellEnd"/>
           </w:p>
         </w:tc>
         <w:tc>
@@ -10723,29 +10317,7 @@
                 <w:szCs w:val="20"/>
                 <w:shd w:val="clear" w:color="auto" w:fill="auto"/>
               </w:rPr>
-              <w:t xml:space="preserve">Set up </w:t>
-            </w:r>
-            <w:proofErr w:type="spellStart"/>
-            <w:r>
-              <w:rPr>
-                <w:rFonts w:ascii="Arial" w:hAnsi="Arial" w:cs="Arial"/>
-                <w:color w:val="auto"/>
-                <w:sz w:val="20"/>
-                <w:szCs w:val="20"/>
-                <w:shd w:val="clear" w:color="auto" w:fill="auto"/>
-              </w:rPr>
-              <w:t>PostgresSQL</w:t>
-            </w:r>
-            <w:proofErr w:type="spellEnd"/>
-            <w:r>
-              <w:rPr>
-                <w:rFonts w:ascii="Arial" w:hAnsi="Arial" w:cs="Arial"/>
-                <w:color w:val="auto"/>
-                <w:sz w:val="20"/>
-                <w:szCs w:val="20"/>
-                <w:shd w:val="clear" w:color="auto" w:fill="auto"/>
-              </w:rPr>
-              <w:t xml:space="preserve"> test server</w:t>
+              <w:t>Set up PostgresSQL test server</w:t>
             </w:r>
           </w:p>
         </w:tc>
@@ -10802,7 +10374,6 @@
                 <w:shd w:val="clear" w:color="auto" w:fill="auto"/>
               </w:rPr>
             </w:pPr>
-            <w:proofErr w:type="spellStart"/>
             <w:r>
               <w:rPr>
                 <w:rFonts w:ascii="Arial" w:hAnsi="Arial" w:cs="Arial"/>
@@ -10814,7 +10385,6 @@
               </w:rPr>
               <w:t>akonduru</w:t>
             </w:r>
-            <w:proofErr w:type="spellEnd"/>
           </w:p>
         </w:tc>
         <w:tc>
@@ -10971,7 +10541,6 @@
                 <w:shd w:val="clear" w:color="auto" w:fill="auto"/>
               </w:rPr>
             </w:pPr>
-            <w:proofErr w:type="spellStart"/>
             <w:r>
               <w:rPr>
                 <w:rFonts w:ascii="Arial" w:hAnsi="Arial" w:cs="Arial"/>
@@ -10983,7 +10552,6 @@
               </w:rPr>
               <w:t>akonduru</w:t>
             </w:r>
-            <w:proofErr w:type="spellEnd"/>
           </w:p>
         </w:tc>
         <w:tc>
@@ -11082,20 +10650,8 @@
                 <w:szCs w:val="20"/>
                 <w:shd w:val="clear" w:color="auto" w:fill="auto"/>
               </w:rPr>
-              <w:t xml:space="preserve">Server </w:t>
-            </w:r>
-            <w:proofErr w:type="spellStart"/>
-            <w:r>
-              <w:rPr>
-                <w:rFonts w:ascii="Arial" w:hAnsi="Arial" w:cs="Arial"/>
-                <w:color w:val="auto"/>
-                <w:sz w:val="20"/>
-                <w:szCs w:val="20"/>
-                <w:shd w:val="clear" w:color="auto" w:fill="auto"/>
-              </w:rPr>
-              <w:t>ServerController</w:t>
-            </w:r>
-            <w:proofErr w:type="spellEnd"/>
+              <w:t>Server ServerController</w:t>
+            </w:r>
           </w:p>
         </w:tc>
         <w:tc>
@@ -11261,20 +10817,8 @@
                 <w:szCs w:val="20"/>
                 <w:shd w:val="clear" w:color="auto" w:fill="auto"/>
               </w:rPr>
-              <w:t xml:space="preserve">Server </w:t>
-            </w:r>
-            <w:proofErr w:type="spellStart"/>
-            <w:r>
-              <w:rPr>
-                <w:rFonts w:ascii="Arial" w:hAnsi="Arial" w:cs="Arial"/>
-                <w:color w:val="auto"/>
-                <w:sz w:val="20"/>
-                <w:szCs w:val="20"/>
-                <w:shd w:val="clear" w:color="auto" w:fill="auto"/>
-              </w:rPr>
-              <w:t>SmtpServer</w:t>
-            </w:r>
-            <w:proofErr w:type="spellEnd"/>
+              <w:t>Server SmtpServer</w:t>
+            </w:r>
           </w:p>
         </w:tc>
         <w:tc>
@@ -11439,20 +10983,8 @@
                 <w:szCs w:val="20"/>
                 <w:shd w:val="clear" w:color="auto" w:fill="auto"/>
               </w:rPr>
-              <w:t xml:space="preserve">Server </w:t>
-            </w:r>
-            <w:proofErr w:type="spellStart"/>
-            <w:r>
-              <w:rPr>
-                <w:rFonts w:ascii="Arial" w:hAnsi="Arial" w:cs="Arial"/>
-                <w:color w:val="auto"/>
-                <w:sz w:val="20"/>
-                <w:szCs w:val="20"/>
-                <w:shd w:val="clear" w:color="auto" w:fill="auto"/>
-              </w:rPr>
-              <w:t>ImapServer</w:t>
-            </w:r>
-            <w:proofErr w:type="spellEnd"/>
+              <w:t>Server ImapServer</w:t>
+            </w:r>
           </w:p>
         </w:tc>
         <w:tc>
@@ -11618,20 +11150,8 @@
                 <w:szCs w:val="20"/>
                 <w:shd w:val="clear" w:color="auto" w:fill="auto"/>
               </w:rPr>
-              <w:t xml:space="preserve">Server </w:t>
-            </w:r>
-            <w:proofErr w:type="spellStart"/>
-            <w:r>
-              <w:rPr>
-                <w:rFonts w:ascii="Arial" w:hAnsi="Arial" w:cs="Arial"/>
-                <w:color w:val="auto"/>
-                <w:sz w:val="20"/>
-                <w:szCs w:val="20"/>
-                <w:shd w:val="clear" w:color="auto" w:fill="auto"/>
-              </w:rPr>
-              <w:t>SmtpConnection</w:t>
-            </w:r>
-            <w:proofErr w:type="spellEnd"/>
+              <w:t>Server SmtpConnection</w:t>
+            </w:r>
           </w:p>
         </w:tc>
         <w:tc>
@@ -11796,20 +11316,8 @@
                 <w:szCs w:val="20"/>
                 <w:shd w:val="clear" w:color="auto" w:fill="auto"/>
               </w:rPr>
-              <w:t xml:space="preserve">Server </w:t>
-            </w:r>
-            <w:proofErr w:type="spellStart"/>
-            <w:r>
-              <w:rPr>
-                <w:rFonts w:ascii="Arial" w:hAnsi="Arial" w:cs="Arial"/>
-                <w:color w:val="auto"/>
-                <w:sz w:val="20"/>
-                <w:szCs w:val="20"/>
-                <w:shd w:val="clear" w:color="auto" w:fill="auto"/>
-              </w:rPr>
-              <w:t>ImapConnection</w:t>
-            </w:r>
-            <w:proofErr w:type="spellEnd"/>
+              <w:t>Server ImapConnection</w:t>
+            </w:r>
           </w:p>
         </w:tc>
         <w:tc>
@@ -11975,20 +11483,8 @@
                 <w:szCs w:val="20"/>
                 <w:shd w:val="clear" w:color="auto" w:fill="auto"/>
               </w:rPr>
-              <w:t xml:space="preserve">Server </w:t>
-            </w:r>
-            <w:proofErr w:type="spellStart"/>
-            <w:r>
-              <w:rPr>
-                <w:rFonts w:ascii="Arial" w:hAnsi="Arial" w:cs="Arial"/>
-                <w:color w:val="auto"/>
-                <w:sz w:val="20"/>
-                <w:szCs w:val="20"/>
-                <w:shd w:val="clear" w:color="auto" w:fill="auto"/>
-              </w:rPr>
-              <w:t>CmdProcessor</w:t>
-            </w:r>
-            <w:proofErr w:type="spellEnd"/>
+              <w:t>Server CmdProcessor</w:t>
+            </w:r>
           </w:p>
         </w:tc>
         <w:tc>
@@ -12044,7 +11540,6 @@
                 <w:shd w:val="clear" w:color="auto" w:fill="auto"/>
               </w:rPr>
             </w:pPr>
-            <w:proofErr w:type="spellStart"/>
             <w:r>
               <w:rPr>
                 <w:rFonts w:ascii="Arial" w:hAnsi="Arial" w:cs="Arial"/>
@@ -12056,7 +11551,6 @@
               </w:rPr>
               <w:t>bgarber</w:t>
             </w:r>
-            <w:proofErr w:type="spellEnd"/>
           </w:p>
         </w:tc>
         <w:tc>
@@ -12155,20 +11649,8 @@
                 <w:szCs w:val="20"/>
                 <w:shd w:val="clear" w:color="auto" w:fill="auto"/>
               </w:rPr>
-              <w:t xml:space="preserve">Server </w:t>
-            </w:r>
-            <w:proofErr w:type="spellStart"/>
-            <w:r>
-              <w:rPr>
-                <w:rFonts w:ascii="Arial" w:hAnsi="Arial" w:cs="Arial"/>
-                <w:color w:val="auto"/>
-                <w:sz w:val="20"/>
-                <w:szCs w:val="20"/>
-                <w:shd w:val="clear" w:color="auto" w:fill="auto"/>
-              </w:rPr>
-              <w:t>QueryGenerator</w:t>
-            </w:r>
-            <w:proofErr w:type="spellEnd"/>
+              <w:t>Server QueryGenerator</w:t>
+            </w:r>
           </w:p>
         </w:tc>
         <w:tc>
@@ -12323,20 +11805,8 @@
                 <w:szCs w:val="20"/>
                 <w:shd w:val="clear" w:color="auto" w:fill="auto"/>
               </w:rPr>
-              <w:t xml:space="preserve">Server </w:t>
-            </w:r>
-            <w:proofErr w:type="spellStart"/>
-            <w:r>
-              <w:rPr>
-                <w:rFonts w:ascii="Arial" w:hAnsi="Arial" w:cs="Arial"/>
-                <w:color w:val="auto"/>
-                <w:sz w:val="20"/>
-                <w:szCs w:val="20"/>
-                <w:shd w:val="clear" w:color="auto" w:fill="auto"/>
-              </w:rPr>
-              <w:t>SmtpClient</w:t>
-            </w:r>
-            <w:proofErr w:type="spellEnd"/>
+              <w:t>Server SmtpClient</w:t>
+            </w:r>
           </w:p>
         </w:tc>
         <w:tc>
@@ -12547,7 +12017,6 @@
                 <w:shd w:val="clear" w:color="auto" w:fill="auto"/>
               </w:rPr>
             </w:pPr>
-            <w:proofErr w:type="spellStart"/>
             <w:r>
               <w:rPr>
                 <w:rFonts w:ascii="Arial" w:hAnsi="Arial" w:cs="Arial"/>
@@ -12559,7 +12028,6 @@
               </w:rPr>
               <w:t>akonduru</w:t>
             </w:r>
-            <w:proofErr w:type="spellEnd"/>
           </w:p>
         </w:tc>
         <w:tc>
@@ -13049,7 +12517,6 @@
                 <w:shd w:val="clear" w:color="auto" w:fill="auto"/>
               </w:rPr>
             </w:pPr>
-            <w:proofErr w:type="spellStart"/>
             <w:r>
               <w:rPr>
                 <w:rFonts w:ascii="Arial" w:hAnsi="Arial" w:cs="Arial"/>
@@ -13061,7 +12528,6 @@
               </w:rPr>
               <w:t>akonduru</w:t>
             </w:r>
-            <w:proofErr w:type="spellEnd"/>
           </w:p>
         </w:tc>
         <w:tc>
@@ -13217,7 +12683,6 @@
                 <w:shd w:val="clear" w:color="auto" w:fill="auto"/>
               </w:rPr>
             </w:pPr>
-            <w:proofErr w:type="spellStart"/>
             <w:r>
               <w:rPr>
                 <w:rFonts w:ascii="Arial" w:hAnsi="Arial" w:cs="Arial"/>
@@ -13229,7 +12694,6 @@
               </w:rPr>
               <w:t>akonduru</w:t>
             </w:r>
-            <w:proofErr w:type="spellEnd"/>
           </w:p>
         </w:tc>
         <w:tc>
@@ -13395,21 +12859,8 @@
                 <w:szCs w:val="20"/>
                 <w:shd w:val="clear" w:color="auto" w:fill="auto"/>
               </w:rPr>
-              <w:t xml:space="preserve">Ed </w:t>
-            </w:r>
-            <w:proofErr w:type="spellStart"/>
-            <w:r>
-              <w:rPr>
-                <w:rFonts w:ascii="Arial" w:hAnsi="Arial" w:cs="Arial"/>
-                <w:bCs w:val="0"/>
-                <w:color w:val="auto"/>
-                <w:sz w:val="20"/>
-                <w:szCs w:val="20"/>
-                <w:shd w:val="clear" w:color="auto" w:fill="auto"/>
-              </w:rPr>
-              <w:t>Bull,bgarber</w:t>
-            </w:r>
-            <w:proofErr w:type="spellEnd"/>
+              <w:t>Ed Bull,bgarber</w:t>
+            </w:r>
           </w:p>
         </w:tc>
         <w:tc>
@@ -13508,29 +12959,7 @@
                 <w:szCs w:val="20"/>
                 <w:shd w:val="clear" w:color="auto" w:fill="auto"/>
               </w:rPr>
-              <w:t xml:space="preserve">Set up </w:t>
-            </w:r>
-            <w:proofErr w:type="spellStart"/>
-            <w:r>
-              <w:rPr>
-                <w:rFonts w:ascii="Arial" w:hAnsi="Arial" w:cs="Arial"/>
-                <w:color w:val="auto"/>
-                <w:sz w:val="20"/>
-                <w:szCs w:val="20"/>
-                <w:shd w:val="clear" w:color="auto" w:fill="auto"/>
-              </w:rPr>
-              <w:t>PostgresSQL</w:t>
-            </w:r>
-            <w:proofErr w:type="spellEnd"/>
-            <w:r>
-              <w:rPr>
-                <w:rFonts w:ascii="Arial" w:hAnsi="Arial" w:cs="Arial"/>
-                <w:color w:val="auto"/>
-                <w:sz w:val="20"/>
-                <w:szCs w:val="20"/>
-                <w:shd w:val="clear" w:color="auto" w:fill="auto"/>
-              </w:rPr>
-              <w:t xml:space="preserve"> test server</w:t>
+              <w:t>Set up PostgresSQL test server</w:t>
             </w:r>
           </w:p>
         </w:tc>
@@ -13587,7 +13016,6 @@
                 <w:shd w:val="clear" w:color="auto" w:fill="auto"/>
               </w:rPr>
             </w:pPr>
-            <w:proofErr w:type="spellStart"/>
             <w:r>
               <w:rPr>
                 <w:rFonts w:ascii="Arial" w:hAnsi="Arial" w:cs="Arial"/>
@@ -13599,7 +13027,6 @@
               </w:rPr>
               <w:t>akonduru</w:t>
             </w:r>
-            <w:proofErr w:type="spellEnd"/>
           </w:p>
         </w:tc>
         <w:tc>
@@ -13758,7 +13185,6 @@
                 <w:shd w:val="clear" w:color="auto" w:fill="auto"/>
               </w:rPr>
             </w:pPr>
-            <w:proofErr w:type="spellStart"/>
             <w:r>
               <w:rPr>
                 <w:rFonts w:ascii="Arial" w:hAnsi="Arial" w:cs="Arial"/>
@@ -13770,7 +13196,6 @@
               </w:rPr>
               <w:t>akonduru</w:t>
             </w:r>
-            <w:proofErr w:type="spellEnd"/>
           </w:p>
         </w:tc>
         <w:tc>
@@ -13871,20 +13296,8 @@
                 <w:szCs w:val="20"/>
                 <w:shd w:val="clear" w:color="auto" w:fill="auto"/>
               </w:rPr>
-              <w:t xml:space="preserve">Server </w:t>
-            </w:r>
-            <w:proofErr w:type="spellStart"/>
-            <w:r>
-              <w:rPr>
-                <w:rFonts w:ascii="Arial" w:hAnsi="Arial" w:cs="Arial"/>
-                <w:color w:val="auto"/>
-                <w:sz w:val="20"/>
-                <w:szCs w:val="20"/>
-                <w:shd w:val="clear" w:color="auto" w:fill="auto"/>
-              </w:rPr>
-              <w:t>ServerController</w:t>
-            </w:r>
-            <w:proofErr w:type="spellEnd"/>
+              <w:t>Server ServerController</w:t>
+            </w:r>
           </w:p>
         </w:tc>
         <w:tc>
@@ -14052,20 +13465,8 @@
                 <w:szCs w:val="20"/>
                 <w:shd w:val="clear" w:color="auto" w:fill="auto"/>
               </w:rPr>
-              <w:t xml:space="preserve">Server </w:t>
-            </w:r>
-            <w:proofErr w:type="spellStart"/>
-            <w:r>
-              <w:rPr>
-                <w:rFonts w:ascii="Arial" w:hAnsi="Arial" w:cs="Arial"/>
-                <w:color w:val="auto"/>
-                <w:sz w:val="20"/>
-                <w:szCs w:val="20"/>
-                <w:shd w:val="clear" w:color="auto" w:fill="auto"/>
-              </w:rPr>
-              <w:t>SmtpServer</w:t>
-            </w:r>
-            <w:proofErr w:type="spellEnd"/>
+              <w:t>Server SmtpServer</w:t>
+            </w:r>
           </w:p>
         </w:tc>
         <w:tc>
@@ -14232,20 +13633,8 @@
                 <w:szCs w:val="20"/>
                 <w:shd w:val="clear" w:color="auto" w:fill="auto"/>
               </w:rPr>
-              <w:t xml:space="preserve">Server </w:t>
-            </w:r>
-            <w:proofErr w:type="spellStart"/>
-            <w:r>
-              <w:rPr>
-                <w:rFonts w:ascii="Arial" w:hAnsi="Arial" w:cs="Arial"/>
-                <w:color w:val="auto"/>
-                <w:sz w:val="20"/>
-                <w:szCs w:val="20"/>
-                <w:shd w:val="clear" w:color="auto" w:fill="auto"/>
-              </w:rPr>
-              <w:t>ImapServer</w:t>
-            </w:r>
-            <w:proofErr w:type="spellEnd"/>
+              <w:t>Server ImapServer</w:t>
+            </w:r>
           </w:p>
         </w:tc>
         <w:tc>
@@ -14413,20 +13802,8 @@
                 <w:szCs w:val="20"/>
                 <w:shd w:val="clear" w:color="auto" w:fill="auto"/>
               </w:rPr>
-              <w:t xml:space="preserve">Server </w:t>
-            </w:r>
-            <w:proofErr w:type="spellStart"/>
-            <w:r>
-              <w:rPr>
-                <w:rFonts w:ascii="Arial" w:hAnsi="Arial" w:cs="Arial"/>
-                <w:color w:val="auto"/>
-                <w:sz w:val="20"/>
-                <w:szCs w:val="20"/>
-                <w:shd w:val="clear" w:color="auto" w:fill="auto"/>
-              </w:rPr>
-              <w:t>SmtpConnection</w:t>
-            </w:r>
-            <w:proofErr w:type="spellEnd"/>
+              <w:t>Server SmtpConnection</w:t>
+            </w:r>
           </w:p>
         </w:tc>
         <w:tc>
@@ -14593,20 +13970,8 @@
                 <w:szCs w:val="20"/>
                 <w:shd w:val="clear" w:color="auto" w:fill="auto"/>
               </w:rPr>
-              <w:t xml:space="preserve">Server </w:t>
-            </w:r>
-            <w:proofErr w:type="spellStart"/>
-            <w:r>
-              <w:rPr>
-                <w:rFonts w:ascii="Arial" w:hAnsi="Arial" w:cs="Arial"/>
-                <w:color w:val="auto"/>
-                <w:sz w:val="20"/>
-                <w:szCs w:val="20"/>
-                <w:shd w:val="clear" w:color="auto" w:fill="auto"/>
-              </w:rPr>
-              <w:t>ImapConnection</w:t>
-            </w:r>
-            <w:proofErr w:type="spellEnd"/>
+              <w:t>Server ImapConnection</w:t>
+            </w:r>
           </w:p>
         </w:tc>
         <w:tc>
@@ -14774,20 +14139,8 @@
                 <w:szCs w:val="20"/>
                 <w:shd w:val="clear" w:color="auto" w:fill="auto"/>
               </w:rPr>
-              <w:t xml:space="preserve">Server </w:t>
-            </w:r>
-            <w:proofErr w:type="spellStart"/>
-            <w:r>
-              <w:rPr>
-                <w:rFonts w:ascii="Arial" w:hAnsi="Arial" w:cs="Arial"/>
-                <w:color w:val="auto"/>
-                <w:sz w:val="20"/>
-                <w:szCs w:val="20"/>
-                <w:shd w:val="clear" w:color="auto" w:fill="auto"/>
-              </w:rPr>
-              <w:t>CmdProcessor</w:t>
-            </w:r>
-            <w:proofErr w:type="spellEnd"/>
+              <w:t>Server CmdProcessor</w:t>
+            </w:r>
           </w:p>
         </w:tc>
         <w:tc>
@@ -14843,7 +14196,6 @@
                 <w:shd w:val="clear" w:color="auto" w:fill="auto"/>
               </w:rPr>
             </w:pPr>
-            <w:proofErr w:type="spellStart"/>
             <w:r>
               <w:rPr>
                 <w:rFonts w:ascii="Arial" w:hAnsi="Arial" w:cs="Arial"/>
@@ -14855,7 +14207,6 @@
               </w:rPr>
               <w:t>bgarber</w:t>
             </w:r>
-            <w:proofErr w:type="spellEnd"/>
           </w:p>
         </w:tc>
         <w:tc>
@@ -14956,20 +14307,8 @@
                 <w:szCs w:val="20"/>
                 <w:shd w:val="clear" w:color="auto" w:fill="auto"/>
               </w:rPr>
-              <w:t xml:space="preserve">Server </w:t>
-            </w:r>
-            <w:proofErr w:type="spellStart"/>
-            <w:r>
-              <w:rPr>
-                <w:rFonts w:ascii="Arial" w:hAnsi="Arial" w:cs="Arial"/>
-                <w:color w:val="auto"/>
-                <w:sz w:val="20"/>
-                <w:szCs w:val="20"/>
-                <w:shd w:val="clear" w:color="auto" w:fill="auto"/>
-              </w:rPr>
-              <w:t>QueryGenerator</w:t>
-            </w:r>
-            <w:proofErr w:type="spellEnd"/>
+              <w:t>Server QueryGenerator</w:t>
+            </w:r>
           </w:p>
         </w:tc>
         <w:tc>
@@ -15126,20 +14465,8 @@
                 <w:szCs w:val="20"/>
                 <w:shd w:val="clear" w:color="auto" w:fill="auto"/>
               </w:rPr>
-              <w:t xml:space="preserve">Server </w:t>
-            </w:r>
-            <w:proofErr w:type="spellStart"/>
-            <w:r>
-              <w:rPr>
-                <w:rFonts w:ascii="Arial" w:hAnsi="Arial" w:cs="Arial"/>
-                <w:color w:val="auto"/>
-                <w:sz w:val="20"/>
-                <w:szCs w:val="20"/>
-                <w:shd w:val="clear" w:color="auto" w:fill="auto"/>
-              </w:rPr>
-              <w:t>SmtpClient</w:t>
-            </w:r>
-            <w:proofErr w:type="spellEnd"/>
+              <w:t>Server SmtpClient</w:t>
+            </w:r>
           </w:p>
         </w:tc>
         <w:tc>
@@ -15353,7 +14680,6 @@
                 <w:shd w:val="clear" w:color="auto" w:fill="auto"/>
               </w:rPr>
             </w:pPr>
-            <w:proofErr w:type="spellStart"/>
             <w:r>
               <w:rPr>
                 <w:rFonts w:ascii="Arial" w:hAnsi="Arial" w:cs="Arial"/>
@@ -15365,7 +14691,6 @@
               </w:rPr>
               <w:t>akonduru</w:t>
             </w:r>
-            <w:proofErr w:type="spellEnd"/>
           </w:p>
         </w:tc>
         <w:tc>
@@ -15524,7 +14849,6 @@
                 <w:shd w:val="clear" w:color="auto" w:fill="auto"/>
               </w:rPr>
             </w:pPr>
-            <w:proofErr w:type="spellStart"/>
             <w:r>
               <w:rPr>
                 <w:rFonts w:ascii="Arial" w:hAnsi="Arial" w:cs="Arial"/>
@@ -15536,7 +14860,6 @@
               </w:rPr>
               <w:t>akonduru</w:t>
             </w:r>
-            <w:proofErr w:type="spellEnd"/>
           </w:p>
         </w:tc>
         <w:tc>
@@ -16031,7 +15354,6 @@
                 <w:shd w:val="clear" w:color="auto" w:fill="auto"/>
               </w:rPr>
             </w:pPr>
-            <w:proofErr w:type="spellStart"/>
             <w:r>
               <w:rPr>
                 <w:rFonts w:ascii="Arial" w:hAnsi="Arial" w:cs="Arial"/>
@@ -16043,7 +15365,6 @@
               </w:rPr>
               <w:t>bgarber</w:t>
             </w:r>
-            <w:proofErr w:type="spellEnd"/>
           </w:p>
         </w:tc>
         <w:tc>
@@ -16202,7 +15523,6 @@
                 <w:shd w:val="clear" w:color="auto" w:fill="auto"/>
               </w:rPr>
             </w:pPr>
-            <w:proofErr w:type="spellStart"/>
             <w:r>
               <w:rPr>
                 <w:rFonts w:ascii="Arial" w:hAnsi="Arial" w:cs="Arial"/>
@@ -16214,7 +15534,6 @@
               </w:rPr>
               <w:t>akonduru</w:t>
             </w:r>
-            <w:proofErr w:type="spellEnd"/>
           </w:p>
         </w:tc>
         <w:tc>
@@ -16372,7 +15691,6 @@
                 <w:shd w:val="clear" w:color="auto" w:fill="auto"/>
               </w:rPr>
             </w:pPr>
-            <w:proofErr w:type="spellStart"/>
             <w:r>
               <w:rPr>
                 <w:rFonts w:ascii="Arial" w:hAnsi="Arial" w:cs="Arial"/>
@@ -16384,7 +15702,6 @@
               </w:rPr>
               <w:t>akonduru</w:t>
             </w:r>
-            <w:proofErr w:type="spellEnd"/>
           </w:p>
         </w:tc>
         <w:tc>
@@ -17048,7 +16365,6 @@
                 <w:shd w:val="clear" w:color="auto" w:fill="auto"/>
               </w:rPr>
             </w:pPr>
-            <w:proofErr w:type="spellStart"/>
             <w:r>
               <w:rPr>
                 <w:rFonts w:ascii="Arial" w:hAnsi="Arial" w:cs="Arial"/>
@@ -17060,7 +16376,6 @@
               </w:rPr>
               <w:t>Putesch</w:t>
             </w:r>
-            <w:proofErr w:type="spellEnd"/>
           </w:p>
         </w:tc>
         <w:tc>
@@ -17219,7 +16534,6 @@
                 <w:shd w:val="clear" w:color="auto" w:fill="auto"/>
               </w:rPr>
             </w:pPr>
-            <w:proofErr w:type="spellStart"/>
             <w:r>
               <w:rPr>
                 <w:rFonts w:ascii="Arial" w:hAnsi="Arial" w:cs="Arial"/>
@@ -17231,7 +16545,6 @@
               </w:rPr>
               <w:t>akonduru</w:t>
             </w:r>
-            <w:proofErr w:type="spellEnd"/>
           </w:p>
         </w:tc>
         <w:tc>
@@ -17389,7 +16702,6 @@
                 <w:shd w:val="clear" w:color="auto" w:fill="auto"/>
               </w:rPr>
             </w:pPr>
-            <w:proofErr w:type="spellStart"/>
             <w:r>
               <w:rPr>
                 <w:rFonts w:ascii="Arial" w:hAnsi="Arial" w:cs="Arial"/>
@@ -17401,7 +16713,6 @@
               </w:rPr>
               <w:t>Putesch</w:t>
             </w:r>
-            <w:proofErr w:type="spellEnd"/>
           </w:p>
         </w:tc>
         <w:tc>
@@ -17737,21 +17048,8 @@
                 <w:szCs w:val="20"/>
                 <w:shd w:val="clear" w:color="auto" w:fill="auto"/>
               </w:rPr>
-              <w:t xml:space="preserve">Ed </w:t>
-            </w:r>
-            <w:proofErr w:type="spellStart"/>
-            <w:r>
-              <w:rPr>
-                <w:rFonts w:ascii="Arial" w:hAnsi="Arial" w:cs="Arial"/>
-                <w:bCs w:val="0"/>
-                <w:color w:val="auto"/>
-                <w:sz w:val="20"/>
-                <w:szCs w:val="20"/>
-                <w:shd w:val="clear" w:color="auto" w:fill="auto"/>
-              </w:rPr>
-              <w:t>Bull,Putesch,akonduru</w:t>
-            </w:r>
-            <w:proofErr w:type="spellEnd"/>
+              <w:t>Ed Bull,Putesch,akonduru</w:t>
+            </w:r>
           </w:p>
         </w:tc>
         <w:tc>
@@ -17919,21 +17217,8 @@
                 <w:szCs w:val="20"/>
                 <w:shd w:val="clear" w:color="auto" w:fill="auto"/>
               </w:rPr>
-              <w:t xml:space="preserve">Ed </w:t>
-            </w:r>
-            <w:proofErr w:type="spellStart"/>
-            <w:r>
-              <w:rPr>
-                <w:rFonts w:ascii="Arial" w:hAnsi="Arial" w:cs="Arial"/>
-                <w:bCs w:val="0"/>
-                <w:color w:val="auto"/>
-                <w:sz w:val="20"/>
-                <w:szCs w:val="20"/>
-                <w:shd w:val="clear" w:color="auto" w:fill="auto"/>
-              </w:rPr>
-              <w:t>Bull,akonduru</w:t>
-            </w:r>
-            <w:proofErr w:type="spellEnd"/>
+              <w:t>Ed Bull,akonduru</w:t>
+            </w:r>
           </w:p>
         </w:tc>
         <w:tc>
@@ -18260,7 +17545,6 @@
                 <w:shd w:val="clear" w:color="auto" w:fill="auto"/>
               </w:rPr>
             </w:pPr>
-            <w:proofErr w:type="spellStart"/>
             <w:r>
               <w:rPr>
                 <w:rFonts w:ascii="Arial" w:hAnsi="Arial" w:cs="Arial"/>
@@ -18272,7 +17556,6 @@
               </w:rPr>
               <w:t>bgarber</w:t>
             </w:r>
-            <w:proofErr w:type="spellEnd"/>
           </w:p>
         </w:tc>
         <w:tc>
@@ -18430,7 +17713,6 @@
                 <w:shd w:val="clear" w:color="auto" w:fill="auto"/>
               </w:rPr>
             </w:pPr>
-            <w:proofErr w:type="spellStart"/>
             <w:r>
               <w:rPr>
                 <w:rFonts w:ascii="Arial" w:hAnsi="Arial" w:cs="Arial"/>
@@ -18442,7 +17724,6 @@
               </w:rPr>
               <w:t>akonduru</w:t>
             </w:r>
-            <w:proofErr w:type="spellEnd"/>
           </w:p>
         </w:tc>
         <w:tc>
@@ -18601,7 +17882,6 @@
                 <w:shd w:val="clear" w:color="auto" w:fill="auto"/>
               </w:rPr>
             </w:pPr>
-            <w:proofErr w:type="spellStart"/>
             <w:r>
               <w:rPr>
                 <w:rFonts w:ascii="Arial" w:hAnsi="Arial" w:cs="Arial"/>
@@ -18613,7 +17893,6 @@
               </w:rPr>
               <w:t>akonduru</w:t>
             </w:r>
-            <w:proofErr w:type="spellEnd"/>
           </w:p>
         </w:tc>
         <w:tc>
@@ -18713,29 +17992,7 @@
                 <w:szCs w:val="20"/>
                 <w:shd w:val="clear" w:color="auto" w:fill="auto"/>
               </w:rPr>
-              <w:t xml:space="preserve">Set up </w:t>
-            </w:r>
-            <w:proofErr w:type="spellStart"/>
-            <w:r>
-              <w:rPr>
-                <w:rFonts w:ascii="Arial" w:hAnsi="Arial" w:cs="Arial"/>
-                <w:color w:val="auto"/>
-                <w:sz w:val="20"/>
-                <w:szCs w:val="20"/>
-                <w:shd w:val="clear" w:color="auto" w:fill="auto"/>
-              </w:rPr>
-              <w:t>PostgresSQL</w:t>
-            </w:r>
-            <w:proofErr w:type="spellEnd"/>
-            <w:r>
-              <w:rPr>
-                <w:rFonts w:ascii="Arial" w:hAnsi="Arial" w:cs="Arial"/>
-                <w:color w:val="auto"/>
-                <w:sz w:val="20"/>
-                <w:szCs w:val="20"/>
-                <w:shd w:val="clear" w:color="auto" w:fill="auto"/>
-              </w:rPr>
-              <w:t xml:space="preserve"> test server</w:t>
+              <w:t>Set up PostgresSQL test server</w:t>
             </w:r>
           </w:p>
         </w:tc>
@@ -18790,7 +18047,6 @@
                 <w:shd w:val="clear" w:color="auto" w:fill="auto"/>
               </w:rPr>
             </w:pPr>
-            <w:proofErr w:type="spellStart"/>
             <w:r>
               <w:rPr>
                 <w:rFonts w:ascii="Arial" w:hAnsi="Arial" w:cs="Arial"/>
@@ -18802,7 +18058,6 @@
               </w:rPr>
               <w:t>akonduru</w:t>
             </w:r>
-            <w:proofErr w:type="spellEnd"/>
           </w:p>
         </w:tc>
         <w:tc>
@@ -18956,7 +18211,6 @@
                 <w:shd w:val="clear" w:color="auto" w:fill="auto"/>
               </w:rPr>
             </w:pPr>
-            <w:proofErr w:type="spellStart"/>
             <w:r>
               <w:rPr>
                 <w:rFonts w:ascii="Arial" w:hAnsi="Arial" w:cs="Arial"/>
@@ -18968,7 +18222,6 @@
               </w:rPr>
               <w:t>akonduru</w:t>
             </w:r>
-            <w:proofErr w:type="spellEnd"/>
           </w:p>
         </w:tc>
         <w:tc>
@@ -19066,20 +18319,8 @@
                 <w:szCs w:val="20"/>
                 <w:shd w:val="clear" w:color="auto" w:fill="auto"/>
               </w:rPr>
-              <w:t xml:space="preserve">Server </w:t>
-            </w:r>
-            <w:proofErr w:type="spellStart"/>
-            <w:r>
-              <w:rPr>
-                <w:rFonts w:ascii="Arial" w:hAnsi="Arial" w:cs="Arial"/>
-                <w:color w:val="auto"/>
-                <w:sz w:val="20"/>
-                <w:szCs w:val="20"/>
-                <w:shd w:val="clear" w:color="auto" w:fill="auto"/>
-              </w:rPr>
-              <w:t>ServerController</w:t>
-            </w:r>
-            <w:proofErr w:type="spellEnd"/>
+              <w:t>Server ServerController</w:t>
+            </w:r>
           </w:p>
         </w:tc>
         <w:tc>
@@ -19243,20 +18484,8 @@
                 <w:szCs w:val="20"/>
                 <w:shd w:val="clear" w:color="auto" w:fill="auto"/>
               </w:rPr>
-              <w:t xml:space="preserve">Server </w:t>
-            </w:r>
-            <w:proofErr w:type="spellStart"/>
-            <w:r>
-              <w:rPr>
-                <w:rFonts w:ascii="Arial" w:hAnsi="Arial" w:cs="Arial"/>
-                <w:color w:val="auto"/>
-                <w:sz w:val="20"/>
-                <w:szCs w:val="20"/>
-                <w:shd w:val="clear" w:color="auto" w:fill="auto"/>
-              </w:rPr>
-              <w:t>SmtpServer</w:t>
-            </w:r>
-            <w:proofErr w:type="spellEnd"/>
+              <w:t>Server SmtpServer</w:t>
+            </w:r>
           </w:p>
         </w:tc>
         <w:tc>
@@ -19419,20 +18648,8 @@
                 <w:szCs w:val="20"/>
                 <w:shd w:val="clear" w:color="auto" w:fill="auto"/>
               </w:rPr>
-              <w:t xml:space="preserve">Server </w:t>
-            </w:r>
-            <w:proofErr w:type="spellStart"/>
-            <w:r>
-              <w:rPr>
-                <w:rFonts w:ascii="Arial" w:hAnsi="Arial" w:cs="Arial"/>
-                <w:color w:val="auto"/>
-                <w:sz w:val="20"/>
-                <w:szCs w:val="20"/>
-                <w:shd w:val="clear" w:color="auto" w:fill="auto"/>
-              </w:rPr>
-              <w:t>CmdProcessor</w:t>
-            </w:r>
-            <w:proofErr w:type="spellEnd"/>
+              <w:t>Server CmdProcessor</w:t>
+            </w:r>
           </w:p>
         </w:tc>
         <w:tc>
@@ -19486,7 +18703,6 @@
                 <w:shd w:val="clear" w:color="auto" w:fill="auto"/>
               </w:rPr>
             </w:pPr>
-            <w:proofErr w:type="spellStart"/>
             <w:r>
               <w:rPr>
                 <w:rFonts w:ascii="Arial" w:hAnsi="Arial" w:cs="Arial"/>
@@ -19498,7 +18714,6 @@
               </w:rPr>
               <w:t>bgarber</w:t>
             </w:r>
-            <w:proofErr w:type="spellEnd"/>
           </w:p>
         </w:tc>
         <w:tc>
@@ -19597,20 +18812,8 @@
                 <w:szCs w:val="20"/>
                 <w:shd w:val="clear" w:color="auto" w:fill="auto"/>
               </w:rPr>
-              <w:t xml:space="preserve">Server </w:t>
-            </w:r>
-            <w:proofErr w:type="spellStart"/>
-            <w:r>
-              <w:rPr>
-                <w:rFonts w:ascii="Arial" w:hAnsi="Arial" w:cs="Arial"/>
-                <w:color w:val="auto"/>
-                <w:sz w:val="20"/>
-                <w:szCs w:val="20"/>
-                <w:shd w:val="clear" w:color="auto" w:fill="auto"/>
-              </w:rPr>
-              <w:t>QueryGenerator</w:t>
-            </w:r>
-            <w:proofErr w:type="spellEnd"/>
+              <w:t>Server QueryGenerator</w:t>
+            </w:r>
           </w:p>
         </w:tc>
         <w:tc>
@@ -19773,20 +18976,8 @@
                 <w:szCs w:val="20"/>
                 <w:shd w:val="clear" w:color="auto" w:fill="auto"/>
               </w:rPr>
-              <w:t xml:space="preserve">Server </w:t>
-            </w:r>
-            <w:proofErr w:type="spellStart"/>
-            <w:r>
-              <w:rPr>
-                <w:rFonts w:ascii="Arial" w:hAnsi="Arial" w:cs="Arial"/>
-                <w:color w:val="auto"/>
-                <w:sz w:val="20"/>
-                <w:szCs w:val="20"/>
-                <w:shd w:val="clear" w:color="auto" w:fill="auto"/>
-              </w:rPr>
-              <w:t>SmtpClient</w:t>
-            </w:r>
-            <w:proofErr w:type="spellEnd"/>
+              <w:t>Server SmtpClient</w:t>
+            </w:r>
           </w:p>
         </w:tc>
         <w:tc>
@@ -20005,7 +19196,6 @@
                 <w:shd w:val="clear" w:color="auto" w:fill="auto"/>
               </w:rPr>
             </w:pPr>
-            <w:proofErr w:type="spellStart"/>
             <w:r>
               <w:rPr>
                 <w:rFonts w:ascii="Arial" w:hAnsi="Arial" w:cs="Arial"/>
@@ -20017,7 +19207,6 @@
               </w:rPr>
               <w:t>bgarber</w:t>
             </w:r>
-            <w:proofErr w:type="spellEnd"/>
           </w:p>
         </w:tc>
         <w:tc>
@@ -20170,7 +19359,6 @@
                 <w:shd w:val="clear" w:color="auto" w:fill="auto"/>
               </w:rPr>
             </w:pPr>
-            <w:proofErr w:type="spellStart"/>
             <w:r>
               <w:rPr>
                 <w:rFonts w:ascii="Arial" w:hAnsi="Arial" w:cs="Arial"/>
@@ -20182,7 +19370,6 @@
               </w:rPr>
               <w:t>akonduru</w:t>
             </w:r>
-            <w:proofErr w:type="spellEnd"/>
           </w:p>
         </w:tc>
         <w:tc>
@@ -20337,7 +19524,6 @@
                 <w:shd w:val="clear" w:color="auto" w:fill="auto"/>
               </w:rPr>
             </w:pPr>
-            <w:proofErr w:type="spellStart"/>
             <w:r>
               <w:rPr>
                 <w:rFonts w:ascii="Arial" w:hAnsi="Arial" w:cs="Arial"/>
@@ -20349,7 +19535,6 @@
               </w:rPr>
               <w:t>akonduru</w:t>
             </w:r>
-            <w:proofErr w:type="spellEnd"/>
           </w:p>
         </w:tc>
         <w:tc>
@@ -20679,7 +19864,6 @@
               </w:rPr>
               <w:t xml:space="preserve">Ed Bull, </w:t>
             </w:r>
-            <w:proofErr w:type="spellStart"/>
             <w:r>
               <w:rPr>
                 <w:rFonts w:ascii="Arial" w:hAnsi="Arial" w:cs="Arial"/>
@@ -20691,7 +19875,6 @@
               </w:rPr>
               <w:t>akonduru</w:t>
             </w:r>
-            <w:proofErr w:type="spellEnd"/>
             <w:r>
               <w:rPr>
                 <w:rFonts w:ascii="Arial" w:hAnsi="Arial" w:cs="Arial"/>
@@ -20703,7 +19886,6 @@
               </w:rPr>
               <w:t xml:space="preserve">, </w:t>
             </w:r>
-            <w:proofErr w:type="spellStart"/>
             <w:r>
               <w:rPr>
                 <w:rFonts w:ascii="Arial" w:hAnsi="Arial" w:cs="Arial"/>
@@ -20715,7 +19897,6 @@
               </w:rPr>
               <w:t>bgarber</w:t>
             </w:r>
-            <w:proofErr w:type="spellEnd"/>
           </w:p>
         </w:tc>
         <w:tc>
@@ -20790,7 +19971,7 @@
           <w:szCs w:val="32"/>
         </w:rPr>
       </w:pPr>
-      <w:bookmarkStart w:id="15" w:name="_Toc480770129"/>
+      <w:bookmarkStart w:id="14" w:name="_Toc480770129"/>
       <w:r>
         <w:br w:type="page"/>
       </w:r>
@@ -20808,7 +19989,7 @@
         <w:tab/>
         <w:t>Dictionary</w:t>
       </w:r>
-      <w:bookmarkEnd w:id="15"/>
+      <w:bookmarkEnd w:id="14"/>
     </w:p>
     <w:p/>
     <w:p>
@@ -21021,15 +20202,7 @@
         <w:t>TCP/IP:</w:t>
       </w:r>
       <w:r>
-        <w:t xml:space="preserve"> IP (Internet Protocol) is the basic communication language or protocol of the </w:t>
-      </w:r>
-      <w:proofErr w:type="spellStart"/>
-      <w:r>
-        <w:t>ozInternet</w:t>
-      </w:r>
-      <w:proofErr w:type="spellEnd"/>
-      <w:r>
-        <w:t>. It can also be used as a communications protocol in a private network (either an intranet or an extranet). TCP (Transmission Control Protocol) is layered on top of IP to provide certain network control and data validation features for many internet communications.</w:t>
+        <w:t xml:space="preserve"> IP (Internet Protocol) is the basic communication language or protocol of the ozInternet. It can also be used as a communications protocol in a private network (either an intranet or an extranet). TCP (Transmission Control Protocol) is layered on top of IP to provide certain network control and data validation features for many internet communications.</w:t>
       </w:r>
     </w:p>
     <w:p>
@@ -21037,7 +20210,7 @@
         <w:pStyle w:val="Heading1"/>
         <w:ind w:firstLine="0"/>
       </w:pPr>
-      <w:bookmarkStart w:id="16" w:name="_Toc480770130"/>
+      <w:bookmarkStart w:id="15" w:name="_Toc480770130"/>
       <w:r>
         <w:lastRenderedPageBreak/>
         <w:t>XXI</w:t>
@@ -21049,7 +20222,7 @@
         <w:tab/>
         <w:t>Resumes</w:t>
       </w:r>
-      <w:bookmarkEnd w:id="16"/>
+      <w:bookmarkEnd w:id="15"/>
       <w:r>
         <w:t xml:space="preserve"> </w:t>
       </w:r>
@@ -21324,7 +20497,7 @@
         <w:pStyle w:val="Heading1"/>
         <w:ind w:firstLine="0"/>
       </w:pPr>
-      <w:bookmarkStart w:id="17" w:name="_Toc480770131"/>
+      <w:bookmarkStart w:id="16" w:name="_Toc480770131"/>
       <w:r>
         <w:lastRenderedPageBreak/>
         <w:t>XXII</w:t>
@@ -21336,12 +20509,82 @@
         <w:tab/>
         <w:t>User Guide</w:t>
       </w:r>
-      <w:bookmarkEnd w:id="17"/>
+      <w:bookmarkEnd w:id="16"/>
     </w:p>
     <w:p>
       <w:pPr>
         <w:ind w:firstLine="0"/>
       </w:pPr>
+      <w:r>
+        <w:tab/>
+        <w:t>GUI:</w:t>
+      </w:r>
+    </w:p>
+    <w:p>
+      <w:pPr>
+        <w:pStyle w:val="ListParagraph"/>
+        <w:numPr>
+          <w:ilvl w:val="0"/>
+          <w:numId w:val="10"/>
+        </w:numPr>
+      </w:pPr>
+      <w:r>
+        <w:t>Login: Enter your username and password and press ‘Submit’.</w:t>
+      </w:r>
+    </w:p>
+    <w:p>
+      <w:pPr>
+        <w:pStyle w:val="ListParagraph"/>
+        <w:numPr>
+          <w:ilvl w:val="0"/>
+          <w:numId w:val="10"/>
+        </w:numPr>
+      </w:pPr>
+      <w:r>
+        <w:t xml:space="preserve">Inbox: View your current </w:t>
+      </w:r>
+      <w:r>
+        <w:t>emails. Press ‘U</w:t>
+      </w:r>
+      <w:r>
+        <w:t>pdate</w:t>
+      </w:r>
+      <w:r>
+        <w:t>’</w:t>
+      </w:r>
+      <w:bookmarkStart w:id="17" w:name="_GoBack"/>
+      <w:bookmarkEnd w:id="17"/>
+      <w:r>
+        <w:t xml:space="preserve"> to receive new emails.</w:t>
+      </w:r>
+      <w:r>
+        <w:t xml:space="preserve"> </w:t>
+      </w:r>
+      <w:r>
+        <w:t>Press ‘New Email’ to bring up the New Email prompt.</w:t>
+      </w:r>
+    </w:p>
+    <w:p>
+      <w:pPr>
+        <w:pStyle w:val="ListParagraph"/>
+        <w:numPr>
+          <w:ilvl w:val="0"/>
+          <w:numId w:val="10"/>
+        </w:numPr>
+      </w:pPr>
+      <w:r>
+        <w:t>New Email: Enter an email to send to, the subject, and the body for your email.</w:t>
+      </w:r>
+    </w:p>
+    <w:p>
+      <w:pPr>
+        <w:spacing w:after="160" w:line="259" w:lineRule="auto"/>
+        <w:ind w:firstLine="0"/>
+      </w:pPr>
+      <w:bookmarkStart w:id="18" w:name="_Toc480770132"/>
+      <w:r>
+        <w:br w:type="page"/>
+      </w:r>
     </w:p>
     <w:p>
       <w:pPr>
@@ -21354,10 +20597,6 @@
           <w:szCs w:val="32"/>
         </w:rPr>
       </w:pPr>
-      <w:bookmarkStart w:id="18" w:name="_Toc480770132"/>
-      <w:r>
-        <w:br w:type="page"/>
-      </w:r>
     </w:p>
     <w:p>
       <w:pPr>
@@ -21365,7 +20604,6 @@
         <w:ind w:firstLine="0"/>
       </w:pPr>
       <w:r>
-        <w:lastRenderedPageBreak/>
         <w:t>XXIII. Database</w:t>
       </w:r>
       <w:bookmarkEnd w:id="18"/>
@@ -21392,11 +20630,9 @@
       <w:r>
         <w:t xml:space="preserve"> in a simple PostgreSQL database, with the </w:t>
       </w:r>
-      <w:proofErr w:type="spellStart"/>
       <w:r>
         <w:t>user_id</w:t>
       </w:r>
-      <w:proofErr w:type="spellEnd"/>
       <w:r>
         <w:t xml:space="preserve"> as a primary key. The client program </w:t>
       </w:r>
@@ -21472,177 +20708,17 @@
         <w:t xml:space="preserve"> </w:t>
       </w:r>
       <w:r>
-        <w:t>PostgreSQL was used to manage the server database. Database ‘</w:t>
-      </w:r>
-      <w:proofErr w:type="spellStart"/>
-      <w:r>
-        <w:t>coredb</w:t>
-      </w:r>
-      <w:proofErr w:type="spellEnd"/>
-      <w:r>
-        <w:t xml:space="preserve">’ was created to maintain the Adept mail server. The database </w:t>
-      </w:r>
-      <w:proofErr w:type="spellStart"/>
-      <w:r>
-        <w:t>coredb</w:t>
-      </w:r>
-      <w:proofErr w:type="spellEnd"/>
-      <w:r>
-        <w:t xml:space="preserve"> has three tables: users, mailboxes and emails. Currently the server is running on a command line prompt using sequel queries. The users table contains six attributes: </w:t>
-      </w:r>
-      <w:proofErr w:type="spellStart"/>
-      <w:r>
-        <w:t>user_id</w:t>
-      </w:r>
-      <w:proofErr w:type="spellEnd"/>
-      <w:r>
-        <w:t xml:space="preserve">, email, password, certificate, </w:t>
-      </w:r>
-      <w:proofErr w:type="spellStart"/>
-      <w:r>
-        <w:t>last_login</w:t>
-      </w:r>
-      <w:proofErr w:type="spellEnd"/>
-      <w:r>
-        <w:t xml:space="preserve"> and </w:t>
-      </w:r>
-      <w:proofErr w:type="spellStart"/>
-      <w:r>
-        <w:t>isadmin</w:t>
-      </w:r>
-      <w:proofErr w:type="spellEnd"/>
-      <w:r>
-        <w:t xml:space="preserve">. The </w:t>
-      </w:r>
-      <w:proofErr w:type="spellStart"/>
-      <w:r>
-        <w:t>user_id</w:t>
-      </w:r>
-      <w:proofErr w:type="spellEnd"/>
-      <w:r>
-        <w:t xml:space="preserve"> attribute is the primary key for this table. This allows us to distinguish each person in the Adept server. The </w:t>
-      </w:r>
-      <w:proofErr w:type="spellStart"/>
-      <w:r>
-        <w:t>user_id</w:t>
-      </w:r>
-      <w:proofErr w:type="spellEnd"/>
-      <w:r>
-        <w:t xml:space="preserve"> has a serial datatype so it auto increments as each user registers. The email attribute is unique for each user and lower case index was added to ignore case. The email attribute uses character varying datatype which limits the email to hundred and fifty characters. The password attribute also users character varying and limits the password of the user to hundred characters. Password-hash was supposed to be implemented, but was unable to due to time constraints. Certificate attribute is set to character varying with no limit it stores the SMPT certificate. The users table contains a </w:t>
-      </w:r>
-      <w:proofErr w:type="spellStart"/>
-      <w:r>
-        <w:t>last_login</w:t>
-      </w:r>
-      <w:proofErr w:type="spellEnd"/>
-      <w:r>
-        <w:t xml:space="preserve"> attribute. A timestamp attribute with time zone datatype was used which allows the users to see when they last logged in. Unlike other database PostgreSQL allows us to implement date and time values very easily and efficiently. The last attribute in the users table was the </w:t>
-      </w:r>
-      <w:proofErr w:type="spellStart"/>
-      <w:r>
-        <w:t>isadmin</w:t>
-      </w:r>
-      <w:proofErr w:type="spellEnd"/>
-      <w:r>
-        <w:t xml:space="preserve"> attribute which is a </w:t>
-      </w:r>
-      <w:proofErr w:type="spellStart"/>
-      <w:r>
-        <w:t>boolean</w:t>
-      </w:r>
-      <w:proofErr w:type="spellEnd"/>
-      <w:r>
-        <w:t xml:space="preserve"> attribute, which flags to see if the user is an admin or not. All the attributes except for certificate are not NULL.  The mailboxes table consists of three attributes: </w:t>
-      </w:r>
-      <w:proofErr w:type="spellStart"/>
-      <w:r>
-        <w:t>mailbox_id</w:t>
-      </w:r>
-      <w:proofErr w:type="spellEnd"/>
-      <w:r>
-        <w:t xml:space="preserve">, mailbox, and owner. The attribute </w:t>
-      </w:r>
-      <w:proofErr w:type="spellStart"/>
-      <w:r>
-        <w:t>mailbox_id</w:t>
-      </w:r>
-      <w:proofErr w:type="spellEnd"/>
-      <w:r>
-        <w:t xml:space="preserve"> is the primary key and is being auto incremented. The attribute mailbox being the name of the mailbox such as inbox, spam, etc. The owner attribute of this table determines that different users could have the same mailbox name but it might belong to some other owner. </w:t>
+        <w:t xml:space="preserve">PostgreSQL was used to manage the server database. Database ‘coredb’ was created to maintain the Adept mail server. The database coredb has three tables: users, mailboxes and emails. Currently the server is running on a command line prompt using sequel queries. The users table contains six attributes: user_id, email, password, certificate, last_login and isadmin. The user_id attribute is the primary key for this table. This allows us to distinguish each person in the Adept server. The user_id has a serial datatype so it auto increments as each user registers. The email attribute is unique for each user and lower case index was added to ignore case. The email attribute uses character varying datatype which limits the email to hundred and fifty characters. The password attribute also users character varying and limits the password of the user to hundred characters. Password-hash was supposed to be implemented, but was unable to due to time constraints. Certificate attribute is set to character varying with no limit it stores the SMPT certificate. The users table contains a last_login attribute. A timestamp attribute with time zone datatype was used which allows the users to see when they last logged in. Unlike other database PostgreSQL allows us to implement date and time values very easily and efficiently. The last attribute in the users table was the isadmin attribute which is a boolean attribute, which flags to see if the user is an admin or not. All the attributes except for certificate are not NULL.  The mailboxes table consists of three attributes: mailbox_id, mailbox, and owner. The attribute mailbox_id is the primary key and is being auto incremented. The attribute mailbox being the </w:t>
       </w:r>
       <w:r>
         <w:lastRenderedPageBreak/>
-        <w:t xml:space="preserve">Therefore, owner attribute is linked to </w:t>
-      </w:r>
-      <w:proofErr w:type="spellStart"/>
-      <w:r>
-        <w:t>user_id</w:t>
-      </w:r>
-      <w:proofErr w:type="spellEnd"/>
-      <w:r>
-        <w:t xml:space="preserve"> in the users table as a foreign key. The </w:t>
-      </w:r>
-      <w:proofErr w:type="spellStart"/>
-      <w:r>
-        <w:t>mailbox_id</w:t>
-      </w:r>
-      <w:proofErr w:type="spellEnd"/>
-      <w:r>
-        <w:t xml:space="preserve"> and owner are not NULL. The emails table consists of nine attributes: </w:t>
-      </w:r>
-      <w:proofErr w:type="spellStart"/>
-      <w:r>
-        <w:t>email_id</w:t>
-      </w:r>
-      <w:proofErr w:type="spellEnd"/>
-      <w:r>
-        <w:t xml:space="preserve">, owner, </w:t>
-      </w:r>
-      <w:proofErr w:type="gramStart"/>
-      <w:r>
-        <w:t>mailbox</w:t>
-      </w:r>
-      <w:proofErr w:type="gramEnd"/>
-      <w:r>
-        <w:t xml:space="preserve">, date, to, from, subject, body and </w:t>
+        <w:t xml:space="preserve">name of the mailbox such as inbox, spam, etc. The owner attribute of this table determines that different users could have the same mailbox name but it might belong to some other owner. Therefore, owner attribute is linked to user_id in the users table as a foreign key. The mailbox_id and owner are not NULL. The emails table consists of nine attributes: email_id, owner, mailbox, date, to, from, subject, body and </w:t>
       </w:r>
       <w:r>
         <w:t>read</w:t>
       </w:r>
       <w:r>
-        <w:t xml:space="preserve">. Where </w:t>
-      </w:r>
-      <w:proofErr w:type="spellStart"/>
-      <w:r>
-        <w:t>email_id</w:t>
-      </w:r>
-      <w:proofErr w:type="spellEnd"/>
-      <w:r>
-        <w:t xml:space="preserve"> is the primary key and is auto incremented. The owner attribute here is also linked to the </w:t>
-      </w:r>
-      <w:proofErr w:type="spellStart"/>
-      <w:r>
-        <w:t>user_id</w:t>
-      </w:r>
-      <w:proofErr w:type="spellEnd"/>
-      <w:r>
-        <w:t xml:space="preserve"> in the users table as a foreign key. The mailbox attribute is linked to mailbox attribute in the mailboxes table as a foreign key. Together the database keeps track of the user data by their </w:t>
-      </w:r>
-      <w:proofErr w:type="spellStart"/>
-      <w:r>
-        <w:t>user_id</w:t>
-      </w:r>
-      <w:proofErr w:type="spellEnd"/>
-      <w:r>
-        <w:t xml:space="preserve">, owner, and </w:t>
-      </w:r>
-      <w:proofErr w:type="spellStart"/>
-      <w:r>
-        <w:t>mailbox_id</w:t>
-      </w:r>
-      <w:proofErr w:type="spellEnd"/>
-      <w:r>
-        <w:t xml:space="preserve"> attributes along with their written emails. </w:t>
+        <w:t xml:space="preserve">. Where email_id is the primary key and is auto incremented. The owner attribute here is also linked to the user_id in the users table as a foreign key. The mailbox attribute is linked to mailbox attribute in the mailboxes table as a foreign key. Together the database keeps track of the user data by their user_id, owner, and mailbox_id attributes along with their written emails. </w:t>
       </w:r>
     </w:p>
     <w:p>
@@ -21655,15 +20731,7 @@
         <w:ind w:firstLine="0"/>
       </w:pPr>
       <w:r>
-        <w:t>Figure 0.0: Relational diagram for the PostgreSQL database ‘</w:t>
-      </w:r>
-      <w:proofErr w:type="spellStart"/>
-      <w:r>
-        <w:t>coredb</w:t>
-      </w:r>
-      <w:proofErr w:type="spellEnd"/>
-      <w:r>
-        <w:t>’</w:t>
+        <w:t>Figure 0.0: Relational diagram for the PostgreSQL database ‘coredb’</w:t>
       </w:r>
     </w:p>
     <w:p>
@@ -21727,15 +20795,7 @@
         <w:ind w:firstLine="0"/>
       </w:pPr>
       <w:r>
-        <w:t xml:space="preserve">Figure </w:t>
-      </w:r>
-      <w:proofErr w:type="gramStart"/>
-      <w:r>
-        <w:t>0.0 :</w:t>
-      </w:r>
-      <w:proofErr w:type="gramEnd"/>
-      <w:r>
-        <w:t xml:space="preserve"> Sample data for the users table </w:t>
+        <w:t xml:space="preserve">Figure 0.0 : Sample data for the users table </w:t>
       </w:r>
     </w:p>
     <w:p>
@@ -21811,15 +20871,7 @@
         <w:ind w:firstLine="0"/>
       </w:pPr>
       <w:r>
-        <w:t xml:space="preserve">Figure </w:t>
-      </w:r>
-      <w:proofErr w:type="gramStart"/>
-      <w:r>
-        <w:t>0.0 :</w:t>
-      </w:r>
-      <w:proofErr w:type="gramEnd"/>
-      <w:r>
-        <w:t xml:space="preserve"> Sample data for the mailboxes table </w:t>
+        <w:t xml:space="preserve">Figure 0.0 : Sample data for the mailboxes table </w:t>
       </w:r>
     </w:p>
     <w:p>
@@ -21895,15 +20947,7 @@
         <w:ind w:firstLine="0"/>
       </w:pPr>
       <w:r>
-        <w:t xml:space="preserve">Figure </w:t>
-      </w:r>
-      <w:proofErr w:type="gramStart"/>
-      <w:r>
-        <w:t>0.0 :</w:t>
-      </w:r>
-      <w:proofErr w:type="gramEnd"/>
-      <w:r>
-        <w:t xml:space="preserve"> Sample data for the  emails table </w:t>
+        <w:t xml:space="preserve">Figure 0.0 : Sample data for the  emails table </w:t>
       </w:r>
     </w:p>
     <w:p>
@@ -21985,15 +21029,7 @@
         <w:ind w:firstLine="0"/>
       </w:pPr>
       <w:r>
-        <w:t>Figure 0.0: Relational diagram for the PostgreSQL database ‘</w:t>
-      </w:r>
-      <w:proofErr w:type="spellStart"/>
-      <w:r>
-        <w:t>localdb</w:t>
-      </w:r>
-      <w:proofErr w:type="spellEnd"/>
-      <w:r>
-        <w:t>’</w:t>
+        <w:t>Figure 0.0: Relational diagram for the PostgreSQL database ‘localdb’</w:t>
       </w:r>
     </w:p>
     <w:p>
@@ -22064,15 +21100,7 @@
         <w:ind w:firstLine="0"/>
       </w:pPr>
       <w:r>
-        <w:t xml:space="preserve">Figure </w:t>
-      </w:r>
-      <w:proofErr w:type="gramStart"/>
-      <w:r>
-        <w:t>0.0 :</w:t>
-      </w:r>
-      <w:proofErr w:type="gramEnd"/>
-      <w:r>
-        <w:t xml:space="preserve"> Sample data for the users table </w:t>
+        <w:t xml:space="preserve">Figure 0.0 : Sample data for the users table </w:t>
       </w:r>
     </w:p>
     <w:p>
@@ -22144,15 +21172,7 @@
         <w:ind w:firstLine="0"/>
       </w:pPr>
       <w:r>
-        <w:t xml:space="preserve">Figure </w:t>
-      </w:r>
-      <w:proofErr w:type="gramStart"/>
-      <w:r>
-        <w:t>0.0 :</w:t>
-      </w:r>
-      <w:proofErr w:type="gramEnd"/>
-      <w:r>
-        <w:t xml:space="preserve"> Sample data for the </w:t>
+        <w:t xml:space="preserve">Figure 0.0 : Sample data for the </w:t>
       </w:r>
       <w:r>
         <w:t>emails</w:t>
@@ -22224,15 +21244,7 @@
         <w:ind w:firstLine="0"/>
       </w:pPr>
       <w:r>
-        <w:t xml:space="preserve">Figure </w:t>
-      </w:r>
-      <w:proofErr w:type="gramStart"/>
-      <w:r>
-        <w:t>0.0 :</w:t>
-      </w:r>
-      <w:proofErr w:type="gramEnd"/>
-      <w:r>
-        <w:t xml:space="preserve"> Sample data for the mailboxes table </w:t>
+        <w:t xml:space="preserve">Figure 0.0 : Sample data for the mailboxes table </w:t>
       </w:r>
     </w:p>
     <w:p>
@@ -23096,6 +22108,92 @@
     </w:lvl>
   </w:abstractNum>
   <w:abstractNum w:abstractNumId="8" w15:restartNumberingAfterBreak="0">
+    <w:nsid w:val="6FEC7126"/>
+    <w:multiLevelType w:val="hybridMultilevel"/>
+    <w:tmpl w:val="38EE5CB4"/>
+    <w:lvl w:ilvl="0" w:tplc="0409000F">
+      <w:start w:val="1"/>
+      <w:numFmt w:val="decimal"/>
+      <w:lvlText w:val="%1."/>
+      <w:lvlJc w:val="left"/>
+      <w:pPr>
+        <w:ind w:left="1440" w:hanging="360"/>
+      </w:pPr>
+    </w:lvl>
+    <w:lvl w:ilvl="1" w:tplc="04090019" w:tentative="1">
+      <w:start w:val="1"/>
+      <w:numFmt w:val="lowerLetter"/>
+      <w:lvlText w:val="%2."/>
+      <w:lvlJc w:val="left"/>
+      <w:pPr>
+        <w:ind w:left="2160" w:hanging="360"/>
+      </w:pPr>
+    </w:lvl>
+    <w:lvl w:ilvl="2" w:tplc="0409001B" w:tentative="1">
+      <w:start w:val="1"/>
+      <w:numFmt w:val="lowerRoman"/>
+      <w:lvlText w:val="%3."/>
+      <w:lvlJc w:val="right"/>
+      <w:pPr>
+        <w:ind w:left="2880" w:hanging="180"/>
+      </w:pPr>
+    </w:lvl>
+    <w:lvl w:ilvl="3" w:tplc="0409000F" w:tentative="1">
+      <w:start w:val="1"/>
+      <w:numFmt w:val="decimal"/>
+      <w:lvlText w:val="%4."/>
+      <w:lvlJc w:val="left"/>
+      <w:pPr>
+        <w:ind w:left="3600" w:hanging="360"/>
+      </w:pPr>
+    </w:lvl>
+    <w:lvl w:ilvl="4" w:tplc="04090019" w:tentative="1">
+      <w:start w:val="1"/>
+      <w:numFmt w:val="lowerLetter"/>
+      <w:lvlText w:val="%5."/>
+      <w:lvlJc w:val="left"/>
+      <w:pPr>
+        <w:ind w:left="4320" w:hanging="360"/>
+      </w:pPr>
+    </w:lvl>
+    <w:lvl w:ilvl="5" w:tplc="0409001B" w:tentative="1">
+      <w:start w:val="1"/>
+      <w:numFmt w:val="lowerRoman"/>
+      <w:lvlText w:val="%6."/>
+      <w:lvlJc w:val="right"/>
+      <w:pPr>
+        <w:ind w:left="5040" w:hanging="180"/>
+      </w:pPr>
+    </w:lvl>
+    <w:lvl w:ilvl="6" w:tplc="0409000F" w:tentative="1">
+      <w:start w:val="1"/>
+      <w:numFmt w:val="decimal"/>
+      <w:lvlText w:val="%7."/>
+      <w:lvlJc w:val="left"/>
+      <w:pPr>
+        <w:ind w:left="5760" w:hanging="360"/>
+      </w:pPr>
+    </w:lvl>
+    <w:lvl w:ilvl="7" w:tplc="04090019" w:tentative="1">
+      <w:start w:val="1"/>
+      <w:numFmt w:val="lowerLetter"/>
+      <w:lvlText w:val="%8."/>
+      <w:lvlJc w:val="left"/>
+      <w:pPr>
+        <w:ind w:left="6480" w:hanging="360"/>
+      </w:pPr>
+    </w:lvl>
+    <w:lvl w:ilvl="8" w:tplc="0409001B" w:tentative="1">
+      <w:start w:val="1"/>
+      <w:numFmt w:val="lowerRoman"/>
+      <w:lvlText w:val="%9."/>
+      <w:lvlJc w:val="right"/>
+      <w:pPr>
+        <w:ind w:left="7200" w:hanging="180"/>
+      </w:pPr>
+    </w:lvl>
+  </w:abstractNum>
+  <w:abstractNum w:abstractNumId="9" w15:restartNumberingAfterBreak="0">
     <w:nsid w:val="73D878B7"/>
     <w:multiLevelType w:val="hybridMultilevel"/>
     <w:tmpl w:val="B85E9334"/>
@@ -23185,7 +22283,7 @@
     </w:lvl>
   </w:abstractNum>
   <w:num w:numId="1">
-    <w:abstractNumId w:val="8"/>
+    <w:abstractNumId w:val="9"/>
   </w:num>
   <w:num w:numId="2">
     <w:abstractNumId w:val="4"/>
@@ -23210,6 +22308,9 @@
   </w:num>
   <w:num w:numId="9">
     <w:abstractNumId w:val="6"/>
+  </w:num>
+  <w:num w:numId="10">
+    <w:abstractNumId w:val="8"/>
   </w:num>
 </w:numbering>
 </file>
@@ -24372,7 +23473,7 @@
 </file>
 
 <file path=customXml/itemProps1.xml><?xml version="1.0" encoding="utf-8"?>
-<ds:datastoreItem xmlns:ds="http://schemas.openxmlformats.org/officeDocument/2006/customXml" ds:itemID="{DD0ED1FF-3A69-4311-8E95-9D7378CEAE49}">
+<ds:datastoreItem xmlns:ds="http://schemas.openxmlformats.org/officeDocument/2006/customXml" ds:itemID="{E702A23C-963F-41EF-9FDF-A27809BBC657}">
   <ds:schemaRefs>
     <ds:schemaRef ds:uri="http://schemas.openxmlformats.org/officeDocument/2006/bibliography"/>
   </ds:schemaRefs>

</xml_diff>